<commit_message>
Finished the second part of first paragraph of diploma;
</commit_message>
<xml_diff>
--- a/ВКР_Белохвостов.docx
+++ b/ВКР_Белохвостов.docx
@@ -2467,7 +2467,7 @@
                 <w:noProof/>
                 <w:webHidden/>
               </w:rPr>
-              <w:t>9</w:t>
+              <w:t>12</w:t>
             </w:r>
             <w:r>
               <w:rPr>
@@ -2540,7 +2540,7 @@
                 <w:noProof/>
                 <w:webHidden/>
               </w:rPr>
-              <w:t>9</w:t>
+              <w:t>16</w:t>
             </w:r>
             <w:r>
               <w:rPr>
@@ -2614,7 +2614,7 @@
                 <w:noProof/>
                 <w:webHidden/>
               </w:rPr>
-              <w:t>9</w:t>
+              <w:t>18</w:t>
             </w:r>
             <w:r>
               <w:rPr>
@@ -2705,7 +2705,7 @@
                 <w:noProof/>
                 <w:webHidden/>
               </w:rPr>
-              <w:t>10</w:t>
+              <w:t>19</w:t>
             </w:r>
             <w:r>
               <w:rPr>
@@ -2778,7 +2778,7 @@
                 <w:noProof/>
                 <w:webHidden/>
               </w:rPr>
-              <w:t>10</w:t>
+              <w:t>19</w:t>
             </w:r>
             <w:r>
               <w:rPr>
@@ -2851,7 +2851,7 @@
                 <w:noProof/>
                 <w:webHidden/>
               </w:rPr>
-              <w:t>10</w:t>
+              <w:t>19</w:t>
             </w:r>
             <w:r>
               <w:rPr>
@@ -2924,7 +2924,7 @@
                 <w:noProof/>
                 <w:webHidden/>
               </w:rPr>
-              <w:t>10</w:t>
+              <w:t>19</w:t>
             </w:r>
             <w:r>
               <w:rPr>
@@ -2997,7 +2997,7 @@
                 <w:noProof/>
                 <w:webHidden/>
               </w:rPr>
-              <w:t>10</w:t>
+              <w:t>19</w:t>
             </w:r>
             <w:r>
               <w:rPr>
@@ -3070,7 +3070,7 @@
                 <w:noProof/>
                 <w:webHidden/>
               </w:rPr>
-              <w:t>10</w:t>
+              <w:t>19</w:t>
             </w:r>
             <w:r>
               <w:rPr>
@@ -3143,7 +3143,7 @@
                 <w:noProof/>
                 <w:webHidden/>
               </w:rPr>
-              <w:t>10</w:t>
+              <w:t>19</w:t>
             </w:r>
             <w:r>
               <w:rPr>
@@ -3175,23 +3175,7 @@
                 <w:rFonts w:eastAsiaTheme="majorEastAsia"/>
                 <w:noProof/>
               </w:rPr>
-              <w:t>2.3 Прямое и косвенное определение взаимозависимости: методы определе</w:t>
-            </w:r>
-            <w:r>
-              <w:rPr>
-                <w:rStyle w:val="Hyperlink"/>
-                <w:rFonts w:eastAsiaTheme="majorEastAsia"/>
-                <w:noProof/>
-              </w:rPr>
-              <w:t>н</w:t>
-            </w:r>
-            <w:r>
-              <w:rPr>
-                <w:rStyle w:val="Hyperlink"/>
-                <w:rFonts w:eastAsiaTheme="majorEastAsia"/>
-                <w:noProof/>
-              </w:rPr>
-              <w:t>ия</w:t>
+              <w:t>2.3 Прямое и косвенное определение взаимозависимости: методы определения</w:t>
             </w:r>
             <w:r>
               <w:rPr>
@@ -3232,7 +3216,7 @@
                 <w:noProof/>
                 <w:webHidden/>
               </w:rPr>
-              <w:t>10</w:t>
+              <w:t>19</w:t>
             </w:r>
             <w:r>
               <w:rPr>
@@ -3305,7 +3289,7 @@
                 <w:noProof/>
                 <w:webHidden/>
               </w:rPr>
-              <w:t>10</w:t>
+              <w:t>19</w:t>
             </w:r>
             <w:r>
               <w:rPr>
@@ -3378,7 +3362,7 @@
                 <w:noProof/>
                 <w:webHidden/>
               </w:rPr>
-              <w:t>10</w:t>
+              <w:t>19</w:t>
             </w:r>
             <w:r>
               <w:rPr>
@@ -3451,7 +3435,7 @@
                 <w:noProof/>
                 <w:webHidden/>
               </w:rPr>
-              <w:t>11</w:t>
+              <w:t>20</w:t>
             </w:r>
             <w:r>
               <w:rPr>
@@ -3524,7 +3508,7 @@
                 <w:noProof/>
                 <w:webHidden/>
               </w:rPr>
-              <w:t>12</w:t>
+              <w:t>21</w:t>
             </w:r>
             <w:r>
               <w:rPr>
@@ -3616,7 +3600,7 @@
                 <w:noProof/>
                 <w:webHidden/>
               </w:rPr>
-              <w:t>12</w:t>
+              <w:t>21</w:t>
             </w:r>
             <w:r>
               <w:rPr>
@@ -3708,7 +3692,7 @@
                 <w:noProof/>
                 <w:webHidden/>
               </w:rPr>
-              <w:t>12</w:t>
+              <w:t>21</w:t>
             </w:r>
             <w:r>
               <w:rPr>
@@ -3781,7 +3765,7 @@
                 <w:noProof/>
                 <w:webHidden/>
               </w:rPr>
-              <w:t>12</w:t>
+              <w:t>21</w:t>
             </w:r>
             <w:r>
               <w:rPr>
@@ -3854,7 +3838,7 @@
                 <w:noProof/>
                 <w:webHidden/>
               </w:rPr>
-              <w:t>13</w:t>
+              <w:t>23</w:t>
             </w:r>
             <w:r>
               <w:rPr>
@@ -3927,7 +3911,7 @@
                 <w:noProof/>
                 <w:webHidden/>
               </w:rPr>
-              <w:t>14</w:t>
+              <w:t>24</w:t>
             </w:r>
             <w:r>
               <w:rPr>
@@ -4000,7 +3984,7 @@
                 <w:noProof/>
                 <w:webHidden/>
               </w:rPr>
-              <w:t>15</w:t>
+              <w:t>25</w:t>
             </w:r>
             <w:r>
               <w:rPr>
@@ -4394,7 +4378,10 @@
         <w:t xml:space="preserve"> анализа</w:t>
       </w:r>
       <w:r>
-        <w:t xml:space="preserve"> данных</w:t>
+        <w:t xml:space="preserve"> </w:t>
+      </w:r>
+      <w:r>
+        <w:t>научной литературы</w:t>
       </w:r>
       <w:r>
         <w:t>.</w:t>
@@ -4460,7 +4447,6 @@
         <w:rPr>
           <w:color w:val="0D0D0D" w:themeColor="text1" w:themeTint="F2"/>
           <w:szCs w:val="28"/>
-          <w:lang w:val="en-US"/>
         </w:rPr>
       </w:pPr>
       <w:r>
@@ -4925,6 +4911,7 @@
       </w:pPr>
       <w:r>
         <w:rPr>
+          <w:noProof/>
           <w:color w:val="0D0D0D" w:themeColor="text1" w:themeTint="F2"/>
           <w:szCs w:val="28"/>
         </w:rPr>
@@ -5167,6 +5154,7 @@
       </w:pPr>
       <w:r>
         <w:rPr>
+          <w:noProof/>
           <w:color w:val="0D0D0D" w:themeColor="text1" w:themeTint="F2"/>
           <w:szCs w:val="28"/>
         </w:rPr>
@@ -6303,14 +6291,28 @@
         </w:rPr>
         <w:t>Трансфертное ценообразование представляет собой установление трансфертных цен для сделок между взаимозависимыми лицами, зачастую являющимися представителями одной группы компаний (холдинга).</w:t>
       </w:r>
-    </w:p>
-    <w:p>
-      <w:pPr>
-        <w:rPr>
-          <w:color w:val="0D0D0D" w:themeColor="text1" w:themeTint="F2"/>
-          <w:szCs w:val="28"/>
-        </w:rPr>
-      </w:pPr>
+      <w:r>
+        <w:rPr>
+          <w:color w:val="0D0D0D" w:themeColor="text1" w:themeTint="F2"/>
+          <w:szCs w:val="28"/>
+        </w:rPr>
+        <w:t xml:space="preserve"> Так, во многих организациях существует обмен полуфабрикатами (сырьем или заготовками для конечного продукта) или услугами между отдельными подразделениями.</w:t>
+      </w:r>
+    </w:p>
+    <w:p>
+      <w:pPr>
+        <w:rPr>
+          <w:color w:val="0D0D0D" w:themeColor="text1" w:themeTint="F2"/>
+          <w:szCs w:val="28"/>
+        </w:rPr>
+      </w:pPr>
+      <w:r>
+        <w:rPr>
+          <w:color w:val="0D0D0D" w:themeColor="text1" w:themeTint="F2"/>
+          <w:szCs w:val="28"/>
+        </w:rPr>
+        <w:t>Трансфертное ценообразование как целостная система состоит из совокупности элементов – центров ответственности, и связей между ними – трансфертными ценами.</w:t>
+      </w:r>
     </w:p>
     <w:p>
       <w:pPr>
@@ -6368,7 +6370,15 @@
           <w:color w:val="0D0D0D" w:themeColor="text1" w:themeTint="F2"/>
           <w:szCs w:val="28"/>
         </w:rPr>
-        <w:t>Главной задачей применения трансфертных цен является осуществление минимизации налогообложения внутрифирменных расчетов и сумм таможенных платежей, а также накопление прибыли в структурах сбыта, которые зарегистрированы в зонах, где применяется льготное налогообложение.</w:t>
+        <w:t xml:space="preserve">Главной задачей применения трансфертных цен является осуществление минимизации налогообложения внутрифирменных расчетов и сумм таможенных платежей, а также накопление прибыли в структурах </w:t>
+      </w:r>
+      <w:r>
+        <w:rPr>
+          <w:color w:val="0D0D0D" w:themeColor="text1" w:themeTint="F2"/>
+          <w:szCs w:val="28"/>
+        </w:rPr>
+        <w:lastRenderedPageBreak/>
+        <w:t>сбыта, которые зарегистрированы в зонах, где применяется льготное налогообложение.</w:t>
       </w:r>
     </w:p>
     <w:p>
@@ -6384,15 +6394,7 @@
           <w:color w:val="0D0D0D" w:themeColor="text1" w:themeTint="F2"/>
           <w:szCs w:val="28"/>
         </w:rPr>
-        <w:t xml:space="preserve">В наше время широкое распространение получило применение трансфертных цен транснациональными компаниями, применяющих данные цены для благотворного влияния на совместную работу зависящих </w:t>
-      </w:r>
-      <w:r>
-        <w:rPr>
-          <w:color w:val="0D0D0D" w:themeColor="text1" w:themeTint="F2"/>
-          <w:szCs w:val="28"/>
-        </w:rPr>
-        <w:lastRenderedPageBreak/>
-        <w:t xml:space="preserve">друг от друга дочерних и материнской компаний, </w:t>
+        <w:t xml:space="preserve">В наше время широкое распространение получило применение трансфертных цен транснациональными компаниями, применяющих данные цены для благотворного влияния на совместную работу зависящих друг от друга дочерних и материнской компаний, </w:t>
       </w:r>
       <w:r>
         <w:rPr>
@@ -6672,14 +6674,7 @@
           <w:color w:val="0D0D0D" w:themeColor="text1" w:themeTint="F2"/>
           <w:szCs w:val="28"/>
         </w:rPr>
-        <w:t>Да</w:t>
-      </w:r>
-      <w:r>
-        <w:rPr>
-          <w:color w:val="0D0D0D" w:themeColor="text1" w:themeTint="F2"/>
-          <w:szCs w:val="28"/>
-        </w:rPr>
-        <w:t>лее каждый метод будет рассмотрен подробно.</w:t>
+        <w:t>Рассмотрим каждый метод в отдельности, а также случаи их применения.</w:t>
       </w:r>
     </w:p>
     <w:p>
@@ -6706,15 +6701,272 @@
         </w:rPr>
         <w:t xml:space="preserve"> </w:t>
       </w:r>
-      <w:proofErr w:type="spellStart"/>
-      <w:r>
-        <w:rPr>
-          <w:color w:val="0D0D0D" w:themeColor="text1" w:themeTint="F2"/>
-          <w:szCs w:val="28"/>
-        </w:rPr>
-        <w:t>фыв</w:t>
-      </w:r>
-      <w:proofErr w:type="spellEnd"/>
+      <w:r>
+        <w:rPr>
+          <w:color w:val="0D0D0D" w:themeColor="text1" w:themeTint="F2"/>
+          <w:szCs w:val="28"/>
+        </w:rPr>
+        <w:t>применим в случаях, когда на рынке соответствующих товаров и услуг имеется хоты бы одна сопоставимая сделка, предметом которой является идентичный товар сделки, при их отсутствии – однородный,  а также при наличии исчерпывающей информации по данной сделке.</w:t>
+      </w:r>
+      <w:r>
+        <w:rPr>
+          <w:color w:val="0D0D0D" w:themeColor="text1" w:themeTint="F2"/>
+          <w:szCs w:val="28"/>
+        </w:rPr>
+        <w:t xml:space="preserve"> Наряду с этим в качестве сопоставимой могут выступить сделки, совершенные указанным налогоплательщиком с лицами, не являющимися взаимозависимыми.</w:t>
+      </w:r>
+      <w:r>
+        <w:rPr>
+          <w:color w:val="0D0D0D" w:themeColor="text1" w:themeTint="F2"/>
+          <w:szCs w:val="28"/>
+        </w:rPr>
+        <w:t xml:space="preserve"> </w:t>
+      </w:r>
+    </w:p>
+    <w:p>
+      <w:pPr>
+        <w:ind w:firstLine="708"/>
+        <w:rPr>
+          <w:color w:val="0D0D0D" w:themeColor="text1" w:themeTint="F2"/>
+          <w:szCs w:val="28"/>
+        </w:rPr>
+      </w:pPr>
+      <w:r>
+        <w:rPr>
+          <w:color w:val="0D0D0D" w:themeColor="text1" w:themeTint="F2"/>
+          <w:szCs w:val="28"/>
+        </w:rPr>
+        <w:lastRenderedPageBreak/>
+        <w:t>Идентичные сделки также могут быть сопоставимыми, но в данном случае организация,</w:t>
+      </w:r>
+      <w:r>
+        <w:rPr>
+          <w:color w:val="0D0D0D" w:themeColor="text1" w:themeTint="F2"/>
+          <w:szCs w:val="28"/>
+        </w:rPr>
+        <w:t xml:space="preserve"> </w:t>
+      </w:r>
+      <w:r>
+        <w:rPr>
+          <w:color w:val="0D0D0D" w:themeColor="text1" w:themeTint="F2"/>
+          <w:szCs w:val="28"/>
+        </w:rPr>
+        <w:t>подвергаемая анализу, не должна являться монополистом в своей нише.</w:t>
+      </w:r>
+    </w:p>
+    <w:p>
+      <w:pPr>
+        <w:ind w:firstLine="0"/>
+        <w:rPr>
+          <w:color w:val="0D0D0D" w:themeColor="text1" w:themeTint="F2"/>
+          <w:szCs w:val="28"/>
+        </w:rPr>
+      </w:pPr>
+      <w:r>
+        <w:rPr>
+          <w:color w:val="0D0D0D" w:themeColor="text1" w:themeTint="F2"/>
+          <w:szCs w:val="28"/>
+        </w:rPr>
+        <w:tab/>
+      </w:r>
+      <w:r>
+        <w:rPr>
+          <w:color w:val="0D0D0D" w:themeColor="text1" w:themeTint="F2"/>
+          <w:szCs w:val="28"/>
+        </w:rPr>
+        <w:t>При анализе сделки данными методом и наличии сразу нескольких сопоставимых сделок используется интервал цен, образованный путем выделения верхнего и нижнего квартилей</w:t>
+      </w:r>
+      <w:r>
+        <w:rPr>
+          <w:color w:val="0D0D0D" w:themeColor="text1" w:themeTint="F2"/>
+          <w:szCs w:val="28"/>
+        </w:rPr>
+        <w:t xml:space="preserve">: </w:t>
+      </w:r>
+    </w:p>
+    <w:p>
+      <w:pPr>
+        <w:pStyle w:val="ListParagraph"/>
+        <w:numPr>
+          <w:ilvl w:val="0"/>
+          <w:numId w:val="33"/>
+        </w:numPr>
+        <w:ind w:left="1418"/>
+        <w:rPr>
+          <w:color w:val="0D0D0D" w:themeColor="text1" w:themeTint="F2"/>
+          <w:szCs w:val="28"/>
+        </w:rPr>
+      </w:pPr>
+      <w:r>
+        <w:rPr>
+          <w:color w:val="0D0D0D" w:themeColor="text1" w:themeTint="F2"/>
+          <w:szCs w:val="28"/>
+        </w:rPr>
+        <w:t>Весь список сопоставимых цен сортируется по возрастанию</w:t>
+      </w:r>
+      <w:r>
+        <w:rPr>
+          <w:color w:val="0D0D0D" w:themeColor="text1" w:themeTint="F2"/>
+          <w:szCs w:val="28"/>
+        </w:rPr>
+        <w:t>;</w:t>
+      </w:r>
+    </w:p>
+    <w:p>
+      <w:pPr>
+        <w:pStyle w:val="ListParagraph"/>
+        <w:numPr>
+          <w:ilvl w:val="0"/>
+          <w:numId w:val="33"/>
+        </w:numPr>
+        <w:ind w:left="1418"/>
+        <w:rPr>
+          <w:color w:val="0D0D0D" w:themeColor="text1" w:themeTint="F2"/>
+          <w:szCs w:val="28"/>
+        </w:rPr>
+      </w:pPr>
+      <w:r>
+        <w:rPr>
+          <w:color w:val="0D0D0D" w:themeColor="text1" w:themeTint="F2"/>
+          <w:szCs w:val="28"/>
+        </w:rPr>
+        <w:t>Отсортированный список разделяется на 4 части</w:t>
+      </w:r>
+      <w:r>
+        <w:rPr>
+          <w:color w:val="0D0D0D" w:themeColor="text1" w:themeTint="F2"/>
+          <w:szCs w:val="28"/>
+        </w:rPr>
+        <w:t>;</w:t>
+      </w:r>
+    </w:p>
+    <w:p>
+      <w:pPr>
+        <w:pStyle w:val="ListParagraph"/>
+        <w:numPr>
+          <w:ilvl w:val="0"/>
+          <w:numId w:val="33"/>
+        </w:numPr>
+        <w:ind w:left="1418"/>
+        <w:rPr>
+          <w:color w:val="0D0D0D" w:themeColor="text1" w:themeTint="F2"/>
+          <w:szCs w:val="28"/>
+        </w:rPr>
+      </w:pPr>
+      <w:r>
+        <w:rPr>
+          <w:color w:val="0D0D0D" w:themeColor="text1" w:themeTint="F2"/>
+          <w:szCs w:val="28"/>
+        </w:rPr>
+        <w:t>Первая и последняя части убираются из расчетов</w:t>
+      </w:r>
+      <w:r>
+        <w:rPr>
+          <w:color w:val="0D0D0D" w:themeColor="text1" w:themeTint="F2"/>
+          <w:szCs w:val="28"/>
+        </w:rPr>
+        <w:t>;</w:t>
+      </w:r>
+    </w:p>
+    <w:p>
+      <w:pPr>
+        <w:pStyle w:val="ListParagraph"/>
+        <w:numPr>
+          <w:ilvl w:val="0"/>
+          <w:numId w:val="33"/>
+        </w:numPr>
+        <w:ind w:left="1418"/>
+        <w:rPr>
+          <w:color w:val="0D0D0D" w:themeColor="text1" w:themeTint="F2"/>
+          <w:szCs w:val="28"/>
+        </w:rPr>
+      </w:pPr>
+      <w:r>
+        <w:rPr>
+          <w:color w:val="0D0D0D" w:themeColor="text1" w:themeTint="F2"/>
+          <w:szCs w:val="28"/>
+        </w:rPr>
+        <w:t>Оставшиеся части образуют искомый интервал цен</w:t>
+      </w:r>
+      <w:r>
+        <w:rPr>
+          <w:color w:val="0D0D0D" w:themeColor="text1" w:themeTint="F2"/>
+          <w:szCs w:val="28"/>
+        </w:rPr>
+        <w:t>;</w:t>
+      </w:r>
+    </w:p>
+    <w:p>
+      <w:pPr>
+        <w:ind w:firstLine="708"/>
+        <w:rPr>
+          <w:color w:val="0D0D0D" w:themeColor="text1" w:themeTint="F2"/>
+          <w:szCs w:val="28"/>
+        </w:rPr>
+      </w:pPr>
+      <w:r>
+        <w:rPr>
+          <w:color w:val="0D0D0D" w:themeColor="text1" w:themeTint="F2"/>
+          <w:szCs w:val="28"/>
+        </w:rPr>
+        <w:t>Метод сопоставимых рыночных цен является приоритетным по отношению к остальным практически во всех случаях. Исключением служат случаи, когда товар</w:t>
+      </w:r>
+      <w:r>
+        <w:rPr>
+          <w:color w:val="0D0D0D" w:themeColor="text1" w:themeTint="F2"/>
+          <w:szCs w:val="28"/>
+        </w:rPr>
+        <w:t xml:space="preserve"> приобретается в рамках анализируемой сделки, после чего без переработки перепродается </w:t>
+      </w:r>
+      <w:r>
+        <w:rPr>
+          <w:color w:val="0D0D0D" w:themeColor="text1" w:themeTint="F2"/>
+          <w:szCs w:val="28"/>
+        </w:rPr>
+        <w:t xml:space="preserve">в рамках сделки, </w:t>
+      </w:r>
+      <w:r>
+        <w:rPr>
+          <w:color w:val="0D0D0D" w:themeColor="text1" w:themeTint="F2"/>
+          <w:szCs w:val="28"/>
+        </w:rPr>
+        <w:t xml:space="preserve">в </w:t>
+      </w:r>
+      <w:r>
+        <w:rPr>
+          <w:color w:val="0D0D0D" w:themeColor="text1" w:themeTint="F2"/>
+          <w:szCs w:val="28"/>
+        </w:rPr>
+        <w:t>которой участвующие</w:t>
+      </w:r>
+      <w:r>
+        <w:rPr>
+          <w:color w:val="0D0D0D" w:themeColor="text1" w:themeTint="F2"/>
+          <w:szCs w:val="28"/>
+        </w:rPr>
+        <w:t xml:space="preserve"> сторон</w:t>
+      </w:r>
+      <w:r>
+        <w:rPr>
+          <w:color w:val="0D0D0D" w:themeColor="text1" w:themeTint="F2"/>
+          <w:szCs w:val="28"/>
+        </w:rPr>
+        <w:t xml:space="preserve">ы </w:t>
+      </w:r>
+      <w:r>
+        <w:rPr>
+          <w:color w:val="0D0D0D" w:themeColor="text1" w:themeTint="F2"/>
+          <w:szCs w:val="28"/>
+        </w:rPr>
+        <w:t>не являются взаимозависимыми.</w:t>
+      </w:r>
+      <w:r>
+        <w:rPr>
+          <w:color w:val="0D0D0D" w:themeColor="text1" w:themeTint="F2"/>
+          <w:szCs w:val="28"/>
+        </w:rPr>
+        <w:t xml:space="preserve"> В данном случае применяется метод цены последующей реализации.</w:t>
+      </w:r>
     </w:p>
     <w:p>
       <w:pPr>
@@ -6740,15 +6992,207 @@
         </w:rPr>
         <w:t xml:space="preserve"> </w:t>
       </w:r>
-      <w:proofErr w:type="spellStart"/>
-      <w:r>
-        <w:rPr>
-          <w:color w:val="0D0D0D" w:themeColor="text1" w:themeTint="F2"/>
-          <w:szCs w:val="28"/>
-        </w:rPr>
-        <w:t>фыв</w:t>
-      </w:r>
-      <w:proofErr w:type="spellEnd"/>
+      <w:r>
+        <w:rPr>
+          <w:color w:val="0D0D0D" w:themeColor="text1" w:themeTint="F2"/>
+          <w:szCs w:val="28"/>
+        </w:rPr>
+        <w:t xml:space="preserve">основывается на определении соответствия цены в анализируемой сделке рыночной цене на основании </w:t>
+      </w:r>
+      <w:r>
+        <w:rPr>
+          <w:color w:val="0D0D0D" w:themeColor="text1" w:themeTint="F2"/>
+          <w:szCs w:val="28"/>
+        </w:rPr>
+        <w:t>сопоставления валовой рентабельности</w:t>
+      </w:r>
+      <w:r>
+        <w:rPr>
+          <w:color w:val="0D0D0D" w:themeColor="text1" w:themeTint="F2"/>
+          <w:szCs w:val="28"/>
+        </w:rPr>
+        <w:t>, которую получило лицо по закрытию</w:t>
+      </w:r>
+      <w:r>
+        <w:rPr>
+          <w:color w:val="0D0D0D" w:themeColor="text1" w:themeTint="F2"/>
+          <w:szCs w:val="28"/>
+        </w:rPr>
+        <w:t xml:space="preserve"> сделки</w:t>
+      </w:r>
+      <w:r>
+        <w:rPr>
+          <w:color w:val="0D0D0D" w:themeColor="text1" w:themeTint="F2"/>
+          <w:szCs w:val="28"/>
+        </w:rPr>
+        <w:t xml:space="preserve">, </w:t>
+      </w:r>
+      <w:r>
+        <w:rPr>
+          <w:color w:val="0D0D0D" w:themeColor="text1" w:themeTint="F2"/>
+          <w:szCs w:val="28"/>
+        </w:rPr>
+        <w:t>при последующей перепродаж</w:t>
+      </w:r>
+      <w:r>
+        <w:rPr>
+          <w:color w:val="0D0D0D" w:themeColor="text1" w:themeTint="F2"/>
+          <w:szCs w:val="28"/>
+        </w:rPr>
+        <w:t>е</w:t>
+      </w:r>
+      <w:r>
+        <w:rPr>
+          <w:color w:val="0D0D0D" w:themeColor="text1" w:themeTint="F2"/>
+          <w:szCs w:val="28"/>
+        </w:rPr>
+        <w:t xml:space="preserve"> им товара, </w:t>
+      </w:r>
+      <w:r>
+        <w:rPr>
+          <w:color w:val="0D0D0D" w:themeColor="text1" w:themeTint="F2"/>
+          <w:szCs w:val="28"/>
+        </w:rPr>
+        <w:t>приобретенного</w:t>
+      </w:r>
+      <w:r>
+        <w:rPr>
+          <w:color w:val="0D0D0D" w:themeColor="text1" w:themeTint="F2"/>
+          <w:szCs w:val="28"/>
+        </w:rPr>
+        <w:t xml:space="preserve"> в анализируемой сделке, </w:t>
+      </w:r>
+      <w:r>
+        <w:rPr>
+          <w:color w:val="0D0D0D" w:themeColor="text1" w:themeTint="F2"/>
+          <w:szCs w:val="28"/>
+        </w:rPr>
+        <w:t>с рыночной ценой валовой рентабельности.</w:t>
+      </w:r>
+    </w:p>
+    <w:p>
+      <w:pPr>
+        <w:ind w:firstLine="708"/>
+        <w:rPr>
+          <w:color w:val="0D0D0D" w:themeColor="text1" w:themeTint="F2"/>
+          <w:szCs w:val="28"/>
+        </w:rPr>
+      </w:pPr>
+      <w:r>
+        <w:rPr>
+          <w:color w:val="0D0D0D" w:themeColor="text1" w:themeTint="F2"/>
+          <w:szCs w:val="28"/>
+        </w:rPr>
+        <w:t>В том случае, когда валовая рентабельность превышает максимальное значения рынка, цена корректируется в соответствии с максимальной валовой потребностью рынка и фактической ценой последующей реализации товара</w:t>
+      </w:r>
+      <w:r>
+        <w:rPr>
+          <w:color w:val="0D0D0D" w:themeColor="text1" w:themeTint="F2"/>
+          <w:szCs w:val="28"/>
+        </w:rPr>
+        <w:t>. Аналогичным образом происходит процесс корректировки валовой рентабельност</w:t>
+      </w:r>
+      <w:r>
+        <w:rPr>
+          <w:color w:val="0D0D0D" w:themeColor="text1" w:themeTint="F2"/>
+          <w:szCs w:val="28"/>
+        </w:rPr>
+        <w:t>и,</w:t>
+      </w:r>
+      <w:r>
+        <w:rPr>
+          <w:color w:val="0D0D0D" w:themeColor="text1" w:themeTint="F2"/>
+          <w:szCs w:val="28"/>
+        </w:rPr>
+        <w:t xml:space="preserve"> значение которой</w:t>
+      </w:r>
+      <w:r>
+        <w:rPr>
+          <w:color w:val="0D0D0D" w:themeColor="text1" w:themeTint="F2"/>
+          <w:szCs w:val="28"/>
+        </w:rPr>
+        <w:t xml:space="preserve"> </w:t>
+      </w:r>
+      <w:r>
+        <w:rPr>
+          <w:color w:val="0D0D0D" w:themeColor="text1" w:themeTint="F2"/>
+          <w:szCs w:val="28"/>
+        </w:rPr>
+        <w:t>оказалось</w:t>
+      </w:r>
+      <w:r>
+        <w:rPr>
+          <w:color w:val="0D0D0D" w:themeColor="text1" w:themeTint="F2"/>
+          <w:szCs w:val="28"/>
+        </w:rPr>
+        <w:t xml:space="preserve"> ниже минимально</w:t>
+      </w:r>
+      <w:r>
+        <w:rPr>
+          <w:color w:val="0D0D0D" w:themeColor="text1" w:themeTint="F2"/>
+          <w:szCs w:val="28"/>
+        </w:rPr>
+        <w:t>го рыночного</w:t>
+      </w:r>
+      <w:r>
+        <w:rPr>
+          <w:color w:val="0D0D0D" w:themeColor="text1" w:themeTint="F2"/>
+          <w:szCs w:val="28"/>
+        </w:rPr>
+        <w:t>.</w:t>
+      </w:r>
+    </w:p>
+    <w:p>
+      <w:pPr>
+        <w:ind w:firstLine="708"/>
+        <w:rPr>
+          <w:color w:val="0D0D0D" w:themeColor="text1" w:themeTint="F2"/>
+          <w:szCs w:val="28"/>
+        </w:rPr>
+      </w:pPr>
+      <w:r>
+        <w:rPr>
+          <w:color w:val="0D0D0D" w:themeColor="text1" w:themeTint="F2"/>
+          <w:szCs w:val="28"/>
+        </w:rPr>
+        <w:lastRenderedPageBreak/>
+        <w:t xml:space="preserve">Данный метод используется в основном лицами, перепродающими товар </w:t>
+      </w:r>
+      <w:r>
+        <w:rPr>
+          <w:color w:val="0D0D0D" w:themeColor="text1" w:themeTint="F2"/>
+          <w:szCs w:val="28"/>
+        </w:rPr>
+        <w:t xml:space="preserve">в случаях, когда у данных лиц отсутствуют нематериальные активы, оказывающие значимое влияние на валовую рентабельность, а также действия, совершаемые над товаром, не </w:t>
+      </w:r>
+      <w:r>
+        <w:rPr>
+          <w:color w:val="0D0D0D" w:themeColor="text1" w:themeTint="F2"/>
+          <w:szCs w:val="28"/>
+        </w:rPr>
+        <w:t>входят в перечень пере</w:t>
+      </w:r>
+      <w:r>
+        <w:rPr>
+          <w:color w:val="0D0D0D" w:themeColor="text1" w:themeTint="F2"/>
+          <w:szCs w:val="28"/>
+        </w:rPr>
+        <w:t>ра</w:t>
+      </w:r>
+      <w:r>
+        <w:rPr>
+          <w:color w:val="0D0D0D" w:themeColor="text1" w:themeTint="F2"/>
+          <w:szCs w:val="28"/>
+        </w:rPr>
+        <w:t>ботки</w:t>
+      </w:r>
+      <w:r>
+        <w:rPr>
+          <w:color w:val="0D0D0D" w:themeColor="text1" w:themeTint="F2"/>
+          <w:szCs w:val="28"/>
+        </w:rPr>
+        <w:t>.</w:t>
+      </w:r>
     </w:p>
     <w:p>
       <w:pPr>
@@ -6774,15 +7218,336 @@
         </w:rPr>
         <w:t xml:space="preserve"> </w:t>
       </w:r>
-      <w:proofErr w:type="spellStart"/>
-      <w:r>
-        <w:rPr>
-          <w:color w:val="0D0D0D" w:themeColor="text1" w:themeTint="F2"/>
-          <w:szCs w:val="28"/>
-        </w:rPr>
-        <w:t>фыв</w:t>
-      </w:r>
-      <w:proofErr w:type="spellEnd"/>
+      <w:r>
+        <w:rPr>
+          <w:color w:val="0D0D0D" w:themeColor="text1" w:themeTint="F2"/>
+          <w:szCs w:val="28"/>
+        </w:rPr>
+        <w:t>применяется в том случае, если не предоставляется возможным</w:t>
+      </w:r>
+      <w:r>
+        <w:rPr>
+          <w:color w:val="0D0D0D" w:themeColor="text1" w:themeTint="F2"/>
+          <w:szCs w:val="28"/>
+        </w:rPr>
+        <w:t xml:space="preserve"> использование вышеописанных методов, и по приоритетам </w:t>
+      </w:r>
+      <w:r>
+        <w:rPr>
+          <w:color w:val="0D0D0D" w:themeColor="text1" w:themeTint="F2"/>
+          <w:szCs w:val="28"/>
+        </w:rPr>
+        <w:t>расположился</w:t>
+      </w:r>
+      <w:r>
+        <w:rPr>
+          <w:color w:val="0D0D0D" w:themeColor="text1" w:themeTint="F2"/>
+          <w:szCs w:val="28"/>
+        </w:rPr>
+        <w:t xml:space="preserve"> сразу после них. </w:t>
+      </w:r>
+      <w:r>
+        <w:rPr>
+          <w:color w:val="0D0D0D" w:themeColor="text1" w:themeTint="F2"/>
+          <w:szCs w:val="28"/>
+        </w:rPr>
+        <w:t>Метод основан на сопоставлении валовой рентабельности затрат лица, совершающего анализируемую сделку, с интервалом валовых затрат рынка</w:t>
+      </w:r>
+      <w:r>
+        <w:rPr>
+          <w:color w:val="0D0D0D" w:themeColor="text1" w:themeTint="F2"/>
+          <w:szCs w:val="28"/>
+        </w:rPr>
+        <w:t xml:space="preserve">, </w:t>
+      </w:r>
+      <w:r>
+        <w:rPr>
+          <w:color w:val="0D0D0D" w:themeColor="text1" w:themeTint="F2"/>
+          <w:szCs w:val="28"/>
+        </w:rPr>
+        <w:t>определенным в соответствии со ст</w:t>
+      </w:r>
+      <w:r>
+        <w:rPr>
+          <w:color w:val="0D0D0D" w:themeColor="text1" w:themeTint="F2"/>
+          <w:szCs w:val="28"/>
+        </w:rPr>
+        <w:t xml:space="preserve">атьей </w:t>
+      </w:r>
+      <w:r>
+        <w:rPr>
+          <w:color w:val="0D0D0D" w:themeColor="text1" w:themeTint="F2"/>
+          <w:szCs w:val="28"/>
+        </w:rPr>
+        <w:t>105.8</w:t>
+      </w:r>
+      <w:r>
+        <w:rPr>
+          <w:color w:val="0D0D0D" w:themeColor="text1" w:themeTint="F2"/>
+          <w:szCs w:val="28"/>
+        </w:rPr>
+        <w:t xml:space="preserve"> </w:t>
+      </w:r>
+      <w:r>
+        <w:rPr>
+          <w:color w:val="0D0D0D" w:themeColor="text1" w:themeTint="F2"/>
+          <w:szCs w:val="28"/>
+        </w:rPr>
+        <w:t>НК РФ</w:t>
+      </w:r>
+      <w:r>
+        <w:rPr>
+          <w:color w:val="0D0D0D" w:themeColor="text1" w:themeTint="F2"/>
+          <w:szCs w:val="28"/>
+        </w:rPr>
+        <w:t>, и применяется в таких случаях как</w:t>
+      </w:r>
+      <w:r>
+        <w:rPr>
+          <w:color w:val="0D0D0D" w:themeColor="text1" w:themeTint="F2"/>
+          <w:szCs w:val="28"/>
+        </w:rPr>
+        <w:t>:</w:t>
+      </w:r>
+    </w:p>
+    <w:p>
+      <w:pPr>
+        <w:pStyle w:val="ListParagraph"/>
+        <w:numPr>
+          <w:ilvl w:val="0"/>
+          <w:numId w:val="42"/>
+        </w:numPr>
+        <w:ind w:left="1418"/>
+        <w:rPr>
+          <w:color w:val="0D0D0D" w:themeColor="text1" w:themeTint="F2"/>
+          <w:szCs w:val="28"/>
+        </w:rPr>
+      </w:pPr>
+      <w:r>
+        <w:rPr>
+          <w:color w:val="0D0D0D" w:themeColor="text1" w:themeTint="F2"/>
+          <w:szCs w:val="28"/>
+        </w:rPr>
+        <w:t>Предоставление услуг</w:t>
+      </w:r>
+      <w:r>
+        <w:rPr>
+          <w:color w:val="0D0D0D" w:themeColor="text1" w:themeTint="F2"/>
+          <w:szCs w:val="28"/>
+        </w:rPr>
+        <w:t xml:space="preserve"> и продажа</w:t>
+      </w:r>
+      <w:r>
+        <w:rPr>
+          <w:color w:val="0D0D0D" w:themeColor="text1" w:themeTint="F2"/>
+          <w:szCs w:val="28"/>
+        </w:rPr>
+        <w:t xml:space="preserve"> взаимозависимыми лицами</w:t>
+      </w:r>
+      <w:r>
+        <w:rPr>
+          <w:color w:val="0D0D0D" w:themeColor="text1" w:themeTint="F2"/>
+          <w:szCs w:val="28"/>
+        </w:rPr>
+        <w:t>;</w:t>
+      </w:r>
+    </w:p>
+    <w:p>
+      <w:pPr>
+        <w:pStyle w:val="ListParagraph"/>
+        <w:numPr>
+          <w:ilvl w:val="0"/>
+          <w:numId w:val="42"/>
+        </w:numPr>
+        <w:ind w:left="1418"/>
+        <w:rPr>
+          <w:color w:val="0D0D0D" w:themeColor="text1" w:themeTint="F2"/>
+          <w:szCs w:val="28"/>
+        </w:rPr>
+      </w:pPr>
+      <w:r>
+        <w:rPr>
+          <w:color w:val="0D0D0D" w:themeColor="text1" w:themeTint="F2"/>
+          <w:szCs w:val="28"/>
+        </w:rPr>
+        <w:t>Продажа полуфабрикатов и/или сырья между взаимозависимыми лицами</w:t>
+      </w:r>
+      <w:r>
+        <w:rPr>
+          <w:color w:val="0D0D0D" w:themeColor="text1" w:themeTint="F2"/>
+          <w:szCs w:val="28"/>
+        </w:rPr>
+        <w:t>;</w:t>
+      </w:r>
+    </w:p>
+    <w:p>
+      <w:pPr>
+        <w:pStyle w:val="ListParagraph"/>
+        <w:numPr>
+          <w:ilvl w:val="0"/>
+          <w:numId w:val="42"/>
+        </w:numPr>
+        <w:ind w:left="1418"/>
+        <w:rPr>
+          <w:color w:val="0D0D0D" w:themeColor="text1" w:themeTint="F2"/>
+          <w:szCs w:val="28"/>
+        </w:rPr>
+      </w:pPr>
+      <w:r>
+        <w:rPr>
+          <w:color w:val="0D0D0D" w:themeColor="text1" w:themeTint="F2"/>
+          <w:szCs w:val="28"/>
+        </w:rPr>
+        <w:t>Реализация товаров и/или услуг по долгосрочным договорам с взаимозависимы лицами</w:t>
+      </w:r>
+      <w:r>
+        <w:rPr>
+          <w:color w:val="0D0D0D" w:themeColor="text1" w:themeTint="F2"/>
+          <w:szCs w:val="28"/>
+        </w:rPr>
+        <w:t>;</w:t>
+      </w:r>
+    </w:p>
+    <w:p>
+      <w:pPr>
+        <w:pStyle w:val="ListParagraph"/>
+        <w:numPr>
+          <w:ilvl w:val="0"/>
+          <w:numId w:val="42"/>
+        </w:numPr>
+        <w:ind w:left="1418"/>
+        <w:rPr>
+          <w:color w:val="0D0D0D" w:themeColor="text1" w:themeTint="F2"/>
+          <w:szCs w:val="28"/>
+        </w:rPr>
+      </w:pPr>
+      <w:r>
+        <w:rPr>
+          <w:color w:val="0D0D0D" w:themeColor="text1" w:themeTint="F2"/>
+          <w:szCs w:val="28"/>
+        </w:rPr>
+        <w:t>Предоставлении услуг по управлению денежными средствами</w:t>
+      </w:r>
+      <w:r>
+        <w:rPr>
+          <w:color w:val="0D0D0D" w:themeColor="text1" w:themeTint="F2"/>
+          <w:szCs w:val="28"/>
+        </w:rPr>
+        <w:t>;</w:t>
+      </w:r>
+    </w:p>
+    <w:p>
+      <w:pPr>
+        <w:pStyle w:val="ListParagraph"/>
+        <w:numPr>
+          <w:ilvl w:val="0"/>
+          <w:numId w:val="42"/>
+        </w:numPr>
+        <w:ind w:left="1418"/>
+        <w:rPr>
+          <w:color w:val="0D0D0D" w:themeColor="text1" w:themeTint="F2"/>
+          <w:szCs w:val="28"/>
+        </w:rPr>
+      </w:pPr>
+      <w:r>
+        <w:rPr>
+          <w:color w:val="0D0D0D" w:themeColor="text1" w:themeTint="F2"/>
+          <w:szCs w:val="28"/>
+        </w:rPr>
+        <w:t>Предоставление услуг по исполнению обязанности единоличного</w:t>
+      </w:r>
+      <w:r>
+        <w:rPr>
+          <w:color w:val="0D0D0D" w:themeColor="text1" w:themeTint="F2"/>
+          <w:szCs w:val="28"/>
+        </w:rPr>
+        <w:t xml:space="preserve"> исполнительного органа предприятия</w:t>
+      </w:r>
+      <w:r>
+        <w:rPr>
+          <w:color w:val="0D0D0D" w:themeColor="text1" w:themeTint="F2"/>
+          <w:szCs w:val="28"/>
+        </w:rPr>
+        <w:t>;</w:t>
+      </w:r>
+    </w:p>
+    <w:p>
+      <w:pPr>
+        <w:rPr>
+          <w:color w:val="0D0D0D" w:themeColor="text1" w:themeTint="F2"/>
+          <w:szCs w:val="28"/>
+        </w:rPr>
+      </w:pPr>
+      <w:r>
+        <w:rPr>
+          <w:color w:val="0D0D0D" w:themeColor="text1" w:themeTint="F2"/>
+          <w:szCs w:val="28"/>
+        </w:rPr>
+        <w:t>При этом</w:t>
+      </w:r>
+      <w:r>
+        <w:rPr>
+          <w:color w:val="0D0D0D" w:themeColor="text1" w:themeTint="F2"/>
+          <w:szCs w:val="28"/>
+        </w:rPr>
+        <w:t xml:space="preserve"> </w:t>
+      </w:r>
+      <w:r>
+        <w:rPr>
+          <w:color w:val="0D0D0D" w:themeColor="text1" w:themeTint="F2"/>
+          <w:szCs w:val="28"/>
+        </w:rPr>
+        <w:t>метод достаточно прост</w:t>
+      </w:r>
+      <w:r>
+        <w:rPr>
+          <w:color w:val="0D0D0D" w:themeColor="text1" w:themeTint="F2"/>
+          <w:szCs w:val="28"/>
+        </w:rPr>
+        <w:t xml:space="preserve"> в</w:t>
+      </w:r>
+      <w:r>
+        <w:rPr>
+          <w:color w:val="0D0D0D" w:themeColor="text1" w:themeTint="F2"/>
+          <w:szCs w:val="28"/>
+        </w:rPr>
+        <w:t xml:space="preserve"> использовании при установлении цены при</w:t>
+      </w:r>
+      <w:r>
+        <w:rPr>
+          <w:color w:val="0D0D0D" w:themeColor="text1" w:themeTint="F2"/>
+          <w:szCs w:val="28"/>
+        </w:rPr>
+        <w:t xml:space="preserve"> совершении</w:t>
+      </w:r>
+      <w:r>
+        <w:rPr>
+          <w:color w:val="0D0D0D" w:themeColor="text1" w:themeTint="F2"/>
+          <w:szCs w:val="28"/>
+        </w:rPr>
+        <w:t xml:space="preserve"> контролируемых сдел</w:t>
+      </w:r>
+      <w:r>
+        <w:rPr>
+          <w:color w:val="0D0D0D" w:themeColor="text1" w:themeTint="F2"/>
+          <w:szCs w:val="28"/>
+        </w:rPr>
+        <w:t>ок</w:t>
+      </w:r>
+      <w:r>
+        <w:rPr>
+          <w:color w:val="0D0D0D" w:themeColor="text1" w:themeTint="F2"/>
+          <w:szCs w:val="28"/>
+        </w:rPr>
+        <w:t xml:space="preserve">, </w:t>
+      </w:r>
+      <w:r>
+        <w:rPr>
+          <w:color w:val="0D0D0D" w:themeColor="text1" w:themeTint="F2"/>
+          <w:szCs w:val="28"/>
+        </w:rPr>
+        <w:t>но оказывает сложность при установлении прямых и косвенных затрат.</w:t>
+      </w:r>
     </w:p>
     <w:p>
       <w:pPr>
@@ -6808,15 +7573,182 @@
         </w:rPr>
         <w:t xml:space="preserve"> </w:t>
       </w:r>
-      <w:proofErr w:type="spellStart"/>
-      <w:r>
-        <w:rPr>
-          <w:color w:val="0D0D0D" w:themeColor="text1" w:themeTint="F2"/>
-          <w:szCs w:val="28"/>
-        </w:rPr>
-        <w:t>фыв</w:t>
-      </w:r>
-      <w:proofErr w:type="spellEnd"/>
+      <w:r>
+        <w:rPr>
+          <w:color w:val="0D0D0D" w:themeColor="text1" w:themeTint="F2"/>
+          <w:szCs w:val="28"/>
+        </w:rPr>
+        <w:t xml:space="preserve">применяется в моменты, когда для предыдущих трех методов не </w:t>
+      </w:r>
+      <w:r>
+        <w:rPr>
+          <w:color w:val="0D0D0D" w:themeColor="text1" w:themeTint="F2"/>
+          <w:szCs w:val="28"/>
+        </w:rPr>
+        <w:t>хватает полноты и надежности сведений о сопоставимости условий по анализируемым сделкам. В основе метода лежит сопоставление, сложившейся у лица, являющимся одной из сторон анализируемой сделки, операционной рентабельности с рыночным интервалом данного показателя</w:t>
+      </w:r>
+      <w:r>
+        <w:rPr>
+          <w:color w:val="0D0D0D" w:themeColor="text1" w:themeTint="F2"/>
+          <w:szCs w:val="28"/>
+        </w:rPr>
+        <w:t>, определенного в порядке, установленном НК РФ.</w:t>
+      </w:r>
+      <w:r>
+        <w:rPr>
+          <w:color w:val="0D0D0D" w:themeColor="text1" w:themeTint="F2"/>
+          <w:szCs w:val="28"/>
+        </w:rPr>
+        <w:t xml:space="preserve"> </w:t>
+      </w:r>
+    </w:p>
+    <w:p>
+      <w:pPr>
+        <w:ind w:firstLine="708"/>
+        <w:rPr>
+          <w:color w:val="0D0D0D" w:themeColor="text1" w:themeTint="F2"/>
+          <w:szCs w:val="28"/>
+        </w:rPr>
+      </w:pPr>
+      <w:r>
+        <w:rPr>
+          <w:color w:val="0D0D0D" w:themeColor="text1" w:themeTint="F2"/>
+          <w:szCs w:val="28"/>
+        </w:rPr>
+        <w:lastRenderedPageBreak/>
+        <w:t xml:space="preserve">Основной подход в методе сопоставимой рентабельности заключается в анализе не валовой, а операционной рентабельности, то есть в оценка происходит по результатам деятельности предприятия по данным бухгалтерской </w:t>
+      </w:r>
+      <w:r>
+        <w:rPr>
+          <w:color w:val="0D0D0D" w:themeColor="text1" w:themeTint="F2"/>
+          <w:szCs w:val="28"/>
+        </w:rPr>
+        <w:t>учета</w:t>
+      </w:r>
+      <w:r>
+        <w:rPr>
+          <w:color w:val="0D0D0D" w:themeColor="text1" w:themeTint="F2"/>
+          <w:szCs w:val="28"/>
+        </w:rPr>
+        <w:t xml:space="preserve"> и отчетности, а не по результатам конкретной сделки. При этом могут использоваться показатели</w:t>
+      </w:r>
+      <w:r>
+        <w:rPr>
+          <w:color w:val="0D0D0D" w:themeColor="text1" w:themeTint="F2"/>
+          <w:szCs w:val="28"/>
+        </w:rPr>
+        <w:t xml:space="preserve"> рентабельности</w:t>
+      </w:r>
+      <w:r>
+        <w:rPr>
+          <w:color w:val="0D0D0D" w:themeColor="text1" w:themeTint="F2"/>
+          <w:szCs w:val="28"/>
+        </w:rPr>
+        <w:t>, изображенн</w:t>
+      </w:r>
+      <w:r>
+        <w:rPr>
+          <w:color w:val="0D0D0D" w:themeColor="text1" w:themeTint="F2"/>
+          <w:szCs w:val="28"/>
+        </w:rPr>
+        <w:t xml:space="preserve">ые </w:t>
+      </w:r>
+      <w:r>
+        <w:rPr>
+          <w:color w:val="0D0D0D" w:themeColor="text1" w:themeTint="F2"/>
+          <w:szCs w:val="28"/>
+        </w:rPr>
+        <w:t>на рисунке 3</w:t>
+      </w:r>
+      <w:r>
+        <w:rPr>
+          <w:color w:val="0D0D0D" w:themeColor="text1" w:themeTint="F2"/>
+          <w:szCs w:val="28"/>
+        </w:rPr>
+        <w:t>, что характеризует данный метод с точки зрения доступности аналитических данных.</w:t>
+      </w:r>
+    </w:p>
+    <w:p>
+      <w:pPr>
+        <w:ind w:firstLine="0"/>
+        <w:jc w:val="center"/>
+        <w:rPr>
+          <w:color w:val="0D0D0D" w:themeColor="text1" w:themeTint="F2"/>
+          <w:szCs w:val="28"/>
+        </w:rPr>
+      </w:pPr>
+      <w:r>
+        <w:rPr>
+          <w:color w:val="0D0D0D" w:themeColor="text1" w:themeTint="F2"/>
+          <w:szCs w:val="28"/>
+        </w:rPr>
+        <w:drawing>
+          <wp:inline distT="0" distB="0" distL="0" distR="0" wp14:anchorId="3DBB14CA" wp14:editId="3F523AD6">
+            <wp:extent cx="3606535" cy="2705100"/>
+            <wp:effectExtent l="0" t="0" r="635" b="0"/>
+            <wp:docPr id="1" name="Picture 1" descr="A close up of a logo&#10;&#10;Description automatically generated"/>
+            <wp:cNvGraphicFramePr>
+              <a:graphicFrameLocks xmlns:a="http://schemas.openxmlformats.org/drawingml/2006/main" noChangeAspect="1"/>
+            </wp:cNvGraphicFramePr>
+            <a:graphic xmlns:a="http://schemas.openxmlformats.org/drawingml/2006/main">
+              <a:graphicData uri="http://schemas.openxmlformats.org/drawingml/2006/picture">
+                <pic:pic xmlns:pic="http://schemas.openxmlformats.org/drawingml/2006/picture">
+                  <pic:nvPicPr>
+                    <pic:cNvPr id="1" name=""/>
+                    <pic:cNvPicPr/>
+                  </pic:nvPicPr>
+                  <pic:blipFill>
+                    <a:blip r:embed="rId10"/>
+                    <a:stretch>
+                      <a:fillRect/>
+                    </a:stretch>
+                  </pic:blipFill>
+                  <pic:spPr>
+                    <a:xfrm>
+                      <a:off x="0" y="0"/>
+                      <a:ext cx="3672516" cy="2754589"/>
+                    </a:xfrm>
+                    <a:prstGeom prst="rect">
+                      <a:avLst/>
+                    </a:prstGeom>
+                  </pic:spPr>
+                </pic:pic>
+              </a:graphicData>
+            </a:graphic>
+          </wp:inline>
+        </w:drawing>
+      </w:r>
+    </w:p>
+    <w:p>
+      <w:pPr>
+        <w:ind w:firstLine="0"/>
+        <w:jc w:val="center"/>
+        <w:rPr>
+          <w:color w:val="0D0D0D" w:themeColor="text1" w:themeTint="F2"/>
+          <w:szCs w:val="28"/>
+        </w:rPr>
+      </w:pPr>
+      <w:r>
+        <w:rPr>
+          <w:color w:val="0D0D0D" w:themeColor="text1" w:themeTint="F2"/>
+          <w:szCs w:val="28"/>
+        </w:rPr>
+        <w:t>Рисунок 3 – Показатели рентабельности при определении до</w:t>
+      </w:r>
+      <w:r>
+        <w:rPr>
+          <w:color w:val="0D0D0D" w:themeColor="text1" w:themeTint="F2"/>
+          <w:szCs w:val="28"/>
+        </w:rPr>
+        <w:t>х</w:t>
+      </w:r>
+      <w:r>
+        <w:rPr>
+          <w:color w:val="0D0D0D" w:themeColor="text1" w:themeTint="F2"/>
+          <w:szCs w:val="28"/>
+        </w:rPr>
+        <w:t>одов</w:t>
+      </w:r>
     </w:p>
     <w:p>
       <w:pPr>
@@ -6842,15 +7774,27 @@
         </w:rPr>
         <w:t xml:space="preserve"> </w:t>
       </w:r>
-      <w:proofErr w:type="spellStart"/>
-      <w:r>
-        <w:rPr>
-          <w:color w:val="0D0D0D" w:themeColor="text1" w:themeTint="F2"/>
-          <w:szCs w:val="28"/>
-        </w:rPr>
-        <w:t>фыв</w:t>
-      </w:r>
-      <w:proofErr w:type="spellEnd"/>
+      <w:r>
+        <w:rPr>
+          <w:color w:val="0D0D0D" w:themeColor="text1" w:themeTint="F2"/>
+          <w:szCs w:val="28"/>
+        </w:rPr>
+        <w:t xml:space="preserve">применяется при отсутствии возможности применения первых четырех методов. Суть </w:t>
+      </w:r>
+      <w:r>
+        <w:rPr>
+          <w:color w:val="0D0D0D" w:themeColor="text1" w:themeTint="F2"/>
+          <w:szCs w:val="28"/>
+        </w:rPr>
+        <w:t>данного метода заключается в распределении между участниками сделки совокупной прибыли, полученной всеми сторонами анализируемой сделки, при этом прибыль распределяется в соответствии со сопоставимыми сделками</w:t>
+      </w:r>
+      <w:r>
+        <w:rPr>
+          <w:color w:val="0D0D0D" w:themeColor="text1" w:themeTint="F2"/>
+          <w:szCs w:val="28"/>
+        </w:rPr>
+        <w:t>.</w:t>
+      </w:r>
     </w:p>
     <w:p>
       <w:pPr>
@@ -6865,6 +7809,177 @@
           <w:color w:val="0D0D0D" w:themeColor="text1" w:themeTint="F2"/>
           <w:szCs w:val="28"/>
         </w:rPr>
+        <w:t>Метод сопоставления прибыли</w:t>
+      </w:r>
+      <w:r>
+        <w:rPr>
+          <w:color w:val="0D0D0D" w:themeColor="text1" w:themeTint="F2"/>
+          <w:szCs w:val="28"/>
+        </w:rPr>
+        <w:t xml:space="preserve"> предпола</w:t>
+      </w:r>
+      <w:r>
+        <w:rPr>
+          <w:color w:val="0D0D0D" w:themeColor="text1" w:themeTint="F2"/>
+          <w:szCs w:val="28"/>
+        </w:rPr>
+        <w:t>га</w:t>
+      </w:r>
+      <w:r>
+        <w:rPr>
+          <w:color w:val="0D0D0D" w:themeColor="text1" w:themeTint="F2"/>
+          <w:szCs w:val="28"/>
+        </w:rPr>
+        <w:t xml:space="preserve">ет </w:t>
+      </w:r>
+      <w:r>
+        <w:rPr>
+          <w:color w:val="0D0D0D" w:themeColor="text1" w:themeTint="F2"/>
+          <w:szCs w:val="28"/>
+        </w:rPr>
+        <w:t>наличие двух подходов, один из которых заключается в распределении совокупной прибыли участников сделки, второй в распределении остаточной прибыли между ними, а его особенности заключаются в следующем</w:t>
+      </w:r>
+      <w:r>
+        <w:rPr>
+          <w:color w:val="0D0D0D" w:themeColor="text1" w:themeTint="F2"/>
+          <w:szCs w:val="28"/>
+        </w:rPr>
+        <w:t>:</w:t>
+      </w:r>
+    </w:p>
+    <w:p>
+      <w:pPr>
+        <w:pStyle w:val="ListParagraph"/>
+        <w:numPr>
+          <w:ilvl w:val="0"/>
+          <w:numId w:val="41"/>
+        </w:numPr>
+        <w:ind w:left="1418"/>
+        <w:rPr>
+          <w:color w:val="0D0D0D" w:themeColor="text1" w:themeTint="F2"/>
+          <w:szCs w:val="28"/>
+        </w:rPr>
+      </w:pPr>
+      <w:r>
+        <w:rPr>
+          <w:color w:val="0D0D0D" w:themeColor="text1" w:themeTint="F2"/>
+          <w:szCs w:val="28"/>
+        </w:rPr>
+        <w:t xml:space="preserve">Применение данного метода возможно в случаях отсутствия сопоставимых </w:t>
+      </w:r>
+      <w:r>
+        <w:rPr>
+          <w:color w:val="0D0D0D" w:themeColor="text1" w:themeTint="F2"/>
+          <w:szCs w:val="28"/>
+        </w:rPr>
+        <w:t>независимых сделок</w:t>
+      </w:r>
+      <w:r>
+        <w:rPr>
+          <w:color w:val="0D0D0D" w:themeColor="text1" w:themeTint="F2"/>
+          <w:szCs w:val="28"/>
+        </w:rPr>
+        <w:t>;</w:t>
+      </w:r>
+    </w:p>
+    <w:p>
+      <w:pPr>
+        <w:pStyle w:val="ListParagraph"/>
+        <w:numPr>
+          <w:ilvl w:val="0"/>
+          <w:numId w:val="41"/>
+        </w:numPr>
+        <w:ind w:left="1418"/>
+        <w:rPr>
+          <w:color w:val="0D0D0D" w:themeColor="text1" w:themeTint="F2"/>
+          <w:szCs w:val="28"/>
+        </w:rPr>
+      </w:pPr>
+      <w:r>
+        <w:rPr>
+          <w:color w:val="0D0D0D" w:themeColor="text1" w:themeTint="F2"/>
+          <w:szCs w:val="28"/>
+        </w:rPr>
+        <w:lastRenderedPageBreak/>
+        <w:t>Распределение прибыли в рамках метода производятся субъективно. В данном случае не производится сравнение с независимыми лицами</w:t>
+      </w:r>
+      <w:r>
+        <w:rPr>
+          <w:color w:val="0D0D0D" w:themeColor="text1" w:themeTint="F2"/>
+          <w:szCs w:val="28"/>
+        </w:rPr>
+        <w:t>;</w:t>
+      </w:r>
+    </w:p>
+    <w:p>
+      <w:pPr>
+        <w:pStyle w:val="ListParagraph"/>
+        <w:numPr>
+          <w:ilvl w:val="0"/>
+          <w:numId w:val="41"/>
+        </w:numPr>
+        <w:ind w:left="1418"/>
+        <w:rPr>
+          <w:color w:val="0D0D0D" w:themeColor="text1" w:themeTint="F2"/>
+          <w:szCs w:val="28"/>
+        </w:rPr>
+      </w:pPr>
+      <w:r>
+        <w:rPr>
+          <w:color w:val="0D0D0D" w:themeColor="text1" w:themeTint="F2"/>
+          <w:szCs w:val="28"/>
+        </w:rPr>
+        <w:t>Недополучение прибыли одной из сторон в результате применения метода сводится к минимуму</w:t>
+      </w:r>
+      <w:r>
+        <w:rPr>
+          <w:color w:val="0D0D0D" w:themeColor="text1" w:themeTint="F2"/>
+          <w:szCs w:val="28"/>
+        </w:rPr>
+        <w:t>;</w:t>
+      </w:r>
+    </w:p>
+    <w:p>
+      <w:pPr>
+        <w:pStyle w:val="ListParagraph"/>
+        <w:numPr>
+          <w:ilvl w:val="0"/>
+          <w:numId w:val="41"/>
+        </w:numPr>
+        <w:ind w:left="1418"/>
+        <w:rPr>
+          <w:color w:val="0D0D0D" w:themeColor="text1" w:themeTint="F2"/>
+          <w:szCs w:val="28"/>
+        </w:rPr>
+      </w:pPr>
+      <w:r>
+        <w:rPr>
+          <w:color w:val="0D0D0D" w:themeColor="text1" w:themeTint="F2"/>
+          <w:szCs w:val="28"/>
+        </w:rPr>
+        <w:t>Полную выручку и расходы для сторон, между которыми будет происходить распределение, достаточно сложно выявить</w:t>
+      </w:r>
+      <w:r>
+        <w:rPr>
+          <w:color w:val="0D0D0D" w:themeColor="text1" w:themeTint="F2"/>
+          <w:szCs w:val="28"/>
+        </w:rPr>
+        <w:t>;</w:t>
+      </w:r>
+    </w:p>
+    <w:p>
+      <w:pPr>
+        <w:ind w:firstLine="708"/>
+        <w:rPr>
+          <w:color w:val="0D0D0D" w:themeColor="text1" w:themeTint="F2"/>
+          <w:szCs w:val="28"/>
+        </w:rPr>
+      </w:pPr>
+      <w:r>
+        <w:rPr>
+          <w:color w:val="0D0D0D" w:themeColor="text1" w:themeTint="F2"/>
+          <w:szCs w:val="28"/>
+        </w:rPr>
         <w:t>Таким образом метод</w:t>
       </w:r>
       <w:r>
@@ -6886,19 +8001,104 @@
           <w:color w:val="0D0D0D" w:themeColor="text1" w:themeTint="F2"/>
           <w:szCs w:val="28"/>
         </w:rPr>
-        <w:t xml:space="preserve">анализа </w:t>
-      </w:r>
-      <w:r>
-        <w:rPr>
-          <w:color w:val="0D0D0D" w:themeColor="text1" w:themeTint="F2"/>
-          <w:szCs w:val="28"/>
-        </w:rPr>
-        <w:t>различный приоритет и применяется в соответствии с известностью и достоверностью информации о сделке между взаимозависимыми лицами.</w:t>
+        <w:t>анализа</w:t>
+      </w:r>
+      <w:r>
+        <w:rPr>
+          <w:color w:val="0D0D0D" w:themeColor="text1" w:themeTint="F2"/>
+          <w:szCs w:val="28"/>
+        </w:rPr>
+        <w:t xml:space="preserve"> </w:t>
+      </w:r>
+      <w:r>
+        <w:rPr>
+          <w:color w:val="0D0D0D" w:themeColor="text1" w:themeTint="F2"/>
+          <w:szCs w:val="28"/>
+        </w:rPr>
+        <w:t>имеют</w:t>
+      </w:r>
+      <w:r>
+        <w:rPr>
+          <w:color w:val="0D0D0D" w:themeColor="text1" w:themeTint="F2"/>
+          <w:szCs w:val="28"/>
+        </w:rPr>
+        <w:t xml:space="preserve"> </w:t>
+      </w:r>
+      <w:r>
+        <w:rPr>
+          <w:color w:val="0D0D0D" w:themeColor="text1" w:themeTint="F2"/>
+          <w:szCs w:val="28"/>
+        </w:rPr>
+        <w:t>различный приоритет и применяется в соответствии с</w:t>
+      </w:r>
+      <w:r>
+        <w:rPr>
+          <w:color w:val="0D0D0D" w:themeColor="text1" w:themeTint="F2"/>
+          <w:szCs w:val="28"/>
+        </w:rPr>
+        <w:t xml:space="preserve"> известностью</w:t>
+      </w:r>
+      <w:r>
+        <w:rPr>
+          <w:color w:val="0D0D0D" w:themeColor="text1" w:themeTint="F2"/>
+          <w:szCs w:val="28"/>
+        </w:rPr>
+        <w:t xml:space="preserve"> необходимых</w:t>
+      </w:r>
+      <w:r>
+        <w:rPr>
+          <w:color w:val="0D0D0D" w:themeColor="text1" w:themeTint="F2"/>
+          <w:szCs w:val="28"/>
+        </w:rPr>
+        <w:t xml:space="preserve"> деталей</w:t>
+      </w:r>
+      <w:r>
+        <w:rPr>
+          <w:color w:val="0D0D0D" w:themeColor="text1" w:themeTint="F2"/>
+          <w:szCs w:val="28"/>
+        </w:rPr>
+        <w:t xml:space="preserve"> сделки между взаимозависимыми лицами </w:t>
+      </w:r>
+      <w:r>
+        <w:rPr>
+          <w:color w:val="0D0D0D" w:themeColor="text1" w:themeTint="F2"/>
+          <w:szCs w:val="28"/>
+        </w:rPr>
+        <w:t xml:space="preserve">и достоверностью информации </w:t>
+      </w:r>
+      <w:r>
+        <w:rPr>
+          <w:color w:val="0D0D0D" w:themeColor="text1" w:themeTint="F2"/>
+          <w:szCs w:val="28"/>
+        </w:rPr>
+        <w:t>по ней</w:t>
+      </w:r>
+      <w:r>
+        <w:rPr>
+          <w:color w:val="0D0D0D" w:themeColor="text1" w:themeTint="F2"/>
+          <w:szCs w:val="28"/>
+        </w:rPr>
+        <w:t>.</w:t>
+      </w:r>
+      <w:r>
+        <w:rPr>
+          <w:color w:val="0D0D0D" w:themeColor="text1" w:themeTint="F2"/>
+          <w:szCs w:val="28"/>
+        </w:rPr>
+        <w:t xml:space="preserve"> </w:t>
+      </w:r>
+      <w:r>
+        <w:rPr>
+          <w:color w:val="0D0D0D" w:themeColor="text1" w:themeTint="F2"/>
+          <w:szCs w:val="28"/>
+        </w:rPr>
+        <w:t>При этом имеется возможность применения сразу нескольких методов для более точного регулирования процесса трансфертного ценообразования.</w:t>
       </w:r>
     </w:p>
     <w:p>
       <w:pPr>
         <w:pStyle w:val="Heading2"/>
+        <w:spacing w:before="200" w:after="200"/>
         <w:rPr>
           <w:rFonts w:ascii="Arial" w:hAnsi="Arial" w:cs="Arial"/>
           <w:color w:val="0D0D0D" w:themeColor="text1" w:themeTint="F2"/>
@@ -6961,17 +8161,17 @@
           <w:numId w:val="27"/>
         </w:numPr>
         <w:spacing w:after="200"/>
-        <w:rPr>
-          <w:color w:val="0D0D0D" w:themeColor="text1" w:themeTint="F2"/>
-          <w:szCs w:val="28"/>
-        </w:rPr>
-      </w:pPr>
-      <w:r>
-        <w:rPr>
-          <w:color w:val="0D0D0D" w:themeColor="text1" w:themeTint="F2"/>
-          <w:szCs w:val="28"/>
-        </w:rPr>
-        <w:lastRenderedPageBreak/>
+        <w:ind w:left="1418"/>
+        <w:rPr>
+          <w:color w:val="0D0D0D" w:themeColor="text1" w:themeTint="F2"/>
+          <w:szCs w:val="28"/>
+        </w:rPr>
+      </w:pPr>
+      <w:r>
+        <w:rPr>
+          <w:color w:val="0D0D0D" w:themeColor="text1" w:themeTint="F2"/>
+          <w:szCs w:val="28"/>
+        </w:rPr>
         <w:t>У</w:t>
       </w:r>
       <w:r>
@@ -6989,7 +8189,7 @@
           <w:ilvl w:val="0"/>
           <w:numId w:val="27"/>
         </w:numPr>
-        <w:ind w:left="714" w:hanging="357"/>
+        <w:ind w:left="1418" w:hanging="357"/>
         <w:rPr>
           <w:color w:val="0D0D0D" w:themeColor="text1" w:themeTint="F2"/>
           <w:szCs w:val="28"/>
@@ -7082,16 +8282,18 @@
           <w:numId w:val="28"/>
         </w:numPr>
         <w:spacing w:after="200"/>
-        <w:rPr>
-          <w:color w:val="0D0D0D" w:themeColor="text1" w:themeTint="F2"/>
-          <w:szCs w:val="28"/>
-        </w:rPr>
-      </w:pPr>
-      <w:r>
-        <w:rPr>
-          <w:color w:val="0D0D0D" w:themeColor="text1" w:themeTint="F2"/>
-          <w:szCs w:val="28"/>
-        </w:rPr>
+        <w:ind w:left="1418"/>
+        <w:rPr>
+          <w:color w:val="0D0D0D" w:themeColor="text1" w:themeTint="F2"/>
+          <w:szCs w:val="28"/>
+        </w:rPr>
+      </w:pPr>
+      <w:r>
+        <w:rPr>
+          <w:color w:val="0D0D0D" w:themeColor="text1" w:themeTint="F2"/>
+          <w:szCs w:val="28"/>
+        </w:rPr>
+        <w:lastRenderedPageBreak/>
         <w:t>Физические лица, находящиеся в близком родстве, в перечень которых входят</w:t>
       </w:r>
       <w:r>
@@ -7131,6 +8333,7 @@
           <w:numId w:val="28"/>
         </w:numPr>
         <w:spacing w:after="200"/>
+        <w:ind w:left="1418"/>
         <w:rPr>
           <w:color w:val="0D0D0D" w:themeColor="text1" w:themeTint="F2"/>
           <w:szCs w:val="28"/>
@@ -7173,6 +8376,7 @@
           <w:numId w:val="28"/>
         </w:numPr>
         <w:spacing w:after="200"/>
+        <w:ind w:left="1418"/>
         <w:rPr>
           <w:color w:val="0D0D0D" w:themeColor="text1" w:themeTint="F2"/>
           <w:szCs w:val="28"/>
@@ -7194,6 +8398,7 @@
           <w:numId w:val="28"/>
         </w:numPr>
         <w:spacing w:after="200"/>
+        <w:ind w:left="1418"/>
         <w:rPr>
           <w:color w:val="0D0D0D" w:themeColor="text1" w:themeTint="F2"/>
           <w:szCs w:val="28"/>
@@ -7243,17 +8448,18 @@
           <w:numId w:val="28"/>
         </w:numPr>
         <w:spacing w:after="200"/>
-        <w:rPr>
-          <w:color w:val="0D0D0D" w:themeColor="text1" w:themeTint="F2"/>
-          <w:szCs w:val="28"/>
-        </w:rPr>
-      </w:pPr>
-      <w:r>
-        <w:rPr>
-          <w:color w:val="0D0D0D" w:themeColor="text1" w:themeTint="F2"/>
-          <w:szCs w:val="28"/>
-        </w:rPr>
-        <w:t xml:space="preserve">Организации, в которых в роли единоличного исполнительного органа которых выступает одно и то же лицо; </w:t>
+        <w:ind w:left="1418"/>
+        <w:rPr>
+          <w:color w:val="0D0D0D" w:themeColor="text1" w:themeTint="F2"/>
+          <w:szCs w:val="28"/>
+        </w:rPr>
+      </w:pPr>
+      <w:r>
+        <w:rPr>
+          <w:color w:val="0D0D0D" w:themeColor="text1" w:themeTint="F2"/>
+          <w:szCs w:val="28"/>
+        </w:rPr>
+        <w:t xml:space="preserve">Организации, в роли единоличного исполнительного органа которых выступает одно и то же лицо; </w:t>
       </w:r>
     </w:p>
     <w:p>
@@ -7264,6 +8470,7 @@
           <w:numId w:val="28"/>
         </w:numPr>
         <w:spacing w:after="200"/>
+        <w:ind w:left="1418"/>
         <w:rPr>
           <w:color w:val="0D0D0D" w:themeColor="text1" w:themeTint="F2"/>
           <w:szCs w:val="28"/>
@@ -7299,6 +8506,7 @@
           <w:numId w:val="28"/>
         </w:numPr>
         <w:spacing w:after="200"/>
+        <w:ind w:left="1418"/>
         <w:rPr>
           <w:color w:val="0D0D0D" w:themeColor="text1" w:themeTint="F2"/>
           <w:szCs w:val="28"/>
@@ -7341,17 +8549,17 @@
           <w:numId w:val="28"/>
         </w:numPr>
         <w:spacing w:after="200"/>
-        <w:rPr>
-          <w:color w:val="0D0D0D" w:themeColor="text1" w:themeTint="F2"/>
-          <w:szCs w:val="28"/>
-        </w:rPr>
-      </w:pPr>
-      <w:r>
-        <w:rPr>
-          <w:color w:val="0D0D0D" w:themeColor="text1" w:themeTint="F2"/>
-          <w:szCs w:val="28"/>
-        </w:rPr>
-        <w:lastRenderedPageBreak/>
+        <w:ind w:left="1418"/>
+        <w:rPr>
+          <w:color w:val="0D0D0D" w:themeColor="text1" w:themeTint="F2"/>
+          <w:szCs w:val="28"/>
+        </w:rPr>
+      </w:pPr>
+      <w:r>
+        <w:rPr>
+          <w:color w:val="0D0D0D" w:themeColor="text1" w:themeTint="F2"/>
+          <w:szCs w:val="28"/>
+        </w:rPr>
         <w:t xml:space="preserve">Организация и лицо, обладающее полномочиями по избиранию единоличного исполнительного органа этой организации или по назначению не менее 50 процентов состава коллегиального исполнительного органа или совета директоров (наблюдательного совета) этой организации; </w:t>
       </w:r>
     </w:p>
@@ -7363,6 +8571,7 @@
           <w:numId w:val="28"/>
         </w:numPr>
         <w:spacing w:after="200"/>
+        <w:ind w:left="1418"/>
         <w:rPr>
           <w:color w:val="0D0D0D" w:themeColor="text1" w:themeTint="F2"/>
           <w:szCs w:val="28"/>
@@ -7384,6 +8593,7 @@
           <w:numId w:val="28"/>
         </w:numPr>
         <w:spacing w:after="200"/>
+        <w:ind w:left="1418"/>
         <w:rPr>
           <w:color w:val="0D0D0D" w:themeColor="text1" w:themeTint="F2"/>
           <w:szCs w:val="28"/>
@@ -7404,17 +8614,18 @@
           <w:ilvl w:val="0"/>
           <w:numId w:val="28"/>
         </w:numPr>
-        <w:ind w:left="714" w:hanging="357"/>
-        <w:rPr>
-          <w:color w:val="0D0D0D" w:themeColor="text1" w:themeTint="F2"/>
-          <w:szCs w:val="28"/>
-        </w:rPr>
-      </w:pPr>
-      <w:r>
-        <w:rPr>
-          <w:color w:val="0D0D0D" w:themeColor="text1" w:themeTint="F2"/>
-          <w:szCs w:val="28"/>
-        </w:rPr>
+        <w:ind w:left="1418" w:hanging="357"/>
+        <w:rPr>
+          <w:color w:val="0D0D0D" w:themeColor="text1" w:themeTint="F2"/>
+          <w:szCs w:val="28"/>
+        </w:rPr>
+      </w:pPr>
+      <w:r>
+        <w:rPr>
+          <w:color w:val="0D0D0D" w:themeColor="text1" w:themeTint="F2"/>
+          <w:szCs w:val="28"/>
+        </w:rPr>
+        <w:lastRenderedPageBreak/>
         <w:t xml:space="preserve"> Организации и (или) физические лица в случае, если доля прямого участия каждого предыдущего лица в каждой последующей организации составляет более 50 процентов;</w:t>
       </w:r>
     </w:p>
@@ -7658,7 +8869,6 @@
           <w:color w:val="0D0D0D" w:themeColor="text1" w:themeTint="F2"/>
           <w:szCs w:val="28"/>
         </w:rPr>
-        <w:lastRenderedPageBreak/>
         <w:t>Налог на добавочную стоимость (НДС);</w:t>
       </w:r>
     </w:p>
@@ -7853,7 +9063,14 @@
         <w:rPr>
           <w:lang w:eastAsia="ru-RU"/>
         </w:rPr>
-        <w:t xml:space="preserve"> взаимозависимых лиц</w:t>
+        <w:t xml:space="preserve"> </w:t>
+      </w:r>
+      <w:r>
+        <w:rPr>
+          <w:lang w:eastAsia="ru-RU"/>
+        </w:rPr>
+        <w:lastRenderedPageBreak/>
+        <w:t>взаимозависимых лиц</w:t>
       </w:r>
       <w:r>
         <w:rPr>
@@ -7956,7 +9173,6 @@
         <w:pStyle w:val="Heading2"/>
         <w:rPr>
           <w:rFonts w:ascii="Arial" w:hAnsi="Arial" w:cs="Arial"/>
-          <w:lang w:val="en-US"/>
         </w:rPr>
       </w:pPr>
       <w:bookmarkStart w:id="24" w:name="_Toc37705668"/>
@@ -8018,20 +9234,813 @@
           <w:ilvl w:val="0"/>
           <w:numId w:val="0"/>
         </w:numPr>
-        <w:spacing w:before="240" w:after="240"/>
+        <w:rPr>
+          <w:lang w:eastAsia="en-US"/>
+        </w:rPr>
+      </w:pPr>
+      <w:r>
+        <w:rPr>
+          <w:lang w:eastAsia="en-US"/>
+        </w:rPr>
+        <w:tab/>
+        <w:t xml:space="preserve">В основе теоретико-множественного представления лежат такие составляющие понятия как «множество», «элементы множества» и «отношения на множествах». </w:t>
+      </w:r>
+    </w:p>
+    <w:p>
+      <w:pPr>
+        <w:pStyle w:val="10"/>
+        <w:numPr>
+          <w:ilvl w:val="0"/>
+          <w:numId w:val="0"/>
+        </w:numPr>
+        <w:rPr>
+          <w:lang w:eastAsia="en-US"/>
+        </w:rPr>
+      </w:pPr>
+      <w:r>
+        <w:rPr>
+          <w:lang w:eastAsia="en-US"/>
+        </w:rPr>
+        <w:tab/>
+      </w:r>
+      <w:r>
+        <w:rPr>
+          <w:lang w:eastAsia="en-US"/>
+        </w:rPr>
+        <w:t xml:space="preserve">Множество представляет </w:t>
+      </w:r>
+      <w:r>
+        <w:rPr>
+          <w:lang w:eastAsia="en-US"/>
+        </w:rPr>
+        <w:t>собой</w:t>
+      </w:r>
+      <w:r>
+        <w:rPr>
+          <w:lang w:eastAsia="en-US"/>
+        </w:rPr>
+        <w:t xml:space="preserve"> набор элементов, схожих по признакам</w:t>
+      </w:r>
+      <w:r>
+        <w:rPr>
+          <w:lang w:eastAsia="en-US"/>
+        </w:rPr>
+        <w:t xml:space="preserve"> или характеру поведения,</w:t>
+      </w:r>
+      <w:r>
+        <w:rPr>
+          <w:lang w:eastAsia="en-US"/>
+        </w:rPr>
+        <w:t xml:space="preserve"> и является</w:t>
+      </w:r>
+      <w:r>
+        <w:rPr>
+          <w:lang w:eastAsia="en-US"/>
+        </w:rPr>
+        <w:t xml:space="preserve"> одн</w:t>
+      </w:r>
+      <w:r>
+        <w:rPr>
+          <w:lang w:eastAsia="en-US"/>
+        </w:rPr>
+        <w:t>им</w:t>
+      </w:r>
+      <w:r>
+        <w:rPr>
+          <w:lang w:eastAsia="en-US"/>
+        </w:rPr>
+        <w:t xml:space="preserve"> из ключевых понятий в математике, стоящее на ряду с понятием точкой или прямой в геометрии</w:t>
+      </w:r>
+      <w:r>
+        <w:rPr>
+          <w:lang w:eastAsia="en-US"/>
+        </w:rPr>
+        <w:t>.</w:t>
+      </w:r>
+    </w:p>
+    <w:p>
+      <w:pPr>
+        <w:pStyle w:val="10"/>
+        <w:numPr>
+          <w:ilvl w:val="0"/>
+          <w:numId w:val="0"/>
+        </w:numPr>
         <w:ind w:firstLine="708"/>
         <w:rPr>
           <w:lang w:eastAsia="en-US"/>
         </w:rPr>
       </w:pPr>
-      <w:proofErr w:type="spellStart"/>
       <w:r>
         <w:rPr>
           <w:lang w:eastAsia="en-US"/>
         </w:rPr>
-        <w:t>фыв</w:t>
-      </w:r>
-      <w:proofErr w:type="spellEnd"/>
+        <w:t>Обычно множество обозначается заглавной буквой латинского алфавита, а его элементы прописными буквами, зачастую имеющими индекс в определенном диапазоне (формула 2.1)</w:t>
+      </w:r>
+      <w:r>
+        <w:rPr>
+          <w:lang w:eastAsia="en-US"/>
+        </w:rPr>
+        <w:t>.</w:t>
+      </w:r>
+    </w:p>
+    <w:tbl>
+      <w:tblPr>
+        <w:tblStyle w:val="TableGrid"/>
+        <w:tblW w:w="0" w:type="auto"/>
+        <w:tblLook w:val="04A0" w:firstRow="1" w:lastRow="0" w:firstColumn="1" w:lastColumn="0" w:noHBand="0" w:noVBand="1"/>
+      </w:tblPr>
+      <w:tblGrid>
+        <w:gridCol w:w="8317"/>
+        <w:gridCol w:w="753"/>
+      </w:tblGrid>
+      <w:tr>
+        <w:tc>
+          <w:tcPr>
+            <w:tcW w:w="8359" w:type="dxa"/>
+            <w:tcBorders>
+              <w:top w:val="nil"/>
+              <w:left w:val="nil"/>
+              <w:bottom w:val="nil"/>
+              <w:right w:val="nil"/>
+            </w:tcBorders>
+            <w:vAlign w:val="center"/>
+          </w:tcPr>
+          <w:p>
+            <w:pPr>
+              <w:rPr>
+                <w:rFonts w:cs="Times New Roman"/>
+                <w:i/>
+                <w:lang w:val="en-US"/>
+              </w:rPr>
+            </w:pPr>
+            <m:oMathPara>
+              <m:oMath>
+                <m:r>
+                  <w:rPr>
+                    <w:rFonts w:ascii="Cambria Math" w:hAnsi="Cambria Math" w:cs="Times New Roman"/>
+                  </w:rPr>
+                  <m:t> </m:t>
+                </m:r>
+                <m:r>
+                  <w:rPr>
+                    <w:rFonts w:ascii="Cambria Math" w:hAnsi="Cambria Math" w:cs="Times New Roman"/>
+                    <w:lang w:val="en-US"/>
+                  </w:rPr>
+                  <m:t>A={</m:t>
+                </m:r>
+                <m:sSub>
+                  <m:sSubPr>
+                    <m:ctrlPr>
+                      <w:rPr>
+                        <w:rFonts w:ascii="Cambria Math" w:hAnsi="Cambria Math" w:cs="Times New Roman"/>
+                        <w:i/>
+                        <w:lang w:val="en-US"/>
+                      </w:rPr>
+                    </m:ctrlPr>
+                  </m:sSubPr>
+                  <m:e>
+                    <m:r>
+                      <w:rPr>
+                        <w:rFonts w:ascii="Cambria Math" w:hAnsi="Cambria Math" w:cs="Times New Roman"/>
+                        <w:lang w:val="en-US"/>
+                      </w:rPr>
+                      <m:t>x</m:t>
+                    </m:r>
+                  </m:e>
+                  <m:sub>
+                    <m:r>
+                      <w:rPr>
+                        <w:rFonts w:ascii="Cambria Math" w:hAnsi="Cambria Math" w:cs="Times New Roman"/>
+                        <w:lang w:val="en-US"/>
+                      </w:rPr>
+                      <m:t>1</m:t>
+                    </m:r>
+                  </m:sub>
+                </m:sSub>
+                <m:r>
+                  <w:rPr>
+                    <w:rFonts w:ascii="Cambria Math" w:hAnsi="Cambria Math" w:cs="Times New Roman"/>
+                    <w:lang w:val="en-US"/>
+                  </w:rPr>
+                  <m:t xml:space="preserve">, </m:t>
+                </m:r>
+                <m:sSub>
+                  <m:sSubPr>
+                    <m:ctrlPr>
+                      <w:rPr>
+                        <w:rFonts w:ascii="Cambria Math" w:hAnsi="Cambria Math" w:cs="Times New Roman"/>
+                        <w:i/>
+                        <w:lang w:val="en-US"/>
+                      </w:rPr>
+                    </m:ctrlPr>
+                  </m:sSubPr>
+                  <m:e>
+                    <m:r>
+                      <w:rPr>
+                        <w:rFonts w:ascii="Cambria Math" w:hAnsi="Cambria Math" w:cs="Times New Roman"/>
+                        <w:lang w:val="en-US"/>
+                      </w:rPr>
+                      <m:t>x</m:t>
+                    </m:r>
+                  </m:e>
+                  <m:sub>
+                    <m:r>
+                      <w:rPr>
+                        <w:rFonts w:ascii="Cambria Math" w:hAnsi="Cambria Math" w:cs="Times New Roman"/>
+                        <w:lang w:val="en-US"/>
+                      </w:rPr>
+                      <m:t>2</m:t>
+                    </m:r>
+                  </m:sub>
+                </m:sSub>
+                <m:r>
+                  <w:rPr>
+                    <w:rFonts w:ascii="Cambria Math" w:hAnsi="Cambria Math" w:cs="Times New Roman"/>
+                    <w:lang w:val="en-US"/>
+                  </w:rPr>
+                  <m:t xml:space="preserve">, </m:t>
+                </m:r>
+                <m:sSub>
+                  <m:sSubPr>
+                    <m:ctrlPr>
+                      <w:rPr>
+                        <w:rFonts w:ascii="Cambria Math" w:hAnsi="Cambria Math" w:cs="Times New Roman"/>
+                        <w:i/>
+                        <w:lang w:val="en-US"/>
+                      </w:rPr>
+                    </m:ctrlPr>
+                  </m:sSubPr>
+                  <m:e>
+                    <m:r>
+                      <w:rPr>
+                        <w:rFonts w:ascii="Cambria Math" w:hAnsi="Cambria Math" w:cs="Times New Roman"/>
+                        <w:lang w:val="en-US"/>
+                      </w:rPr>
+                      <m:t>x</m:t>
+                    </m:r>
+                  </m:e>
+                  <m:sub>
+                    <m:r>
+                      <w:rPr>
+                        <w:rFonts w:ascii="Cambria Math" w:hAnsi="Cambria Math" w:cs="Times New Roman"/>
+                        <w:lang w:val="en-US"/>
+                      </w:rPr>
+                      <m:t>3</m:t>
+                    </m:r>
+                  </m:sub>
+                </m:sSub>
+                <m:r>
+                  <w:rPr>
+                    <w:rFonts w:ascii="Cambria Math" w:hAnsi="Cambria Math" w:cs="Times New Roman"/>
+                    <w:lang w:val="en-US"/>
+                  </w:rPr>
+                  <m:t xml:space="preserve">, </m:t>
+                </m:r>
+                <m:sSub>
+                  <m:sSubPr>
+                    <m:ctrlPr>
+                      <w:rPr>
+                        <w:rFonts w:ascii="Cambria Math" w:hAnsi="Cambria Math" w:cs="Times New Roman"/>
+                        <w:i/>
+                        <w:lang w:val="en-US"/>
+                      </w:rPr>
+                    </m:ctrlPr>
+                  </m:sSubPr>
+                  <m:e>
+                    <m:r>
+                      <w:rPr>
+                        <w:rFonts w:ascii="Cambria Math" w:hAnsi="Cambria Math" w:cs="Times New Roman"/>
+                        <w:lang w:val="en-US"/>
+                      </w:rPr>
+                      <m:t>x</m:t>
+                    </m:r>
+                  </m:e>
+                  <m:sub>
+                    <m:r>
+                      <w:rPr>
+                        <w:rFonts w:ascii="Cambria Math" w:hAnsi="Cambria Math" w:cs="Times New Roman"/>
+                        <w:lang w:val="en-US"/>
+                      </w:rPr>
+                      <m:t>4</m:t>
+                    </m:r>
+                  </m:sub>
+                </m:sSub>
+                <m:r>
+                  <w:rPr>
+                    <w:rFonts w:ascii="Cambria Math" w:hAnsi="Cambria Math" w:cs="Times New Roman"/>
+                    <w:lang w:val="en-US"/>
+                  </w:rPr>
+                  <m:t>}</m:t>
+                </m:r>
+              </m:oMath>
+            </m:oMathPara>
+          </w:p>
+        </w:tc>
+        <w:tc>
+          <w:tcPr>
+            <w:tcW w:w="701" w:type="dxa"/>
+            <w:tcBorders>
+              <w:top w:val="nil"/>
+              <w:left w:val="nil"/>
+              <w:bottom w:val="nil"/>
+              <w:right w:val="nil"/>
+            </w:tcBorders>
+            <w:vAlign w:val="center"/>
+          </w:tcPr>
+          <w:p>
+            <w:pPr>
+              <w:ind w:firstLine="0"/>
+            </w:pPr>
+            <w:r>
+              <w:t>(</w:t>
+            </w:r>
+            <w:r>
+              <w:rPr>
+                <w:lang w:val="en-US"/>
+              </w:rPr>
+              <w:t>2.1</w:t>
+            </w:r>
+            <w:r>
+              <w:t>)</w:t>
+            </w:r>
+          </w:p>
+        </w:tc>
+      </w:tr>
+    </w:tbl>
+    <w:p>
+      <w:pPr>
+        <w:pStyle w:val="10"/>
+        <w:numPr>
+          <w:ilvl w:val="0"/>
+          <w:numId w:val="0"/>
+        </w:numPr>
+        <w:rPr>
+          <w:lang w:eastAsia="en-US"/>
+        </w:rPr>
+      </w:pPr>
+      <w:r>
+        <w:rPr>
+          <w:lang w:eastAsia="en-US"/>
+        </w:rPr>
+        <w:tab/>
+      </w:r>
+      <w:r>
+        <w:rPr>
+          <w:lang w:eastAsia="en-US"/>
+        </w:rPr>
+        <w:t>В зависимости от наличия элементов и их количества множества подразделяются на три вида</w:t>
+      </w:r>
+      <w:r>
+        <w:rPr>
+          <w:lang w:eastAsia="en-US"/>
+        </w:rPr>
+        <w:t>:</w:t>
+      </w:r>
+    </w:p>
+    <w:p>
+      <w:pPr>
+        <w:pStyle w:val="10"/>
+        <w:numPr>
+          <w:ilvl w:val="0"/>
+          <w:numId w:val="37"/>
+        </w:numPr>
+        <w:ind w:left="1418"/>
+        <w:rPr>
+          <w:lang w:eastAsia="en-US"/>
+        </w:rPr>
+      </w:pPr>
+      <w:r>
+        <w:rPr>
+          <w:lang w:eastAsia="en-US"/>
+        </w:rPr>
+        <w:t>Конечные множества, имеющие минимальный и максимальный предел,</w:t>
+      </w:r>
+      <w:r>
+        <w:rPr>
+          <w:lang w:eastAsia="en-US"/>
+        </w:rPr>
+        <w:t xml:space="preserve"> то есть конечное количество входящих элементов (формула 2.2)</w:t>
+      </w:r>
+      <w:r>
+        <w:rPr>
+          <w:lang w:eastAsia="en-US"/>
+        </w:rPr>
+        <w:t xml:space="preserve"> примером которых может служить отрезок на плоскости. </w:t>
+      </w:r>
+    </w:p>
+    <w:tbl>
+      <w:tblPr>
+        <w:tblStyle w:val="TableGrid"/>
+        <w:tblW w:w="0" w:type="auto"/>
+        <w:tblInd w:w="1418" w:type="dxa"/>
+        <w:tblLook w:val="04A0" w:firstRow="1" w:lastRow="0" w:firstColumn="1" w:lastColumn="0" w:noHBand="0" w:noVBand="1"/>
+      </w:tblPr>
+      <w:tblGrid>
+        <w:gridCol w:w="6899"/>
+        <w:gridCol w:w="753"/>
+      </w:tblGrid>
+      <w:tr>
+        <w:tc>
+          <w:tcPr>
+            <w:tcW w:w="6899" w:type="dxa"/>
+            <w:tcBorders>
+              <w:top w:val="nil"/>
+              <w:left w:val="nil"/>
+              <w:bottom w:val="nil"/>
+              <w:right w:val="nil"/>
+            </w:tcBorders>
+            <w:vAlign w:val="center"/>
+          </w:tcPr>
+          <w:p>
+            <w:pPr>
+              <w:ind w:firstLine="0"/>
+              <w:rPr>
+                <w:rFonts w:cs="Times New Roman"/>
+                <w:i/>
+                <w:lang w:val="en-US"/>
+              </w:rPr>
+            </w:pPr>
+            <m:oMathPara>
+              <m:oMath>
+                <m:r>
+                  <w:rPr>
+                    <w:rFonts w:ascii="Cambria Math" w:hAnsi="Cambria Math" w:cs="Times New Roman"/>
+                  </w:rPr>
+                  <m:t> </m:t>
+                </m:r>
+                <m:r>
+                  <w:rPr>
+                    <w:rFonts w:ascii="Cambria Math" w:hAnsi="Cambria Math" w:cs="Times New Roman"/>
+                    <w:lang w:val="en-US"/>
+                  </w:rPr>
+                  <m:t>B</m:t>
+                </m:r>
+                <m:r>
+                  <w:rPr>
+                    <w:rFonts w:ascii="Cambria Math" w:hAnsi="Cambria Math" w:cs="Times New Roman"/>
+                    <w:lang w:val="en-US"/>
+                  </w:rPr>
+                  <m:t>={</m:t>
+                </m:r>
+                <m:r>
+                  <w:rPr>
+                    <w:rFonts w:ascii="Cambria Math" w:hAnsi="Cambria Math" w:cs="Times New Roman"/>
+                    <w:lang w:val="en-US"/>
+                  </w:rPr>
+                  <m:t>1, 2, 3, 4</m:t>
+                </m:r>
+                <m:r>
+                  <w:rPr>
+                    <w:rFonts w:ascii="Cambria Math" w:hAnsi="Cambria Math" w:cs="Times New Roman"/>
+                    <w:lang w:val="en-US"/>
+                  </w:rPr>
+                  <m:t>}</m:t>
+                </m:r>
+              </m:oMath>
+            </m:oMathPara>
+          </w:p>
+        </w:tc>
+        <w:tc>
+          <w:tcPr>
+            <w:tcW w:w="753" w:type="dxa"/>
+            <w:tcBorders>
+              <w:top w:val="nil"/>
+              <w:left w:val="nil"/>
+              <w:bottom w:val="nil"/>
+              <w:right w:val="nil"/>
+            </w:tcBorders>
+            <w:vAlign w:val="center"/>
+          </w:tcPr>
+          <w:p>
+            <w:pPr>
+              <w:ind w:firstLine="0"/>
+            </w:pPr>
+            <w:r>
+              <w:t>(</w:t>
+            </w:r>
+            <w:r>
+              <w:rPr>
+                <w:lang w:val="en-US"/>
+              </w:rPr>
+              <w:t>2.</w:t>
+            </w:r>
+            <w:r>
+              <w:t>2</w:t>
+            </w:r>
+            <w:r>
+              <w:t>)</w:t>
+            </w:r>
+          </w:p>
+        </w:tc>
+      </w:tr>
+    </w:tbl>
+    <w:p>
+      <w:pPr>
+        <w:pStyle w:val="10"/>
+        <w:numPr>
+          <w:ilvl w:val="0"/>
+          <w:numId w:val="37"/>
+        </w:numPr>
+        <w:ind w:left="1418"/>
+        <w:rPr>
+          <w:lang w:eastAsia="en-US"/>
+        </w:rPr>
+      </w:pPr>
+      <w:r>
+        <w:rPr>
+          <w:lang w:eastAsia="en-US"/>
+        </w:rPr>
+        <w:t xml:space="preserve">Бесконечный множества, которые в отличие от </w:t>
+      </w:r>
+      <w:r>
+        <w:rPr>
+          <w:lang w:eastAsia="en-US"/>
+        </w:rPr>
+        <w:t>конечных</w:t>
+      </w:r>
+      <w:r>
+        <w:rPr>
+          <w:lang w:eastAsia="en-US"/>
+        </w:rPr>
+        <w:t xml:space="preserve"> могут не иметь одного из пределов</w:t>
+      </w:r>
+      <w:r>
+        <w:rPr>
+          <w:lang w:eastAsia="en-US"/>
+        </w:rPr>
+        <w:t xml:space="preserve"> (формула 2.3)</w:t>
+      </w:r>
+      <w:r>
+        <w:rPr>
+          <w:lang w:eastAsia="en-US"/>
+        </w:rPr>
+        <w:t>, или не иметь пределов вовсе.</w:t>
+      </w:r>
+    </w:p>
+    <w:tbl>
+      <w:tblPr>
+        <w:tblStyle w:val="TableGrid"/>
+        <w:tblW w:w="0" w:type="auto"/>
+        <w:tblInd w:w="1418" w:type="dxa"/>
+        <w:tblLook w:val="04A0" w:firstRow="1" w:lastRow="0" w:firstColumn="1" w:lastColumn="0" w:noHBand="0" w:noVBand="1"/>
+      </w:tblPr>
+      <w:tblGrid>
+        <w:gridCol w:w="6899"/>
+        <w:gridCol w:w="753"/>
+      </w:tblGrid>
+      <w:tr>
+        <w:tc>
+          <w:tcPr>
+            <w:tcW w:w="6899" w:type="dxa"/>
+            <w:tcBorders>
+              <w:top w:val="nil"/>
+              <w:left w:val="nil"/>
+              <w:bottom w:val="nil"/>
+              <w:right w:val="nil"/>
+            </w:tcBorders>
+            <w:vAlign w:val="center"/>
+          </w:tcPr>
+          <w:p>
+            <w:pPr>
+              <w:ind w:firstLine="0"/>
+              <w:rPr>
+                <w:rFonts w:cs="Times New Roman"/>
+                <w:i/>
+                <w:lang w:val="en-US"/>
+              </w:rPr>
+            </w:pPr>
+            <m:oMathPara>
+              <m:oMath>
+                <m:r>
+                  <w:rPr>
+                    <w:rFonts w:ascii="Cambria Math" w:hAnsi="Cambria Math" w:cs="Times New Roman"/>
+                  </w:rPr>
+                  <m:t> </m:t>
+                </m:r>
+                <m:r>
+                  <w:rPr>
+                    <w:rFonts w:ascii="Cambria Math" w:hAnsi="Cambria Math" w:cs="Times New Roman"/>
+                  </w:rPr>
+                  <m:t>B</m:t>
+                </m:r>
+                <m:r>
+                  <w:rPr>
+                    <w:rFonts w:ascii="Cambria Math" w:hAnsi="Cambria Math" w:cs="Times New Roman"/>
+                    <w:lang w:val="en-US"/>
+                  </w:rPr>
+                  <m:t xml:space="preserve">={1, 2, 3, </m:t>
+                </m:r>
+                <m:r>
+                  <w:rPr>
+                    <w:rFonts w:ascii="Cambria Math" w:hAnsi="Cambria Math" w:cs="Times New Roman"/>
+                    <w:lang w:val="en-US"/>
+                  </w:rPr>
+                  <m:t>…</m:t>
+                </m:r>
+                <m:r>
+                  <w:rPr>
+                    <w:rFonts w:ascii="Cambria Math" w:hAnsi="Cambria Math" w:cs="Times New Roman"/>
+                    <w:lang w:val="en-US"/>
+                  </w:rPr>
+                  <m:t>}</m:t>
+                </m:r>
+              </m:oMath>
+            </m:oMathPara>
+          </w:p>
+        </w:tc>
+        <w:tc>
+          <w:tcPr>
+            <w:tcW w:w="753" w:type="dxa"/>
+            <w:tcBorders>
+              <w:top w:val="nil"/>
+              <w:left w:val="nil"/>
+              <w:bottom w:val="nil"/>
+              <w:right w:val="nil"/>
+            </w:tcBorders>
+            <w:vAlign w:val="center"/>
+          </w:tcPr>
+          <w:p>
+            <w:pPr>
+              <w:ind w:firstLine="0"/>
+            </w:pPr>
+            <w:r>
+              <w:t>(</w:t>
+            </w:r>
+            <w:r>
+              <w:rPr>
+                <w:lang w:val="en-US"/>
+              </w:rPr>
+              <w:t>2.</w:t>
+            </w:r>
+            <w:r>
+              <w:t>3</w:t>
+            </w:r>
+            <w:r>
+              <w:t>)</w:t>
+            </w:r>
+          </w:p>
+        </w:tc>
+      </w:tr>
+    </w:tbl>
+    <w:p>
+      <w:pPr>
+        <w:pStyle w:val="10"/>
+        <w:numPr>
+          <w:ilvl w:val="0"/>
+          <w:numId w:val="37"/>
+        </w:numPr>
+        <w:ind w:left="1418"/>
+        <w:rPr>
+          <w:lang w:eastAsia="en-US"/>
+        </w:rPr>
+      </w:pPr>
+      <w:r>
+        <w:rPr>
+          <w:lang w:eastAsia="en-US"/>
+        </w:rPr>
+        <w:t>Пустые множества, не имеющие ни одного элемента</w:t>
+      </w:r>
+      <w:r>
+        <w:rPr>
+          <w:lang w:eastAsia="en-US"/>
+        </w:rPr>
+        <w:t xml:space="preserve">. Обозначение пустого множества изображено на </w:t>
+      </w:r>
+      <w:r>
+        <w:rPr>
+          <w:lang w:eastAsia="en-US"/>
+        </w:rPr>
+        <w:t>формул</w:t>
+      </w:r>
+      <w:r>
+        <w:rPr>
+          <w:lang w:eastAsia="en-US"/>
+        </w:rPr>
+        <w:t>е</w:t>
+      </w:r>
+      <w:r>
+        <w:rPr>
+          <w:lang w:eastAsia="en-US"/>
+        </w:rPr>
+        <w:t xml:space="preserve"> 2.4.</w:t>
+      </w:r>
+    </w:p>
+    <w:tbl>
+      <w:tblPr>
+        <w:tblStyle w:val="TableGrid"/>
+        <w:tblW w:w="0" w:type="auto"/>
+        <w:tblInd w:w="1418" w:type="dxa"/>
+        <w:tblLook w:val="04A0" w:firstRow="1" w:lastRow="0" w:firstColumn="1" w:lastColumn="0" w:noHBand="0" w:noVBand="1"/>
+      </w:tblPr>
+      <w:tblGrid>
+        <w:gridCol w:w="6899"/>
+        <w:gridCol w:w="753"/>
+      </w:tblGrid>
+      <w:tr>
+        <w:tc>
+          <w:tcPr>
+            <w:tcW w:w="6899" w:type="dxa"/>
+            <w:tcBorders>
+              <w:top w:val="nil"/>
+              <w:left w:val="nil"/>
+              <w:bottom w:val="nil"/>
+              <w:right w:val="nil"/>
+            </w:tcBorders>
+            <w:vAlign w:val="center"/>
+          </w:tcPr>
+          <w:p>
+            <w:pPr>
+              <w:ind w:firstLine="0"/>
+              <w:rPr>
+                <w:rFonts w:cs="Times New Roman"/>
+                <w:i/>
+                <w:lang w:val="en-US"/>
+              </w:rPr>
+            </w:pPr>
+            <m:oMathPara>
+              <m:oMath>
+                <m:r>
+                  <w:rPr>
+                    <w:rFonts w:ascii="Cambria Math" w:hAnsi="Cambria Math" w:cs="Times New Roman"/>
+                  </w:rPr>
+                  <w:lastRenderedPageBreak/>
+                  <m:t> </m:t>
+                </m:r>
+                <m:r>
+                  <w:rPr>
+                    <w:rFonts w:ascii="Cambria Math" w:hAnsi="Cambria Math" w:cs="Times New Roman"/>
+                  </w:rPr>
+                  <m:t>B</m:t>
+                </m:r>
+                <m:r>
+                  <w:rPr>
+                    <w:rFonts w:ascii="Cambria Math" w:hAnsi="Cambria Math" w:cs="Times New Roman"/>
+                    <w:lang w:val="en-US"/>
+                  </w:rPr>
+                  <m:t>=</m:t>
+                </m:r>
+                <m:r>
+                  <w:rPr>
+                    <w:rFonts w:ascii="Cambria Math" w:hAnsi="Cambria Math" w:cs="Times New Roman"/>
+                    <w:lang w:val="en-US"/>
+                  </w:rPr>
+                  <m:t>∅</m:t>
+                </m:r>
+              </m:oMath>
+            </m:oMathPara>
+          </w:p>
+        </w:tc>
+        <w:tc>
+          <w:tcPr>
+            <w:tcW w:w="753" w:type="dxa"/>
+            <w:tcBorders>
+              <w:top w:val="nil"/>
+              <w:left w:val="nil"/>
+              <w:bottom w:val="nil"/>
+              <w:right w:val="nil"/>
+            </w:tcBorders>
+            <w:vAlign w:val="center"/>
+          </w:tcPr>
+          <w:p>
+            <w:pPr>
+              <w:ind w:firstLine="0"/>
+            </w:pPr>
+            <w:r>
+              <w:t>(</w:t>
+            </w:r>
+            <w:r>
+              <w:rPr>
+                <w:lang w:val="en-US"/>
+              </w:rPr>
+              <w:t>2.</w:t>
+            </w:r>
+            <w:r>
+              <w:t>4</w:t>
+            </w:r>
+            <w:r>
+              <w:t>)</w:t>
+            </w:r>
+          </w:p>
+        </w:tc>
+      </w:tr>
+    </w:tbl>
+    <w:p>
+      <w:pPr>
+        <w:pStyle w:val="10"/>
+        <w:numPr>
+          <w:ilvl w:val="0"/>
+          <w:numId w:val="0"/>
+        </w:numPr>
+        <w:rPr>
+          <w:lang w:eastAsia="en-US"/>
+        </w:rPr>
+      </w:pPr>
+      <w:r>
+        <w:rPr>
+          <w:lang w:eastAsia="en-US"/>
+        </w:rPr>
+        <w:t xml:space="preserve"> </w:t>
+      </w:r>
     </w:p>
     <w:p>
       <w:pPr>
@@ -8478,7 +10487,6 @@
         <w:rPr>
           <w:rFonts w:ascii="Arial" w:hAnsi="Arial" w:cs="Arial"/>
         </w:rPr>
-        <w:lastRenderedPageBreak/>
         <w:t>Выводы 2 главы</w:t>
       </w:r>
       <w:bookmarkEnd w:id="34"/>
@@ -9027,8 +11035,8 @@
       </w:pPr>
     </w:p>
     <w:sectPr>
-      <w:footerReference w:type="default" r:id="rId10"/>
-      <w:footerReference w:type="first" r:id="rId11"/>
+      <w:footerReference w:type="default" r:id="rId11"/>
+      <w:footerReference w:type="first" r:id="rId12"/>
       <w:pgSz w:w="11906" w:h="16838"/>
       <w:pgMar w:top="1134" w:right="1418" w:bottom="1418" w:left="1418" w:header="709" w:footer="709" w:gutter="0"/>
       <w:pgNumType w:start="1"/>
@@ -9690,6 +11698,95 @@
     </w:lvl>
   </w:abstractNum>
   <w:abstractNum w:abstractNumId="5" w15:restartNumberingAfterBreak="0">
+    <w:nsid w:val="111F7AB9"/>
+    <w:multiLevelType w:val="hybridMultilevel"/>
+    <w:tmpl w:val="7F44DB3A"/>
+    <w:lvl w:ilvl="0" w:tplc="0809000F">
+      <w:start w:val="1"/>
+      <w:numFmt w:val="decimal"/>
+      <w:lvlText w:val="%1."/>
+      <w:lvlJc w:val="left"/>
+      <w:pPr>
+        <w:ind w:left="720" w:hanging="360"/>
+      </w:pPr>
+      <w:rPr>
+        <w:rFonts w:hint="default"/>
+      </w:rPr>
+    </w:lvl>
+    <w:lvl w:ilvl="1" w:tplc="08090019">
+      <w:start w:val="1"/>
+      <w:numFmt w:val="lowerLetter"/>
+      <w:lvlText w:val="%2."/>
+      <w:lvlJc w:val="left"/>
+      <w:pPr>
+        <w:ind w:left="1440" w:hanging="360"/>
+      </w:pPr>
+    </w:lvl>
+    <w:lvl w:ilvl="2" w:tplc="0809001B" w:tentative="1">
+      <w:start w:val="1"/>
+      <w:numFmt w:val="lowerRoman"/>
+      <w:lvlText w:val="%3."/>
+      <w:lvlJc w:val="right"/>
+      <w:pPr>
+        <w:ind w:left="2160" w:hanging="180"/>
+      </w:pPr>
+    </w:lvl>
+    <w:lvl w:ilvl="3" w:tplc="0809000F" w:tentative="1">
+      <w:start w:val="1"/>
+      <w:numFmt w:val="decimal"/>
+      <w:lvlText w:val="%4."/>
+      <w:lvlJc w:val="left"/>
+      <w:pPr>
+        <w:ind w:left="2880" w:hanging="360"/>
+      </w:pPr>
+    </w:lvl>
+    <w:lvl w:ilvl="4" w:tplc="08090019" w:tentative="1">
+      <w:start w:val="1"/>
+      <w:numFmt w:val="lowerLetter"/>
+      <w:lvlText w:val="%5."/>
+      <w:lvlJc w:val="left"/>
+      <w:pPr>
+        <w:ind w:left="3600" w:hanging="360"/>
+      </w:pPr>
+    </w:lvl>
+    <w:lvl w:ilvl="5" w:tplc="0809001B" w:tentative="1">
+      <w:start w:val="1"/>
+      <w:numFmt w:val="lowerRoman"/>
+      <w:lvlText w:val="%6."/>
+      <w:lvlJc w:val="right"/>
+      <w:pPr>
+        <w:ind w:left="4320" w:hanging="180"/>
+      </w:pPr>
+    </w:lvl>
+    <w:lvl w:ilvl="6" w:tplc="0809000F" w:tentative="1">
+      <w:start w:val="1"/>
+      <w:numFmt w:val="decimal"/>
+      <w:lvlText w:val="%7."/>
+      <w:lvlJc w:val="left"/>
+      <w:pPr>
+        <w:ind w:left="5040" w:hanging="360"/>
+      </w:pPr>
+    </w:lvl>
+    <w:lvl w:ilvl="7" w:tplc="08090019" w:tentative="1">
+      <w:start w:val="1"/>
+      <w:numFmt w:val="lowerLetter"/>
+      <w:lvlText w:val="%8."/>
+      <w:lvlJc w:val="left"/>
+      <w:pPr>
+        <w:ind w:left="5760" w:hanging="360"/>
+      </w:pPr>
+    </w:lvl>
+    <w:lvl w:ilvl="8" w:tplc="0809001B" w:tentative="1">
+      <w:start w:val="1"/>
+      <w:numFmt w:val="lowerRoman"/>
+      <w:lvlText w:val="%9."/>
+      <w:lvlJc w:val="right"/>
+      <w:pPr>
+        <w:ind w:left="6480" w:hanging="180"/>
+      </w:pPr>
+    </w:lvl>
+  </w:abstractNum>
+  <w:abstractNum w:abstractNumId="6" w15:restartNumberingAfterBreak="0">
     <w:nsid w:val="11A343E8"/>
     <w:multiLevelType w:val="hybridMultilevel"/>
     <w:tmpl w:val="B8368FCE"/>
@@ -9802,7 +11899,7 @@
       </w:rPr>
     </w:lvl>
   </w:abstractNum>
-  <w:abstractNum w:abstractNumId="6" w15:restartNumberingAfterBreak="0">
+  <w:abstractNum w:abstractNumId="7" w15:restartNumberingAfterBreak="0">
     <w:nsid w:val="123B0C9F"/>
     <w:multiLevelType w:val="multilevel"/>
     <w:tmpl w:val="A2D66CF2"/>
@@ -9919,7 +12016,7 @@
       </w:rPr>
     </w:lvl>
   </w:abstractNum>
-  <w:abstractNum w:abstractNumId="7" w15:restartNumberingAfterBreak="0">
+  <w:abstractNum w:abstractNumId="8" w15:restartNumberingAfterBreak="0">
     <w:nsid w:val="18B1741E"/>
     <w:multiLevelType w:val="hybridMultilevel"/>
     <w:tmpl w:val="FB1CF5B8"/>
@@ -10032,7 +12129,7 @@
       </w:rPr>
     </w:lvl>
   </w:abstractNum>
-  <w:abstractNum w:abstractNumId="8" w15:restartNumberingAfterBreak="0">
+  <w:abstractNum w:abstractNumId="9" w15:restartNumberingAfterBreak="0">
     <w:nsid w:val="1A932260"/>
     <w:multiLevelType w:val="hybridMultilevel"/>
     <w:tmpl w:val="E408A5DA"/>
@@ -10118,7 +12215,209 @@
       </w:pPr>
     </w:lvl>
   </w:abstractNum>
-  <w:abstractNum w:abstractNumId="9" w15:restartNumberingAfterBreak="0">
+  <w:abstractNum w:abstractNumId="10" w15:restartNumberingAfterBreak="0">
+    <w:nsid w:val="1B4E445C"/>
+    <w:multiLevelType w:val="hybridMultilevel"/>
+    <w:tmpl w:val="7E6A1C04"/>
+    <w:lvl w:ilvl="0" w:tplc="08090001">
+      <w:start w:val="1"/>
+      <w:numFmt w:val="bullet"/>
+      <w:lvlText w:val=""/>
+      <w:lvlJc w:val="left"/>
+      <w:pPr>
+        <w:ind w:left="720" w:hanging="360"/>
+      </w:pPr>
+      <w:rPr>
+        <w:rFonts w:ascii="Symbol" w:hAnsi="Symbol" w:hint="default"/>
+      </w:rPr>
+    </w:lvl>
+    <w:lvl w:ilvl="1" w:tplc="08090003" w:tentative="1">
+      <w:start w:val="1"/>
+      <w:numFmt w:val="bullet"/>
+      <w:lvlText w:val="o"/>
+      <w:lvlJc w:val="left"/>
+      <w:pPr>
+        <w:ind w:left="1440" w:hanging="360"/>
+      </w:pPr>
+      <w:rPr>
+        <w:rFonts w:ascii="Courier New" w:hAnsi="Courier New" w:cs="Courier New" w:hint="default"/>
+      </w:rPr>
+    </w:lvl>
+    <w:lvl w:ilvl="2" w:tplc="08090005" w:tentative="1">
+      <w:start w:val="1"/>
+      <w:numFmt w:val="bullet"/>
+      <w:lvlText w:val=""/>
+      <w:lvlJc w:val="left"/>
+      <w:pPr>
+        <w:ind w:left="2160" w:hanging="360"/>
+      </w:pPr>
+      <w:rPr>
+        <w:rFonts w:ascii="Wingdings" w:hAnsi="Wingdings" w:hint="default"/>
+      </w:rPr>
+    </w:lvl>
+    <w:lvl w:ilvl="3" w:tplc="08090001" w:tentative="1">
+      <w:start w:val="1"/>
+      <w:numFmt w:val="bullet"/>
+      <w:lvlText w:val=""/>
+      <w:lvlJc w:val="left"/>
+      <w:pPr>
+        <w:ind w:left="2880" w:hanging="360"/>
+      </w:pPr>
+      <w:rPr>
+        <w:rFonts w:ascii="Symbol" w:hAnsi="Symbol" w:hint="default"/>
+      </w:rPr>
+    </w:lvl>
+    <w:lvl w:ilvl="4" w:tplc="08090003" w:tentative="1">
+      <w:start w:val="1"/>
+      <w:numFmt w:val="bullet"/>
+      <w:lvlText w:val="o"/>
+      <w:lvlJc w:val="left"/>
+      <w:pPr>
+        <w:ind w:left="3600" w:hanging="360"/>
+      </w:pPr>
+      <w:rPr>
+        <w:rFonts w:ascii="Courier New" w:hAnsi="Courier New" w:cs="Courier New" w:hint="default"/>
+      </w:rPr>
+    </w:lvl>
+    <w:lvl w:ilvl="5" w:tplc="08090005" w:tentative="1">
+      <w:start w:val="1"/>
+      <w:numFmt w:val="bullet"/>
+      <w:lvlText w:val=""/>
+      <w:lvlJc w:val="left"/>
+      <w:pPr>
+        <w:ind w:left="4320" w:hanging="360"/>
+      </w:pPr>
+      <w:rPr>
+        <w:rFonts w:ascii="Wingdings" w:hAnsi="Wingdings" w:hint="default"/>
+      </w:rPr>
+    </w:lvl>
+    <w:lvl w:ilvl="6" w:tplc="08090001" w:tentative="1">
+      <w:start w:val="1"/>
+      <w:numFmt w:val="bullet"/>
+      <w:lvlText w:val=""/>
+      <w:lvlJc w:val="left"/>
+      <w:pPr>
+        <w:ind w:left="5040" w:hanging="360"/>
+      </w:pPr>
+      <w:rPr>
+        <w:rFonts w:ascii="Symbol" w:hAnsi="Symbol" w:hint="default"/>
+      </w:rPr>
+    </w:lvl>
+    <w:lvl w:ilvl="7" w:tplc="08090003" w:tentative="1">
+      <w:start w:val="1"/>
+      <w:numFmt w:val="bullet"/>
+      <w:lvlText w:val="o"/>
+      <w:lvlJc w:val="left"/>
+      <w:pPr>
+        <w:ind w:left="5760" w:hanging="360"/>
+      </w:pPr>
+      <w:rPr>
+        <w:rFonts w:ascii="Courier New" w:hAnsi="Courier New" w:cs="Courier New" w:hint="default"/>
+      </w:rPr>
+    </w:lvl>
+    <w:lvl w:ilvl="8" w:tplc="08090005" w:tentative="1">
+      <w:start w:val="1"/>
+      <w:numFmt w:val="bullet"/>
+      <w:lvlText w:val=""/>
+      <w:lvlJc w:val="left"/>
+      <w:pPr>
+        <w:ind w:left="6480" w:hanging="360"/>
+      </w:pPr>
+      <w:rPr>
+        <w:rFonts w:ascii="Wingdings" w:hAnsi="Wingdings" w:hint="default"/>
+      </w:rPr>
+    </w:lvl>
+  </w:abstractNum>
+  <w:abstractNum w:abstractNumId="11" w15:restartNumberingAfterBreak="0">
+    <w:nsid w:val="1E93375E"/>
+    <w:multiLevelType w:val="hybridMultilevel"/>
+    <w:tmpl w:val="B0C02440"/>
+    <w:lvl w:ilvl="0" w:tplc="0809000F">
+      <w:start w:val="1"/>
+      <w:numFmt w:val="decimal"/>
+      <w:lvlText w:val="%1."/>
+      <w:lvlJc w:val="left"/>
+      <w:pPr>
+        <w:ind w:left="720" w:hanging="360"/>
+      </w:pPr>
+      <w:rPr>
+        <w:rFonts w:hint="default"/>
+      </w:rPr>
+    </w:lvl>
+    <w:lvl w:ilvl="1" w:tplc="08090019" w:tentative="1">
+      <w:start w:val="1"/>
+      <w:numFmt w:val="lowerLetter"/>
+      <w:lvlText w:val="%2."/>
+      <w:lvlJc w:val="left"/>
+      <w:pPr>
+        <w:ind w:left="1440" w:hanging="360"/>
+      </w:pPr>
+    </w:lvl>
+    <w:lvl w:ilvl="2" w:tplc="0809001B" w:tentative="1">
+      <w:start w:val="1"/>
+      <w:numFmt w:val="lowerRoman"/>
+      <w:lvlText w:val="%3."/>
+      <w:lvlJc w:val="right"/>
+      <w:pPr>
+        <w:ind w:left="2160" w:hanging="180"/>
+      </w:pPr>
+    </w:lvl>
+    <w:lvl w:ilvl="3" w:tplc="0809000F" w:tentative="1">
+      <w:start w:val="1"/>
+      <w:numFmt w:val="decimal"/>
+      <w:lvlText w:val="%4."/>
+      <w:lvlJc w:val="left"/>
+      <w:pPr>
+        <w:ind w:left="2880" w:hanging="360"/>
+      </w:pPr>
+    </w:lvl>
+    <w:lvl w:ilvl="4" w:tplc="08090019" w:tentative="1">
+      <w:start w:val="1"/>
+      <w:numFmt w:val="lowerLetter"/>
+      <w:lvlText w:val="%5."/>
+      <w:lvlJc w:val="left"/>
+      <w:pPr>
+        <w:ind w:left="3600" w:hanging="360"/>
+      </w:pPr>
+    </w:lvl>
+    <w:lvl w:ilvl="5" w:tplc="0809001B" w:tentative="1">
+      <w:start w:val="1"/>
+      <w:numFmt w:val="lowerRoman"/>
+      <w:lvlText w:val="%6."/>
+      <w:lvlJc w:val="right"/>
+      <w:pPr>
+        <w:ind w:left="4320" w:hanging="180"/>
+      </w:pPr>
+    </w:lvl>
+    <w:lvl w:ilvl="6" w:tplc="0809000F" w:tentative="1">
+      <w:start w:val="1"/>
+      <w:numFmt w:val="decimal"/>
+      <w:lvlText w:val="%7."/>
+      <w:lvlJc w:val="left"/>
+      <w:pPr>
+        <w:ind w:left="5040" w:hanging="360"/>
+      </w:pPr>
+    </w:lvl>
+    <w:lvl w:ilvl="7" w:tplc="08090019" w:tentative="1">
+      <w:start w:val="1"/>
+      <w:numFmt w:val="lowerLetter"/>
+      <w:lvlText w:val="%8."/>
+      <w:lvlJc w:val="left"/>
+      <w:pPr>
+        <w:ind w:left="5760" w:hanging="360"/>
+      </w:pPr>
+    </w:lvl>
+    <w:lvl w:ilvl="8" w:tplc="0809001B" w:tentative="1">
+      <w:start w:val="1"/>
+      <w:numFmt w:val="lowerRoman"/>
+      <w:lvlText w:val="%9."/>
+      <w:lvlJc w:val="right"/>
+      <w:pPr>
+        <w:ind w:left="6480" w:hanging="180"/>
+      </w:pPr>
+    </w:lvl>
+  </w:abstractNum>
+  <w:abstractNum w:abstractNumId="12" w15:restartNumberingAfterBreak="0">
     <w:nsid w:val="1EBF4CB0"/>
     <w:multiLevelType w:val="multilevel"/>
     <w:tmpl w:val="6BAE4F6A"/>
@@ -10236,7 +12535,96 @@
       </w:rPr>
     </w:lvl>
   </w:abstractNum>
-  <w:abstractNum w:abstractNumId="10" w15:restartNumberingAfterBreak="0">
+  <w:abstractNum w:abstractNumId="13" w15:restartNumberingAfterBreak="0">
+    <w:nsid w:val="248966FF"/>
+    <w:multiLevelType w:val="hybridMultilevel"/>
+    <w:tmpl w:val="ECC4A112"/>
+    <w:lvl w:ilvl="0" w:tplc="0809000F">
+      <w:start w:val="1"/>
+      <w:numFmt w:val="decimal"/>
+      <w:lvlText w:val="%1."/>
+      <w:lvlJc w:val="left"/>
+      <w:pPr>
+        <w:ind w:left="720" w:hanging="360"/>
+      </w:pPr>
+      <w:rPr>
+        <w:rFonts w:hint="default"/>
+      </w:rPr>
+    </w:lvl>
+    <w:lvl w:ilvl="1" w:tplc="08090019" w:tentative="1">
+      <w:start w:val="1"/>
+      <w:numFmt w:val="lowerLetter"/>
+      <w:lvlText w:val="%2."/>
+      <w:lvlJc w:val="left"/>
+      <w:pPr>
+        <w:ind w:left="1440" w:hanging="360"/>
+      </w:pPr>
+    </w:lvl>
+    <w:lvl w:ilvl="2" w:tplc="0809001B" w:tentative="1">
+      <w:start w:val="1"/>
+      <w:numFmt w:val="lowerRoman"/>
+      <w:lvlText w:val="%3."/>
+      <w:lvlJc w:val="right"/>
+      <w:pPr>
+        <w:ind w:left="2160" w:hanging="180"/>
+      </w:pPr>
+    </w:lvl>
+    <w:lvl w:ilvl="3" w:tplc="0809000F" w:tentative="1">
+      <w:start w:val="1"/>
+      <w:numFmt w:val="decimal"/>
+      <w:lvlText w:val="%4."/>
+      <w:lvlJc w:val="left"/>
+      <w:pPr>
+        <w:ind w:left="2880" w:hanging="360"/>
+      </w:pPr>
+    </w:lvl>
+    <w:lvl w:ilvl="4" w:tplc="08090019" w:tentative="1">
+      <w:start w:val="1"/>
+      <w:numFmt w:val="lowerLetter"/>
+      <w:lvlText w:val="%5."/>
+      <w:lvlJc w:val="left"/>
+      <w:pPr>
+        <w:ind w:left="3600" w:hanging="360"/>
+      </w:pPr>
+    </w:lvl>
+    <w:lvl w:ilvl="5" w:tplc="0809001B" w:tentative="1">
+      <w:start w:val="1"/>
+      <w:numFmt w:val="lowerRoman"/>
+      <w:lvlText w:val="%6."/>
+      <w:lvlJc w:val="right"/>
+      <w:pPr>
+        <w:ind w:left="4320" w:hanging="180"/>
+      </w:pPr>
+    </w:lvl>
+    <w:lvl w:ilvl="6" w:tplc="0809000F" w:tentative="1">
+      <w:start w:val="1"/>
+      <w:numFmt w:val="decimal"/>
+      <w:lvlText w:val="%7."/>
+      <w:lvlJc w:val="left"/>
+      <w:pPr>
+        <w:ind w:left="5040" w:hanging="360"/>
+      </w:pPr>
+    </w:lvl>
+    <w:lvl w:ilvl="7" w:tplc="08090019" w:tentative="1">
+      <w:start w:val="1"/>
+      <w:numFmt w:val="lowerLetter"/>
+      <w:lvlText w:val="%8."/>
+      <w:lvlJc w:val="left"/>
+      <w:pPr>
+        <w:ind w:left="5760" w:hanging="360"/>
+      </w:pPr>
+    </w:lvl>
+    <w:lvl w:ilvl="8" w:tplc="0809001B" w:tentative="1">
+      <w:start w:val="1"/>
+      <w:numFmt w:val="lowerRoman"/>
+      <w:lvlText w:val="%9."/>
+      <w:lvlJc w:val="right"/>
+      <w:pPr>
+        <w:ind w:left="6480" w:hanging="180"/>
+      </w:pPr>
+    </w:lvl>
+  </w:abstractNum>
+  <w:abstractNum w:abstractNumId="14" w15:restartNumberingAfterBreak="0">
     <w:nsid w:val="27214BD2"/>
     <w:multiLevelType w:val="hybridMultilevel"/>
     <w:tmpl w:val="ACD290FC"/>
@@ -10328,7 +12716,7 @@
       </w:pPr>
     </w:lvl>
   </w:abstractNum>
-  <w:abstractNum w:abstractNumId="11" w15:restartNumberingAfterBreak="0">
+  <w:abstractNum w:abstractNumId="15" w15:restartNumberingAfterBreak="0">
     <w:nsid w:val="2E007A8F"/>
     <w:multiLevelType w:val="hybridMultilevel"/>
     <w:tmpl w:val="700E29C8"/>
@@ -10415,7 +12803,7 @@
       </w:pPr>
     </w:lvl>
   </w:abstractNum>
-  <w:abstractNum w:abstractNumId="12" w15:restartNumberingAfterBreak="0">
+  <w:abstractNum w:abstractNumId="16" w15:restartNumberingAfterBreak="0">
     <w:nsid w:val="2E467959"/>
     <w:multiLevelType w:val="multilevel"/>
     <w:tmpl w:val="8A94E370"/>
@@ -10536,7 +12924,96 @@
       </w:rPr>
     </w:lvl>
   </w:abstractNum>
-  <w:abstractNum w:abstractNumId="13" w15:restartNumberingAfterBreak="0">
+  <w:abstractNum w:abstractNumId="17" w15:restartNumberingAfterBreak="0">
+    <w:nsid w:val="354252BC"/>
+    <w:multiLevelType w:val="hybridMultilevel"/>
+    <w:tmpl w:val="80AA5C88"/>
+    <w:lvl w:ilvl="0" w:tplc="08090001">
+      <w:start w:val="1"/>
+      <w:numFmt w:val="bullet"/>
+      <w:lvlText w:val=""/>
+      <w:lvlJc w:val="left"/>
+      <w:pPr>
+        <w:ind w:left="720" w:hanging="360"/>
+      </w:pPr>
+      <w:rPr>
+        <w:rFonts w:ascii="Symbol" w:hAnsi="Symbol" w:hint="default"/>
+      </w:rPr>
+    </w:lvl>
+    <w:lvl w:ilvl="1" w:tplc="08090019" w:tentative="1">
+      <w:start w:val="1"/>
+      <w:numFmt w:val="lowerLetter"/>
+      <w:lvlText w:val="%2."/>
+      <w:lvlJc w:val="left"/>
+      <w:pPr>
+        <w:ind w:left="1440" w:hanging="360"/>
+      </w:pPr>
+    </w:lvl>
+    <w:lvl w:ilvl="2" w:tplc="0809001B" w:tentative="1">
+      <w:start w:val="1"/>
+      <w:numFmt w:val="lowerRoman"/>
+      <w:lvlText w:val="%3."/>
+      <w:lvlJc w:val="right"/>
+      <w:pPr>
+        <w:ind w:left="2160" w:hanging="180"/>
+      </w:pPr>
+    </w:lvl>
+    <w:lvl w:ilvl="3" w:tplc="0809000F" w:tentative="1">
+      <w:start w:val="1"/>
+      <w:numFmt w:val="decimal"/>
+      <w:lvlText w:val="%4."/>
+      <w:lvlJc w:val="left"/>
+      <w:pPr>
+        <w:ind w:left="2880" w:hanging="360"/>
+      </w:pPr>
+    </w:lvl>
+    <w:lvl w:ilvl="4" w:tplc="08090019" w:tentative="1">
+      <w:start w:val="1"/>
+      <w:numFmt w:val="lowerLetter"/>
+      <w:lvlText w:val="%5."/>
+      <w:lvlJc w:val="left"/>
+      <w:pPr>
+        <w:ind w:left="3600" w:hanging="360"/>
+      </w:pPr>
+    </w:lvl>
+    <w:lvl w:ilvl="5" w:tplc="0809001B" w:tentative="1">
+      <w:start w:val="1"/>
+      <w:numFmt w:val="lowerRoman"/>
+      <w:lvlText w:val="%6."/>
+      <w:lvlJc w:val="right"/>
+      <w:pPr>
+        <w:ind w:left="4320" w:hanging="180"/>
+      </w:pPr>
+    </w:lvl>
+    <w:lvl w:ilvl="6" w:tplc="0809000F" w:tentative="1">
+      <w:start w:val="1"/>
+      <w:numFmt w:val="decimal"/>
+      <w:lvlText w:val="%7."/>
+      <w:lvlJc w:val="left"/>
+      <w:pPr>
+        <w:ind w:left="5040" w:hanging="360"/>
+      </w:pPr>
+    </w:lvl>
+    <w:lvl w:ilvl="7" w:tplc="08090019" w:tentative="1">
+      <w:start w:val="1"/>
+      <w:numFmt w:val="lowerLetter"/>
+      <w:lvlText w:val="%8."/>
+      <w:lvlJc w:val="left"/>
+      <w:pPr>
+        <w:ind w:left="5760" w:hanging="360"/>
+      </w:pPr>
+    </w:lvl>
+    <w:lvl w:ilvl="8" w:tplc="0809001B" w:tentative="1">
+      <w:start w:val="1"/>
+      <w:numFmt w:val="lowerRoman"/>
+      <w:lvlText w:val="%9."/>
+      <w:lvlJc w:val="right"/>
+      <w:pPr>
+        <w:ind w:left="6480" w:hanging="180"/>
+      </w:pPr>
+    </w:lvl>
+  </w:abstractNum>
+  <w:abstractNum w:abstractNumId="18" w15:restartNumberingAfterBreak="0">
     <w:nsid w:val="37D51C09"/>
     <w:multiLevelType w:val="hybridMultilevel"/>
     <w:tmpl w:val="E3B63FF0"/>
@@ -10622,7 +13099,7 @@
       </w:pPr>
     </w:lvl>
   </w:abstractNum>
-  <w:abstractNum w:abstractNumId="14" w15:restartNumberingAfterBreak="0">
+  <w:abstractNum w:abstractNumId="19" w15:restartNumberingAfterBreak="0">
     <w:nsid w:val="3A365BFE"/>
     <w:multiLevelType w:val="hybridMultilevel"/>
     <w:tmpl w:val="B6B0FAEC"/>
@@ -10708,7 +13185,120 @@
       </w:pPr>
     </w:lvl>
   </w:abstractNum>
-  <w:abstractNum w:abstractNumId="15" w15:restartNumberingAfterBreak="0">
+  <w:abstractNum w:abstractNumId="20" w15:restartNumberingAfterBreak="0">
+    <w:nsid w:val="3D133080"/>
+    <w:multiLevelType w:val="hybridMultilevel"/>
+    <w:tmpl w:val="ACA48DA0"/>
+    <w:lvl w:ilvl="0" w:tplc="08090001">
+      <w:start w:val="1"/>
+      <w:numFmt w:val="bullet"/>
+      <w:lvlText w:val=""/>
+      <w:lvlJc w:val="left"/>
+      <w:pPr>
+        <w:ind w:left="1428" w:hanging="360"/>
+      </w:pPr>
+      <w:rPr>
+        <w:rFonts w:ascii="Symbol" w:hAnsi="Symbol" w:hint="default"/>
+      </w:rPr>
+    </w:lvl>
+    <w:lvl w:ilvl="1" w:tplc="08090003" w:tentative="1">
+      <w:start w:val="1"/>
+      <w:numFmt w:val="bullet"/>
+      <w:lvlText w:val="o"/>
+      <w:lvlJc w:val="left"/>
+      <w:pPr>
+        <w:ind w:left="2148" w:hanging="360"/>
+      </w:pPr>
+      <w:rPr>
+        <w:rFonts w:ascii="Courier New" w:hAnsi="Courier New" w:cs="Courier New" w:hint="default"/>
+      </w:rPr>
+    </w:lvl>
+    <w:lvl w:ilvl="2" w:tplc="08090005" w:tentative="1">
+      <w:start w:val="1"/>
+      <w:numFmt w:val="bullet"/>
+      <w:lvlText w:val=""/>
+      <w:lvlJc w:val="left"/>
+      <w:pPr>
+        <w:ind w:left="2868" w:hanging="360"/>
+      </w:pPr>
+      <w:rPr>
+        <w:rFonts w:ascii="Wingdings" w:hAnsi="Wingdings" w:hint="default"/>
+      </w:rPr>
+    </w:lvl>
+    <w:lvl w:ilvl="3" w:tplc="08090001" w:tentative="1">
+      <w:start w:val="1"/>
+      <w:numFmt w:val="bullet"/>
+      <w:lvlText w:val=""/>
+      <w:lvlJc w:val="left"/>
+      <w:pPr>
+        <w:ind w:left="3588" w:hanging="360"/>
+      </w:pPr>
+      <w:rPr>
+        <w:rFonts w:ascii="Symbol" w:hAnsi="Symbol" w:hint="default"/>
+      </w:rPr>
+    </w:lvl>
+    <w:lvl w:ilvl="4" w:tplc="08090003" w:tentative="1">
+      <w:start w:val="1"/>
+      <w:numFmt w:val="bullet"/>
+      <w:lvlText w:val="o"/>
+      <w:lvlJc w:val="left"/>
+      <w:pPr>
+        <w:ind w:left="4308" w:hanging="360"/>
+      </w:pPr>
+      <w:rPr>
+        <w:rFonts w:ascii="Courier New" w:hAnsi="Courier New" w:cs="Courier New" w:hint="default"/>
+      </w:rPr>
+    </w:lvl>
+    <w:lvl w:ilvl="5" w:tplc="08090005" w:tentative="1">
+      <w:start w:val="1"/>
+      <w:numFmt w:val="bullet"/>
+      <w:lvlText w:val=""/>
+      <w:lvlJc w:val="left"/>
+      <w:pPr>
+        <w:ind w:left="5028" w:hanging="360"/>
+      </w:pPr>
+      <w:rPr>
+        <w:rFonts w:ascii="Wingdings" w:hAnsi="Wingdings" w:hint="default"/>
+      </w:rPr>
+    </w:lvl>
+    <w:lvl w:ilvl="6" w:tplc="08090001" w:tentative="1">
+      <w:start w:val="1"/>
+      <w:numFmt w:val="bullet"/>
+      <w:lvlText w:val=""/>
+      <w:lvlJc w:val="left"/>
+      <w:pPr>
+        <w:ind w:left="5748" w:hanging="360"/>
+      </w:pPr>
+      <w:rPr>
+        <w:rFonts w:ascii="Symbol" w:hAnsi="Symbol" w:hint="default"/>
+      </w:rPr>
+    </w:lvl>
+    <w:lvl w:ilvl="7" w:tplc="08090003" w:tentative="1">
+      <w:start w:val="1"/>
+      <w:numFmt w:val="bullet"/>
+      <w:lvlText w:val="o"/>
+      <w:lvlJc w:val="left"/>
+      <w:pPr>
+        <w:ind w:left="6468" w:hanging="360"/>
+      </w:pPr>
+      <w:rPr>
+        <w:rFonts w:ascii="Courier New" w:hAnsi="Courier New" w:cs="Courier New" w:hint="default"/>
+      </w:rPr>
+    </w:lvl>
+    <w:lvl w:ilvl="8" w:tplc="08090005" w:tentative="1">
+      <w:start w:val="1"/>
+      <w:numFmt w:val="bullet"/>
+      <w:lvlText w:val=""/>
+      <w:lvlJc w:val="left"/>
+      <w:pPr>
+        <w:ind w:left="7188" w:hanging="360"/>
+      </w:pPr>
+      <w:rPr>
+        <w:rFonts w:ascii="Wingdings" w:hAnsi="Wingdings" w:hint="default"/>
+      </w:rPr>
+    </w:lvl>
+  </w:abstractNum>
+  <w:abstractNum w:abstractNumId="21" w15:restartNumberingAfterBreak="0">
     <w:nsid w:val="3DA35379"/>
     <w:multiLevelType w:val="hybridMultilevel"/>
     <w:tmpl w:val="1358606C"/>
@@ -10821,7 +13411,7 @@
       </w:rPr>
     </w:lvl>
   </w:abstractNum>
-  <w:abstractNum w:abstractNumId="16" w15:restartNumberingAfterBreak="0">
+  <w:abstractNum w:abstractNumId="22" w15:restartNumberingAfterBreak="0">
     <w:nsid w:val="3EA02FDE"/>
     <w:multiLevelType w:val="multilevel"/>
     <w:tmpl w:val="6BAE4F6A"/>
@@ -10939,7 +13529,7 @@
       </w:rPr>
     </w:lvl>
   </w:abstractNum>
-  <w:abstractNum w:abstractNumId="17" w15:restartNumberingAfterBreak="0">
+  <w:abstractNum w:abstractNumId="23" w15:restartNumberingAfterBreak="0">
     <w:nsid w:val="400B2CC5"/>
     <w:multiLevelType w:val="multilevel"/>
     <w:tmpl w:val="8C0076A0"/>
@@ -11061,7 +13651,7 @@
       </w:rPr>
     </w:lvl>
   </w:abstractNum>
-  <w:abstractNum w:abstractNumId="18" w15:restartNumberingAfterBreak="0">
+  <w:abstractNum w:abstractNumId="24" w15:restartNumberingAfterBreak="0">
     <w:nsid w:val="441400DC"/>
     <w:multiLevelType w:val="hybridMultilevel"/>
     <w:tmpl w:val="4E326E4C"/>
@@ -11147,7 +13737,7 @@
       </w:pPr>
     </w:lvl>
   </w:abstractNum>
-  <w:abstractNum w:abstractNumId="19" w15:restartNumberingAfterBreak="0">
+  <w:abstractNum w:abstractNumId="25" w15:restartNumberingAfterBreak="0">
     <w:nsid w:val="525F4D3A"/>
     <w:multiLevelType w:val="hybridMultilevel"/>
     <w:tmpl w:val="F0C45598"/>
@@ -11233,7 +13823,7 @@
       </w:pPr>
     </w:lvl>
   </w:abstractNum>
-  <w:abstractNum w:abstractNumId="20" w15:restartNumberingAfterBreak="0">
+  <w:abstractNum w:abstractNumId="26" w15:restartNumberingAfterBreak="0">
     <w:nsid w:val="529E318B"/>
     <w:multiLevelType w:val="hybridMultilevel"/>
     <w:tmpl w:val="D7F20E6C"/>
@@ -11322,7 +13912,7 @@
       </w:pPr>
     </w:lvl>
   </w:abstractNum>
-  <w:abstractNum w:abstractNumId="21" w15:restartNumberingAfterBreak="0">
+  <w:abstractNum w:abstractNumId="27" w15:restartNumberingAfterBreak="0">
     <w:nsid w:val="536062F8"/>
     <w:multiLevelType w:val="hybridMultilevel"/>
     <w:tmpl w:val="31805006"/>
@@ -11413,7 +14003,7 @@
       </w:pPr>
     </w:lvl>
   </w:abstractNum>
-  <w:abstractNum w:abstractNumId="22" w15:restartNumberingAfterBreak="0">
+  <w:abstractNum w:abstractNumId="28" w15:restartNumberingAfterBreak="0">
     <w:nsid w:val="5B9E128D"/>
     <w:multiLevelType w:val="multilevel"/>
     <w:tmpl w:val="8C0076A0"/>
@@ -11535,7 +14125,7 @@
       </w:rPr>
     </w:lvl>
   </w:abstractNum>
-  <w:abstractNum w:abstractNumId="23" w15:restartNumberingAfterBreak="0">
+  <w:abstractNum w:abstractNumId="29" w15:restartNumberingAfterBreak="0">
     <w:nsid w:val="5F9A551F"/>
     <w:multiLevelType w:val="hybridMultilevel"/>
     <w:tmpl w:val="B5DAEEB0"/>
@@ -11648,7 +14238,96 @@
       </w:rPr>
     </w:lvl>
   </w:abstractNum>
-  <w:abstractNum w:abstractNumId="24" w15:restartNumberingAfterBreak="0">
+  <w:abstractNum w:abstractNumId="30" w15:restartNumberingAfterBreak="0">
+    <w:nsid w:val="600749EB"/>
+    <w:multiLevelType w:val="hybridMultilevel"/>
+    <w:tmpl w:val="492817F4"/>
+    <w:lvl w:ilvl="0" w:tplc="C96A904C">
+      <w:start w:val="1"/>
+      <w:numFmt w:val="decimal"/>
+      <w:lvlText w:val="%1."/>
+      <w:lvlJc w:val="left"/>
+      <w:pPr>
+        <w:ind w:left="1060" w:hanging="360"/>
+      </w:pPr>
+      <w:rPr>
+        <w:rFonts w:hint="default"/>
+      </w:rPr>
+    </w:lvl>
+    <w:lvl w:ilvl="1" w:tplc="08090019" w:tentative="1">
+      <w:start w:val="1"/>
+      <w:numFmt w:val="lowerLetter"/>
+      <w:lvlText w:val="%2."/>
+      <w:lvlJc w:val="left"/>
+      <w:pPr>
+        <w:ind w:left="1780" w:hanging="360"/>
+      </w:pPr>
+    </w:lvl>
+    <w:lvl w:ilvl="2" w:tplc="0809001B" w:tentative="1">
+      <w:start w:val="1"/>
+      <w:numFmt w:val="lowerRoman"/>
+      <w:lvlText w:val="%3."/>
+      <w:lvlJc w:val="right"/>
+      <w:pPr>
+        <w:ind w:left="2500" w:hanging="180"/>
+      </w:pPr>
+    </w:lvl>
+    <w:lvl w:ilvl="3" w:tplc="0809000F" w:tentative="1">
+      <w:start w:val="1"/>
+      <w:numFmt w:val="decimal"/>
+      <w:lvlText w:val="%4."/>
+      <w:lvlJc w:val="left"/>
+      <w:pPr>
+        <w:ind w:left="3220" w:hanging="360"/>
+      </w:pPr>
+    </w:lvl>
+    <w:lvl w:ilvl="4" w:tplc="08090019" w:tentative="1">
+      <w:start w:val="1"/>
+      <w:numFmt w:val="lowerLetter"/>
+      <w:lvlText w:val="%5."/>
+      <w:lvlJc w:val="left"/>
+      <w:pPr>
+        <w:ind w:left="3940" w:hanging="360"/>
+      </w:pPr>
+    </w:lvl>
+    <w:lvl w:ilvl="5" w:tplc="0809001B" w:tentative="1">
+      <w:start w:val="1"/>
+      <w:numFmt w:val="lowerRoman"/>
+      <w:lvlText w:val="%6."/>
+      <w:lvlJc w:val="right"/>
+      <w:pPr>
+        <w:ind w:left="4660" w:hanging="180"/>
+      </w:pPr>
+    </w:lvl>
+    <w:lvl w:ilvl="6" w:tplc="0809000F" w:tentative="1">
+      <w:start w:val="1"/>
+      <w:numFmt w:val="decimal"/>
+      <w:lvlText w:val="%7."/>
+      <w:lvlJc w:val="left"/>
+      <w:pPr>
+        <w:ind w:left="5380" w:hanging="360"/>
+      </w:pPr>
+    </w:lvl>
+    <w:lvl w:ilvl="7" w:tplc="08090019" w:tentative="1">
+      <w:start w:val="1"/>
+      <w:numFmt w:val="lowerLetter"/>
+      <w:lvlText w:val="%8."/>
+      <w:lvlJc w:val="left"/>
+      <w:pPr>
+        <w:ind w:left="6100" w:hanging="360"/>
+      </w:pPr>
+    </w:lvl>
+    <w:lvl w:ilvl="8" w:tplc="0809001B" w:tentative="1">
+      <w:start w:val="1"/>
+      <w:numFmt w:val="lowerRoman"/>
+      <w:lvlText w:val="%9."/>
+      <w:lvlJc w:val="right"/>
+      <w:pPr>
+        <w:ind w:left="6820" w:hanging="180"/>
+      </w:pPr>
+    </w:lvl>
+  </w:abstractNum>
+  <w:abstractNum w:abstractNumId="31" w15:restartNumberingAfterBreak="0">
     <w:nsid w:val="635508F8"/>
     <w:multiLevelType w:val="hybridMultilevel"/>
     <w:tmpl w:val="6A94351C"/>
@@ -11761,7 +14440,120 @@
       </w:rPr>
     </w:lvl>
   </w:abstractNum>
-  <w:abstractNum w:abstractNumId="25" w15:restartNumberingAfterBreak="0">
+  <w:abstractNum w:abstractNumId="32" w15:restartNumberingAfterBreak="0">
+    <w:nsid w:val="67DA5CD9"/>
+    <w:multiLevelType w:val="hybridMultilevel"/>
+    <w:tmpl w:val="80C210CA"/>
+    <w:lvl w:ilvl="0" w:tplc="08090001">
+      <w:start w:val="1"/>
+      <w:numFmt w:val="bullet"/>
+      <w:lvlText w:val=""/>
+      <w:lvlJc w:val="left"/>
+      <w:pPr>
+        <w:ind w:left="720" w:hanging="360"/>
+      </w:pPr>
+      <w:rPr>
+        <w:rFonts w:ascii="Symbol" w:hAnsi="Symbol" w:hint="default"/>
+      </w:rPr>
+    </w:lvl>
+    <w:lvl w:ilvl="1" w:tplc="08090003" w:tentative="1">
+      <w:start w:val="1"/>
+      <w:numFmt w:val="bullet"/>
+      <w:lvlText w:val="o"/>
+      <w:lvlJc w:val="left"/>
+      <w:pPr>
+        <w:ind w:left="1440" w:hanging="360"/>
+      </w:pPr>
+      <w:rPr>
+        <w:rFonts w:ascii="Courier New" w:hAnsi="Courier New" w:cs="Courier New" w:hint="default"/>
+      </w:rPr>
+    </w:lvl>
+    <w:lvl w:ilvl="2" w:tplc="08090005" w:tentative="1">
+      <w:start w:val="1"/>
+      <w:numFmt w:val="bullet"/>
+      <w:lvlText w:val=""/>
+      <w:lvlJc w:val="left"/>
+      <w:pPr>
+        <w:ind w:left="2160" w:hanging="360"/>
+      </w:pPr>
+      <w:rPr>
+        <w:rFonts w:ascii="Wingdings" w:hAnsi="Wingdings" w:hint="default"/>
+      </w:rPr>
+    </w:lvl>
+    <w:lvl w:ilvl="3" w:tplc="08090001" w:tentative="1">
+      <w:start w:val="1"/>
+      <w:numFmt w:val="bullet"/>
+      <w:lvlText w:val=""/>
+      <w:lvlJc w:val="left"/>
+      <w:pPr>
+        <w:ind w:left="2880" w:hanging="360"/>
+      </w:pPr>
+      <w:rPr>
+        <w:rFonts w:ascii="Symbol" w:hAnsi="Symbol" w:hint="default"/>
+      </w:rPr>
+    </w:lvl>
+    <w:lvl w:ilvl="4" w:tplc="08090003" w:tentative="1">
+      <w:start w:val="1"/>
+      <w:numFmt w:val="bullet"/>
+      <w:lvlText w:val="o"/>
+      <w:lvlJc w:val="left"/>
+      <w:pPr>
+        <w:ind w:left="3600" w:hanging="360"/>
+      </w:pPr>
+      <w:rPr>
+        <w:rFonts w:ascii="Courier New" w:hAnsi="Courier New" w:cs="Courier New" w:hint="default"/>
+      </w:rPr>
+    </w:lvl>
+    <w:lvl w:ilvl="5" w:tplc="08090005" w:tentative="1">
+      <w:start w:val="1"/>
+      <w:numFmt w:val="bullet"/>
+      <w:lvlText w:val=""/>
+      <w:lvlJc w:val="left"/>
+      <w:pPr>
+        <w:ind w:left="4320" w:hanging="360"/>
+      </w:pPr>
+      <w:rPr>
+        <w:rFonts w:ascii="Wingdings" w:hAnsi="Wingdings" w:hint="default"/>
+      </w:rPr>
+    </w:lvl>
+    <w:lvl w:ilvl="6" w:tplc="08090001" w:tentative="1">
+      <w:start w:val="1"/>
+      <w:numFmt w:val="bullet"/>
+      <w:lvlText w:val=""/>
+      <w:lvlJc w:val="left"/>
+      <w:pPr>
+        <w:ind w:left="5040" w:hanging="360"/>
+      </w:pPr>
+      <w:rPr>
+        <w:rFonts w:ascii="Symbol" w:hAnsi="Symbol" w:hint="default"/>
+      </w:rPr>
+    </w:lvl>
+    <w:lvl w:ilvl="7" w:tplc="08090003" w:tentative="1">
+      <w:start w:val="1"/>
+      <w:numFmt w:val="bullet"/>
+      <w:lvlText w:val="o"/>
+      <w:lvlJc w:val="left"/>
+      <w:pPr>
+        <w:ind w:left="5760" w:hanging="360"/>
+      </w:pPr>
+      <w:rPr>
+        <w:rFonts w:ascii="Courier New" w:hAnsi="Courier New" w:cs="Courier New" w:hint="default"/>
+      </w:rPr>
+    </w:lvl>
+    <w:lvl w:ilvl="8" w:tplc="08090005" w:tentative="1">
+      <w:start w:val="1"/>
+      <w:numFmt w:val="bullet"/>
+      <w:lvlText w:val=""/>
+      <w:lvlJc w:val="left"/>
+      <w:pPr>
+        <w:ind w:left="6480" w:hanging="360"/>
+      </w:pPr>
+      <w:rPr>
+        <w:rFonts w:ascii="Wingdings" w:hAnsi="Wingdings" w:hint="default"/>
+      </w:rPr>
+    </w:lvl>
+  </w:abstractNum>
+  <w:abstractNum w:abstractNumId="33" w15:restartNumberingAfterBreak="0">
     <w:nsid w:val="691C2B55"/>
     <w:multiLevelType w:val="multilevel"/>
     <w:tmpl w:val="8C0076A0"/>
@@ -11883,7 +14675,7 @@
       </w:rPr>
     </w:lvl>
   </w:abstractNum>
-  <w:abstractNum w:abstractNumId="26" w15:restartNumberingAfterBreak="0">
+  <w:abstractNum w:abstractNumId="34" w15:restartNumberingAfterBreak="0">
     <w:nsid w:val="692F785A"/>
     <w:multiLevelType w:val="multilevel"/>
     <w:tmpl w:val="7F5C75B0"/>
@@ -12001,7 +14793,7 @@
       </w:rPr>
     </w:lvl>
   </w:abstractNum>
-  <w:abstractNum w:abstractNumId="27" w15:restartNumberingAfterBreak="0">
+  <w:abstractNum w:abstractNumId="35" w15:restartNumberingAfterBreak="0">
     <w:nsid w:val="6EF333C0"/>
     <w:multiLevelType w:val="hybridMultilevel"/>
     <w:tmpl w:val="31C26C2A"/>
@@ -12087,7 +14879,96 @@
       </w:pPr>
     </w:lvl>
   </w:abstractNum>
-  <w:abstractNum w:abstractNumId="28" w15:restartNumberingAfterBreak="0">
+  <w:abstractNum w:abstractNumId="36" w15:restartNumberingAfterBreak="0">
+    <w:nsid w:val="71A04BEB"/>
+    <w:multiLevelType w:val="hybridMultilevel"/>
+    <w:tmpl w:val="331E67FC"/>
+    <w:lvl w:ilvl="0" w:tplc="1660AB96">
+      <w:start w:val="1"/>
+      <w:numFmt w:val="decimal"/>
+      <w:lvlText w:val="%1."/>
+      <w:lvlJc w:val="left"/>
+      <w:pPr>
+        <w:ind w:left="1060" w:hanging="360"/>
+      </w:pPr>
+      <w:rPr>
+        <w:rFonts w:hint="default"/>
+      </w:rPr>
+    </w:lvl>
+    <w:lvl w:ilvl="1" w:tplc="08090019" w:tentative="1">
+      <w:start w:val="1"/>
+      <w:numFmt w:val="lowerLetter"/>
+      <w:lvlText w:val="%2."/>
+      <w:lvlJc w:val="left"/>
+      <w:pPr>
+        <w:ind w:left="1780" w:hanging="360"/>
+      </w:pPr>
+    </w:lvl>
+    <w:lvl w:ilvl="2" w:tplc="0809001B" w:tentative="1">
+      <w:start w:val="1"/>
+      <w:numFmt w:val="lowerRoman"/>
+      <w:lvlText w:val="%3."/>
+      <w:lvlJc w:val="right"/>
+      <w:pPr>
+        <w:ind w:left="2500" w:hanging="180"/>
+      </w:pPr>
+    </w:lvl>
+    <w:lvl w:ilvl="3" w:tplc="0809000F" w:tentative="1">
+      <w:start w:val="1"/>
+      <w:numFmt w:val="decimal"/>
+      <w:lvlText w:val="%4."/>
+      <w:lvlJc w:val="left"/>
+      <w:pPr>
+        <w:ind w:left="3220" w:hanging="360"/>
+      </w:pPr>
+    </w:lvl>
+    <w:lvl w:ilvl="4" w:tplc="08090019" w:tentative="1">
+      <w:start w:val="1"/>
+      <w:numFmt w:val="lowerLetter"/>
+      <w:lvlText w:val="%5."/>
+      <w:lvlJc w:val="left"/>
+      <w:pPr>
+        <w:ind w:left="3940" w:hanging="360"/>
+      </w:pPr>
+    </w:lvl>
+    <w:lvl w:ilvl="5" w:tplc="0809001B" w:tentative="1">
+      <w:start w:val="1"/>
+      <w:numFmt w:val="lowerRoman"/>
+      <w:lvlText w:val="%6."/>
+      <w:lvlJc w:val="right"/>
+      <w:pPr>
+        <w:ind w:left="4660" w:hanging="180"/>
+      </w:pPr>
+    </w:lvl>
+    <w:lvl w:ilvl="6" w:tplc="0809000F" w:tentative="1">
+      <w:start w:val="1"/>
+      <w:numFmt w:val="decimal"/>
+      <w:lvlText w:val="%7."/>
+      <w:lvlJc w:val="left"/>
+      <w:pPr>
+        <w:ind w:left="5380" w:hanging="360"/>
+      </w:pPr>
+    </w:lvl>
+    <w:lvl w:ilvl="7" w:tplc="08090019" w:tentative="1">
+      <w:start w:val="1"/>
+      <w:numFmt w:val="lowerLetter"/>
+      <w:lvlText w:val="%8."/>
+      <w:lvlJc w:val="left"/>
+      <w:pPr>
+        <w:ind w:left="6100" w:hanging="360"/>
+      </w:pPr>
+    </w:lvl>
+    <w:lvl w:ilvl="8" w:tplc="0809001B" w:tentative="1">
+      <w:start w:val="1"/>
+      <w:numFmt w:val="lowerRoman"/>
+      <w:lvlText w:val="%9."/>
+      <w:lvlJc w:val="right"/>
+      <w:pPr>
+        <w:ind w:left="6820" w:hanging="180"/>
+      </w:pPr>
+    </w:lvl>
+  </w:abstractNum>
+  <w:abstractNum w:abstractNumId="37" w15:restartNumberingAfterBreak="0">
     <w:nsid w:val="74A81307"/>
     <w:multiLevelType w:val="hybridMultilevel"/>
     <w:tmpl w:val="5748DEFC"/>
@@ -12200,7 +15081,7 @@
       </w:rPr>
     </w:lvl>
   </w:abstractNum>
-  <w:abstractNum w:abstractNumId="29" w15:restartNumberingAfterBreak="0">
+  <w:abstractNum w:abstractNumId="38" w15:restartNumberingAfterBreak="0">
     <w:nsid w:val="766B2EA5"/>
     <w:multiLevelType w:val="hybridMultilevel"/>
     <w:tmpl w:val="EBA4ABE8"/>
@@ -12284,52 +15165,165 @@
       <w:pPr>
         <w:ind w:left="7189" w:hanging="180"/>
       </w:pPr>
+    </w:lvl>
+  </w:abstractNum>
+  <w:abstractNum w:abstractNumId="39" w15:restartNumberingAfterBreak="0">
+    <w:nsid w:val="7E9619FD"/>
+    <w:multiLevelType w:val="hybridMultilevel"/>
+    <w:tmpl w:val="62C0D31C"/>
+    <w:lvl w:ilvl="0" w:tplc="08090001">
+      <w:start w:val="1"/>
+      <w:numFmt w:val="bullet"/>
+      <w:lvlText w:val=""/>
+      <w:lvlJc w:val="left"/>
+      <w:pPr>
+        <w:ind w:left="720" w:hanging="360"/>
+      </w:pPr>
+      <w:rPr>
+        <w:rFonts w:ascii="Symbol" w:hAnsi="Symbol" w:hint="default"/>
+      </w:rPr>
+    </w:lvl>
+    <w:lvl w:ilvl="1" w:tplc="08090003" w:tentative="1">
+      <w:start w:val="1"/>
+      <w:numFmt w:val="bullet"/>
+      <w:lvlText w:val="o"/>
+      <w:lvlJc w:val="left"/>
+      <w:pPr>
+        <w:ind w:left="1440" w:hanging="360"/>
+      </w:pPr>
+      <w:rPr>
+        <w:rFonts w:ascii="Courier New" w:hAnsi="Courier New" w:cs="Courier New" w:hint="default"/>
+      </w:rPr>
+    </w:lvl>
+    <w:lvl w:ilvl="2" w:tplc="08090005" w:tentative="1">
+      <w:start w:val="1"/>
+      <w:numFmt w:val="bullet"/>
+      <w:lvlText w:val=""/>
+      <w:lvlJc w:val="left"/>
+      <w:pPr>
+        <w:ind w:left="2160" w:hanging="360"/>
+      </w:pPr>
+      <w:rPr>
+        <w:rFonts w:ascii="Wingdings" w:hAnsi="Wingdings" w:hint="default"/>
+      </w:rPr>
+    </w:lvl>
+    <w:lvl w:ilvl="3" w:tplc="08090001" w:tentative="1">
+      <w:start w:val="1"/>
+      <w:numFmt w:val="bullet"/>
+      <w:lvlText w:val=""/>
+      <w:lvlJc w:val="left"/>
+      <w:pPr>
+        <w:ind w:left="2880" w:hanging="360"/>
+      </w:pPr>
+      <w:rPr>
+        <w:rFonts w:ascii="Symbol" w:hAnsi="Symbol" w:hint="default"/>
+      </w:rPr>
+    </w:lvl>
+    <w:lvl w:ilvl="4" w:tplc="08090003" w:tentative="1">
+      <w:start w:val="1"/>
+      <w:numFmt w:val="bullet"/>
+      <w:lvlText w:val="o"/>
+      <w:lvlJc w:val="left"/>
+      <w:pPr>
+        <w:ind w:left="3600" w:hanging="360"/>
+      </w:pPr>
+      <w:rPr>
+        <w:rFonts w:ascii="Courier New" w:hAnsi="Courier New" w:cs="Courier New" w:hint="default"/>
+      </w:rPr>
+    </w:lvl>
+    <w:lvl w:ilvl="5" w:tplc="08090005" w:tentative="1">
+      <w:start w:val="1"/>
+      <w:numFmt w:val="bullet"/>
+      <w:lvlText w:val=""/>
+      <w:lvlJc w:val="left"/>
+      <w:pPr>
+        <w:ind w:left="4320" w:hanging="360"/>
+      </w:pPr>
+      <w:rPr>
+        <w:rFonts w:ascii="Wingdings" w:hAnsi="Wingdings" w:hint="default"/>
+      </w:rPr>
+    </w:lvl>
+    <w:lvl w:ilvl="6" w:tplc="08090001" w:tentative="1">
+      <w:start w:val="1"/>
+      <w:numFmt w:val="bullet"/>
+      <w:lvlText w:val=""/>
+      <w:lvlJc w:val="left"/>
+      <w:pPr>
+        <w:ind w:left="5040" w:hanging="360"/>
+      </w:pPr>
+      <w:rPr>
+        <w:rFonts w:ascii="Symbol" w:hAnsi="Symbol" w:hint="default"/>
+      </w:rPr>
+    </w:lvl>
+    <w:lvl w:ilvl="7" w:tplc="08090003" w:tentative="1">
+      <w:start w:val="1"/>
+      <w:numFmt w:val="bullet"/>
+      <w:lvlText w:val="o"/>
+      <w:lvlJc w:val="left"/>
+      <w:pPr>
+        <w:ind w:left="5760" w:hanging="360"/>
+      </w:pPr>
+      <w:rPr>
+        <w:rFonts w:ascii="Courier New" w:hAnsi="Courier New" w:cs="Courier New" w:hint="default"/>
+      </w:rPr>
+    </w:lvl>
+    <w:lvl w:ilvl="8" w:tplc="08090005" w:tentative="1">
+      <w:start w:val="1"/>
+      <w:numFmt w:val="bullet"/>
+      <w:lvlText w:val=""/>
+      <w:lvlJc w:val="left"/>
+      <w:pPr>
+        <w:ind w:left="6480" w:hanging="360"/>
+      </w:pPr>
+      <w:rPr>
+        <w:rFonts w:ascii="Wingdings" w:hAnsi="Wingdings" w:hint="default"/>
+      </w:rPr>
     </w:lvl>
   </w:abstractNum>
   <w:num w:numId="1">
     <w:abstractNumId w:val="4"/>
   </w:num>
   <w:num w:numId="2">
-    <w:abstractNumId w:val="21"/>
+    <w:abstractNumId w:val="27"/>
   </w:num>
   <w:num w:numId="3">
-    <w:abstractNumId w:val="7"/>
+    <w:abstractNumId w:val="8"/>
   </w:num>
   <w:num w:numId="4">
-    <w:abstractNumId w:val="10"/>
+    <w:abstractNumId w:val="14"/>
   </w:num>
   <w:num w:numId="5">
-    <w:abstractNumId w:val="26"/>
+    <w:abstractNumId w:val="34"/>
   </w:num>
   <w:num w:numId="6">
-    <w:abstractNumId w:val="18"/>
+    <w:abstractNumId w:val="24"/>
   </w:num>
   <w:num w:numId="7">
     <w:abstractNumId w:val="2"/>
   </w:num>
   <w:num w:numId="8">
-    <w:abstractNumId w:val="27"/>
+    <w:abstractNumId w:val="35"/>
   </w:num>
   <w:num w:numId="9">
-    <w:abstractNumId w:val="8"/>
+    <w:abstractNumId w:val="9"/>
   </w:num>
   <w:num w:numId="10">
-    <w:abstractNumId w:val="6"/>
+    <w:abstractNumId w:val="7"/>
   </w:num>
   <w:num w:numId="11">
-    <w:abstractNumId w:val="17"/>
+    <w:abstractNumId w:val="23"/>
   </w:num>
   <w:num w:numId="12">
-    <w:abstractNumId w:val="25"/>
+    <w:abstractNumId w:val="33"/>
   </w:num>
   <w:num w:numId="13">
-    <w:abstractNumId w:val="22"/>
+    <w:abstractNumId w:val="28"/>
   </w:num>
   <w:num w:numId="14">
-    <w:abstractNumId w:val="11"/>
+    <w:abstractNumId w:val="15"/>
   </w:num>
   <w:num w:numId="15">
-    <w:abstractNumId w:val="11"/>
+    <w:abstractNumId w:val="15"/>
     <w:lvlOverride w:ilvl="0">
       <w:startOverride w:val="1"/>
     </w:lvlOverride>
@@ -12338,55 +15332,85 @@
     <w:abstractNumId w:val="3"/>
   </w:num>
   <w:num w:numId="17">
-    <w:abstractNumId w:val="19"/>
+    <w:abstractNumId w:val="25"/>
   </w:num>
   <w:num w:numId="18">
-    <w:abstractNumId w:val="29"/>
+    <w:abstractNumId w:val="38"/>
   </w:num>
   <w:num w:numId="19">
-    <w:abstractNumId w:val="11"/>
+    <w:abstractNumId w:val="15"/>
     <w:lvlOverride w:ilvl="0">
       <w:startOverride w:val="1"/>
     </w:lvlOverride>
   </w:num>
   <w:num w:numId="20">
-    <w:abstractNumId w:val="23"/>
+    <w:abstractNumId w:val="29"/>
   </w:num>
   <w:num w:numId="21">
-    <w:abstractNumId w:val="13"/>
+    <w:abstractNumId w:val="18"/>
   </w:num>
   <w:num w:numId="22">
-    <w:abstractNumId w:val="14"/>
+    <w:abstractNumId w:val="19"/>
   </w:num>
   <w:num w:numId="23">
-    <w:abstractNumId w:val="12"/>
+    <w:abstractNumId w:val="16"/>
   </w:num>
   <w:num w:numId="24">
-    <w:abstractNumId w:val="28"/>
+    <w:abstractNumId w:val="37"/>
   </w:num>
   <w:num w:numId="25">
-    <w:abstractNumId w:val="15"/>
+    <w:abstractNumId w:val="21"/>
   </w:num>
   <w:num w:numId="26">
-    <w:abstractNumId w:val="24"/>
+    <w:abstractNumId w:val="31"/>
   </w:num>
   <w:num w:numId="27">
-    <w:abstractNumId w:val="5"/>
+    <w:abstractNumId w:val="6"/>
   </w:num>
   <w:num w:numId="28">
-    <w:abstractNumId w:val="20"/>
+    <w:abstractNumId w:val="26"/>
   </w:num>
   <w:num w:numId="29">
-    <w:abstractNumId w:val="16"/>
+    <w:abstractNumId w:val="22"/>
   </w:num>
   <w:num w:numId="30">
-    <w:abstractNumId w:val="9"/>
+    <w:abstractNumId w:val="12"/>
   </w:num>
   <w:num w:numId="31">
     <w:abstractNumId w:val="0"/>
   </w:num>
   <w:num w:numId="32">
     <w:abstractNumId w:val="1"/>
+  </w:num>
+  <w:num w:numId="33">
+    <w:abstractNumId w:val="5"/>
+  </w:num>
+  <w:num w:numId="34">
+    <w:abstractNumId w:val="11"/>
+  </w:num>
+  <w:num w:numId="35">
+    <w:abstractNumId w:val="36"/>
+  </w:num>
+  <w:num w:numId="36">
+    <w:abstractNumId w:val="32"/>
+  </w:num>
+  <w:num w:numId="37">
+    <w:abstractNumId w:val="30"/>
+  </w:num>
+  <w:num w:numId="38">
+    <w:abstractNumId w:val="13"/>
+  </w:num>
+  <w:num w:numId="39">
+    <w:abstractNumId w:val="39"/>
+  </w:num>
+  <w:num w:numId="40">
+    <w:abstractNumId w:val="20"/>
+  </w:num>
+  <w:num w:numId="41">
+    <w:abstractNumId w:val="10"/>
+  </w:num>
+  <w:num w:numId="42">
+    <w:abstractNumId w:val="17"/>
   </w:num>
   <w:numIdMacAtCleanup w:val="15"/>
 </w:numbering>

</xml_diff>

<commit_message>
Continued to create the first part of diploma;
</commit_message>
<xml_diff>
--- a/ВКР_Белохвостов.docx
+++ b/ВКР_Белохвостов.docx
@@ -5552,6 +5552,27 @@
           <w:color w:val="0D0D0D" w:themeColor="text1" w:themeTint="F2"/>
           <w:szCs w:val="28"/>
         </w:rPr>
+        <w:t xml:space="preserve"> направлены на определение цены товара и</w:t>
+      </w:r>
+      <w:r>
+        <w:rPr>
+          <w:color w:val="0D0D0D" w:themeColor="text1" w:themeTint="F2"/>
+          <w:szCs w:val="28"/>
+        </w:rPr>
+        <w:t>сходя из издержек и прибыли</w:t>
+      </w:r>
+      <w:r>
+        <w:rPr>
+          <w:color w:val="0D0D0D" w:themeColor="text1" w:themeTint="F2"/>
+          <w:szCs w:val="28"/>
+        </w:rPr>
+        <w:t xml:space="preserve"> и являются самыми распространёнными на текущий момент на территории РФ. Данное положение обуславливается нахождением экономики в условиях планового административного регулирования</w:t>
+      </w:r>
+      <w:r>
+        <w:rPr>
+          <w:color w:val="0D0D0D" w:themeColor="text1" w:themeTint="F2"/>
+          <w:szCs w:val="28"/>
+        </w:rPr>
         <w:t xml:space="preserve"> </w:t>
       </w:r>
       <w:r>
@@ -5559,7 +5580,50 @@
           <w:color w:val="0D0D0D" w:themeColor="text1" w:themeTint="F2"/>
           <w:szCs w:val="28"/>
         </w:rPr>
-        <w:t>исходя из издержек и прибыли способствуют определению цены товара.</w:t>
+        <w:t xml:space="preserve">и тем, что данные методы основаны на расчете сбыта продукции и издержек производства, что дает веское обоснование </w:t>
+      </w:r>
+      <w:r>
+        <w:rPr>
+          <w:color w:val="0D0D0D" w:themeColor="text1" w:themeTint="F2"/>
+          <w:szCs w:val="28"/>
+        </w:rPr>
+        <w:t>об их</w:t>
+      </w:r>
+      <w:r>
+        <w:rPr>
+          <w:color w:val="0D0D0D" w:themeColor="text1" w:themeTint="F2"/>
+          <w:szCs w:val="28"/>
+        </w:rPr>
+        <w:t xml:space="preserve"> надежности.</w:t>
+      </w:r>
+    </w:p>
+    <w:p>
+      <w:pPr>
+        <w:rPr>
+          <w:color w:val="0D0D0D" w:themeColor="text1" w:themeTint="F2"/>
+          <w:szCs w:val="28"/>
+        </w:rPr>
+      </w:pPr>
+      <w:r>
+        <w:rPr>
+          <w:color w:val="0D0D0D" w:themeColor="text1" w:themeTint="F2"/>
+          <w:szCs w:val="28"/>
+        </w:rPr>
+        <w:t xml:space="preserve">Применение </w:t>
+      </w:r>
+      <w:r>
+        <w:rPr>
+          <w:color w:val="0D0D0D" w:themeColor="text1" w:themeTint="F2"/>
+          <w:szCs w:val="28"/>
+        </w:rPr>
+        <w:t>данных методов ограничено в связи с тем, что они служат только для определения обоснования выхода товара на рынок и его начальной цены.</w:t>
+      </w:r>
+      <w:r>
+        <w:rPr>
+          <w:color w:val="0D0D0D" w:themeColor="text1" w:themeTint="F2"/>
+          <w:szCs w:val="28"/>
+        </w:rPr>
+        <w:t xml:space="preserve"> Для того, чтобы определить окончательную цену на рынке требуется принимать во внимание ряд факторов, включающих изменяющуюся конъюнктуру рынка.</w:t>
       </w:r>
     </w:p>
     <w:p>
@@ -5591,6 +5655,7 @@
           <w:ilvl w:val="0"/>
           <w:numId w:val="32"/>
         </w:numPr>
+        <w:ind w:left="1418"/>
         <w:rPr>
           <w:color w:val="0D0D0D" w:themeColor="text1" w:themeTint="F2"/>
           <w:szCs w:val="28"/>
@@ -5619,6 +5684,7 @@
           <w:ilvl w:val="0"/>
           <w:numId w:val="32"/>
         </w:numPr>
+        <w:ind w:left="1418"/>
         <w:rPr>
           <w:color w:val="0D0D0D" w:themeColor="text1" w:themeTint="F2"/>
           <w:szCs w:val="28"/>
@@ -5661,6 +5727,7 @@
           <w:ilvl w:val="0"/>
           <w:numId w:val="32"/>
         </w:numPr>
+        <w:ind w:left="1418"/>
         <w:rPr>
           <w:color w:val="0D0D0D" w:themeColor="text1" w:themeTint="F2"/>
           <w:szCs w:val="28"/>
@@ -5689,6 +5756,7 @@
           <w:ilvl w:val="0"/>
           <w:numId w:val="32"/>
         </w:numPr>
+        <w:ind w:left="1418"/>
         <w:rPr>
           <w:color w:val="0D0D0D" w:themeColor="text1" w:themeTint="F2"/>
           <w:szCs w:val="28"/>
@@ -5894,6 +5962,7 @@
           <w:color w:val="0D0D0D" w:themeColor="text1" w:themeTint="F2"/>
           <w:szCs w:val="28"/>
         </w:rPr>
+        <w:lastRenderedPageBreak/>
         <w:t>Затратный метод безубыточности</w:t>
       </w:r>
       <w:r>
@@ -5936,15 +6005,96 @@
         </w:rPr>
         <w:t xml:space="preserve"> </w:t>
       </w:r>
-      <w:proofErr w:type="spellStart"/>
-      <w:r>
-        <w:rPr>
-          <w:color w:val="0D0D0D" w:themeColor="text1" w:themeTint="F2"/>
-          <w:szCs w:val="28"/>
-        </w:rPr>
-        <w:t>фыв</w:t>
-      </w:r>
-      <w:proofErr w:type="spellEnd"/>
+    </w:p>
+    <w:p>
+      <w:pPr>
+        <w:rPr>
+          <w:color w:val="0D0D0D" w:themeColor="text1" w:themeTint="F2"/>
+          <w:szCs w:val="28"/>
+        </w:rPr>
+      </w:pPr>
+      <w:r>
+        <w:rPr>
+          <w:color w:val="0D0D0D" w:themeColor="text1" w:themeTint="F2"/>
+          <w:szCs w:val="28"/>
+        </w:rPr>
+        <w:t>Рыночные методы разделяются на две основные группы</w:t>
+      </w:r>
+      <w:r>
+        <w:rPr>
+          <w:color w:val="0D0D0D" w:themeColor="text1" w:themeTint="F2"/>
+          <w:szCs w:val="28"/>
+        </w:rPr>
+        <w:t xml:space="preserve">: </w:t>
+      </w:r>
+    </w:p>
+    <w:p>
+      <w:pPr>
+        <w:pStyle w:val="ListParagraph"/>
+        <w:numPr>
+          <w:ilvl w:val="0"/>
+          <w:numId w:val="43"/>
+        </w:numPr>
+        <w:rPr>
+          <w:color w:val="0D0D0D" w:themeColor="text1" w:themeTint="F2"/>
+          <w:szCs w:val="28"/>
+        </w:rPr>
+      </w:pPr>
+      <w:r>
+        <w:rPr>
+          <w:color w:val="0D0D0D" w:themeColor="text1" w:themeTint="F2"/>
+          <w:szCs w:val="28"/>
+        </w:rPr>
+        <w:t>Методы, ориентированные на спрос и ценность товара</w:t>
+      </w:r>
+      <w:r>
+        <w:rPr>
+          <w:color w:val="0D0D0D" w:themeColor="text1" w:themeTint="F2"/>
+          <w:szCs w:val="28"/>
+        </w:rPr>
+        <w:t>;</w:t>
+      </w:r>
+    </w:p>
+    <w:p>
+      <w:pPr>
+        <w:pStyle w:val="ListParagraph"/>
+        <w:numPr>
+          <w:ilvl w:val="0"/>
+          <w:numId w:val="43"/>
+        </w:numPr>
+        <w:rPr>
+          <w:color w:val="0D0D0D" w:themeColor="text1" w:themeTint="F2"/>
+          <w:szCs w:val="28"/>
+        </w:rPr>
+      </w:pPr>
+      <w:r>
+        <w:rPr>
+          <w:color w:val="0D0D0D" w:themeColor="text1" w:themeTint="F2"/>
+          <w:szCs w:val="28"/>
+        </w:rPr>
+        <w:t>Методы, ориентированные на конкурентов</w:t>
+      </w:r>
+      <w:r>
+        <w:rPr>
+          <w:color w:val="0D0D0D" w:themeColor="text1" w:themeTint="F2"/>
+          <w:szCs w:val="28"/>
+        </w:rPr>
+        <w:t xml:space="preserve"> </w:t>
+      </w:r>
+      <w:r>
+        <w:rPr>
+          <w:color w:val="0D0D0D" w:themeColor="text1" w:themeTint="F2"/>
+          <w:szCs w:val="28"/>
+        </w:rPr>
+        <w:t>рынка</w:t>
+      </w:r>
+      <w:r>
+        <w:rPr>
+          <w:color w:val="0D0D0D" w:themeColor="text1" w:themeTint="F2"/>
+          <w:szCs w:val="28"/>
+        </w:rPr>
+        <w:t>;</w:t>
+      </w:r>
     </w:p>
     <w:p>
       <w:pPr>
@@ -5957,57 +6107,642 @@
         <w:rPr>
           <w:b/>
           <w:bCs/>
-          <w:color w:val="0D0D0D" w:themeColor="text1" w:themeTint="F2"/>
-          <w:szCs w:val="28"/>
-        </w:rPr>
-        <w:t>Параметрические методы ценообразования</w:t>
-      </w:r>
-      <w:r>
-        <w:rPr>
-          <w:color w:val="0D0D0D" w:themeColor="text1" w:themeTint="F2"/>
-          <w:szCs w:val="28"/>
-        </w:rPr>
-        <w:t xml:space="preserve"> </w:t>
-      </w:r>
-      <w:proofErr w:type="spellStart"/>
-      <w:r>
-        <w:rPr>
-          <w:color w:val="0D0D0D" w:themeColor="text1" w:themeTint="F2"/>
-          <w:szCs w:val="28"/>
-        </w:rPr>
-        <w:t>фыв</w:t>
-      </w:r>
-      <w:proofErr w:type="spellEnd"/>
-    </w:p>
-    <w:p>
-      <w:pPr>
-        <w:rPr>
-          <w:color w:val="0D0D0D" w:themeColor="text1" w:themeTint="F2"/>
-          <w:szCs w:val="28"/>
-        </w:rPr>
-      </w:pPr>
+          <w:i/>
+          <w:iCs/>
+          <w:color w:val="0D0D0D" w:themeColor="text1" w:themeTint="F2"/>
+          <w:szCs w:val="28"/>
+        </w:rPr>
+        <w:t>Методы, ориентированные на спрос и ценность товара</w:t>
+      </w:r>
       <w:r>
         <w:rPr>
           <w:b/>
           <w:bCs/>
-          <w:color w:val="0D0D0D" w:themeColor="text1" w:themeTint="F2"/>
-          <w:szCs w:val="28"/>
-        </w:rPr>
-        <w:t>Административны</w:t>
-      </w:r>
+          <w:i/>
+          <w:iCs/>
+          <w:color w:val="0D0D0D" w:themeColor="text1" w:themeTint="F2"/>
+          <w:szCs w:val="28"/>
+        </w:rPr>
+        <w:t xml:space="preserve"> </w:t>
+      </w:r>
+      <w:proofErr w:type="spellStart"/>
+      <w:r>
+        <w:rPr>
+          <w:color w:val="0D0D0D" w:themeColor="text1" w:themeTint="F2"/>
+          <w:szCs w:val="28"/>
+        </w:rPr>
+        <w:t>фыв</w:t>
+      </w:r>
+      <w:proofErr w:type="spellEnd"/>
+    </w:p>
+    <w:p>
+      <w:pPr>
+        <w:rPr>
+          <w:color w:val="0D0D0D" w:themeColor="text1" w:themeTint="F2"/>
+          <w:szCs w:val="28"/>
+        </w:rPr>
+      </w:pPr>
       <w:r>
         <w:rPr>
           <w:b/>
           <w:bCs/>
-          <w:color w:val="0D0D0D" w:themeColor="text1" w:themeTint="F2"/>
-          <w:szCs w:val="28"/>
-        </w:rPr>
-        <w:t xml:space="preserve">й </w:t>
+          <w:i/>
+          <w:iCs/>
+          <w:color w:val="0D0D0D" w:themeColor="text1" w:themeTint="F2"/>
+          <w:szCs w:val="28"/>
+        </w:rPr>
+        <w:t>Методы, ориентированные на конкурентов</w:t>
       </w:r>
       <w:r>
         <w:rPr>
           <w:b/>
           <w:bCs/>
+          <w:i/>
+          <w:iCs/>
+          <w:color w:val="0D0D0D" w:themeColor="text1" w:themeTint="F2"/>
+          <w:szCs w:val="28"/>
+        </w:rPr>
+        <w:t xml:space="preserve"> рынка</w:t>
+      </w:r>
+      <w:r>
+        <w:rPr>
+          <w:b/>
+          <w:bCs/>
+          <w:i/>
+          <w:iCs/>
+          <w:color w:val="0D0D0D" w:themeColor="text1" w:themeTint="F2"/>
+          <w:szCs w:val="28"/>
+        </w:rPr>
+        <w:t xml:space="preserve"> </w:t>
+      </w:r>
+      <w:proofErr w:type="spellStart"/>
+      <w:r>
+        <w:rPr>
+          <w:color w:val="0D0D0D" w:themeColor="text1" w:themeTint="F2"/>
+          <w:szCs w:val="28"/>
+        </w:rPr>
+        <w:t>фыв</w:t>
+      </w:r>
+      <w:proofErr w:type="spellEnd"/>
+    </w:p>
+    <w:p>
+      <w:pPr>
+        <w:rPr>
+          <w:color w:val="0D0D0D" w:themeColor="text1" w:themeTint="F2"/>
+          <w:szCs w:val="28"/>
+        </w:rPr>
+      </w:pPr>
+      <w:r>
+        <w:rPr>
+          <w:b/>
+          <w:bCs/>
+          <w:color w:val="0D0D0D" w:themeColor="text1" w:themeTint="F2"/>
+          <w:szCs w:val="28"/>
+        </w:rPr>
+        <w:t>Параметрические методы ценообразования</w:t>
+      </w:r>
+      <w:r>
+        <w:rPr>
+          <w:color w:val="0D0D0D" w:themeColor="text1" w:themeTint="F2"/>
+          <w:szCs w:val="28"/>
+        </w:rPr>
+        <w:t xml:space="preserve"> </w:t>
+      </w:r>
+      <w:r>
+        <w:rPr>
+          <w:color w:val="0D0D0D" w:themeColor="text1" w:themeTint="F2"/>
+          <w:szCs w:val="28"/>
+        </w:rPr>
+        <w:t>основываются на вычислении количественной зависимости между ценами на товар и его потребительскими свойствами, которые включены в параметрический ряд.</w:t>
+      </w:r>
+    </w:p>
+    <w:p>
+      <w:pPr>
+        <w:rPr>
+          <w:color w:val="0D0D0D" w:themeColor="text1" w:themeTint="F2"/>
+          <w:szCs w:val="28"/>
+        </w:rPr>
+      </w:pPr>
+      <w:r>
+        <w:rPr>
+          <w:color w:val="0D0D0D" w:themeColor="text1" w:themeTint="F2"/>
+          <w:szCs w:val="28"/>
+        </w:rPr>
+        <w:t xml:space="preserve">Параметрический ряд является группой товаров, </w:t>
+      </w:r>
+      <w:r>
+        <w:rPr>
+          <w:color w:val="0D0D0D" w:themeColor="text1" w:themeTint="F2"/>
+          <w:szCs w:val="28"/>
+        </w:rPr>
+        <w:t>однородных по</w:t>
+      </w:r>
+      <w:r>
+        <w:rPr>
+          <w:color w:val="0D0D0D" w:themeColor="text1" w:themeTint="F2"/>
+          <w:szCs w:val="28"/>
+        </w:rPr>
+        <w:t xml:space="preserve"> своей конструкции,</w:t>
+      </w:r>
+      <w:r>
+        <w:rPr>
+          <w:color w:val="0D0D0D" w:themeColor="text1" w:themeTint="F2"/>
+          <w:szCs w:val="28"/>
+        </w:rPr>
+        <w:t xml:space="preserve"> функциональному назначению</w:t>
+      </w:r>
+      <w:r>
+        <w:rPr>
+          <w:color w:val="0D0D0D" w:themeColor="text1" w:themeTint="F2"/>
+          <w:szCs w:val="28"/>
+        </w:rPr>
+        <w:t>, технологии изготовления, но при этом имеющих различия в характеристиках, необходимых потребителю.</w:t>
+      </w:r>
+    </w:p>
+    <w:p>
+      <w:pPr>
+        <w:rPr>
+          <w:color w:val="0D0D0D" w:themeColor="text1" w:themeTint="F2"/>
+          <w:szCs w:val="28"/>
+        </w:rPr>
+      </w:pPr>
+      <w:r>
+        <w:rPr>
+          <w:color w:val="0D0D0D" w:themeColor="text1" w:themeTint="F2"/>
+          <w:szCs w:val="28"/>
+        </w:rPr>
+        <w:t xml:space="preserve">Данные методы применимы в случаях необходимости обоснования цен на новые изделия, а также соответствия уровня предполагаемой цены, которая была рассчитана путем учета издержек производства, с </w:t>
+      </w:r>
+      <w:r>
+        <w:rPr>
+          <w:color w:val="0D0D0D" w:themeColor="text1" w:themeTint="F2"/>
+          <w:szCs w:val="28"/>
+        </w:rPr>
+        <w:t xml:space="preserve">ценой, </w:t>
+      </w:r>
+      <w:r>
+        <w:rPr>
+          <w:color w:val="0D0D0D" w:themeColor="text1" w:themeTint="F2"/>
+          <w:szCs w:val="28"/>
+        </w:rPr>
+        <w:t>устоявшей</w:t>
+      </w:r>
+      <w:r>
+        <w:rPr>
+          <w:color w:val="0D0D0D" w:themeColor="text1" w:themeTint="F2"/>
+          <w:szCs w:val="28"/>
+        </w:rPr>
+        <w:t>ся на рынке</w:t>
+      </w:r>
+      <w:r>
+        <w:rPr>
+          <w:color w:val="0D0D0D" w:themeColor="text1" w:themeTint="F2"/>
+          <w:szCs w:val="28"/>
+        </w:rPr>
+        <w:t>.</w:t>
+      </w:r>
+    </w:p>
+    <w:p>
+      <w:pPr>
+        <w:rPr>
+          <w:color w:val="0D0D0D" w:themeColor="text1" w:themeTint="F2"/>
+          <w:szCs w:val="28"/>
+        </w:rPr>
+      </w:pPr>
+      <w:r>
+        <w:rPr>
+          <w:color w:val="0D0D0D" w:themeColor="text1" w:themeTint="F2"/>
+          <w:szCs w:val="28"/>
+        </w:rPr>
+        <w:t>В состав параметрические методов ценообразования входят</w:t>
+      </w:r>
+      <w:r>
+        <w:rPr>
+          <w:color w:val="0D0D0D" w:themeColor="text1" w:themeTint="F2"/>
+          <w:szCs w:val="28"/>
+        </w:rPr>
+        <w:t>:</w:t>
+      </w:r>
+    </w:p>
+    <w:p>
+      <w:pPr>
+        <w:pStyle w:val="ListParagraph"/>
+        <w:numPr>
+          <w:ilvl w:val="0"/>
+          <w:numId w:val="44"/>
+        </w:numPr>
+        <w:rPr>
+          <w:color w:val="0D0D0D" w:themeColor="text1" w:themeTint="F2"/>
+          <w:szCs w:val="28"/>
+        </w:rPr>
+      </w:pPr>
+      <w:r>
+        <w:rPr>
+          <w:color w:val="0D0D0D" w:themeColor="text1" w:themeTint="F2"/>
+          <w:szCs w:val="28"/>
+        </w:rPr>
+        <w:t>Метод сравнения удельных показателей</w:t>
+      </w:r>
+      <w:r>
+        <w:rPr>
+          <w:color w:val="0D0D0D" w:themeColor="text1" w:themeTint="F2"/>
+          <w:szCs w:val="28"/>
+          <w:lang w:val="en-US"/>
+        </w:rPr>
+        <w:t>;</w:t>
+      </w:r>
+    </w:p>
+    <w:p>
+      <w:pPr>
+        <w:pStyle w:val="ListParagraph"/>
+        <w:numPr>
+          <w:ilvl w:val="0"/>
+          <w:numId w:val="44"/>
+        </w:numPr>
+        <w:rPr>
+          <w:color w:val="0D0D0D" w:themeColor="text1" w:themeTint="F2"/>
+          <w:szCs w:val="28"/>
+        </w:rPr>
+      </w:pPr>
+      <w:r>
+        <w:rPr>
+          <w:color w:val="0D0D0D" w:themeColor="text1" w:themeTint="F2"/>
+          <w:szCs w:val="28"/>
+        </w:rPr>
+        <w:t>Метод корреляционно-регрессионного анализа</w:t>
+      </w:r>
+      <w:r>
+        <w:rPr>
+          <w:color w:val="0D0D0D" w:themeColor="text1" w:themeTint="F2"/>
+          <w:szCs w:val="28"/>
+          <w:lang w:val="en-US"/>
+        </w:rPr>
+        <w:t>;</w:t>
+      </w:r>
+    </w:p>
+    <w:p>
+      <w:pPr>
+        <w:pStyle w:val="ListParagraph"/>
+        <w:numPr>
+          <w:ilvl w:val="0"/>
+          <w:numId w:val="44"/>
+        </w:numPr>
+        <w:rPr>
+          <w:color w:val="0D0D0D" w:themeColor="text1" w:themeTint="F2"/>
+          <w:szCs w:val="28"/>
+        </w:rPr>
+      </w:pPr>
+      <w:r>
+        <w:rPr>
+          <w:color w:val="0D0D0D" w:themeColor="text1" w:themeTint="F2"/>
+          <w:szCs w:val="28"/>
+        </w:rPr>
+        <w:t>Метод бал</w:t>
+      </w:r>
+      <w:r>
+        <w:rPr>
+          <w:color w:val="0D0D0D" w:themeColor="text1" w:themeTint="F2"/>
+          <w:szCs w:val="28"/>
+        </w:rPr>
+        <w:t>л</w:t>
+      </w:r>
+      <w:r>
+        <w:rPr>
+          <w:color w:val="0D0D0D" w:themeColor="text1" w:themeTint="F2"/>
+          <w:szCs w:val="28"/>
+        </w:rPr>
+        <w:t>ьны</w:t>
+      </w:r>
+      <w:r>
+        <w:rPr>
+          <w:color w:val="0D0D0D" w:themeColor="text1" w:themeTint="F2"/>
+          <w:szCs w:val="28"/>
+        </w:rPr>
+        <w:t>х</w:t>
+      </w:r>
+      <w:r>
+        <w:rPr>
+          <w:color w:val="0D0D0D" w:themeColor="text1" w:themeTint="F2"/>
+          <w:szCs w:val="28"/>
+        </w:rPr>
+        <w:t xml:space="preserve"> параметрический оценок</w:t>
+      </w:r>
+      <w:r>
+        <w:rPr>
+          <w:color w:val="0D0D0D" w:themeColor="text1" w:themeTint="F2"/>
+          <w:szCs w:val="28"/>
+          <w:lang w:val="en-US"/>
+        </w:rPr>
+        <w:t>;</w:t>
+      </w:r>
+    </w:p>
+    <w:p>
+      <w:pPr>
+        <w:pStyle w:val="ListParagraph"/>
+        <w:numPr>
+          <w:ilvl w:val="0"/>
+          <w:numId w:val="44"/>
+        </w:numPr>
+        <w:rPr>
+          <w:color w:val="0D0D0D" w:themeColor="text1" w:themeTint="F2"/>
+          <w:szCs w:val="28"/>
+        </w:rPr>
+      </w:pPr>
+      <w:r>
+        <w:rPr>
+          <w:color w:val="0D0D0D" w:themeColor="text1" w:themeTint="F2"/>
+          <w:szCs w:val="28"/>
+        </w:rPr>
+        <w:t>Агрегатный метод</w:t>
+      </w:r>
+      <w:r>
+        <w:rPr>
+          <w:color w:val="0D0D0D" w:themeColor="text1" w:themeTint="F2"/>
+          <w:szCs w:val="28"/>
+          <w:lang w:val="en-US"/>
+        </w:rPr>
+        <w:t>;</w:t>
+      </w:r>
+    </w:p>
+    <w:p>
+      <w:pPr>
+        <w:rPr>
+          <w:color w:val="0D0D0D" w:themeColor="text1" w:themeTint="F2"/>
+          <w:szCs w:val="28"/>
+        </w:rPr>
+      </w:pPr>
+      <w:r>
+        <w:rPr>
+          <w:b/>
+          <w:bCs/>
+          <w:i/>
+          <w:iCs/>
+          <w:color w:val="0D0D0D" w:themeColor="text1" w:themeTint="F2"/>
+          <w:szCs w:val="28"/>
+        </w:rPr>
+        <w:t xml:space="preserve">Метод сравнения удельных показателей </w:t>
+      </w:r>
+      <w:r>
+        <w:rPr>
+          <w:color w:val="0D0D0D" w:themeColor="text1" w:themeTint="F2"/>
+          <w:szCs w:val="28"/>
+        </w:rPr>
+        <w:t xml:space="preserve">применяется при расчете цены на товары с потребительской ценностью, характеризуемой одним главным потребительским параметром. Данный способ характерен для случаев, когда сравниваемые товары имею только одну или две основные характеристики, при этом остальные не играют существенной роли по причине схожести. </w:t>
+      </w:r>
+    </w:p>
+    <w:p>
+      <w:pPr>
+        <w:rPr>
+          <w:color w:val="0D0D0D" w:themeColor="text1" w:themeTint="F2"/>
+          <w:szCs w:val="28"/>
+        </w:rPr>
+      </w:pPr>
+      <w:r>
+        <w:rPr>
+          <w:b/>
+          <w:bCs/>
+          <w:i/>
+          <w:iCs/>
+          <w:color w:val="0D0D0D" w:themeColor="text1" w:themeTint="F2"/>
+          <w:szCs w:val="28"/>
+        </w:rPr>
+        <w:lastRenderedPageBreak/>
+        <w:t>М</w:t>
+      </w:r>
+      <w:r>
+        <w:rPr>
+          <w:b/>
+          <w:bCs/>
+          <w:i/>
+          <w:iCs/>
+          <w:color w:val="0D0D0D" w:themeColor="text1" w:themeTint="F2"/>
+          <w:szCs w:val="28"/>
+        </w:rPr>
+        <w:t>етод корреляционно-регрессионного анализа</w:t>
+      </w:r>
+      <w:r>
+        <w:rPr>
+          <w:b/>
+          <w:bCs/>
+          <w:i/>
+          <w:iCs/>
+          <w:color w:val="0D0D0D" w:themeColor="text1" w:themeTint="F2"/>
+          <w:szCs w:val="28"/>
+        </w:rPr>
+        <w:t xml:space="preserve"> </w:t>
+      </w:r>
+      <w:r>
+        <w:rPr>
+          <w:color w:val="0D0D0D" w:themeColor="text1" w:themeTint="F2"/>
+          <w:szCs w:val="28"/>
+        </w:rPr>
+        <w:t>заключается в нахождении зависимости динамики цены от изменения в рамках параметрического ряда нескольких основных характеристик, отражающих качество товар</w:t>
+      </w:r>
+      <w:r>
+        <w:rPr>
+          <w:color w:val="0D0D0D" w:themeColor="text1" w:themeTint="F2"/>
+          <w:szCs w:val="28"/>
+        </w:rPr>
+        <w:t>ов</w:t>
+      </w:r>
+      <w:r>
+        <w:rPr>
+          <w:color w:val="0D0D0D" w:themeColor="text1" w:themeTint="F2"/>
+          <w:szCs w:val="28"/>
+        </w:rPr>
+        <w:t xml:space="preserve">.  </w:t>
+      </w:r>
+      <w:r>
+        <w:rPr>
+          <w:color w:val="0D0D0D" w:themeColor="text1" w:themeTint="F2"/>
+          <w:szCs w:val="28"/>
+        </w:rPr>
+        <w:t>Для определения параметрического ряда требуется сбор исходной информации о качественных параметрах и ценах товара, после которого с помощью данного метода находят количественную зависимость между вышеупомянутыми динамиками и строят регрессивное уравнение связи, способствующее определение цены.</w:t>
+      </w:r>
+    </w:p>
+    <w:p>
+      <w:pPr>
+        <w:rPr>
+          <w:color w:val="0D0D0D" w:themeColor="text1" w:themeTint="F2"/>
+          <w:szCs w:val="28"/>
+        </w:rPr>
+      </w:pPr>
+      <w:r>
+        <w:rPr>
+          <w:b/>
+          <w:bCs/>
+          <w:i/>
+          <w:iCs/>
+          <w:color w:val="0D0D0D" w:themeColor="text1" w:themeTint="F2"/>
+          <w:szCs w:val="28"/>
+        </w:rPr>
+        <w:t xml:space="preserve">Метод бальный параметрических оценок </w:t>
+      </w:r>
+      <w:r>
+        <w:rPr>
+          <w:color w:val="0D0D0D" w:themeColor="text1" w:themeTint="F2"/>
+          <w:szCs w:val="28"/>
+        </w:rPr>
+        <w:t xml:space="preserve">основывается на оценивании </w:t>
+      </w:r>
+      <w:r>
+        <w:rPr>
+          <w:color w:val="0D0D0D" w:themeColor="text1" w:themeTint="F2"/>
+          <w:szCs w:val="28"/>
+        </w:rPr>
+        <w:t xml:space="preserve">показателей </w:t>
+      </w:r>
+      <w:r>
+        <w:rPr>
+          <w:color w:val="0D0D0D" w:themeColor="text1" w:themeTint="F2"/>
+          <w:szCs w:val="28"/>
+        </w:rPr>
+        <w:t>с помощью числовых индексов</w:t>
+      </w:r>
+      <w:r>
+        <w:rPr>
+          <w:color w:val="0D0D0D" w:themeColor="text1" w:themeTint="F2"/>
+          <w:szCs w:val="28"/>
+        </w:rPr>
+        <w:t xml:space="preserve"> </w:t>
+      </w:r>
+      <w:r>
+        <w:rPr>
+          <w:color w:val="0D0D0D" w:themeColor="text1" w:themeTint="F2"/>
+          <w:szCs w:val="28"/>
+        </w:rPr>
+        <w:t>значимы</w:t>
+      </w:r>
+      <w:r>
+        <w:rPr>
+          <w:color w:val="0D0D0D" w:themeColor="text1" w:themeTint="F2"/>
+          <w:szCs w:val="28"/>
+        </w:rPr>
+        <w:t>х</w:t>
+      </w:r>
+      <w:r>
+        <w:rPr>
+          <w:color w:val="0D0D0D" w:themeColor="text1" w:themeTint="F2"/>
+          <w:szCs w:val="28"/>
+        </w:rPr>
+        <w:t xml:space="preserve"> для потребителя</w:t>
+      </w:r>
+      <w:r>
+        <w:rPr>
+          <w:color w:val="0D0D0D" w:themeColor="text1" w:themeTint="F2"/>
+          <w:szCs w:val="28"/>
+        </w:rPr>
+        <w:t xml:space="preserve">, при этом весь </w:t>
+      </w:r>
+      <w:r>
+        <w:rPr>
+          <w:color w:val="0D0D0D" w:themeColor="text1" w:themeTint="F2"/>
+          <w:szCs w:val="28"/>
+        </w:rPr>
+        <w:t>о</w:t>
+      </w:r>
+      <w:r>
+        <w:rPr>
+          <w:color w:val="0D0D0D" w:themeColor="text1" w:themeTint="F2"/>
+          <w:szCs w:val="28"/>
+        </w:rPr>
+        <w:t>цениваемый ряд ранжируется согласно рейтингу, заранее определенного специалистами каждой отрасли.</w:t>
+      </w:r>
+      <w:r>
+        <w:rPr>
+          <w:color w:val="0D0D0D" w:themeColor="text1" w:themeTint="F2"/>
+          <w:szCs w:val="28"/>
+        </w:rPr>
+        <w:t xml:space="preserve"> Также в данном методе применяется так называемый эталон – товар на рынке, получивший максимальные оценки способом, описанным выше, </w:t>
+      </w:r>
+      <w:r>
+        <w:rPr>
+          <w:color w:val="0D0D0D" w:themeColor="text1" w:themeTint="F2"/>
+          <w:szCs w:val="28"/>
+        </w:rPr>
+        <w:t>в сравнении с которым будет проходить анализ сопоставимой продукции</w:t>
+      </w:r>
+      <w:r>
+        <w:rPr>
+          <w:color w:val="0D0D0D" w:themeColor="text1" w:themeTint="F2"/>
+          <w:szCs w:val="28"/>
+        </w:rPr>
+        <w:t>.</w:t>
+      </w:r>
+    </w:p>
+    <w:p>
+      <w:pPr>
+        <w:rPr>
+          <w:color w:val="0D0D0D" w:themeColor="text1" w:themeTint="F2"/>
+          <w:szCs w:val="28"/>
+        </w:rPr>
+      </w:pPr>
+      <w:r>
+        <w:rPr>
+          <w:b/>
+          <w:bCs/>
+          <w:i/>
+          <w:iCs/>
+          <w:color w:val="0D0D0D" w:themeColor="text1" w:themeTint="F2"/>
+          <w:szCs w:val="28"/>
+        </w:rPr>
+        <w:t>Агрегатный метод</w:t>
+      </w:r>
+      <w:r>
+        <w:rPr>
+          <w:b/>
+          <w:bCs/>
+          <w:i/>
+          <w:iCs/>
+          <w:color w:val="0D0D0D" w:themeColor="text1" w:themeTint="F2"/>
+          <w:szCs w:val="28"/>
+        </w:rPr>
+        <w:t xml:space="preserve"> </w:t>
+      </w:r>
+      <w:r>
+        <w:rPr>
+          <w:color w:val="0D0D0D" w:themeColor="text1" w:themeTint="F2"/>
+          <w:szCs w:val="28"/>
+        </w:rPr>
+        <w:t>заключается нахождении суммы стоимости новых деталей, нормативной прибыли и цен конструктивных составляющих изделий, которые входят в параметрический ряд</w:t>
+      </w:r>
+      <w:r>
+        <w:rPr>
+          <w:color w:val="0D0D0D" w:themeColor="text1" w:themeTint="F2"/>
+          <w:szCs w:val="28"/>
+        </w:rPr>
+        <w:t xml:space="preserve">. </w:t>
+      </w:r>
+    </w:p>
+    <w:p>
+      <w:pPr>
+        <w:rPr>
+          <w:color w:val="0D0D0D" w:themeColor="text1" w:themeTint="F2"/>
+          <w:szCs w:val="28"/>
+        </w:rPr>
+      </w:pPr>
+      <w:r>
+        <w:rPr>
+          <w:b/>
+          <w:bCs/>
+          <w:color w:val="0D0D0D" w:themeColor="text1" w:themeTint="F2"/>
+          <w:szCs w:val="28"/>
+        </w:rPr>
+        <w:t>Административны</w:t>
+      </w:r>
+      <w:r>
+        <w:rPr>
+          <w:b/>
+          <w:bCs/>
+          <w:color w:val="0D0D0D" w:themeColor="text1" w:themeTint="F2"/>
+          <w:szCs w:val="28"/>
+        </w:rPr>
+        <w:t xml:space="preserve">й </w:t>
+      </w:r>
+      <w:r>
+        <w:rPr>
+          <w:b/>
+          <w:bCs/>
           <w:color w:val="0D0D0D" w:themeColor="text1" w:themeTint="F2"/>
           <w:szCs w:val="28"/>
         </w:rPr>
@@ -6068,6 +6803,27 @@
           <w:color w:val="0D0D0D" w:themeColor="text1" w:themeTint="F2"/>
           <w:szCs w:val="28"/>
         </w:rPr>
+        <w:t xml:space="preserve"> которого </w:t>
+      </w:r>
+      <w:r>
+        <w:rPr>
+          <w:color w:val="0D0D0D" w:themeColor="text1" w:themeTint="F2"/>
+          <w:szCs w:val="28"/>
+        </w:rPr>
+        <w:t>является</w:t>
+      </w:r>
+      <w:r>
+        <w:rPr>
+          <w:color w:val="0D0D0D" w:themeColor="text1" w:themeTint="F2"/>
+          <w:szCs w:val="28"/>
+        </w:rPr>
+        <w:t xml:space="preserve"> наше</w:t>
+      </w:r>
+      <w:r>
+        <w:rPr>
+          <w:color w:val="0D0D0D" w:themeColor="text1" w:themeTint="F2"/>
+          <w:szCs w:val="28"/>
+        </w:rPr>
         <w:t xml:space="preserve"> </w:t>
       </w:r>
       <w:r>
@@ -6075,120 +6831,99 @@
           <w:color w:val="0D0D0D" w:themeColor="text1" w:themeTint="F2"/>
           <w:szCs w:val="28"/>
         </w:rPr>
+        <w:t>государство</w:t>
+      </w:r>
+      <w:r>
+        <w:rPr>
+          <w:color w:val="0D0D0D" w:themeColor="text1" w:themeTint="F2"/>
+          <w:szCs w:val="28"/>
+        </w:rPr>
+        <w:t>. В нем</w:t>
+      </w:r>
+      <w:r>
+        <w:rPr>
+          <w:color w:val="0D0D0D" w:themeColor="text1" w:themeTint="F2"/>
+          <w:szCs w:val="28"/>
+        </w:rPr>
+        <w:t xml:space="preserve"> прямое воздействие на рыночную экономику выражено за счет е</w:t>
+      </w:r>
+      <w:r>
+        <w:rPr>
+          <w:color w:val="0D0D0D" w:themeColor="text1" w:themeTint="F2"/>
+          <w:szCs w:val="28"/>
+        </w:rPr>
+        <w:t>го участи</w:t>
+      </w:r>
+      <w:r>
+        <w:rPr>
+          <w:color w:val="0D0D0D" w:themeColor="text1" w:themeTint="F2"/>
+          <w:szCs w:val="28"/>
+        </w:rPr>
+        <w:t>я</w:t>
+      </w:r>
+      <w:r>
+        <w:rPr>
+          <w:color w:val="0D0D0D" w:themeColor="text1" w:themeTint="F2"/>
+          <w:szCs w:val="28"/>
+        </w:rPr>
+        <w:t xml:space="preserve"> в </w:t>
+      </w:r>
+      <w:r>
+        <w:rPr>
+          <w:color w:val="0D0D0D" w:themeColor="text1" w:themeTint="F2"/>
+          <w:szCs w:val="28"/>
+        </w:rPr>
+        <w:t>создании уровней</w:t>
+      </w:r>
+      <w:r>
+        <w:rPr>
+          <w:color w:val="0D0D0D" w:themeColor="text1" w:themeTint="F2"/>
+          <w:szCs w:val="28"/>
+        </w:rPr>
+        <w:t xml:space="preserve"> и</w:t>
+      </w:r>
+      <w:r>
+        <w:rPr>
+          <w:color w:val="0D0D0D" w:themeColor="text1" w:themeTint="F2"/>
+          <w:szCs w:val="28"/>
+        </w:rPr>
+        <w:t xml:space="preserve"> структуры цен</w:t>
+      </w:r>
+      <w:r>
+        <w:rPr>
+          <w:color w:val="0D0D0D" w:themeColor="text1" w:themeTint="F2"/>
+          <w:szCs w:val="28"/>
+        </w:rPr>
+        <w:t xml:space="preserve"> и тарифов</w:t>
+      </w:r>
+      <w:r>
+        <w:rPr>
+          <w:color w:val="0D0D0D" w:themeColor="text1" w:themeTint="F2"/>
+          <w:szCs w:val="28"/>
+        </w:rPr>
+        <w:t xml:space="preserve"> на различного рода товары и услуги</w:t>
+      </w:r>
+      <w:r>
+        <w:rPr>
+          <w:color w:val="0D0D0D" w:themeColor="text1" w:themeTint="F2"/>
+          <w:szCs w:val="28"/>
+        </w:rPr>
+        <w:t>,</w:t>
+      </w:r>
+      <w:r>
+        <w:rPr>
+          <w:color w:val="0D0D0D" w:themeColor="text1" w:themeTint="F2"/>
+          <w:szCs w:val="28"/>
+        </w:rPr>
+        <w:t xml:space="preserve"> их движении </w:t>
+      </w:r>
+      <w:r>
+        <w:rPr>
+          <w:color w:val="0D0D0D" w:themeColor="text1" w:themeTint="F2"/>
+          <w:szCs w:val="28"/>
+        </w:rPr>
         <w:lastRenderedPageBreak/>
-        <w:t xml:space="preserve">которого </w:t>
-      </w:r>
-      <w:r>
-        <w:rPr>
-          <w:color w:val="0D0D0D" w:themeColor="text1" w:themeTint="F2"/>
-          <w:szCs w:val="28"/>
-        </w:rPr>
-        <w:t>является</w:t>
-      </w:r>
-      <w:r>
-        <w:rPr>
-          <w:color w:val="0D0D0D" w:themeColor="text1" w:themeTint="F2"/>
-          <w:szCs w:val="28"/>
-        </w:rPr>
-        <w:t xml:space="preserve"> наше</w:t>
-      </w:r>
-      <w:r>
-        <w:rPr>
-          <w:color w:val="0D0D0D" w:themeColor="text1" w:themeTint="F2"/>
-          <w:szCs w:val="28"/>
-        </w:rPr>
-        <w:t xml:space="preserve"> </w:t>
-      </w:r>
-      <w:r>
-        <w:rPr>
-          <w:color w:val="0D0D0D" w:themeColor="text1" w:themeTint="F2"/>
-          <w:szCs w:val="28"/>
-        </w:rPr>
-        <w:t>государство</w:t>
-      </w:r>
-      <w:r>
-        <w:rPr>
-          <w:color w:val="0D0D0D" w:themeColor="text1" w:themeTint="F2"/>
-          <w:szCs w:val="28"/>
-        </w:rPr>
-        <w:t>. В нем</w:t>
-      </w:r>
-      <w:r>
-        <w:rPr>
-          <w:color w:val="0D0D0D" w:themeColor="text1" w:themeTint="F2"/>
-          <w:szCs w:val="28"/>
-        </w:rPr>
-        <w:t xml:space="preserve"> прямое воздействие на рыночную экономику выражено за счет е</w:t>
-      </w:r>
-      <w:r>
-        <w:rPr>
-          <w:color w:val="0D0D0D" w:themeColor="text1" w:themeTint="F2"/>
-          <w:szCs w:val="28"/>
-        </w:rPr>
-        <w:t>го участи</w:t>
-      </w:r>
-      <w:r>
-        <w:rPr>
-          <w:color w:val="0D0D0D" w:themeColor="text1" w:themeTint="F2"/>
-          <w:szCs w:val="28"/>
-        </w:rPr>
-        <w:t>я</w:t>
-      </w:r>
-      <w:r>
-        <w:rPr>
-          <w:color w:val="0D0D0D" w:themeColor="text1" w:themeTint="F2"/>
-          <w:szCs w:val="28"/>
-        </w:rPr>
-        <w:t xml:space="preserve"> в </w:t>
-      </w:r>
-      <w:r>
-        <w:rPr>
-          <w:color w:val="0D0D0D" w:themeColor="text1" w:themeTint="F2"/>
-          <w:szCs w:val="28"/>
-        </w:rPr>
-        <w:t>создании уровней</w:t>
-      </w:r>
-      <w:r>
-        <w:rPr>
-          <w:color w:val="0D0D0D" w:themeColor="text1" w:themeTint="F2"/>
-          <w:szCs w:val="28"/>
-        </w:rPr>
-        <w:t xml:space="preserve"> и</w:t>
-      </w:r>
-      <w:r>
-        <w:rPr>
-          <w:color w:val="0D0D0D" w:themeColor="text1" w:themeTint="F2"/>
-          <w:szCs w:val="28"/>
-        </w:rPr>
-        <w:t xml:space="preserve"> структуры цен</w:t>
-      </w:r>
-      <w:r>
-        <w:rPr>
-          <w:color w:val="0D0D0D" w:themeColor="text1" w:themeTint="F2"/>
-          <w:szCs w:val="28"/>
-        </w:rPr>
-        <w:t xml:space="preserve"> и тарифов</w:t>
-      </w:r>
-      <w:r>
-        <w:rPr>
-          <w:color w:val="0D0D0D" w:themeColor="text1" w:themeTint="F2"/>
-          <w:szCs w:val="28"/>
-        </w:rPr>
-        <w:t xml:space="preserve"> на различного рода товары и услуги</w:t>
-      </w:r>
-      <w:r>
-        <w:rPr>
-          <w:color w:val="0D0D0D" w:themeColor="text1" w:themeTint="F2"/>
-          <w:szCs w:val="28"/>
-        </w:rPr>
-        <w:t>,</w:t>
-      </w:r>
-      <w:r>
-        <w:rPr>
-          <w:color w:val="0D0D0D" w:themeColor="text1" w:themeTint="F2"/>
-          <w:szCs w:val="28"/>
-        </w:rPr>
-        <w:t xml:space="preserve"> их движении и регулировании,</w:t>
+        <w:t>и регулировании,</w:t>
       </w:r>
       <w:r>
         <w:rPr>
@@ -6370,7 +7105,23 @@
           <w:color w:val="0D0D0D" w:themeColor="text1" w:themeTint="F2"/>
           <w:szCs w:val="28"/>
         </w:rPr>
-        <w:t xml:space="preserve">Главной задачей применения трансфертных цен является осуществление минимизации налогообложения внутрифирменных расчетов и сумм таможенных платежей, а также накопление прибыли в структурах </w:t>
+        <w:t>Главной задачей применения трансфертных цен является осуществление минимизации налогообложения внутрифирменных расчетов и сумм таможенных платежей, а также накопление прибыли в структурах сбыта, которые зарегистрированы в зонах, где применяется льготное налогообложение.</w:t>
+      </w:r>
+    </w:p>
+    <w:p>
+      <w:pPr>
+        <w:ind w:firstLine="708"/>
+        <w:rPr>
+          <w:color w:val="0D0D0D" w:themeColor="text1" w:themeTint="F2"/>
+          <w:szCs w:val="28"/>
+        </w:rPr>
+      </w:pPr>
+      <w:r>
+        <w:rPr>
+          <w:color w:val="0D0D0D" w:themeColor="text1" w:themeTint="F2"/>
+          <w:szCs w:val="28"/>
+        </w:rPr>
+        <w:t xml:space="preserve">В наше время широкое распространение получило применение трансфертных цен транснациональными компаниями, применяющих </w:t>
       </w:r>
       <w:r>
         <w:rPr>
@@ -6378,23 +7129,7 @@
           <w:szCs w:val="28"/>
         </w:rPr>
         <w:lastRenderedPageBreak/>
-        <w:t>сбыта, которые зарегистрированы в зонах, где применяется льготное налогообложение.</w:t>
-      </w:r>
-    </w:p>
-    <w:p>
-      <w:pPr>
-        <w:ind w:firstLine="708"/>
-        <w:rPr>
-          <w:color w:val="0D0D0D" w:themeColor="text1" w:themeTint="F2"/>
-          <w:szCs w:val="28"/>
-        </w:rPr>
-      </w:pPr>
-      <w:r>
-        <w:rPr>
-          <w:color w:val="0D0D0D" w:themeColor="text1" w:themeTint="F2"/>
-          <w:szCs w:val="28"/>
-        </w:rPr>
-        <w:t xml:space="preserve">В наше время широкое распространение получило применение трансфертных цен транснациональными компаниями, применяющих данные цены для благотворного влияния на совместную работу зависящих друг от друга дочерних и материнской компаний, </w:t>
+        <w:t xml:space="preserve">данные цены для благотворного влияния на совместную работу зависящих друг от друга дочерних и материнской компаний, </w:t>
       </w:r>
       <w:r>
         <w:rPr>
@@ -6736,37 +7471,37 @@
           <w:color w:val="0D0D0D" w:themeColor="text1" w:themeTint="F2"/>
           <w:szCs w:val="28"/>
         </w:rPr>
+        <w:t>Идентичные сделки также могут быть сопоставимыми, но в данном случае организация,</w:t>
+      </w:r>
+      <w:r>
+        <w:rPr>
+          <w:color w:val="0D0D0D" w:themeColor="text1" w:themeTint="F2"/>
+          <w:szCs w:val="28"/>
+        </w:rPr>
+        <w:t xml:space="preserve"> </w:t>
+      </w:r>
+      <w:r>
+        <w:rPr>
+          <w:color w:val="0D0D0D" w:themeColor="text1" w:themeTint="F2"/>
+          <w:szCs w:val="28"/>
+        </w:rPr>
+        <w:t>подвергаемая анализу, не должна являться монополистом в своей нише.</w:t>
+      </w:r>
+    </w:p>
+    <w:p>
+      <w:pPr>
+        <w:ind w:firstLine="0"/>
+        <w:rPr>
+          <w:color w:val="0D0D0D" w:themeColor="text1" w:themeTint="F2"/>
+          <w:szCs w:val="28"/>
+        </w:rPr>
+      </w:pPr>
+      <w:r>
+        <w:rPr>
+          <w:color w:val="0D0D0D" w:themeColor="text1" w:themeTint="F2"/>
+          <w:szCs w:val="28"/>
+        </w:rPr>
         <w:lastRenderedPageBreak/>
-        <w:t>Идентичные сделки также могут быть сопоставимыми, но в данном случае организация,</w:t>
-      </w:r>
-      <w:r>
-        <w:rPr>
-          <w:color w:val="0D0D0D" w:themeColor="text1" w:themeTint="F2"/>
-          <w:szCs w:val="28"/>
-        </w:rPr>
-        <w:t xml:space="preserve"> </w:t>
-      </w:r>
-      <w:r>
-        <w:rPr>
-          <w:color w:val="0D0D0D" w:themeColor="text1" w:themeTint="F2"/>
-          <w:szCs w:val="28"/>
-        </w:rPr>
-        <w:t>подвергаемая анализу, не должна являться монополистом в своей нише.</w:t>
-      </w:r>
-    </w:p>
-    <w:p>
-      <w:pPr>
-        <w:ind w:firstLine="0"/>
-        <w:rPr>
-          <w:color w:val="0D0D0D" w:themeColor="text1" w:themeTint="F2"/>
-          <w:szCs w:val="28"/>
-        </w:rPr>
-      </w:pPr>
-      <w:r>
-        <w:rPr>
-          <w:color w:val="0D0D0D" w:themeColor="text1" w:themeTint="F2"/>
-          <w:szCs w:val="28"/>
-        </w:rPr>
         <w:tab/>
       </w:r>
       <w:r>
@@ -7155,7 +7890,6 @@
           <w:color w:val="0D0D0D" w:themeColor="text1" w:themeTint="F2"/>
           <w:szCs w:val="28"/>
         </w:rPr>
-        <w:lastRenderedPageBreak/>
         <w:t xml:space="preserve">Данный метод используется в основном лицами, перепродающими товар </w:t>
       </w:r>
       <w:r>
@@ -7209,6 +7943,7 @@
           <w:color w:val="0D0D0D" w:themeColor="text1" w:themeTint="F2"/>
           <w:szCs w:val="28"/>
         </w:rPr>
+        <w:lastRenderedPageBreak/>
         <w:t>Затратный метод</w:t>
       </w:r>
       <w:r>
@@ -7615,49 +8350,35 @@
           <w:color w:val="0D0D0D" w:themeColor="text1" w:themeTint="F2"/>
           <w:szCs w:val="28"/>
         </w:rPr>
+        <w:t>Основной подход в методе сопоставимой рентабельности заключается в анализе не валовой, а операционной рентабельности, то есть в оценка происходит по результатам деятельности предприятия по данным бухгалтерской учета и отчетности, а не по результатам конкретной сделки. При этом могут использоваться показатели</w:t>
+      </w:r>
+      <w:r>
+        <w:rPr>
+          <w:color w:val="0D0D0D" w:themeColor="text1" w:themeTint="F2"/>
+          <w:szCs w:val="28"/>
+        </w:rPr>
+        <w:t xml:space="preserve"> рентабельности</w:t>
+      </w:r>
+      <w:r>
+        <w:rPr>
+          <w:color w:val="0D0D0D" w:themeColor="text1" w:themeTint="F2"/>
+          <w:szCs w:val="28"/>
+        </w:rPr>
+        <w:t>, изображенн</w:t>
+      </w:r>
+      <w:r>
+        <w:rPr>
+          <w:color w:val="0D0D0D" w:themeColor="text1" w:themeTint="F2"/>
+          <w:szCs w:val="28"/>
+        </w:rPr>
+        <w:t xml:space="preserve">ые </w:t>
+      </w:r>
+      <w:r>
+        <w:rPr>
+          <w:color w:val="0D0D0D" w:themeColor="text1" w:themeTint="F2"/>
+          <w:szCs w:val="28"/>
+        </w:rPr>
         <w:lastRenderedPageBreak/>
-        <w:t xml:space="preserve">Основной подход в методе сопоставимой рентабельности заключается в анализе не валовой, а операционной рентабельности, то есть в оценка происходит по результатам деятельности предприятия по данным бухгалтерской </w:t>
-      </w:r>
-      <w:r>
-        <w:rPr>
-          <w:color w:val="0D0D0D" w:themeColor="text1" w:themeTint="F2"/>
-          <w:szCs w:val="28"/>
-        </w:rPr>
-        <w:t>учета</w:t>
-      </w:r>
-      <w:r>
-        <w:rPr>
-          <w:color w:val="0D0D0D" w:themeColor="text1" w:themeTint="F2"/>
-          <w:szCs w:val="28"/>
-        </w:rPr>
-        <w:t xml:space="preserve"> и отчетности, а не по результатам конкретной сделки. При этом могут использоваться показатели</w:t>
-      </w:r>
-      <w:r>
-        <w:rPr>
-          <w:color w:val="0D0D0D" w:themeColor="text1" w:themeTint="F2"/>
-          <w:szCs w:val="28"/>
-        </w:rPr>
-        <w:t xml:space="preserve"> рентабельности</w:t>
-      </w:r>
-      <w:r>
-        <w:rPr>
-          <w:color w:val="0D0D0D" w:themeColor="text1" w:themeTint="F2"/>
-          <w:szCs w:val="28"/>
-        </w:rPr>
-        <w:t>, изображенн</w:t>
-      </w:r>
-      <w:r>
-        <w:rPr>
-          <w:color w:val="0D0D0D" w:themeColor="text1" w:themeTint="F2"/>
-          <w:szCs w:val="28"/>
-        </w:rPr>
-        <w:t xml:space="preserve">ые </w:t>
-      </w:r>
-      <w:r>
-        <w:rPr>
-          <w:color w:val="0D0D0D" w:themeColor="text1" w:themeTint="F2"/>
-          <w:szCs w:val="28"/>
-        </w:rPr>
         <w:t>на рисунке 3</w:t>
       </w:r>
       <w:r>
@@ -7679,6 +8400,7 @@
       </w:pPr>
       <w:r>
         <w:rPr>
+          <w:noProof/>
           <w:color w:val="0D0D0D" w:themeColor="text1" w:themeTint="F2"/>
           <w:szCs w:val="28"/>
         </w:rPr>
@@ -7900,7 +8622,6 @@
           <w:color w:val="0D0D0D" w:themeColor="text1" w:themeTint="F2"/>
           <w:szCs w:val="28"/>
         </w:rPr>
-        <w:lastRenderedPageBreak/>
         <w:t>Распределение прибыли в рамках метода производятся субъективно. В данном случае не производится сравнение с независимыми лицами</w:t>
       </w:r>
       <w:r>
@@ -7957,6 +8678,7 @@
           <w:color w:val="0D0D0D" w:themeColor="text1" w:themeTint="F2"/>
           <w:szCs w:val="28"/>
         </w:rPr>
+        <w:lastRenderedPageBreak/>
         <w:t>Полную выручку и расходы для сторон, между которыми будет происходить распределение, достаточно сложно выявить</w:t>
       </w:r>
       <w:r>
@@ -8293,7 +9015,6 @@
           <w:color w:val="0D0D0D" w:themeColor="text1" w:themeTint="F2"/>
           <w:szCs w:val="28"/>
         </w:rPr>
-        <w:lastRenderedPageBreak/>
         <w:t>Физические лица, находящиеся в близком родстве, в перечень которых входят</w:t>
       </w:r>
       <w:r>
@@ -8387,6 +9108,7 @@
           <w:color w:val="0D0D0D" w:themeColor="text1" w:themeTint="F2"/>
           <w:szCs w:val="28"/>
         </w:rPr>
+        <w:lastRenderedPageBreak/>
         <w:t>Организации при прямом или косвенном участии одной организации в другой, где доля данного участия превышает 25 процентов;</w:t>
       </w:r>
     </w:p>
@@ -8625,80 +9347,80 @@
           <w:color w:val="0D0D0D" w:themeColor="text1" w:themeTint="F2"/>
           <w:szCs w:val="28"/>
         </w:rPr>
+        <w:t xml:space="preserve"> Организации и (или) физические лица в случае, если доля прямого участия каждого предыдущего лица в каждой последующей организации составляет более 50 процентов;</w:t>
+      </w:r>
+    </w:p>
+    <w:p>
+      <w:pPr>
+        <w:rPr>
+          <w:color w:val="0D0D0D" w:themeColor="text1" w:themeTint="F2"/>
+          <w:szCs w:val="28"/>
+        </w:rPr>
+      </w:pPr>
+      <w:r>
+        <w:rPr>
+          <w:color w:val="0D0D0D" w:themeColor="text1" w:themeTint="F2"/>
+          <w:szCs w:val="28"/>
+        </w:rPr>
+        <w:t>Кроме того</w:t>
+      </w:r>
+      <w:r>
+        <w:rPr>
+          <w:color w:val="0D0D0D" w:themeColor="text1" w:themeTint="F2"/>
+          <w:szCs w:val="28"/>
+        </w:rPr>
+        <w:t xml:space="preserve">, взаимозависимость </w:t>
+      </w:r>
+      <w:r>
+        <w:rPr>
+          <w:color w:val="0D0D0D" w:themeColor="text1" w:themeTint="F2"/>
+          <w:szCs w:val="28"/>
+        </w:rPr>
+        <w:t xml:space="preserve">лиц </w:t>
+      </w:r>
+      <w:r>
+        <w:rPr>
+          <w:color w:val="0D0D0D" w:themeColor="text1" w:themeTint="F2"/>
+          <w:szCs w:val="28"/>
+        </w:rPr>
+        <w:t>может</w:t>
+      </w:r>
+      <w:r>
+        <w:rPr>
+          <w:color w:val="0D0D0D" w:themeColor="text1" w:themeTint="F2"/>
+          <w:szCs w:val="28"/>
+        </w:rPr>
+        <w:t xml:space="preserve"> быть признан</w:t>
+      </w:r>
+      <w:r>
+        <w:rPr>
+          <w:color w:val="0D0D0D" w:themeColor="text1" w:themeTint="F2"/>
+          <w:szCs w:val="28"/>
+        </w:rPr>
+        <w:t xml:space="preserve">а </w:t>
+      </w:r>
+      <w:r>
+        <w:rPr>
+          <w:color w:val="0D0D0D" w:themeColor="text1" w:themeTint="F2"/>
+          <w:szCs w:val="28"/>
+        </w:rPr>
+        <w:t>судом, если отношения между ними будут обладать признаками взаимозависимости.</w:t>
+      </w:r>
+    </w:p>
+    <w:p>
+      <w:pPr>
+        <w:ind w:firstLine="708"/>
+        <w:rPr>
+          <w:color w:val="0D0D0D" w:themeColor="text1" w:themeTint="F2"/>
+          <w:szCs w:val="28"/>
+        </w:rPr>
+      </w:pPr>
+      <w:r>
+        <w:rPr>
+          <w:color w:val="0D0D0D" w:themeColor="text1" w:themeTint="F2"/>
+          <w:szCs w:val="28"/>
+        </w:rPr>
         <w:lastRenderedPageBreak/>
-        <w:t xml:space="preserve"> Организации и (или) физические лица в случае, если доля прямого участия каждого предыдущего лица в каждой последующей организации составляет более 50 процентов;</w:t>
-      </w:r>
-    </w:p>
-    <w:p>
-      <w:pPr>
-        <w:rPr>
-          <w:color w:val="0D0D0D" w:themeColor="text1" w:themeTint="F2"/>
-          <w:szCs w:val="28"/>
-        </w:rPr>
-      </w:pPr>
-      <w:r>
-        <w:rPr>
-          <w:color w:val="0D0D0D" w:themeColor="text1" w:themeTint="F2"/>
-          <w:szCs w:val="28"/>
-        </w:rPr>
-        <w:t>Кроме того</w:t>
-      </w:r>
-      <w:r>
-        <w:rPr>
-          <w:color w:val="0D0D0D" w:themeColor="text1" w:themeTint="F2"/>
-          <w:szCs w:val="28"/>
-        </w:rPr>
-        <w:t xml:space="preserve">, взаимозависимость </w:t>
-      </w:r>
-      <w:r>
-        <w:rPr>
-          <w:color w:val="0D0D0D" w:themeColor="text1" w:themeTint="F2"/>
-          <w:szCs w:val="28"/>
-        </w:rPr>
-        <w:t xml:space="preserve">лиц </w:t>
-      </w:r>
-      <w:r>
-        <w:rPr>
-          <w:color w:val="0D0D0D" w:themeColor="text1" w:themeTint="F2"/>
-          <w:szCs w:val="28"/>
-        </w:rPr>
-        <w:t>может</w:t>
-      </w:r>
-      <w:r>
-        <w:rPr>
-          <w:color w:val="0D0D0D" w:themeColor="text1" w:themeTint="F2"/>
-          <w:szCs w:val="28"/>
-        </w:rPr>
-        <w:t xml:space="preserve"> быть признан</w:t>
-      </w:r>
-      <w:r>
-        <w:rPr>
-          <w:color w:val="0D0D0D" w:themeColor="text1" w:themeTint="F2"/>
-          <w:szCs w:val="28"/>
-        </w:rPr>
-        <w:t xml:space="preserve">а </w:t>
-      </w:r>
-      <w:r>
-        <w:rPr>
-          <w:color w:val="0D0D0D" w:themeColor="text1" w:themeTint="F2"/>
-          <w:szCs w:val="28"/>
-        </w:rPr>
-        <w:t>судом, если отношения между ними будут обладать признаками взаимозависимости.</w:t>
-      </w:r>
-    </w:p>
-    <w:p>
-      <w:pPr>
-        <w:ind w:firstLine="708"/>
-        <w:rPr>
-          <w:color w:val="0D0D0D" w:themeColor="text1" w:themeTint="F2"/>
-          <w:szCs w:val="28"/>
-        </w:rPr>
-      </w:pPr>
-      <w:r>
-        <w:rPr>
-          <w:color w:val="0D0D0D" w:themeColor="text1" w:themeTint="F2"/>
-          <w:szCs w:val="28"/>
-        </w:rPr>
         <w:t>Взаимозависимость представляет для налоговых служб особый интерес, из-за взысканий недоимки по счетам зависимого лица со стороны налогоплательщика, в том случае, если факт передачи доли активов или выручки налогоплательщика с недоимкой будет подтвержден. В связи с этим, сделки между взаимозависимыми лицами</w:t>
       </w:r>
       <w:r>
@@ -9063,14 +9785,7 @@
         <w:rPr>
           <w:lang w:eastAsia="ru-RU"/>
         </w:rPr>
-        <w:t xml:space="preserve"> </w:t>
-      </w:r>
-      <w:r>
-        <w:rPr>
-          <w:lang w:eastAsia="ru-RU"/>
-        </w:rPr>
-        <w:lastRenderedPageBreak/>
-        <w:t>взаимозависимых лиц</w:t>
+        <w:t xml:space="preserve"> взаимозависимых лиц</w:t>
       </w:r>
       <w:r>
         <w:rPr>
@@ -9673,28 +10388,7 @@
                     <w:rFonts w:ascii="Cambria Math" w:hAnsi="Cambria Math" w:cs="Times New Roman"/>
                     <w:lang w:val="en-US"/>
                   </w:rPr>
-                  <m:t>B</m:t>
-                </m:r>
-                <m:r>
-                  <w:rPr>
-                    <w:rFonts w:ascii="Cambria Math" w:hAnsi="Cambria Math" w:cs="Times New Roman"/>
-                    <w:lang w:val="en-US"/>
-                  </w:rPr>
-                  <m:t>={</m:t>
-                </m:r>
-                <m:r>
-                  <w:rPr>
-                    <w:rFonts w:ascii="Cambria Math" w:hAnsi="Cambria Math" w:cs="Times New Roman"/>
-                    <w:lang w:val="en-US"/>
-                  </w:rPr>
-                  <m:t>1, 2, 3, 4</m:t>
-                </m:r>
-                <m:r>
-                  <w:rPr>
-                    <w:rFonts w:ascii="Cambria Math" w:hAnsi="Cambria Math" w:cs="Times New Roman"/>
-                    <w:lang w:val="en-US"/>
-                  </w:rPr>
-                  <m:t>}</m:t>
+                  <m:t>B={1, 2, 3, 4}</m:t>
                 </m:r>
               </m:oMath>
             </m:oMathPara>
@@ -9815,34 +10509,14 @@
                   <w:rPr>
                     <w:rFonts w:ascii="Cambria Math" w:hAnsi="Cambria Math" w:cs="Times New Roman"/>
                   </w:rPr>
-                  <m:t> </m:t>
-                </m:r>
-                <m:r>
-                  <w:rPr>
-                    <w:rFonts w:ascii="Cambria Math" w:hAnsi="Cambria Math" w:cs="Times New Roman"/>
-                  </w:rPr>
-                  <m:t>B</m:t>
+                  <m:t> B</m:t>
                 </m:r>
                 <m:r>
                   <w:rPr>
                     <w:rFonts w:ascii="Cambria Math" w:hAnsi="Cambria Math" w:cs="Times New Roman"/>
                     <w:lang w:val="en-US"/>
                   </w:rPr>
-                  <m:t xml:space="preserve">={1, 2, 3, </m:t>
-                </m:r>
-                <m:r>
-                  <w:rPr>
-                    <w:rFonts w:ascii="Cambria Math" w:hAnsi="Cambria Math" w:cs="Times New Roman"/>
-                    <w:lang w:val="en-US"/>
-                  </w:rPr>
-                  <m:t>…</m:t>
-                </m:r>
-                <m:r>
-                  <w:rPr>
-                    <w:rFonts w:ascii="Cambria Math" w:hAnsi="Cambria Math" w:cs="Times New Roman"/>
-                    <w:lang w:val="en-US"/>
-                  </w:rPr>
-                  <m:t>}</m:t>
+                  <m:t>={1, 2, 3, …}</m:t>
                 </m:r>
               </m:oMath>
             </m:oMathPara>
@@ -9964,27 +10638,14 @@
                     <w:rFonts w:ascii="Cambria Math" w:hAnsi="Cambria Math" w:cs="Times New Roman"/>
                   </w:rPr>
                   <w:lastRenderedPageBreak/>
-                  <m:t> </m:t>
-                </m:r>
-                <m:r>
-                  <w:rPr>
-                    <w:rFonts w:ascii="Cambria Math" w:hAnsi="Cambria Math" w:cs="Times New Roman"/>
-                  </w:rPr>
-                  <m:t>B</m:t>
+                  <m:t> B</m:t>
                 </m:r>
                 <m:r>
                   <w:rPr>
                     <w:rFonts w:ascii="Cambria Math" w:hAnsi="Cambria Math" w:cs="Times New Roman"/>
                     <w:lang w:val="en-US"/>
                   </w:rPr>
-                  <m:t>=</m:t>
-                </m:r>
-                <m:r>
-                  <w:rPr>
-                    <w:rFonts w:ascii="Cambria Math" w:hAnsi="Cambria Math" w:cs="Times New Roman"/>
-                    <w:lang w:val="en-US"/>
-                  </w:rPr>
-                  <m:t>∅</m:t>
+                  <m:t>=∅</m:t>
                 </m:r>
               </m:oMath>
             </m:oMathPara>
@@ -14126,6 +14787,119 @@
     </w:lvl>
   </w:abstractNum>
   <w:abstractNum w:abstractNumId="29" w15:restartNumberingAfterBreak="0">
+    <w:nsid w:val="5E6A5C42"/>
+    <w:multiLevelType w:val="hybridMultilevel"/>
+    <w:tmpl w:val="5360E428"/>
+    <w:lvl w:ilvl="0" w:tplc="08090001">
+      <w:start w:val="1"/>
+      <w:numFmt w:val="bullet"/>
+      <w:lvlText w:val=""/>
+      <w:lvlJc w:val="left"/>
+      <w:pPr>
+        <w:ind w:left="1420" w:hanging="360"/>
+      </w:pPr>
+      <w:rPr>
+        <w:rFonts w:ascii="Symbol" w:hAnsi="Symbol" w:hint="default"/>
+      </w:rPr>
+    </w:lvl>
+    <w:lvl w:ilvl="1" w:tplc="08090003" w:tentative="1">
+      <w:start w:val="1"/>
+      <w:numFmt w:val="bullet"/>
+      <w:lvlText w:val="o"/>
+      <w:lvlJc w:val="left"/>
+      <w:pPr>
+        <w:ind w:left="2140" w:hanging="360"/>
+      </w:pPr>
+      <w:rPr>
+        <w:rFonts w:ascii="Courier New" w:hAnsi="Courier New" w:cs="Courier New" w:hint="default"/>
+      </w:rPr>
+    </w:lvl>
+    <w:lvl w:ilvl="2" w:tplc="08090005" w:tentative="1">
+      <w:start w:val="1"/>
+      <w:numFmt w:val="bullet"/>
+      <w:lvlText w:val=""/>
+      <w:lvlJc w:val="left"/>
+      <w:pPr>
+        <w:ind w:left="2860" w:hanging="360"/>
+      </w:pPr>
+      <w:rPr>
+        <w:rFonts w:ascii="Wingdings" w:hAnsi="Wingdings" w:hint="default"/>
+      </w:rPr>
+    </w:lvl>
+    <w:lvl w:ilvl="3" w:tplc="08090001" w:tentative="1">
+      <w:start w:val="1"/>
+      <w:numFmt w:val="bullet"/>
+      <w:lvlText w:val=""/>
+      <w:lvlJc w:val="left"/>
+      <w:pPr>
+        <w:ind w:left="3580" w:hanging="360"/>
+      </w:pPr>
+      <w:rPr>
+        <w:rFonts w:ascii="Symbol" w:hAnsi="Symbol" w:hint="default"/>
+      </w:rPr>
+    </w:lvl>
+    <w:lvl w:ilvl="4" w:tplc="08090003" w:tentative="1">
+      <w:start w:val="1"/>
+      <w:numFmt w:val="bullet"/>
+      <w:lvlText w:val="o"/>
+      <w:lvlJc w:val="left"/>
+      <w:pPr>
+        <w:ind w:left="4300" w:hanging="360"/>
+      </w:pPr>
+      <w:rPr>
+        <w:rFonts w:ascii="Courier New" w:hAnsi="Courier New" w:cs="Courier New" w:hint="default"/>
+      </w:rPr>
+    </w:lvl>
+    <w:lvl w:ilvl="5" w:tplc="08090005" w:tentative="1">
+      <w:start w:val="1"/>
+      <w:numFmt w:val="bullet"/>
+      <w:lvlText w:val=""/>
+      <w:lvlJc w:val="left"/>
+      <w:pPr>
+        <w:ind w:left="5020" w:hanging="360"/>
+      </w:pPr>
+      <w:rPr>
+        <w:rFonts w:ascii="Wingdings" w:hAnsi="Wingdings" w:hint="default"/>
+      </w:rPr>
+    </w:lvl>
+    <w:lvl w:ilvl="6" w:tplc="08090001" w:tentative="1">
+      <w:start w:val="1"/>
+      <w:numFmt w:val="bullet"/>
+      <w:lvlText w:val=""/>
+      <w:lvlJc w:val="left"/>
+      <w:pPr>
+        <w:ind w:left="5740" w:hanging="360"/>
+      </w:pPr>
+      <w:rPr>
+        <w:rFonts w:ascii="Symbol" w:hAnsi="Symbol" w:hint="default"/>
+      </w:rPr>
+    </w:lvl>
+    <w:lvl w:ilvl="7" w:tplc="08090003" w:tentative="1">
+      <w:start w:val="1"/>
+      <w:numFmt w:val="bullet"/>
+      <w:lvlText w:val="o"/>
+      <w:lvlJc w:val="left"/>
+      <w:pPr>
+        <w:ind w:left="6460" w:hanging="360"/>
+      </w:pPr>
+      <w:rPr>
+        <w:rFonts w:ascii="Courier New" w:hAnsi="Courier New" w:cs="Courier New" w:hint="default"/>
+      </w:rPr>
+    </w:lvl>
+    <w:lvl w:ilvl="8" w:tplc="08090005" w:tentative="1">
+      <w:start w:val="1"/>
+      <w:numFmt w:val="bullet"/>
+      <w:lvlText w:val=""/>
+      <w:lvlJc w:val="left"/>
+      <w:pPr>
+        <w:ind w:left="7180" w:hanging="360"/>
+      </w:pPr>
+      <w:rPr>
+        <w:rFonts w:ascii="Wingdings" w:hAnsi="Wingdings" w:hint="default"/>
+      </w:rPr>
+    </w:lvl>
+  </w:abstractNum>
+  <w:abstractNum w:abstractNumId="30" w15:restartNumberingAfterBreak="0">
     <w:nsid w:val="5F9A551F"/>
     <w:multiLevelType w:val="hybridMultilevel"/>
     <w:tmpl w:val="B5DAEEB0"/>
@@ -14238,7 +15012,7 @@
       </w:rPr>
     </w:lvl>
   </w:abstractNum>
-  <w:abstractNum w:abstractNumId="30" w15:restartNumberingAfterBreak="0">
+  <w:abstractNum w:abstractNumId="31" w15:restartNumberingAfterBreak="0">
     <w:nsid w:val="600749EB"/>
     <w:multiLevelType w:val="hybridMultilevel"/>
     <w:tmpl w:val="492817F4"/>
@@ -14327,7 +15101,7 @@
       </w:pPr>
     </w:lvl>
   </w:abstractNum>
-  <w:abstractNum w:abstractNumId="31" w15:restartNumberingAfterBreak="0">
+  <w:abstractNum w:abstractNumId="32" w15:restartNumberingAfterBreak="0">
     <w:nsid w:val="635508F8"/>
     <w:multiLevelType w:val="hybridMultilevel"/>
     <w:tmpl w:val="6A94351C"/>
@@ -14440,7 +15214,7 @@
       </w:rPr>
     </w:lvl>
   </w:abstractNum>
-  <w:abstractNum w:abstractNumId="32" w15:restartNumberingAfterBreak="0">
+  <w:abstractNum w:abstractNumId="33" w15:restartNumberingAfterBreak="0">
     <w:nsid w:val="67DA5CD9"/>
     <w:multiLevelType w:val="hybridMultilevel"/>
     <w:tmpl w:val="80C210CA"/>
@@ -14553,7 +15327,7 @@
       </w:rPr>
     </w:lvl>
   </w:abstractNum>
-  <w:abstractNum w:abstractNumId="33" w15:restartNumberingAfterBreak="0">
+  <w:abstractNum w:abstractNumId="34" w15:restartNumberingAfterBreak="0">
     <w:nsid w:val="691C2B55"/>
     <w:multiLevelType w:val="multilevel"/>
     <w:tmpl w:val="8C0076A0"/>
@@ -14675,7 +15449,7 @@
       </w:rPr>
     </w:lvl>
   </w:abstractNum>
-  <w:abstractNum w:abstractNumId="34" w15:restartNumberingAfterBreak="0">
+  <w:abstractNum w:abstractNumId="35" w15:restartNumberingAfterBreak="0">
     <w:nsid w:val="692F785A"/>
     <w:multiLevelType w:val="multilevel"/>
     <w:tmpl w:val="7F5C75B0"/>
@@ -14793,7 +15567,7 @@
       </w:rPr>
     </w:lvl>
   </w:abstractNum>
-  <w:abstractNum w:abstractNumId="35" w15:restartNumberingAfterBreak="0">
+  <w:abstractNum w:abstractNumId="36" w15:restartNumberingAfterBreak="0">
     <w:nsid w:val="6EF333C0"/>
     <w:multiLevelType w:val="hybridMultilevel"/>
     <w:tmpl w:val="31C26C2A"/>
@@ -14879,7 +15653,7 @@
       </w:pPr>
     </w:lvl>
   </w:abstractNum>
-  <w:abstractNum w:abstractNumId="36" w15:restartNumberingAfterBreak="0">
+  <w:abstractNum w:abstractNumId="37" w15:restartNumberingAfterBreak="0">
     <w:nsid w:val="71A04BEB"/>
     <w:multiLevelType w:val="hybridMultilevel"/>
     <w:tmpl w:val="331E67FC"/>
@@ -14968,7 +15742,120 @@
       </w:pPr>
     </w:lvl>
   </w:abstractNum>
-  <w:abstractNum w:abstractNumId="37" w15:restartNumberingAfterBreak="0">
+  <w:abstractNum w:abstractNumId="38" w15:restartNumberingAfterBreak="0">
+    <w:nsid w:val="74286C14"/>
+    <w:multiLevelType w:val="hybridMultilevel"/>
+    <w:tmpl w:val="2F6E1D2C"/>
+    <w:lvl w:ilvl="0" w:tplc="08090001">
+      <w:start w:val="1"/>
+      <w:numFmt w:val="bullet"/>
+      <w:lvlText w:val=""/>
+      <w:lvlJc w:val="left"/>
+      <w:pPr>
+        <w:ind w:left="1429" w:hanging="360"/>
+      </w:pPr>
+      <w:rPr>
+        <w:rFonts w:ascii="Symbol" w:hAnsi="Symbol" w:hint="default"/>
+      </w:rPr>
+    </w:lvl>
+    <w:lvl w:ilvl="1" w:tplc="08090003" w:tentative="1">
+      <w:start w:val="1"/>
+      <w:numFmt w:val="bullet"/>
+      <w:lvlText w:val="o"/>
+      <w:lvlJc w:val="left"/>
+      <w:pPr>
+        <w:ind w:left="2149" w:hanging="360"/>
+      </w:pPr>
+      <w:rPr>
+        <w:rFonts w:ascii="Courier New" w:hAnsi="Courier New" w:cs="Courier New" w:hint="default"/>
+      </w:rPr>
+    </w:lvl>
+    <w:lvl w:ilvl="2" w:tplc="08090005" w:tentative="1">
+      <w:start w:val="1"/>
+      <w:numFmt w:val="bullet"/>
+      <w:lvlText w:val=""/>
+      <w:lvlJc w:val="left"/>
+      <w:pPr>
+        <w:ind w:left="2869" w:hanging="360"/>
+      </w:pPr>
+      <w:rPr>
+        <w:rFonts w:ascii="Wingdings" w:hAnsi="Wingdings" w:hint="default"/>
+      </w:rPr>
+    </w:lvl>
+    <w:lvl w:ilvl="3" w:tplc="08090001" w:tentative="1">
+      <w:start w:val="1"/>
+      <w:numFmt w:val="bullet"/>
+      <w:lvlText w:val=""/>
+      <w:lvlJc w:val="left"/>
+      <w:pPr>
+        <w:ind w:left="3589" w:hanging="360"/>
+      </w:pPr>
+      <w:rPr>
+        <w:rFonts w:ascii="Symbol" w:hAnsi="Symbol" w:hint="default"/>
+      </w:rPr>
+    </w:lvl>
+    <w:lvl w:ilvl="4" w:tplc="08090003" w:tentative="1">
+      <w:start w:val="1"/>
+      <w:numFmt w:val="bullet"/>
+      <w:lvlText w:val="o"/>
+      <w:lvlJc w:val="left"/>
+      <w:pPr>
+        <w:ind w:left="4309" w:hanging="360"/>
+      </w:pPr>
+      <w:rPr>
+        <w:rFonts w:ascii="Courier New" w:hAnsi="Courier New" w:cs="Courier New" w:hint="default"/>
+      </w:rPr>
+    </w:lvl>
+    <w:lvl w:ilvl="5" w:tplc="08090005" w:tentative="1">
+      <w:start w:val="1"/>
+      <w:numFmt w:val="bullet"/>
+      <w:lvlText w:val=""/>
+      <w:lvlJc w:val="left"/>
+      <w:pPr>
+        <w:ind w:left="5029" w:hanging="360"/>
+      </w:pPr>
+      <w:rPr>
+        <w:rFonts w:ascii="Wingdings" w:hAnsi="Wingdings" w:hint="default"/>
+      </w:rPr>
+    </w:lvl>
+    <w:lvl w:ilvl="6" w:tplc="08090001" w:tentative="1">
+      <w:start w:val="1"/>
+      <w:numFmt w:val="bullet"/>
+      <w:lvlText w:val=""/>
+      <w:lvlJc w:val="left"/>
+      <w:pPr>
+        <w:ind w:left="5749" w:hanging="360"/>
+      </w:pPr>
+      <w:rPr>
+        <w:rFonts w:ascii="Symbol" w:hAnsi="Symbol" w:hint="default"/>
+      </w:rPr>
+    </w:lvl>
+    <w:lvl w:ilvl="7" w:tplc="08090003" w:tentative="1">
+      <w:start w:val="1"/>
+      <w:numFmt w:val="bullet"/>
+      <w:lvlText w:val="o"/>
+      <w:lvlJc w:val="left"/>
+      <w:pPr>
+        <w:ind w:left="6469" w:hanging="360"/>
+      </w:pPr>
+      <w:rPr>
+        <w:rFonts w:ascii="Courier New" w:hAnsi="Courier New" w:cs="Courier New" w:hint="default"/>
+      </w:rPr>
+    </w:lvl>
+    <w:lvl w:ilvl="8" w:tplc="08090005" w:tentative="1">
+      <w:start w:val="1"/>
+      <w:numFmt w:val="bullet"/>
+      <w:lvlText w:val=""/>
+      <w:lvlJc w:val="left"/>
+      <w:pPr>
+        <w:ind w:left="7189" w:hanging="360"/>
+      </w:pPr>
+      <w:rPr>
+        <w:rFonts w:ascii="Wingdings" w:hAnsi="Wingdings" w:hint="default"/>
+      </w:rPr>
+    </w:lvl>
+  </w:abstractNum>
+  <w:abstractNum w:abstractNumId="39" w15:restartNumberingAfterBreak="0">
     <w:nsid w:val="74A81307"/>
     <w:multiLevelType w:val="hybridMultilevel"/>
     <w:tmpl w:val="5748DEFC"/>
@@ -15081,7 +15968,7 @@
       </w:rPr>
     </w:lvl>
   </w:abstractNum>
-  <w:abstractNum w:abstractNumId="38" w15:restartNumberingAfterBreak="0">
+  <w:abstractNum w:abstractNumId="40" w15:restartNumberingAfterBreak="0">
     <w:nsid w:val="766B2EA5"/>
     <w:multiLevelType w:val="hybridMultilevel"/>
     <w:tmpl w:val="EBA4ABE8"/>
@@ -15167,7 +16054,7 @@
       </w:pPr>
     </w:lvl>
   </w:abstractNum>
-  <w:abstractNum w:abstractNumId="39" w15:restartNumberingAfterBreak="0">
+  <w:abstractNum w:abstractNumId="41" w15:restartNumberingAfterBreak="0">
     <w:nsid w:val="7E9619FD"/>
     <w:multiLevelType w:val="hybridMultilevel"/>
     <w:tmpl w:val="62C0D31C"/>
@@ -15293,7 +16180,7 @@
     <w:abstractNumId w:val="14"/>
   </w:num>
   <w:num w:numId="5">
-    <w:abstractNumId w:val="34"/>
+    <w:abstractNumId w:val="35"/>
   </w:num>
   <w:num w:numId="6">
     <w:abstractNumId w:val="24"/>
@@ -15302,7 +16189,7 @@
     <w:abstractNumId w:val="2"/>
   </w:num>
   <w:num w:numId="8">
-    <w:abstractNumId w:val="35"/>
+    <w:abstractNumId w:val="36"/>
   </w:num>
   <w:num w:numId="9">
     <w:abstractNumId w:val="9"/>
@@ -15314,7 +16201,7 @@
     <w:abstractNumId w:val="23"/>
   </w:num>
   <w:num w:numId="12">
-    <w:abstractNumId w:val="33"/>
+    <w:abstractNumId w:val="34"/>
   </w:num>
   <w:num w:numId="13">
     <w:abstractNumId w:val="28"/>
@@ -15335,7 +16222,7 @@
     <w:abstractNumId w:val="25"/>
   </w:num>
   <w:num w:numId="18">
-    <w:abstractNumId w:val="38"/>
+    <w:abstractNumId w:val="40"/>
   </w:num>
   <w:num w:numId="19">
     <w:abstractNumId w:val="15"/>
@@ -15344,7 +16231,7 @@
     </w:lvlOverride>
   </w:num>
   <w:num w:numId="20">
-    <w:abstractNumId w:val="29"/>
+    <w:abstractNumId w:val="30"/>
   </w:num>
   <w:num w:numId="21">
     <w:abstractNumId w:val="18"/>
@@ -15356,13 +16243,13 @@
     <w:abstractNumId w:val="16"/>
   </w:num>
   <w:num w:numId="24">
-    <w:abstractNumId w:val="37"/>
+    <w:abstractNumId w:val="39"/>
   </w:num>
   <w:num w:numId="25">
     <w:abstractNumId w:val="21"/>
   </w:num>
   <w:num w:numId="26">
-    <w:abstractNumId w:val="31"/>
+    <w:abstractNumId w:val="32"/>
   </w:num>
   <w:num w:numId="27">
     <w:abstractNumId w:val="6"/>
@@ -15389,19 +16276,19 @@
     <w:abstractNumId w:val="11"/>
   </w:num>
   <w:num w:numId="35">
-    <w:abstractNumId w:val="36"/>
+    <w:abstractNumId w:val="37"/>
   </w:num>
   <w:num w:numId="36">
-    <w:abstractNumId w:val="32"/>
+    <w:abstractNumId w:val="33"/>
   </w:num>
   <w:num w:numId="37">
-    <w:abstractNumId w:val="30"/>
+    <w:abstractNumId w:val="31"/>
   </w:num>
   <w:num w:numId="38">
     <w:abstractNumId w:val="13"/>
   </w:num>
   <w:num w:numId="39">
-    <w:abstractNumId w:val="39"/>
+    <w:abstractNumId w:val="41"/>
   </w:num>
   <w:num w:numId="40">
     <w:abstractNumId w:val="20"/>
@@ -15411,6 +16298,12 @@
   </w:num>
   <w:num w:numId="42">
     <w:abstractNumId w:val="17"/>
+  </w:num>
+  <w:num w:numId="43">
+    <w:abstractNumId w:val="29"/>
+  </w:num>
+  <w:num w:numId="44">
+    <w:abstractNumId w:val="38"/>
   </w:num>
   <w:numIdMacAtCleanup w:val="15"/>
 </w:numbering>

</xml_diff>

<commit_message>
Fixed the structure of diploma;
</commit_message>
<xml_diff>
--- a/ВКР_Белохвостов.docx
+++ b/ВКР_Белохвостов.docx
@@ -2257,7 +2257,7 @@
               <w:tab w:val="right" w:leader="dot" w:pos="9060"/>
             </w:tabs>
             <w:rPr>
-              <w:rFonts w:asciiTheme="minorHAnsi" w:eastAsiaTheme="minorEastAsia" w:hAnsiTheme="minorHAnsi" w:cstheme="minorBidi"/>
+              <w:rFonts w:eastAsiaTheme="minorEastAsia" w:cs="Times New Roman"/>
               <w:noProof/>
               <w:sz w:val="24"/>
               <w:szCs w:val="24"/>
@@ -2265,25 +2265,43 @@
             </w:rPr>
           </w:pPr>
           <w:r>
+            <w:rPr>
+              <w:rFonts w:cs="Times New Roman"/>
+            </w:rPr>
             <w:fldChar w:fldCharType="begin"/>
           </w:r>
           <w:r>
+            <w:rPr>
+              <w:rFonts w:cs="Times New Roman"/>
+            </w:rPr>
             <w:instrText xml:space="preserve"> TOC \o "1-3" \h \z \u </w:instrText>
           </w:r>
           <w:r>
+            <w:rPr>
+              <w:rFonts w:cs="Times New Roman"/>
+            </w:rPr>
             <w:fldChar w:fldCharType="separate"/>
           </w:r>
-          <w:hyperlink w:anchor="_Toc43232283" w:history="1">
+          <w:hyperlink w:anchor="_Toc43411564" w:history="1">
             <w:r>
               <w:rPr>
                 <w:rStyle w:val="Hyperlink"/>
-                <w:rFonts w:eastAsiaTheme="majorEastAsia"/>
-                <w:noProof/>
-              </w:rPr>
-              <w:t>ГЛАВА 1 ТРАНСФЕРТНОЕ ЦЕНООБРАЗОВАНИЕ И ПРИЗНАКИ ВЗАИМОЗАВИСИМОСТИ ЛИЦ</w:t>
-            </w:r>
-            <w:r>
-              <w:rPr>
+                <w:rFonts w:eastAsiaTheme="majorEastAsia" w:cs="Times New Roman"/>
+                <w:noProof/>
+              </w:rPr>
+              <w:t>Г</w:t>
+            </w:r>
+            <w:r>
+              <w:rPr>
+                <w:rStyle w:val="Hyperlink"/>
+                <w:rFonts w:eastAsiaTheme="majorEastAsia" w:cs="Times New Roman"/>
+                <w:noProof/>
+              </w:rPr>
+              <w:t>ЛАВА 1 ТРАНСФЕРТНОЕ ЦЕНООБРАЗОВАНИЕ И ПРИЗНАКИ ВЗАИМОЗАВИСИМОСТИ ЛИЦ</w:t>
+            </w:r>
+            <w:r>
+              <w:rPr>
+                <w:rFonts w:cs="Times New Roman"/>
                 <w:noProof/>
                 <w:webHidden/>
               </w:rPr>
@@ -2291,6 +2309,7 @@
             </w:r>
             <w:r>
               <w:rPr>
+                <w:rFonts w:cs="Times New Roman"/>
                 <w:noProof/>
                 <w:webHidden/>
               </w:rPr>
@@ -2298,19 +2317,22 @@
             </w:r>
             <w:r>
               <w:rPr>
+                <w:rFonts w:cs="Times New Roman"/>
                 <w:noProof/>
                 <w:webHidden/>
               </w:rPr>
-              <w:instrText xml:space="preserve"> PAGEREF _Toc43232283 \h </w:instrText>
-            </w:r>
-            <w:r>
-              <w:rPr>
+              <w:instrText xml:space="preserve"> PAGEREF _Toc43411564 \h </w:instrText>
+            </w:r>
+            <w:r>
+              <w:rPr>
+                <w:rFonts w:cs="Times New Roman"/>
                 <w:noProof/>
                 <w:webHidden/>
               </w:rPr>
             </w:r>
             <w:r>
               <w:rPr>
+                <w:rFonts w:cs="Times New Roman"/>
                 <w:noProof/>
                 <w:webHidden/>
               </w:rPr>
@@ -2318,6 +2340,7 @@
             </w:r>
             <w:r>
               <w:rPr>
+                <w:rFonts w:cs="Times New Roman"/>
                 <w:noProof/>
                 <w:webHidden/>
               </w:rPr>
@@ -2325,6 +2348,7 @@
             </w:r>
             <w:r>
               <w:rPr>
+                <w:rFonts w:cs="Times New Roman"/>
                 <w:noProof/>
                 <w:webHidden/>
               </w:rPr>
@@ -2339,24 +2363,25 @@
               <w:tab w:val="right" w:leader="dot" w:pos="9060"/>
             </w:tabs>
             <w:rPr>
-              <w:rFonts w:asciiTheme="minorHAnsi" w:eastAsiaTheme="minorEastAsia" w:hAnsiTheme="minorHAnsi" w:cstheme="minorBidi"/>
+              <w:rFonts w:eastAsiaTheme="minorEastAsia" w:cs="Times New Roman"/>
               <w:noProof/>
               <w:sz w:val="24"/>
               <w:szCs w:val="24"/>
               <w:lang w:val="en-RU" w:eastAsia="en-GB"/>
             </w:rPr>
           </w:pPr>
-          <w:hyperlink w:anchor="_Toc43232284" w:history="1">
+          <w:hyperlink w:anchor="_Toc43411565" w:history="1">
             <w:r>
               <w:rPr>
                 <w:rStyle w:val="Hyperlink"/>
-                <w:rFonts w:eastAsiaTheme="majorEastAsia"/>
+                <w:rFonts w:eastAsiaTheme="majorEastAsia" w:cs="Times New Roman"/>
                 <w:noProof/>
               </w:rPr>
               <w:t>1.1 Понятие цены и ценообразования</w:t>
             </w:r>
             <w:r>
               <w:rPr>
+                <w:rFonts w:cs="Times New Roman"/>
                 <w:noProof/>
                 <w:webHidden/>
               </w:rPr>
@@ -2364,6 +2389,7 @@
             </w:r>
             <w:r>
               <w:rPr>
+                <w:rFonts w:cs="Times New Roman"/>
                 <w:noProof/>
                 <w:webHidden/>
               </w:rPr>
@@ -2371,19 +2397,22 @@
             </w:r>
             <w:r>
               <w:rPr>
+                <w:rFonts w:cs="Times New Roman"/>
                 <w:noProof/>
                 <w:webHidden/>
               </w:rPr>
-              <w:instrText xml:space="preserve"> PAGEREF _Toc43232284 \h </w:instrText>
-            </w:r>
-            <w:r>
-              <w:rPr>
+              <w:instrText xml:space="preserve"> PAGEREF _Toc43411565 \h </w:instrText>
+            </w:r>
+            <w:r>
+              <w:rPr>
+                <w:rFonts w:cs="Times New Roman"/>
                 <w:noProof/>
                 <w:webHidden/>
               </w:rPr>
             </w:r>
             <w:r>
               <w:rPr>
+                <w:rFonts w:cs="Times New Roman"/>
                 <w:noProof/>
                 <w:webHidden/>
               </w:rPr>
@@ -2391,6 +2420,7 @@
             </w:r>
             <w:r>
               <w:rPr>
+                <w:rFonts w:cs="Times New Roman"/>
                 <w:noProof/>
                 <w:webHidden/>
               </w:rPr>
@@ -2398,6 +2428,7 @@
             </w:r>
             <w:r>
               <w:rPr>
+                <w:rFonts w:cs="Times New Roman"/>
                 <w:noProof/>
                 <w:webHidden/>
               </w:rPr>
@@ -2412,24 +2443,25 @@
               <w:tab w:val="right" w:leader="dot" w:pos="9060"/>
             </w:tabs>
             <w:rPr>
-              <w:rFonts w:asciiTheme="minorHAnsi" w:eastAsiaTheme="minorEastAsia" w:hAnsiTheme="minorHAnsi" w:cstheme="minorBidi"/>
+              <w:rFonts w:eastAsiaTheme="minorEastAsia" w:cs="Times New Roman"/>
               <w:noProof/>
               <w:sz w:val="24"/>
               <w:szCs w:val="24"/>
               <w:lang w:val="en-RU" w:eastAsia="en-GB"/>
             </w:rPr>
           </w:pPr>
-          <w:hyperlink w:anchor="_Toc43232285" w:history="1">
+          <w:hyperlink w:anchor="_Toc43411566" w:history="1">
             <w:r>
               <w:rPr>
                 <w:rStyle w:val="Hyperlink"/>
-                <w:rFonts w:eastAsiaTheme="majorEastAsia"/>
+                <w:rFonts w:eastAsiaTheme="majorEastAsia" w:cs="Times New Roman"/>
                 <w:noProof/>
               </w:rPr>
               <w:t>1.2 Трансфертное ценообразование</w:t>
             </w:r>
             <w:r>
               <w:rPr>
+                <w:rFonts w:cs="Times New Roman"/>
                 <w:noProof/>
                 <w:webHidden/>
               </w:rPr>
@@ -2437,6 +2469,7 @@
             </w:r>
             <w:r>
               <w:rPr>
+                <w:rFonts w:cs="Times New Roman"/>
                 <w:noProof/>
                 <w:webHidden/>
               </w:rPr>
@@ -2444,19 +2477,22 @@
             </w:r>
             <w:r>
               <w:rPr>
+                <w:rFonts w:cs="Times New Roman"/>
                 <w:noProof/>
                 <w:webHidden/>
               </w:rPr>
-              <w:instrText xml:space="preserve"> PAGEREF _Toc43232285 \h </w:instrText>
-            </w:r>
-            <w:r>
-              <w:rPr>
+              <w:instrText xml:space="preserve"> PAGEREF _Toc43411566 \h </w:instrText>
+            </w:r>
+            <w:r>
+              <w:rPr>
+                <w:rFonts w:cs="Times New Roman"/>
                 <w:noProof/>
                 <w:webHidden/>
               </w:rPr>
             </w:r>
             <w:r>
               <w:rPr>
+                <w:rFonts w:cs="Times New Roman"/>
                 <w:noProof/>
                 <w:webHidden/>
               </w:rPr>
@@ -2464,13 +2500,15 @@
             </w:r>
             <w:r>
               <w:rPr>
+                <w:rFonts w:cs="Times New Roman"/>
                 <w:noProof/>
                 <w:webHidden/>
               </w:rPr>
-              <w:t>12</w:t>
-            </w:r>
-            <w:r>
-              <w:rPr>
+              <w:t>14</w:t>
+            </w:r>
+            <w:r>
+              <w:rPr>
+                <w:rFonts w:cs="Times New Roman"/>
                 <w:noProof/>
                 <w:webHidden/>
               </w:rPr>
@@ -2485,24 +2523,25 @@
               <w:tab w:val="right" w:leader="dot" w:pos="9060"/>
             </w:tabs>
             <w:rPr>
-              <w:rFonts w:asciiTheme="minorHAnsi" w:eastAsiaTheme="minorEastAsia" w:hAnsiTheme="minorHAnsi" w:cstheme="minorBidi"/>
+              <w:rFonts w:eastAsiaTheme="minorEastAsia" w:cs="Times New Roman"/>
               <w:noProof/>
               <w:sz w:val="24"/>
               <w:szCs w:val="24"/>
               <w:lang w:val="en-RU" w:eastAsia="en-GB"/>
             </w:rPr>
           </w:pPr>
-          <w:hyperlink w:anchor="_Toc43232286" w:history="1">
+          <w:hyperlink w:anchor="_Toc43411567" w:history="1">
             <w:r>
               <w:rPr>
                 <w:rStyle w:val="Hyperlink"/>
-                <w:rFonts w:eastAsiaTheme="majorEastAsia"/>
+                <w:rFonts w:eastAsiaTheme="majorEastAsia" w:cs="Times New Roman"/>
                 <w:noProof/>
               </w:rPr>
               <w:t>1.3 Взаимозависимые лица</w:t>
             </w:r>
             <w:r>
               <w:rPr>
+                <w:rFonts w:cs="Times New Roman"/>
                 <w:noProof/>
                 <w:webHidden/>
               </w:rPr>
@@ -2510,6 +2549,7 @@
             </w:r>
             <w:r>
               <w:rPr>
+                <w:rFonts w:cs="Times New Roman"/>
                 <w:noProof/>
                 <w:webHidden/>
               </w:rPr>
@@ -2517,19 +2557,22 @@
             </w:r>
             <w:r>
               <w:rPr>
+                <w:rFonts w:cs="Times New Roman"/>
                 <w:noProof/>
                 <w:webHidden/>
               </w:rPr>
-              <w:instrText xml:space="preserve"> PAGEREF _Toc43232286 \h </w:instrText>
-            </w:r>
-            <w:r>
-              <w:rPr>
+              <w:instrText xml:space="preserve"> PAGEREF _Toc43411567 \h </w:instrText>
+            </w:r>
+            <w:r>
+              <w:rPr>
+                <w:rFonts w:cs="Times New Roman"/>
                 <w:noProof/>
                 <w:webHidden/>
               </w:rPr>
             </w:r>
             <w:r>
               <w:rPr>
+                <w:rFonts w:cs="Times New Roman"/>
                 <w:noProof/>
                 <w:webHidden/>
               </w:rPr>
@@ -2537,13 +2580,15 @@
             </w:r>
             <w:r>
               <w:rPr>
+                <w:rFonts w:cs="Times New Roman"/>
                 <w:noProof/>
                 <w:webHidden/>
               </w:rPr>
-              <w:t>16</w:t>
-            </w:r>
-            <w:r>
-              <w:rPr>
+              <w:t>19</w:t>
+            </w:r>
+            <w:r>
+              <w:rPr>
+                <w:rFonts w:cs="Times New Roman"/>
                 <w:noProof/>
                 <w:webHidden/>
               </w:rPr>
@@ -2558,18 +2603,18 @@
               <w:tab w:val="right" w:leader="dot" w:pos="9060"/>
             </w:tabs>
             <w:rPr>
-              <w:rFonts w:asciiTheme="minorHAnsi" w:eastAsiaTheme="minorEastAsia" w:hAnsiTheme="minorHAnsi" w:cstheme="minorBidi"/>
+              <w:rFonts w:eastAsiaTheme="minorEastAsia" w:cs="Times New Roman"/>
               <w:noProof/>
               <w:sz w:val="24"/>
               <w:szCs w:val="24"/>
               <w:lang w:val="en-RU" w:eastAsia="en-GB"/>
             </w:rPr>
           </w:pPr>
-          <w:hyperlink w:anchor="_Toc43232287" w:history="1">
+          <w:hyperlink w:anchor="_Toc43411568" w:history="1">
             <w:r>
               <w:rPr>
                 <w:rStyle w:val="Hyperlink"/>
-                <w:rFonts w:eastAsiaTheme="majorEastAsia"/>
+                <w:rFonts w:eastAsiaTheme="majorEastAsia" w:cs="Times New Roman"/>
                 <w:noProof/>
                 <w:lang w:eastAsia="ru-RU"/>
               </w:rPr>
@@ -2577,6 +2622,7 @@
             </w:r>
             <w:r>
               <w:rPr>
+                <w:rFonts w:cs="Times New Roman"/>
                 <w:noProof/>
                 <w:webHidden/>
               </w:rPr>
@@ -2584,6 +2630,7 @@
             </w:r>
             <w:r>
               <w:rPr>
+                <w:rFonts w:cs="Times New Roman"/>
                 <w:noProof/>
                 <w:webHidden/>
               </w:rPr>
@@ -2591,19 +2638,22 @@
             </w:r>
             <w:r>
               <w:rPr>
+                <w:rFonts w:cs="Times New Roman"/>
                 <w:noProof/>
                 <w:webHidden/>
               </w:rPr>
-              <w:instrText xml:space="preserve"> PAGEREF _Toc43232287 \h </w:instrText>
-            </w:r>
-            <w:r>
-              <w:rPr>
+              <w:instrText xml:space="preserve"> PAGEREF _Toc43411568 \h </w:instrText>
+            </w:r>
+            <w:r>
+              <w:rPr>
+                <w:rFonts w:cs="Times New Roman"/>
                 <w:noProof/>
                 <w:webHidden/>
               </w:rPr>
             </w:r>
             <w:r>
               <w:rPr>
+                <w:rFonts w:cs="Times New Roman"/>
                 <w:noProof/>
                 <w:webHidden/>
               </w:rPr>
@@ -2611,13 +2661,15 @@
             </w:r>
             <w:r>
               <w:rPr>
+                <w:rFonts w:cs="Times New Roman"/>
                 <w:noProof/>
                 <w:webHidden/>
               </w:rPr>
-              <w:t>18</w:t>
-            </w:r>
-            <w:r>
-              <w:rPr>
+              <w:t>22</w:t>
+            </w:r>
+            <w:r>
+              <w:rPr>
+                <w:rFonts w:cs="Times New Roman"/>
                 <w:noProof/>
                 <w:webHidden/>
               </w:rPr>
@@ -2632,18 +2684,18 @@
               <w:tab w:val="right" w:leader="dot" w:pos="9060"/>
             </w:tabs>
             <w:rPr>
-              <w:rFonts w:asciiTheme="minorHAnsi" w:eastAsiaTheme="minorEastAsia" w:hAnsiTheme="minorHAnsi" w:cstheme="minorBidi"/>
+              <w:rFonts w:eastAsiaTheme="minorEastAsia" w:cs="Times New Roman"/>
               <w:noProof/>
               <w:sz w:val="24"/>
               <w:szCs w:val="24"/>
               <w:lang w:val="en-RU" w:eastAsia="en-GB"/>
             </w:rPr>
           </w:pPr>
-          <w:hyperlink w:anchor="_Toc43232288" w:history="1">
+          <w:hyperlink w:anchor="_Toc43411569" w:history="1">
             <w:r>
               <w:rPr>
                 <w:rStyle w:val="Hyperlink"/>
-                <w:rFonts w:eastAsiaTheme="majorEastAsia"/>
+                <w:rFonts w:eastAsiaTheme="majorEastAsia" w:cs="Times New Roman"/>
                 <w:noProof/>
                 <w:lang w:eastAsia="ru-RU"/>
               </w:rPr>
@@ -2652,15 +2704,15 @@
             <w:r>
               <w:rPr>
                 <w:rStyle w:val="Hyperlink"/>
-                <w:rFonts w:eastAsiaTheme="majorEastAsia"/>
-                <w:noProof/>
-              </w:rPr>
-              <w:t xml:space="preserve"> 2</w:t>
+                <w:rFonts w:eastAsiaTheme="majorEastAsia" w:cs="Times New Roman"/>
+                <w:noProof/>
+              </w:rPr>
+              <w:t xml:space="preserve"> 2.</w:t>
             </w:r>
             <w:r>
               <w:rPr>
                 <w:rStyle w:val="Hyperlink"/>
-                <w:rFonts w:eastAsiaTheme="majorEastAsia"/>
+                <w:rFonts w:eastAsiaTheme="majorEastAsia" w:cs="Times New Roman"/>
                 <w:noProof/>
                 <w:lang w:eastAsia="ru-RU"/>
               </w:rPr>
@@ -2668,6 +2720,7 @@
             </w:r>
             <w:r>
               <w:rPr>
+                <w:rFonts w:cs="Times New Roman"/>
                 <w:noProof/>
                 <w:webHidden/>
               </w:rPr>
@@ -2675,6 +2728,7 @@
             </w:r>
             <w:r>
               <w:rPr>
+                <w:rFonts w:cs="Times New Roman"/>
                 <w:noProof/>
                 <w:webHidden/>
               </w:rPr>
@@ -2682,19 +2736,22 @@
             </w:r>
             <w:r>
               <w:rPr>
+                <w:rFonts w:cs="Times New Roman"/>
                 <w:noProof/>
                 <w:webHidden/>
               </w:rPr>
-              <w:instrText xml:space="preserve"> PAGEREF _Toc43232288 \h </w:instrText>
-            </w:r>
-            <w:r>
-              <w:rPr>
+              <w:instrText xml:space="preserve"> PAGEREF _Toc43411569 \h </w:instrText>
+            </w:r>
+            <w:r>
+              <w:rPr>
+                <w:rFonts w:cs="Times New Roman"/>
                 <w:noProof/>
                 <w:webHidden/>
               </w:rPr>
             </w:r>
             <w:r>
               <w:rPr>
+                <w:rFonts w:cs="Times New Roman"/>
                 <w:noProof/>
                 <w:webHidden/>
               </w:rPr>
@@ -2702,13 +2759,15 @@
             </w:r>
             <w:r>
               <w:rPr>
+                <w:rFonts w:cs="Times New Roman"/>
                 <w:noProof/>
                 <w:webHidden/>
               </w:rPr>
-              <w:t>19</w:t>
-            </w:r>
-            <w:r>
-              <w:rPr>
+              <w:t>23</w:t>
+            </w:r>
+            <w:r>
+              <w:rPr>
+                <w:rFonts w:cs="Times New Roman"/>
                 <w:noProof/>
                 <w:webHidden/>
               </w:rPr>
@@ -2723,24 +2782,25 @@
               <w:tab w:val="right" w:leader="dot" w:pos="9060"/>
             </w:tabs>
             <w:rPr>
-              <w:rFonts w:asciiTheme="minorHAnsi" w:eastAsiaTheme="minorEastAsia" w:hAnsiTheme="minorHAnsi" w:cstheme="minorBidi"/>
+              <w:rFonts w:eastAsiaTheme="minorEastAsia" w:cs="Times New Roman"/>
               <w:noProof/>
               <w:sz w:val="24"/>
               <w:szCs w:val="24"/>
               <w:lang w:val="en-RU" w:eastAsia="en-GB"/>
             </w:rPr>
           </w:pPr>
-          <w:hyperlink w:anchor="_Toc43232289" w:history="1">
+          <w:hyperlink w:anchor="_Toc43411570" w:history="1">
             <w:r>
               <w:rPr>
                 <w:rStyle w:val="Hyperlink"/>
-                <w:rFonts w:eastAsiaTheme="majorEastAsia"/>
+                <w:rFonts w:eastAsiaTheme="majorEastAsia" w:cs="Times New Roman"/>
                 <w:noProof/>
               </w:rPr>
               <w:t>2.1 Теоретико-множественное представление в теории графов</w:t>
             </w:r>
             <w:r>
               <w:rPr>
+                <w:rFonts w:cs="Times New Roman"/>
                 <w:noProof/>
                 <w:webHidden/>
               </w:rPr>
@@ -2748,6 +2808,7 @@
             </w:r>
             <w:r>
               <w:rPr>
+                <w:rFonts w:cs="Times New Roman"/>
                 <w:noProof/>
                 <w:webHidden/>
               </w:rPr>
@@ -2755,19 +2816,22 @@
             </w:r>
             <w:r>
               <w:rPr>
+                <w:rFonts w:cs="Times New Roman"/>
                 <w:noProof/>
                 <w:webHidden/>
               </w:rPr>
-              <w:instrText xml:space="preserve"> PAGEREF _Toc43232289 \h </w:instrText>
-            </w:r>
-            <w:r>
-              <w:rPr>
+              <w:instrText xml:space="preserve"> PAGEREF _Toc43411570 \h </w:instrText>
+            </w:r>
+            <w:r>
+              <w:rPr>
+                <w:rFonts w:cs="Times New Roman"/>
                 <w:noProof/>
                 <w:webHidden/>
               </w:rPr>
             </w:r>
             <w:r>
               <w:rPr>
+                <w:rFonts w:cs="Times New Roman"/>
                 <w:noProof/>
                 <w:webHidden/>
               </w:rPr>
@@ -2775,13 +2839,15 @@
             </w:r>
             <w:r>
               <w:rPr>
+                <w:rFonts w:cs="Times New Roman"/>
                 <w:noProof/>
                 <w:webHidden/>
               </w:rPr>
-              <w:t>19</w:t>
-            </w:r>
-            <w:r>
-              <w:rPr>
+              <w:t>23</w:t>
+            </w:r>
+            <w:r>
+              <w:rPr>
+                <w:rFonts w:cs="Times New Roman"/>
                 <w:noProof/>
                 <w:webHidden/>
               </w:rPr>
@@ -2796,24 +2862,25 @@
               <w:tab w:val="right" w:leader="dot" w:pos="9060"/>
             </w:tabs>
             <w:rPr>
-              <w:rFonts w:asciiTheme="minorHAnsi" w:eastAsiaTheme="minorEastAsia" w:hAnsiTheme="minorHAnsi" w:cstheme="minorBidi"/>
+              <w:rFonts w:eastAsiaTheme="minorEastAsia" w:cs="Times New Roman"/>
               <w:noProof/>
               <w:sz w:val="24"/>
               <w:szCs w:val="24"/>
               <w:lang w:val="en-RU" w:eastAsia="en-GB"/>
             </w:rPr>
           </w:pPr>
-          <w:hyperlink w:anchor="_Toc43232290" w:history="1">
+          <w:hyperlink w:anchor="_Toc43411571" w:history="1">
             <w:r>
               <w:rPr>
                 <w:rStyle w:val="Hyperlink"/>
-                <w:rFonts w:eastAsiaTheme="majorEastAsia"/>
+                <w:rFonts w:eastAsiaTheme="majorEastAsia" w:cs="Times New Roman"/>
                 <w:noProof/>
               </w:rPr>
               <w:t>2.1.1 Теоретико-множественное представление данных</w:t>
             </w:r>
             <w:r>
               <w:rPr>
+                <w:rFonts w:cs="Times New Roman"/>
                 <w:noProof/>
                 <w:webHidden/>
               </w:rPr>
@@ -2821,6 +2888,7 @@
             </w:r>
             <w:r>
               <w:rPr>
+                <w:rFonts w:cs="Times New Roman"/>
                 <w:noProof/>
                 <w:webHidden/>
               </w:rPr>
@@ -2828,19 +2896,22 @@
             </w:r>
             <w:r>
               <w:rPr>
+                <w:rFonts w:cs="Times New Roman"/>
                 <w:noProof/>
                 <w:webHidden/>
               </w:rPr>
-              <w:instrText xml:space="preserve"> PAGEREF _Toc43232290 \h </w:instrText>
-            </w:r>
-            <w:r>
-              <w:rPr>
+              <w:instrText xml:space="preserve"> PAGEREF _Toc43411571 \h </w:instrText>
+            </w:r>
+            <w:r>
+              <w:rPr>
+                <w:rFonts w:cs="Times New Roman"/>
                 <w:noProof/>
                 <w:webHidden/>
               </w:rPr>
             </w:r>
             <w:r>
               <w:rPr>
+                <w:rFonts w:cs="Times New Roman"/>
                 <w:noProof/>
                 <w:webHidden/>
               </w:rPr>
@@ -2848,13 +2919,15 @@
             </w:r>
             <w:r>
               <w:rPr>
+                <w:rFonts w:cs="Times New Roman"/>
                 <w:noProof/>
                 <w:webHidden/>
               </w:rPr>
-              <w:t>19</w:t>
-            </w:r>
-            <w:r>
-              <w:rPr>
+              <w:t>23</w:t>
+            </w:r>
+            <w:r>
+              <w:rPr>
+                <w:rFonts w:cs="Times New Roman"/>
                 <w:noProof/>
                 <w:webHidden/>
               </w:rPr>
@@ -2869,24 +2942,25 @@
               <w:tab w:val="right" w:leader="dot" w:pos="9060"/>
             </w:tabs>
             <w:rPr>
-              <w:rFonts w:asciiTheme="minorHAnsi" w:eastAsiaTheme="minorEastAsia" w:hAnsiTheme="minorHAnsi" w:cstheme="minorBidi"/>
+              <w:rFonts w:eastAsiaTheme="minorEastAsia" w:cs="Times New Roman"/>
               <w:noProof/>
               <w:sz w:val="24"/>
               <w:szCs w:val="24"/>
               <w:lang w:val="en-RU" w:eastAsia="en-GB"/>
             </w:rPr>
           </w:pPr>
-          <w:hyperlink w:anchor="_Toc43232291" w:history="1">
+          <w:hyperlink w:anchor="_Toc43411572" w:history="1">
             <w:r>
               <w:rPr>
                 <w:rStyle w:val="Hyperlink"/>
-                <w:rFonts w:eastAsiaTheme="majorEastAsia"/>
+                <w:rFonts w:eastAsiaTheme="majorEastAsia" w:cs="Times New Roman"/>
                 <w:noProof/>
               </w:rPr>
               <w:t>2.1.2 Представление графов</w:t>
             </w:r>
             <w:r>
               <w:rPr>
+                <w:rFonts w:cs="Times New Roman"/>
                 <w:noProof/>
                 <w:webHidden/>
               </w:rPr>
@@ -2894,6 +2968,7 @@
             </w:r>
             <w:r>
               <w:rPr>
+                <w:rFonts w:cs="Times New Roman"/>
                 <w:noProof/>
                 <w:webHidden/>
               </w:rPr>
@@ -2901,19 +2976,22 @@
             </w:r>
             <w:r>
               <w:rPr>
+                <w:rFonts w:cs="Times New Roman"/>
                 <w:noProof/>
                 <w:webHidden/>
               </w:rPr>
-              <w:instrText xml:space="preserve"> PAGEREF _Toc43232291 \h </w:instrText>
-            </w:r>
-            <w:r>
-              <w:rPr>
+              <w:instrText xml:space="preserve"> PAGEREF _Toc43411572 \h </w:instrText>
+            </w:r>
+            <w:r>
+              <w:rPr>
+                <w:rFonts w:cs="Times New Roman"/>
                 <w:noProof/>
                 <w:webHidden/>
               </w:rPr>
             </w:r>
             <w:r>
               <w:rPr>
+                <w:rFonts w:cs="Times New Roman"/>
                 <w:noProof/>
                 <w:webHidden/>
               </w:rPr>
@@ -2921,13 +2999,15 @@
             </w:r>
             <w:r>
               <w:rPr>
+                <w:rFonts w:cs="Times New Roman"/>
                 <w:noProof/>
                 <w:webHidden/>
               </w:rPr>
-              <w:t>19</w:t>
-            </w:r>
-            <w:r>
-              <w:rPr>
+              <w:t>24</w:t>
+            </w:r>
+            <w:r>
+              <w:rPr>
+                <w:rFonts w:cs="Times New Roman"/>
                 <w:noProof/>
                 <w:webHidden/>
               </w:rPr>
@@ -2942,24 +3022,25 @@
               <w:tab w:val="right" w:leader="dot" w:pos="9060"/>
             </w:tabs>
             <w:rPr>
-              <w:rFonts w:asciiTheme="minorHAnsi" w:eastAsiaTheme="minorEastAsia" w:hAnsiTheme="minorHAnsi" w:cstheme="minorBidi"/>
+              <w:rFonts w:eastAsiaTheme="minorEastAsia" w:cs="Times New Roman"/>
               <w:noProof/>
               <w:sz w:val="24"/>
               <w:szCs w:val="24"/>
               <w:lang w:val="en-RU" w:eastAsia="en-GB"/>
             </w:rPr>
           </w:pPr>
-          <w:hyperlink w:anchor="_Toc43232292" w:history="1">
+          <w:hyperlink w:anchor="_Toc43411573" w:history="1">
             <w:r>
               <w:rPr>
                 <w:rStyle w:val="Hyperlink"/>
-                <w:rFonts w:eastAsiaTheme="majorEastAsia"/>
+                <w:rFonts w:eastAsiaTheme="majorEastAsia" w:cs="Times New Roman"/>
                 <w:noProof/>
               </w:rPr>
               <w:t>2.2 Отражение критериев взаимозависимости в виде семантического графа</w:t>
             </w:r>
             <w:r>
               <w:rPr>
+                <w:rFonts w:cs="Times New Roman"/>
                 <w:noProof/>
                 <w:webHidden/>
               </w:rPr>
@@ -2967,6 +3048,7 @@
             </w:r>
             <w:r>
               <w:rPr>
+                <w:rFonts w:cs="Times New Roman"/>
                 <w:noProof/>
                 <w:webHidden/>
               </w:rPr>
@@ -2974,19 +3056,22 @@
             </w:r>
             <w:r>
               <w:rPr>
+                <w:rFonts w:cs="Times New Roman"/>
                 <w:noProof/>
                 <w:webHidden/>
               </w:rPr>
-              <w:instrText xml:space="preserve"> PAGEREF _Toc43232292 \h </w:instrText>
-            </w:r>
-            <w:r>
-              <w:rPr>
+              <w:instrText xml:space="preserve"> PAGEREF _Toc43411573 \h </w:instrText>
+            </w:r>
+            <w:r>
+              <w:rPr>
+                <w:rFonts w:cs="Times New Roman"/>
                 <w:noProof/>
                 <w:webHidden/>
               </w:rPr>
             </w:r>
             <w:r>
               <w:rPr>
+                <w:rFonts w:cs="Times New Roman"/>
                 <w:noProof/>
                 <w:webHidden/>
               </w:rPr>
@@ -2994,13 +3079,15 @@
             </w:r>
             <w:r>
               <w:rPr>
+                <w:rFonts w:cs="Times New Roman"/>
                 <w:noProof/>
                 <w:webHidden/>
               </w:rPr>
-              <w:t>19</w:t>
-            </w:r>
-            <w:r>
-              <w:rPr>
+              <w:t>24</w:t>
+            </w:r>
+            <w:r>
+              <w:rPr>
+                <w:rFonts w:cs="Times New Roman"/>
                 <w:noProof/>
                 <w:webHidden/>
               </w:rPr>
@@ -3015,24 +3102,25 @@
               <w:tab w:val="right" w:leader="dot" w:pos="9060"/>
             </w:tabs>
             <w:rPr>
-              <w:rFonts w:asciiTheme="minorHAnsi" w:eastAsiaTheme="minorEastAsia" w:hAnsiTheme="minorHAnsi" w:cstheme="minorBidi"/>
+              <w:rFonts w:eastAsiaTheme="minorEastAsia" w:cs="Times New Roman"/>
               <w:noProof/>
               <w:sz w:val="24"/>
               <w:szCs w:val="24"/>
               <w:lang w:val="en-RU" w:eastAsia="en-GB"/>
             </w:rPr>
           </w:pPr>
-          <w:hyperlink w:anchor="_Toc43232293" w:history="1">
+          <w:hyperlink w:anchor="_Toc43411574" w:history="1">
             <w:r>
               <w:rPr>
                 <w:rStyle w:val="Hyperlink"/>
-                <w:rFonts w:eastAsiaTheme="majorEastAsia"/>
+                <w:rFonts w:eastAsiaTheme="majorEastAsia" w:cs="Times New Roman"/>
                 <w:noProof/>
               </w:rPr>
               <w:t>2.2.1 Семантика и семантические сети</w:t>
             </w:r>
             <w:r>
               <w:rPr>
+                <w:rFonts w:cs="Times New Roman"/>
                 <w:noProof/>
                 <w:webHidden/>
               </w:rPr>
@@ -3040,6 +3128,7 @@
             </w:r>
             <w:r>
               <w:rPr>
+                <w:rFonts w:cs="Times New Roman"/>
                 <w:noProof/>
                 <w:webHidden/>
               </w:rPr>
@@ -3047,19 +3136,22 @@
             </w:r>
             <w:r>
               <w:rPr>
+                <w:rFonts w:cs="Times New Roman"/>
                 <w:noProof/>
                 <w:webHidden/>
               </w:rPr>
-              <w:instrText xml:space="preserve"> PAGEREF _Toc43232293 \h </w:instrText>
-            </w:r>
-            <w:r>
-              <w:rPr>
+              <w:instrText xml:space="preserve"> PAGEREF _Toc43411574 \h </w:instrText>
+            </w:r>
+            <w:r>
+              <w:rPr>
+                <w:rFonts w:cs="Times New Roman"/>
                 <w:noProof/>
                 <w:webHidden/>
               </w:rPr>
             </w:r>
             <w:r>
               <w:rPr>
+                <w:rFonts w:cs="Times New Roman"/>
                 <w:noProof/>
                 <w:webHidden/>
               </w:rPr>
@@ -3067,13 +3159,15 @@
             </w:r>
             <w:r>
               <w:rPr>
+                <w:rFonts w:cs="Times New Roman"/>
                 <w:noProof/>
                 <w:webHidden/>
               </w:rPr>
-              <w:t>19</w:t>
-            </w:r>
-            <w:r>
-              <w:rPr>
+              <w:t>24</w:t>
+            </w:r>
+            <w:r>
+              <w:rPr>
+                <w:rFonts w:cs="Times New Roman"/>
                 <w:noProof/>
                 <w:webHidden/>
               </w:rPr>
@@ -3088,24 +3182,25 @@
               <w:tab w:val="right" w:leader="dot" w:pos="9060"/>
             </w:tabs>
             <w:rPr>
-              <w:rFonts w:asciiTheme="minorHAnsi" w:eastAsiaTheme="minorEastAsia" w:hAnsiTheme="minorHAnsi" w:cstheme="minorBidi"/>
+              <w:rFonts w:eastAsiaTheme="minorEastAsia" w:cs="Times New Roman"/>
               <w:noProof/>
               <w:sz w:val="24"/>
               <w:szCs w:val="24"/>
               <w:lang w:val="en-RU" w:eastAsia="en-GB"/>
             </w:rPr>
           </w:pPr>
-          <w:hyperlink w:anchor="_Toc43232294" w:history="1">
+          <w:hyperlink w:anchor="_Toc43411575" w:history="1">
             <w:r>
               <w:rPr>
                 <w:rStyle w:val="Hyperlink"/>
-                <w:rFonts w:eastAsiaTheme="majorEastAsia"/>
+                <w:rFonts w:eastAsiaTheme="majorEastAsia" w:cs="Times New Roman"/>
                 <w:noProof/>
               </w:rPr>
               <w:t>2.2.2 Отображение критериев взаимозависимости в виде графа</w:t>
             </w:r>
             <w:r>
               <w:rPr>
+                <w:rFonts w:cs="Times New Roman"/>
                 <w:noProof/>
                 <w:webHidden/>
               </w:rPr>
@@ -3113,6 +3208,7 @@
             </w:r>
             <w:r>
               <w:rPr>
+                <w:rFonts w:cs="Times New Roman"/>
                 <w:noProof/>
                 <w:webHidden/>
               </w:rPr>
@@ -3120,19 +3216,22 @@
             </w:r>
             <w:r>
               <w:rPr>
+                <w:rFonts w:cs="Times New Roman"/>
                 <w:noProof/>
                 <w:webHidden/>
               </w:rPr>
-              <w:instrText xml:space="preserve"> PAGEREF _Toc43232294 \h </w:instrText>
-            </w:r>
-            <w:r>
-              <w:rPr>
+              <w:instrText xml:space="preserve"> PAGEREF _Toc43411575 \h </w:instrText>
+            </w:r>
+            <w:r>
+              <w:rPr>
+                <w:rFonts w:cs="Times New Roman"/>
                 <w:noProof/>
                 <w:webHidden/>
               </w:rPr>
             </w:r>
             <w:r>
               <w:rPr>
+                <w:rFonts w:cs="Times New Roman"/>
                 <w:noProof/>
                 <w:webHidden/>
               </w:rPr>
@@ -3140,13 +3239,15 @@
             </w:r>
             <w:r>
               <w:rPr>
+                <w:rFonts w:cs="Times New Roman"/>
                 <w:noProof/>
                 <w:webHidden/>
               </w:rPr>
-              <w:t>19</w:t>
-            </w:r>
-            <w:r>
-              <w:rPr>
+              <w:t>24</w:t>
+            </w:r>
+            <w:r>
+              <w:rPr>
+                <w:rFonts w:cs="Times New Roman"/>
                 <w:noProof/>
                 <w:webHidden/>
               </w:rPr>
@@ -3161,24 +3262,25 @@
               <w:tab w:val="right" w:leader="dot" w:pos="9060"/>
             </w:tabs>
             <w:rPr>
-              <w:rFonts w:asciiTheme="minorHAnsi" w:eastAsiaTheme="minorEastAsia" w:hAnsiTheme="minorHAnsi" w:cstheme="minorBidi"/>
+              <w:rFonts w:eastAsiaTheme="minorEastAsia" w:cs="Times New Roman"/>
               <w:noProof/>
               <w:sz w:val="24"/>
               <w:szCs w:val="24"/>
               <w:lang w:val="en-RU" w:eastAsia="en-GB"/>
             </w:rPr>
           </w:pPr>
-          <w:hyperlink w:anchor="_Toc43232295" w:history="1">
+          <w:hyperlink w:anchor="_Toc43411576" w:history="1">
             <w:r>
               <w:rPr>
                 <w:rStyle w:val="Hyperlink"/>
-                <w:rFonts w:eastAsiaTheme="majorEastAsia"/>
+                <w:rFonts w:eastAsiaTheme="majorEastAsia" w:cs="Times New Roman"/>
                 <w:noProof/>
               </w:rPr>
               <w:t>2.3 Прямое и косвенное определение взаимозависимости: методы определения</w:t>
             </w:r>
             <w:r>
               <w:rPr>
+                <w:rFonts w:cs="Times New Roman"/>
                 <w:noProof/>
                 <w:webHidden/>
               </w:rPr>
@@ -3186,6 +3288,7 @@
             </w:r>
             <w:r>
               <w:rPr>
+                <w:rFonts w:cs="Times New Roman"/>
                 <w:noProof/>
                 <w:webHidden/>
               </w:rPr>
@@ -3193,19 +3296,22 @@
             </w:r>
             <w:r>
               <w:rPr>
+                <w:rFonts w:cs="Times New Roman"/>
                 <w:noProof/>
                 <w:webHidden/>
               </w:rPr>
-              <w:instrText xml:space="preserve"> PAGEREF _Toc43232295 \h </w:instrText>
-            </w:r>
-            <w:r>
-              <w:rPr>
+              <w:instrText xml:space="preserve"> PAGEREF _Toc43411576 \h </w:instrText>
+            </w:r>
+            <w:r>
+              <w:rPr>
+                <w:rFonts w:cs="Times New Roman"/>
                 <w:noProof/>
                 <w:webHidden/>
               </w:rPr>
             </w:r>
             <w:r>
               <w:rPr>
+                <w:rFonts w:cs="Times New Roman"/>
                 <w:noProof/>
                 <w:webHidden/>
               </w:rPr>
@@ -3213,13 +3319,15 @@
             </w:r>
             <w:r>
               <w:rPr>
+                <w:rFonts w:cs="Times New Roman"/>
                 <w:noProof/>
                 <w:webHidden/>
               </w:rPr>
-              <w:t>19</w:t>
-            </w:r>
-            <w:r>
-              <w:rPr>
+              <w:t>24</w:t>
+            </w:r>
+            <w:r>
+              <w:rPr>
+                <w:rFonts w:cs="Times New Roman"/>
                 <w:noProof/>
                 <w:webHidden/>
               </w:rPr>
@@ -3234,24 +3342,25 @@
               <w:tab w:val="right" w:leader="dot" w:pos="9060"/>
             </w:tabs>
             <w:rPr>
-              <w:rFonts w:asciiTheme="minorHAnsi" w:eastAsiaTheme="minorEastAsia" w:hAnsiTheme="minorHAnsi" w:cstheme="minorBidi"/>
+              <w:rFonts w:eastAsiaTheme="minorEastAsia" w:cs="Times New Roman"/>
               <w:noProof/>
               <w:sz w:val="24"/>
               <w:szCs w:val="24"/>
               <w:lang w:val="en-RU" w:eastAsia="en-GB"/>
             </w:rPr>
           </w:pPr>
-          <w:hyperlink w:anchor="_Toc43232296" w:history="1">
+          <w:hyperlink w:anchor="_Toc43411577" w:history="1">
             <w:r>
               <w:rPr>
                 <w:rStyle w:val="Hyperlink"/>
-                <w:rFonts w:eastAsiaTheme="majorEastAsia"/>
+                <w:rFonts w:eastAsiaTheme="majorEastAsia" w:cs="Times New Roman"/>
                 <w:noProof/>
               </w:rPr>
               <w:t>2.3.1 Прямое участие</w:t>
             </w:r>
             <w:r>
               <w:rPr>
+                <w:rFonts w:cs="Times New Roman"/>
                 <w:noProof/>
                 <w:webHidden/>
               </w:rPr>
@@ -3259,6 +3368,7 @@
             </w:r>
             <w:r>
               <w:rPr>
+                <w:rFonts w:cs="Times New Roman"/>
                 <w:noProof/>
                 <w:webHidden/>
               </w:rPr>
@@ -3266,19 +3376,22 @@
             </w:r>
             <w:r>
               <w:rPr>
+                <w:rFonts w:cs="Times New Roman"/>
                 <w:noProof/>
                 <w:webHidden/>
               </w:rPr>
-              <w:instrText xml:space="preserve"> PAGEREF _Toc43232296 \h </w:instrText>
-            </w:r>
-            <w:r>
-              <w:rPr>
+              <w:instrText xml:space="preserve"> PAGEREF _Toc43411577 \h </w:instrText>
+            </w:r>
+            <w:r>
+              <w:rPr>
+                <w:rFonts w:cs="Times New Roman"/>
                 <w:noProof/>
                 <w:webHidden/>
               </w:rPr>
             </w:r>
             <w:r>
               <w:rPr>
+                <w:rFonts w:cs="Times New Roman"/>
                 <w:noProof/>
                 <w:webHidden/>
               </w:rPr>
@@ -3286,13 +3399,15 @@
             </w:r>
             <w:r>
               <w:rPr>
+                <w:rFonts w:cs="Times New Roman"/>
                 <w:noProof/>
                 <w:webHidden/>
               </w:rPr>
-              <w:t>19</w:t>
-            </w:r>
-            <w:r>
-              <w:rPr>
+              <w:t>24</w:t>
+            </w:r>
+            <w:r>
+              <w:rPr>
+                <w:rFonts w:cs="Times New Roman"/>
                 <w:noProof/>
                 <w:webHidden/>
               </w:rPr>
@@ -3307,24 +3422,25 @@
               <w:tab w:val="right" w:leader="dot" w:pos="9060"/>
             </w:tabs>
             <w:rPr>
-              <w:rFonts w:asciiTheme="minorHAnsi" w:eastAsiaTheme="minorEastAsia" w:hAnsiTheme="minorHAnsi" w:cstheme="minorBidi"/>
+              <w:rFonts w:eastAsiaTheme="minorEastAsia" w:cs="Times New Roman"/>
               <w:noProof/>
               <w:sz w:val="24"/>
               <w:szCs w:val="24"/>
               <w:lang w:val="en-RU" w:eastAsia="en-GB"/>
             </w:rPr>
           </w:pPr>
-          <w:hyperlink w:anchor="_Toc43232297" w:history="1">
+          <w:hyperlink w:anchor="_Toc43411578" w:history="1">
             <w:r>
               <w:rPr>
                 <w:rStyle w:val="Hyperlink"/>
-                <w:rFonts w:eastAsiaTheme="majorEastAsia"/>
+                <w:rFonts w:eastAsiaTheme="majorEastAsia" w:cs="Times New Roman"/>
                 <w:noProof/>
               </w:rPr>
               <w:t>2.3.2 Косвенное участие</w:t>
             </w:r>
             <w:r>
               <w:rPr>
+                <w:rFonts w:cs="Times New Roman"/>
                 <w:noProof/>
                 <w:webHidden/>
               </w:rPr>
@@ -3332,6 +3448,7 @@
             </w:r>
             <w:r>
               <w:rPr>
+                <w:rFonts w:cs="Times New Roman"/>
                 <w:noProof/>
                 <w:webHidden/>
               </w:rPr>
@@ -3339,19 +3456,22 @@
             </w:r>
             <w:r>
               <w:rPr>
+                <w:rFonts w:cs="Times New Roman"/>
                 <w:noProof/>
                 <w:webHidden/>
               </w:rPr>
-              <w:instrText xml:space="preserve"> PAGEREF _Toc43232297 \h </w:instrText>
-            </w:r>
-            <w:r>
-              <w:rPr>
+              <w:instrText xml:space="preserve"> PAGEREF _Toc43411578 \h </w:instrText>
+            </w:r>
+            <w:r>
+              <w:rPr>
+                <w:rFonts w:cs="Times New Roman"/>
                 <w:noProof/>
                 <w:webHidden/>
               </w:rPr>
             </w:r>
             <w:r>
               <w:rPr>
+                <w:rFonts w:cs="Times New Roman"/>
                 <w:noProof/>
                 <w:webHidden/>
               </w:rPr>
@@ -3359,13 +3479,15 @@
             </w:r>
             <w:r>
               <w:rPr>
+                <w:rFonts w:cs="Times New Roman"/>
                 <w:noProof/>
                 <w:webHidden/>
               </w:rPr>
-              <w:t>19</w:t>
-            </w:r>
-            <w:r>
-              <w:rPr>
+              <w:t>24</w:t>
+            </w:r>
+            <w:r>
+              <w:rPr>
+                <w:rFonts w:cs="Times New Roman"/>
                 <w:noProof/>
                 <w:webHidden/>
               </w:rPr>
@@ -3380,24 +3502,25 @@
               <w:tab w:val="right" w:leader="dot" w:pos="9060"/>
             </w:tabs>
             <w:rPr>
-              <w:rFonts w:asciiTheme="minorHAnsi" w:eastAsiaTheme="minorEastAsia" w:hAnsiTheme="minorHAnsi" w:cstheme="minorBidi"/>
+              <w:rFonts w:eastAsiaTheme="minorEastAsia" w:cs="Times New Roman"/>
               <w:noProof/>
               <w:sz w:val="24"/>
               <w:szCs w:val="24"/>
               <w:lang w:val="en-RU" w:eastAsia="en-GB"/>
             </w:rPr>
           </w:pPr>
-          <w:hyperlink w:anchor="_Toc43232298" w:history="1">
+          <w:hyperlink w:anchor="_Toc43411579" w:history="1">
             <w:r>
               <w:rPr>
                 <w:rStyle w:val="Hyperlink"/>
-                <w:rFonts w:eastAsiaTheme="majorEastAsia"/>
+                <w:rFonts w:eastAsiaTheme="majorEastAsia" w:cs="Times New Roman"/>
                 <w:noProof/>
               </w:rPr>
               <w:t>Выводы 2 главы</w:t>
             </w:r>
             <w:r>
               <w:rPr>
+                <w:rFonts w:cs="Times New Roman"/>
                 <w:noProof/>
                 <w:webHidden/>
               </w:rPr>
@@ -3405,6 +3528,7 @@
             </w:r>
             <w:r>
               <w:rPr>
+                <w:rFonts w:cs="Times New Roman"/>
                 <w:noProof/>
                 <w:webHidden/>
               </w:rPr>
@@ -3412,19 +3536,22 @@
             </w:r>
             <w:r>
               <w:rPr>
+                <w:rFonts w:cs="Times New Roman"/>
                 <w:noProof/>
                 <w:webHidden/>
               </w:rPr>
-              <w:instrText xml:space="preserve"> PAGEREF _Toc43232298 \h </w:instrText>
-            </w:r>
-            <w:r>
-              <w:rPr>
+              <w:instrText xml:space="preserve"> PAGEREF _Toc43411579 \h </w:instrText>
+            </w:r>
+            <w:r>
+              <w:rPr>
+                <w:rFonts w:cs="Times New Roman"/>
                 <w:noProof/>
                 <w:webHidden/>
               </w:rPr>
             </w:r>
             <w:r>
               <w:rPr>
+                <w:rFonts w:cs="Times New Roman"/>
                 <w:noProof/>
                 <w:webHidden/>
               </w:rPr>
@@ -3432,13 +3559,15 @@
             </w:r>
             <w:r>
               <w:rPr>
+                <w:rFonts w:cs="Times New Roman"/>
                 <w:noProof/>
                 <w:webHidden/>
               </w:rPr>
-              <w:t>20</w:t>
-            </w:r>
-            <w:r>
-              <w:rPr>
+              <w:t>24</w:t>
+            </w:r>
+            <w:r>
+              <w:rPr>
+                <w:rFonts w:cs="Times New Roman"/>
                 <w:noProof/>
                 <w:webHidden/>
               </w:rPr>
@@ -3453,24 +3582,25 @@
               <w:tab w:val="right" w:leader="dot" w:pos="9060"/>
             </w:tabs>
             <w:rPr>
-              <w:rFonts w:asciiTheme="minorHAnsi" w:eastAsiaTheme="minorEastAsia" w:hAnsiTheme="minorHAnsi" w:cstheme="minorBidi"/>
+              <w:rFonts w:eastAsiaTheme="minorEastAsia" w:cs="Times New Roman"/>
               <w:noProof/>
               <w:sz w:val="24"/>
               <w:szCs w:val="24"/>
               <w:lang w:val="en-RU" w:eastAsia="en-GB"/>
             </w:rPr>
           </w:pPr>
-          <w:hyperlink w:anchor="_Toc43232299" w:history="1">
+          <w:hyperlink w:anchor="_Toc43411580" w:history="1">
             <w:r>
               <w:rPr>
                 <w:rStyle w:val="Hyperlink"/>
-                <w:rFonts w:eastAsiaTheme="majorEastAsia"/>
+                <w:rFonts w:eastAsiaTheme="majorEastAsia" w:cs="Times New Roman"/>
                 <w:noProof/>
               </w:rPr>
               <w:t>ГЛАВА 3 СОЗДАНИЕ КЛИЕНТСКОГО ВЕБ-ПРИЛОЖЕНИЯ ДЛЯ АНАЛИЗА И ВЫЯВЛЕНИЯ ВЗАИМОЗАВИСИМЫХ ЛИЦ</w:t>
             </w:r>
             <w:r>
               <w:rPr>
+                <w:rFonts w:cs="Times New Roman"/>
                 <w:noProof/>
                 <w:webHidden/>
               </w:rPr>
@@ -3478,6 +3608,7 @@
             </w:r>
             <w:r>
               <w:rPr>
+                <w:rFonts w:cs="Times New Roman"/>
                 <w:noProof/>
                 <w:webHidden/>
               </w:rPr>
@@ -3485,19 +3616,22 @@
             </w:r>
             <w:r>
               <w:rPr>
+                <w:rFonts w:cs="Times New Roman"/>
                 <w:noProof/>
                 <w:webHidden/>
               </w:rPr>
-              <w:instrText xml:space="preserve"> PAGEREF _Toc43232299 \h </w:instrText>
-            </w:r>
-            <w:r>
-              <w:rPr>
+              <w:instrText xml:space="preserve"> PAGEREF _Toc43411580 \h </w:instrText>
+            </w:r>
+            <w:r>
+              <w:rPr>
+                <w:rFonts w:cs="Times New Roman"/>
                 <w:noProof/>
                 <w:webHidden/>
               </w:rPr>
             </w:r>
             <w:r>
               <w:rPr>
+                <w:rFonts w:cs="Times New Roman"/>
                 <w:noProof/>
                 <w:webHidden/>
               </w:rPr>
@@ -3505,13 +3639,15 @@
             </w:r>
             <w:r>
               <w:rPr>
+                <w:rFonts w:cs="Times New Roman"/>
                 <w:noProof/>
                 <w:webHidden/>
               </w:rPr>
-              <w:t>21</w:t>
-            </w:r>
-            <w:r>
-              <w:rPr>
+              <w:t>25</w:t>
+            </w:r>
+            <w:r>
+              <w:rPr>
+                <w:rFonts w:cs="Times New Roman"/>
                 <w:noProof/>
                 <w:webHidden/>
               </w:rPr>
@@ -3523,87 +3659,75 @@
           <w:pPr>
             <w:pStyle w:val="TOC2"/>
             <w:tabs>
-              <w:tab w:val="left" w:pos="1680"/>
               <w:tab w:val="right" w:leader="dot" w:pos="9060"/>
             </w:tabs>
             <w:rPr>
-              <w:rFonts w:asciiTheme="minorHAnsi" w:eastAsiaTheme="minorEastAsia" w:hAnsiTheme="minorHAnsi" w:cstheme="minorBidi"/>
+              <w:rFonts w:eastAsiaTheme="minorEastAsia" w:cs="Times New Roman"/>
               <w:noProof/>
               <w:sz w:val="24"/>
               <w:szCs w:val="24"/>
               <w:lang w:val="en-RU" w:eastAsia="en-GB"/>
             </w:rPr>
           </w:pPr>
-          <w:hyperlink w:anchor="_Toc43232300" w:history="1">
+          <w:hyperlink w:anchor="_Toc43411581" w:history="1">
             <w:r>
               <w:rPr>
                 <w:rStyle w:val="Hyperlink"/>
-                <w:rFonts w:eastAsiaTheme="majorEastAsia"/>
-                <w:noProof/>
-              </w:rPr>
-              <w:t>3.1</w:t>
-            </w:r>
-            <w:r>
-              <w:rPr>
-                <w:rFonts w:asciiTheme="minorHAnsi" w:eastAsiaTheme="minorEastAsia" w:hAnsiTheme="minorHAnsi" w:cstheme="minorBidi"/>
-                <w:noProof/>
-                <w:sz w:val="24"/>
-                <w:szCs w:val="24"/>
-                <w:lang w:val="en-RU" w:eastAsia="en-GB"/>
+                <w:rFonts w:eastAsiaTheme="majorEastAsia" w:cs="Times New Roman"/>
+                <w:noProof/>
+              </w:rPr>
+              <w:t>3.1 Подбор технологий для реализации веб-приложения</w:t>
+            </w:r>
+            <w:r>
+              <w:rPr>
+                <w:rFonts w:cs="Times New Roman"/>
+                <w:noProof/>
+                <w:webHidden/>
               </w:rPr>
               <w:tab/>
             </w:r>
             <w:r>
               <w:rPr>
-                <w:rStyle w:val="Hyperlink"/>
-                <w:rFonts w:eastAsiaTheme="majorEastAsia"/>
-                <w:noProof/>
-              </w:rPr>
-              <w:t>Подбор технологий для реализации</w:t>
-            </w:r>
-            <w:r>
-              <w:rPr>
+                <w:rFonts w:cs="Times New Roman"/>
                 <w:noProof/>
                 <w:webHidden/>
               </w:rPr>
-              <w:tab/>
-            </w:r>
-            <w:r>
-              <w:rPr>
+              <w:fldChar w:fldCharType="begin"/>
+            </w:r>
+            <w:r>
+              <w:rPr>
+                <w:rFonts w:cs="Times New Roman"/>
                 <w:noProof/>
                 <w:webHidden/>
               </w:rPr>
-              <w:fldChar w:fldCharType="begin"/>
-            </w:r>
-            <w:r>
-              <w:rPr>
+              <w:instrText xml:space="preserve"> PAGEREF _Toc43411581 \h </w:instrText>
+            </w:r>
+            <w:r>
+              <w:rPr>
+                <w:rFonts w:cs="Times New Roman"/>
                 <w:noProof/>
                 <w:webHidden/>
               </w:rPr>
-              <w:instrText xml:space="preserve"> PAGEREF _Toc43232300 \h </w:instrText>
-            </w:r>
-            <w:r>
-              <w:rPr>
+            </w:r>
+            <w:r>
+              <w:rPr>
+                <w:rFonts w:cs="Times New Roman"/>
                 <w:noProof/>
                 <w:webHidden/>
               </w:rPr>
-            </w:r>
-            <w:r>
-              <w:rPr>
+              <w:fldChar w:fldCharType="separate"/>
+            </w:r>
+            <w:r>
+              <w:rPr>
+                <w:rFonts w:cs="Times New Roman"/>
                 <w:noProof/>
                 <w:webHidden/>
               </w:rPr>
-              <w:fldChar w:fldCharType="separate"/>
-            </w:r>
-            <w:r>
-              <w:rPr>
-                <w:noProof/>
-                <w:webHidden/>
-              </w:rPr>
-              <w:t>21</w:t>
-            </w:r>
-            <w:r>
-              <w:rPr>
+              <w:t>25</w:t>
+            </w:r>
+            <w:r>
+              <w:rPr>
+                <w:rFonts w:cs="Times New Roman"/>
                 <w:noProof/>
                 <w:webHidden/>
               </w:rPr>
@@ -3613,48 +3737,110 @@
         </w:p>
         <w:p>
           <w:pPr>
-            <w:pStyle w:val="TOC1"/>
+            <w:pStyle w:val="TOC2"/>
             <w:tabs>
-              <w:tab w:val="left" w:pos="1440"/>
               <w:tab w:val="right" w:leader="dot" w:pos="9060"/>
             </w:tabs>
             <w:rPr>
-              <w:rFonts w:asciiTheme="minorHAnsi" w:eastAsiaTheme="minorEastAsia" w:hAnsiTheme="minorHAnsi" w:cstheme="minorBidi"/>
+              <w:rFonts w:eastAsiaTheme="minorEastAsia" w:cs="Times New Roman"/>
               <w:noProof/>
               <w:sz w:val="24"/>
               <w:szCs w:val="24"/>
               <w:lang w:val="en-RU" w:eastAsia="en-GB"/>
             </w:rPr>
           </w:pPr>
-          <w:hyperlink w:anchor="_Toc43232301" w:history="1">
+          <w:hyperlink w:anchor="_Toc43411582" w:history="1">
             <w:r>
               <w:rPr>
                 <w:rStyle w:val="Hyperlink"/>
-                <w:rFonts w:eastAsiaTheme="majorEastAsia"/>
-                <w:noProof/>
-              </w:rPr>
-              <w:t>3.2</w:t>
-            </w:r>
-            <w:r>
-              <w:rPr>
-                <w:rFonts w:asciiTheme="minorHAnsi" w:eastAsiaTheme="minorEastAsia" w:hAnsiTheme="minorHAnsi" w:cstheme="minorBidi"/>
-                <w:noProof/>
-                <w:sz w:val="24"/>
-                <w:szCs w:val="24"/>
-                <w:lang w:val="en-RU" w:eastAsia="en-GB"/>
+                <w:rFonts w:eastAsiaTheme="majorEastAsia" w:cs="Times New Roman"/>
+                <w:noProof/>
+              </w:rPr>
+              <w:t>3.2 Серверная сторона веб-приложения</w:t>
+            </w:r>
+            <w:r>
+              <w:rPr>
+                <w:rFonts w:cs="Times New Roman"/>
+                <w:noProof/>
+                <w:webHidden/>
               </w:rPr>
               <w:tab/>
             </w:r>
             <w:r>
               <w:rPr>
+                <w:rFonts w:cs="Times New Roman"/>
+                <w:noProof/>
+                <w:webHidden/>
+              </w:rPr>
+              <w:fldChar w:fldCharType="begin"/>
+            </w:r>
+            <w:r>
+              <w:rPr>
+                <w:rFonts w:cs="Times New Roman"/>
+                <w:noProof/>
+                <w:webHidden/>
+              </w:rPr>
+              <w:instrText xml:space="preserve"> PAGEREF _Toc43411582 \h </w:instrText>
+            </w:r>
+            <w:r>
+              <w:rPr>
+                <w:rFonts w:cs="Times New Roman"/>
+                <w:noProof/>
+                <w:webHidden/>
+              </w:rPr>
+            </w:r>
+            <w:r>
+              <w:rPr>
+                <w:rFonts w:cs="Times New Roman"/>
+                <w:noProof/>
+                <w:webHidden/>
+              </w:rPr>
+              <w:fldChar w:fldCharType="separate"/>
+            </w:r>
+            <w:r>
+              <w:rPr>
+                <w:rFonts w:cs="Times New Roman"/>
+                <w:noProof/>
+                <w:webHidden/>
+              </w:rPr>
+              <w:t>25</w:t>
+            </w:r>
+            <w:r>
+              <w:rPr>
+                <w:rFonts w:cs="Times New Roman"/>
+                <w:noProof/>
+                <w:webHidden/>
+              </w:rPr>
+              <w:fldChar w:fldCharType="end"/>
+            </w:r>
+          </w:hyperlink>
+        </w:p>
+        <w:p>
+          <w:pPr>
+            <w:pStyle w:val="TOC3"/>
+            <w:tabs>
+              <w:tab w:val="right" w:leader="dot" w:pos="9060"/>
+            </w:tabs>
+            <w:rPr>
+              <w:rFonts w:eastAsiaTheme="minorEastAsia" w:cs="Times New Roman"/>
+              <w:noProof/>
+              <w:sz w:val="24"/>
+              <w:szCs w:val="24"/>
+              <w:lang w:val="en-RU" w:eastAsia="en-GB"/>
+            </w:rPr>
+          </w:pPr>
+          <w:hyperlink w:anchor="_Toc43411583" w:history="1">
+            <w:r>
+              <w:rPr>
                 <w:rStyle w:val="Hyperlink"/>
-                <w:rFonts w:eastAsiaTheme="majorEastAsia"/>
-                <w:noProof/>
-              </w:rPr>
-              <w:t>Реализация серверной стороны</w:t>
-            </w:r>
-            <w:r>
-              <w:rPr>
+                <w:rFonts w:eastAsiaTheme="majorEastAsia" w:cs="Times New Roman"/>
+                <w:noProof/>
+              </w:rPr>
+              <w:t>3.2.1 Разработка сервера</w:t>
+            </w:r>
+            <w:r>
+              <w:rPr>
+                <w:rFonts w:cs="Times New Roman"/>
                 <w:noProof/>
                 <w:webHidden/>
               </w:rPr>
@@ -3662,6 +3848,7 @@
             </w:r>
             <w:r>
               <w:rPr>
+                <w:rFonts w:cs="Times New Roman"/>
                 <w:noProof/>
                 <w:webHidden/>
               </w:rPr>
@@ -3669,19 +3856,22 @@
             </w:r>
             <w:r>
               <w:rPr>
+                <w:rFonts w:cs="Times New Roman"/>
                 <w:noProof/>
                 <w:webHidden/>
               </w:rPr>
-              <w:instrText xml:space="preserve"> PAGEREF _Toc43232301 \h </w:instrText>
-            </w:r>
-            <w:r>
-              <w:rPr>
+              <w:instrText xml:space="preserve"> PAGEREF _Toc43411583 \h </w:instrText>
+            </w:r>
+            <w:r>
+              <w:rPr>
+                <w:rFonts w:cs="Times New Roman"/>
                 <w:noProof/>
                 <w:webHidden/>
               </w:rPr>
             </w:r>
             <w:r>
               <w:rPr>
+                <w:rFonts w:cs="Times New Roman"/>
                 <w:noProof/>
                 <w:webHidden/>
               </w:rPr>
@@ -3689,13 +3879,335 @@
             </w:r>
             <w:r>
               <w:rPr>
+                <w:rFonts w:cs="Times New Roman"/>
                 <w:noProof/>
                 <w:webHidden/>
               </w:rPr>
-              <w:t>21</w:t>
-            </w:r>
-            <w:r>
-              <w:rPr>
+              <w:t>25</w:t>
+            </w:r>
+            <w:r>
+              <w:rPr>
+                <w:rFonts w:cs="Times New Roman"/>
+                <w:noProof/>
+                <w:webHidden/>
+              </w:rPr>
+              <w:fldChar w:fldCharType="end"/>
+            </w:r>
+          </w:hyperlink>
+        </w:p>
+        <w:p>
+          <w:pPr>
+            <w:pStyle w:val="TOC3"/>
+            <w:tabs>
+              <w:tab w:val="right" w:leader="dot" w:pos="9060"/>
+            </w:tabs>
+            <w:rPr>
+              <w:rFonts w:eastAsiaTheme="minorEastAsia" w:cs="Times New Roman"/>
+              <w:noProof/>
+              <w:sz w:val="24"/>
+              <w:szCs w:val="24"/>
+              <w:lang w:val="en-RU" w:eastAsia="en-GB"/>
+            </w:rPr>
+          </w:pPr>
+          <w:hyperlink w:anchor="_Toc43411584" w:history="1">
+            <w:r>
+              <w:rPr>
+                <w:rStyle w:val="Hyperlink"/>
+                <w:rFonts w:eastAsiaTheme="majorEastAsia" w:cs="Times New Roman"/>
+                <w:noProof/>
+              </w:rPr>
+              <w:t>3.2.2 Промежуточное тестирование сервера</w:t>
+            </w:r>
+            <w:r>
+              <w:rPr>
+                <w:rFonts w:cs="Times New Roman"/>
+                <w:noProof/>
+                <w:webHidden/>
+              </w:rPr>
+              <w:tab/>
+            </w:r>
+            <w:r>
+              <w:rPr>
+                <w:rFonts w:cs="Times New Roman"/>
+                <w:noProof/>
+                <w:webHidden/>
+              </w:rPr>
+              <w:fldChar w:fldCharType="begin"/>
+            </w:r>
+            <w:r>
+              <w:rPr>
+                <w:rFonts w:cs="Times New Roman"/>
+                <w:noProof/>
+                <w:webHidden/>
+              </w:rPr>
+              <w:instrText xml:space="preserve"> PAGEREF _Toc43411584 \h </w:instrText>
+            </w:r>
+            <w:r>
+              <w:rPr>
+                <w:rFonts w:cs="Times New Roman"/>
+                <w:noProof/>
+                <w:webHidden/>
+              </w:rPr>
+            </w:r>
+            <w:r>
+              <w:rPr>
+                <w:rFonts w:cs="Times New Roman"/>
+                <w:noProof/>
+                <w:webHidden/>
+              </w:rPr>
+              <w:fldChar w:fldCharType="separate"/>
+            </w:r>
+            <w:r>
+              <w:rPr>
+                <w:rFonts w:cs="Times New Roman"/>
+                <w:noProof/>
+                <w:webHidden/>
+              </w:rPr>
+              <w:t>25</w:t>
+            </w:r>
+            <w:r>
+              <w:rPr>
+                <w:rFonts w:cs="Times New Roman"/>
+                <w:noProof/>
+                <w:webHidden/>
+              </w:rPr>
+              <w:fldChar w:fldCharType="end"/>
+            </w:r>
+          </w:hyperlink>
+        </w:p>
+        <w:p>
+          <w:pPr>
+            <w:pStyle w:val="TOC2"/>
+            <w:tabs>
+              <w:tab w:val="right" w:leader="dot" w:pos="9060"/>
+            </w:tabs>
+            <w:rPr>
+              <w:rFonts w:eastAsiaTheme="minorEastAsia" w:cs="Times New Roman"/>
+              <w:noProof/>
+              <w:sz w:val="24"/>
+              <w:szCs w:val="24"/>
+              <w:lang w:val="en-RU" w:eastAsia="en-GB"/>
+            </w:rPr>
+          </w:pPr>
+          <w:hyperlink w:anchor="_Toc43411585" w:history="1">
+            <w:r>
+              <w:rPr>
+                <w:rStyle w:val="Hyperlink"/>
+                <w:rFonts w:eastAsiaTheme="majorEastAsia" w:cs="Times New Roman"/>
+                <w:noProof/>
+              </w:rPr>
+              <w:t>3.3 Разработка клиентской стороны веб-приложения</w:t>
+            </w:r>
+            <w:r>
+              <w:rPr>
+                <w:rFonts w:cs="Times New Roman"/>
+                <w:noProof/>
+                <w:webHidden/>
+              </w:rPr>
+              <w:tab/>
+            </w:r>
+            <w:r>
+              <w:rPr>
+                <w:rFonts w:cs="Times New Roman"/>
+                <w:noProof/>
+                <w:webHidden/>
+              </w:rPr>
+              <w:fldChar w:fldCharType="begin"/>
+            </w:r>
+            <w:r>
+              <w:rPr>
+                <w:rFonts w:cs="Times New Roman"/>
+                <w:noProof/>
+                <w:webHidden/>
+              </w:rPr>
+              <w:instrText xml:space="preserve"> PAGEREF _Toc43411585 \h </w:instrText>
+            </w:r>
+            <w:r>
+              <w:rPr>
+                <w:rFonts w:cs="Times New Roman"/>
+                <w:noProof/>
+                <w:webHidden/>
+              </w:rPr>
+            </w:r>
+            <w:r>
+              <w:rPr>
+                <w:rFonts w:cs="Times New Roman"/>
+                <w:noProof/>
+                <w:webHidden/>
+              </w:rPr>
+              <w:fldChar w:fldCharType="separate"/>
+            </w:r>
+            <w:r>
+              <w:rPr>
+                <w:rFonts w:cs="Times New Roman"/>
+                <w:noProof/>
+                <w:webHidden/>
+              </w:rPr>
+              <w:t>25</w:t>
+            </w:r>
+            <w:r>
+              <w:rPr>
+                <w:rFonts w:cs="Times New Roman"/>
+                <w:noProof/>
+                <w:webHidden/>
+              </w:rPr>
+              <w:fldChar w:fldCharType="end"/>
+            </w:r>
+          </w:hyperlink>
+        </w:p>
+        <w:p>
+          <w:pPr>
+            <w:pStyle w:val="TOC2"/>
+            <w:tabs>
+              <w:tab w:val="right" w:leader="dot" w:pos="9060"/>
+            </w:tabs>
+            <w:rPr>
+              <w:rFonts w:eastAsiaTheme="minorEastAsia" w:cs="Times New Roman"/>
+              <w:noProof/>
+              <w:sz w:val="24"/>
+              <w:szCs w:val="24"/>
+              <w:lang w:val="en-RU" w:eastAsia="en-GB"/>
+            </w:rPr>
+          </w:pPr>
+          <w:hyperlink w:anchor="_Toc43411586" w:history="1">
+            <w:r>
+              <w:rPr>
+                <w:rStyle w:val="Hyperlink"/>
+                <w:rFonts w:eastAsiaTheme="majorEastAsia" w:cs="Times New Roman"/>
+                <w:noProof/>
+              </w:rPr>
+              <w:t>3.4 Тестирование реализованного решения</w:t>
+            </w:r>
+            <w:r>
+              <w:rPr>
+                <w:rFonts w:cs="Times New Roman"/>
+                <w:noProof/>
+                <w:webHidden/>
+              </w:rPr>
+              <w:tab/>
+            </w:r>
+            <w:r>
+              <w:rPr>
+                <w:rFonts w:cs="Times New Roman"/>
+                <w:noProof/>
+                <w:webHidden/>
+              </w:rPr>
+              <w:fldChar w:fldCharType="begin"/>
+            </w:r>
+            <w:r>
+              <w:rPr>
+                <w:rFonts w:cs="Times New Roman"/>
+                <w:noProof/>
+                <w:webHidden/>
+              </w:rPr>
+              <w:instrText xml:space="preserve"> PAGEREF _Toc43411586 \h </w:instrText>
+            </w:r>
+            <w:r>
+              <w:rPr>
+                <w:rFonts w:cs="Times New Roman"/>
+                <w:noProof/>
+                <w:webHidden/>
+              </w:rPr>
+            </w:r>
+            <w:r>
+              <w:rPr>
+                <w:rFonts w:cs="Times New Roman"/>
+                <w:noProof/>
+                <w:webHidden/>
+              </w:rPr>
+              <w:fldChar w:fldCharType="separate"/>
+            </w:r>
+            <w:r>
+              <w:rPr>
+                <w:rFonts w:cs="Times New Roman"/>
+                <w:noProof/>
+                <w:webHidden/>
+              </w:rPr>
+              <w:t>25</w:t>
+            </w:r>
+            <w:r>
+              <w:rPr>
+                <w:rFonts w:cs="Times New Roman"/>
+                <w:noProof/>
+                <w:webHidden/>
+              </w:rPr>
+              <w:fldChar w:fldCharType="end"/>
+            </w:r>
+          </w:hyperlink>
+        </w:p>
+        <w:p>
+          <w:pPr>
+            <w:pStyle w:val="TOC2"/>
+            <w:tabs>
+              <w:tab w:val="right" w:leader="dot" w:pos="9060"/>
+            </w:tabs>
+            <w:rPr>
+              <w:rFonts w:eastAsiaTheme="minorEastAsia" w:cs="Times New Roman"/>
+              <w:noProof/>
+              <w:sz w:val="24"/>
+              <w:szCs w:val="24"/>
+              <w:lang w:val="en-RU" w:eastAsia="en-GB"/>
+            </w:rPr>
+          </w:pPr>
+          <w:hyperlink w:anchor="_Toc43411587" w:history="1">
+            <w:r>
+              <w:rPr>
+                <w:rStyle w:val="Hyperlink"/>
+                <w:rFonts w:eastAsiaTheme="majorEastAsia" w:cs="Times New Roman"/>
+                <w:noProof/>
+              </w:rPr>
+              <w:t>Выводы к главе 3</w:t>
+            </w:r>
+            <w:r>
+              <w:rPr>
+                <w:rFonts w:cs="Times New Roman"/>
+                <w:noProof/>
+                <w:webHidden/>
+              </w:rPr>
+              <w:tab/>
+            </w:r>
+            <w:r>
+              <w:rPr>
+                <w:rFonts w:cs="Times New Roman"/>
+                <w:noProof/>
+                <w:webHidden/>
+              </w:rPr>
+              <w:fldChar w:fldCharType="begin"/>
+            </w:r>
+            <w:r>
+              <w:rPr>
+                <w:rFonts w:cs="Times New Roman"/>
+                <w:noProof/>
+                <w:webHidden/>
+              </w:rPr>
+              <w:instrText xml:space="preserve"> PAGEREF _Toc43411587 \h </w:instrText>
+            </w:r>
+            <w:r>
+              <w:rPr>
+                <w:rFonts w:cs="Times New Roman"/>
+                <w:noProof/>
+                <w:webHidden/>
+              </w:rPr>
+            </w:r>
+            <w:r>
+              <w:rPr>
+                <w:rFonts w:cs="Times New Roman"/>
+                <w:noProof/>
+                <w:webHidden/>
+              </w:rPr>
+              <w:fldChar w:fldCharType="separate"/>
+            </w:r>
+            <w:r>
+              <w:rPr>
+                <w:rFonts w:cs="Times New Roman"/>
+                <w:noProof/>
+                <w:webHidden/>
+              </w:rPr>
+              <w:t>26</w:t>
+            </w:r>
+            <w:r>
+              <w:rPr>
+                <w:rFonts w:cs="Times New Roman"/>
                 <w:noProof/>
                 <w:webHidden/>
               </w:rPr>
@@ -3710,24 +4222,25 @@
               <w:tab w:val="right" w:leader="dot" w:pos="9060"/>
             </w:tabs>
             <w:rPr>
-              <w:rFonts w:asciiTheme="minorHAnsi" w:eastAsiaTheme="minorEastAsia" w:hAnsiTheme="minorHAnsi" w:cstheme="minorBidi"/>
+              <w:rFonts w:eastAsiaTheme="minorEastAsia" w:cs="Times New Roman"/>
               <w:noProof/>
               <w:sz w:val="24"/>
               <w:szCs w:val="24"/>
               <w:lang w:val="en-RU" w:eastAsia="en-GB"/>
             </w:rPr>
           </w:pPr>
-          <w:hyperlink w:anchor="_Toc43232302" w:history="1">
+          <w:hyperlink w:anchor="_Toc43411588" w:history="1">
             <w:r>
               <w:rPr>
                 <w:rStyle w:val="Hyperlink"/>
-                <w:rFonts w:eastAsiaTheme="majorEastAsia"/>
-                <w:noProof/>
-              </w:rPr>
-              <w:t>Выводы к главе 3</w:t>
-            </w:r>
-            <w:r>
-              <w:rPr>
+                <w:rFonts w:eastAsiaTheme="majorEastAsia" w:cs="Times New Roman"/>
+                <w:noProof/>
+              </w:rPr>
+              <w:t>ЗАКЛЮЧЕНИЕ</w:t>
+            </w:r>
+            <w:r>
+              <w:rPr>
+                <w:rFonts w:cs="Times New Roman"/>
                 <w:noProof/>
                 <w:webHidden/>
               </w:rPr>
@@ -3735,6 +4248,7 @@
             </w:r>
             <w:r>
               <w:rPr>
+                <w:rFonts w:cs="Times New Roman"/>
                 <w:noProof/>
                 <w:webHidden/>
               </w:rPr>
@@ -3742,19 +4256,22 @@
             </w:r>
             <w:r>
               <w:rPr>
+                <w:rFonts w:cs="Times New Roman"/>
                 <w:noProof/>
                 <w:webHidden/>
               </w:rPr>
-              <w:instrText xml:space="preserve"> PAGEREF _Toc43232302 \h </w:instrText>
-            </w:r>
-            <w:r>
-              <w:rPr>
+              <w:instrText xml:space="preserve"> PAGEREF _Toc43411588 \h </w:instrText>
+            </w:r>
+            <w:r>
+              <w:rPr>
+                <w:rFonts w:cs="Times New Roman"/>
                 <w:noProof/>
                 <w:webHidden/>
               </w:rPr>
             </w:r>
             <w:r>
               <w:rPr>
+                <w:rFonts w:cs="Times New Roman"/>
                 <w:noProof/>
                 <w:webHidden/>
               </w:rPr>
@@ -3762,13 +4279,15 @@
             </w:r>
             <w:r>
               <w:rPr>
+                <w:rFonts w:cs="Times New Roman"/>
                 <w:noProof/>
                 <w:webHidden/>
               </w:rPr>
-              <w:t>21</w:t>
-            </w:r>
-            <w:r>
-              <w:rPr>
+              <w:t>27</w:t>
+            </w:r>
+            <w:r>
+              <w:rPr>
+                <w:rFonts w:cs="Times New Roman"/>
                 <w:noProof/>
                 <w:webHidden/>
               </w:rPr>
@@ -3783,24 +4302,25 @@
               <w:tab w:val="right" w:leader="dot" w:pos="9060"/>
             </w:tabs>
             <w:rPr>
-              <w:rFonts w:asciiTheme="minorHAnsi" w:eastAsiaTheme="minorEastAsia" w:hAnsiTheme="minorHAnsi" w:cstheme="minorBidi"/>
+              <w:rFonts w:eastAsiaTheme="minorEastAsia" w:cs="Times New Roman"/>
               <w:noProof/>
               <w:sz w:val="24"/>
               <w:szCs w:val="24"/>
               <w:lang w:val="en-RU" w:eastAsia="en-GB"/>
             </w:rPr>
           </w:pPr>
-          <w:hyperlink w:anchor="_Toc43232303" w:history="1">
+          <w:hyperlink w:anchor="_Toc43411589" w:history="1">
             <w:r>
               <w:rPr>
                 <w:rStyle w:val="Hyperlink"/>
-                <w:rFonts w:eastAsiaTheme="majorEastAsia"/>
-                <w:noProof/>
-              </w:rPr>
-              <w:t>ЗАКЛЮЧЕНИЕ</w:t>
-            </w:r>
-            <w:r>
-              <w:rPr>
+                <w:rFonts w:eastAsiaTheme="majorEastAsia" w:cs="Times New Roman"/>
+                <w:noProof/>
+              </w:rPr>
+              <w:t>СПИСОК ИСТОЧНИКОВ</w:t>
+            </w:r>
+            <w:r>
+              <w:rPr>
+                <w:rFonts w:cs="Times New Roman"/>
                 <w:noProof/>
                 <w:webHidden/>
               </w:rPr>
@@ -3808,6 +4328,7 @@
             </w:r>
             <w:r>
               <w:rPr>
+                <w:rFonts w:cs="Times New Roman"/>
                 <w:noProof/>
                 <w:webHidden/>
               </w:rPr>
@@ -3815,19 +4336,22 @@
             </w:r>
             <w:r>
               <w:rPr>
+                <w:rFonts w:cs="Times New Roman"/>
                 <w:noProof/>
                 <w:webHidden/>
               </w:rPr>
-              <w:instrText xml:space="preserve"> PAGEREF _Toc43232303 \h </w:instrText>
-            </w:r>
-            <w:r>
-              <w:rPr>
+              <w:instrText xml:space="preserve"> PAGEREF _Toc43411589 \h </w:instrText>
+            </w:r>
+            <w:r>
+              <w:rPr>
+                <w:rFonts w:cs="Times New Roman"/>
                 <w:noProof/>
                 <w:webHidden/>
               </w:rPr>
             </w:r>
             <w:r>
               <w:rPr>
+                <w:rFonts w:cs="Times New Roman"/>
                 <w:noProof/>
                 <w:webHidden/>
               </w:rPr>
@@ -3835,13 +4359,15 @@
             </w:r>
             <w:r>
               <w:rPr>
+                <w:rFonts w:cs="Times New Roman"/>
                 <w:noProof/>
                 <w:webHidden/>
               </w:rPr>
-              <w:t>23</w:t>
-            </w:r>
-            <w:r>
-              <w:rPr>
+              <w:t>28</w:t>
+            </w:r>
+            <w:r>
+              <w:rPr>
+                <w:rFonts w:cs="Times New Roman"/>
                 <w:noProof/>
                 <w:webHidden/>
               </w:rPr>
@@ -3856,24 +4382,25 @@
               <w:tab w:val="right" w:leader="dot" w:pos="9060"/>
             </w:tabs>
             <w:rPr>
-              <w:rFonts w:asciiTheme="minorHAnsi" w:eastAsiaTheme="minorEastAsia" w:hAnsiTheme="minorHAnsi" w:cstheme="minorBidi"/>
+              <w:rFonts w:eastAsiaTheme="minorEastAsia" w:cs="Times New Roman"/>
               <w:noProof/>
               <w:sz w:val="24"/>
               <w:szCs w:val="24"/>
               <w:lang w:val="en-RU" w:eastAsia="en-GB"/>
             </w:rPr>
           </w:pPr>
-          <w:hyperlink w:anchor="_Toc43232304" w:history="1">
+          <w:hyperlink w:anchor="_Toc43411590" w:history="1">
             <w:r>
               <w:rPr>
                 <w:rStyle w:val="Hyperlink"/>
-                <w:rFonts w:eastAsiaTheme="majorEastAsia"/>
-                <w:noProof/>
-              </w:rPr>
-              <w:t>СПИСОК ИСТОЧНИКОВ</w:t>
-            </w:r>
-            <w:r>
-              <w:rPr>
+                <w:rFonts w:eastAsiaTheme="majorEastAsia" w:cs="Times New Roman"/>
+                <w:noProof/>
+              </w:rPr>
+              <w:t>ПРИЛОЖЕНИЕ</w:t>
+            </w:r>
+            <w:r>
+              <w:rPr>
+                <w:rFonts w:cs="Times New Roman"/>
                 <w:noProof/>
                 <w:webHidden/>
               </w:rPr>
@@ -3881,6 +4408,7 @@
             </w:r>
             <w:r>
               <w:rPr>
+                <w:rFonts w:cs="Times New Roman"/>
                 <w:noProof/>
                 <w:webHidden/>
               </w:rPr>
@@ -3888,19 +4416,22 @@
             </w:r>
             <w:r>
               <w:rPr>
+                <w:rFonts w:cs="Times New Roman"/>
                 <w:noProof/>
                 <w:webHidden/>
               </w:rPr>
-              <w:instrText xml:space="preserve"> PAGEREF _Toc43232304 \h </w:instrText>
-            </w:r>
-            <w:r>
-              <w:rPr>
+              <w:instrText xml:space="preserve"> PAGEREF _Toc43411590 \h </w:instrText>
+            </w:r>
+            <w:r>
+              <w:rPr>
+                <w:rFonts w:cs="Times New Roman"/>
                 <w:noProof/>
                 <w:webHidden/>
               </w:rPr>
             </w:r>
             <w:r>
               <w:rPr>
+                <w:rFonts w:cs="Times New Roman"/>
                 <w:noProof/>
                 <w:webHidden/>
               </w:rPr>
@@ -3908,86 +4439,15 @@
             </w:r>
             <w:r>
               <w:rPr>
+                <w:rFonts w:cs="Times New Roman"/>
                 <w:noProof/>
                 <w:webHidden/>
               </w:rPr>
-              <w:t>24</w:t>
-            </w:r>
-            <w:r>
-              <w:rPr>
-                <w:noProof/>
-                <w:webHidden/>
-              </w:rPr>
-              <w:fldChar w:fldCharType="end"/>
-            </w:r>
-          </w:hyperlink>
-        </w:p>
-        <w:p>
-          <w:pPr>
-            <w:pStyle w:val="TOC1"/>
-            <w:tabs>
-              <w:tab w:val="right" w:leader="dot" w:pos="9060"/>
-            </w:tabs>
-            <w:rPr>
-              <w:rFonts w:asciiTheme="minorHAnsi" w:eastAsiaTheme="minorEastAsia" w:hAnsiTheme="minorHAnsi" w:cstheme="minorBidi"/>
-              <w:noProof/>
-              <w:sz w:val="24"/>
-              <w:szCs w:val="24"/>
-              <w:lang w:val="en-RU" w:eastAsia="en-GB"/>
-            </w:rPr>
-          </w:pPr>
-          <w:hyperlink w:anchor="_Toc43232305" w:history="1">
-            <w:r>
-              <w:rPr>
-                <w:rStyle w:val="Hyperlink"/>
-                <w:rFonts w:eastAsiaTheme="majorEastAsia"/>
-                <w:noProof/>
-              </w:rPr>
-              <w:t>ПРИЛОЖЕНИЕ</w:t>
-            </w:r>
-            <w:r>
-              <w:rPr>
-                <w:noProof/>
-                <w:webHidden/>
-              </w:rPr>
-              <w:tab/>
-            </w:r>
-            <w:r>
-              <w:rPr>
-                <w:noProof/>
-                <w:webHidden/>
-              </w:rPr>
-              <w:fldChar w:fldCharType="begin"/>
-            </w:r>
-            <w:r>
-              <w:rPr>
-                <w:noProof/>
-                <w:webHidden/>
-              </w:rPr>
-              <w:instrText xml:space="preserve"> PAGEREF _Toc43232305 \h </w:instrText>
-            </w:r>
-            <w:r>
-              <w:rPr>
-                <w:noProof/>
-                <w:webHidden/>
-              </w:rPr>
-            </w:r>
-            <w:r>
-              <w:rPr>
-                <w:noProof/>
-                <w:webHidden/>
-              </w:rPr>
-              <w:fldChar w:fldCharType="separate"/>
-            </w:r>
-            <w:r>
-              <w:rPr>
-                <w:noProof/>
-                <w:webHidden/>
-              </w:rPr>
-              <w:t>25</w:t>
-            </w:r>
-            <w:r>
-              <w:rPr>
+              <w:t>29</w:t>
+            </w:r>
+            <w:r>
+              <w:rPr>
+                <w:rFonts w:cs="Times New Roman"/>
                 <w:noProof/>
                 <w:webHidden/>
               </w:rPr>
@@ -4004,8 +4464,7 @@
           </w:pPr>
           <w:r>
             <w:rPr>
-              <w:b/>
-              <w:bCs/>
+              <w:rFonts w:cs="Times New Roman"/>
             </w:rPr>
             <w:fldChar w:fldCharType="end"/>
           </w:r>
@@ -4397,7 +4856,7 @@
       <w:r>
         <w:br w:type="page"/>
       </w:r>
-      <w:bookmarkStart w:id="18" w:name="_Toc43232283"/>
+      <w:bookmarkStart w:id="18" w:name="_Toc43411564"/>
       <w:r>
         <w:rPr>
           <w:rFonts w:ascii="Arial" w:hAnsi="Arial" w:cs="Arial"/>
@@ -4420,7 +4879,7 @@
           <w:rFonts w:ascii="Arial" w:hAnsi="Arial" w:cs="Arial"/>
         </w:rPr>
       </w:pPr>
-      <w:bookmarkStart w:id="19" w:name="_Toc43232284"/>
+      <w:bookmarkStart w:id="19" w:name="_Toc43411565"/>
       <w:r>
         <w:rPr>
           <w:rFonts w:ascii="Arial" w:hAnsi="Arial" w:cs="Arial"/>
@@ -5789,6 +6248,13 @@
       </w:pPr>
       <w:r>
         <w:rPr>
+          <w:color w:val="0D0D0D" w:themeColor="text1" w:themeTint="F2"/>
+          <w:szCs w:val="28"/>
+        </w:rPr>
+        <w:t>В основе</w:t>
+      </w:r>
+      <w:r>
+        <w:rPr>
           <w:b/>
           <w:bCs/>
           <w:i/>
@@ -5796,7 +6262,7 @@
           <w:color w:val="0D0D0D" w:themeColor="text1" w:themeTint="F2"/>
           <w:szCs w:val="28"/>
         </w:rPr>
-        <w:t>Затратный метод</w:t>
+        <w:t xml:space="preserve"> з</w:t>
       </w:r>
       <w:r>
         <w:rPr>
@@ -5807,7 +6273,7 @@
           <w:color w:val="0D0D0D" w:themeColor="text1" w:themeTint="F2"/>
           <w:szCs w:val="28"/>
         </w:rPr>
-        <w:t xml:space="preserve"> с </w:t>
+        <w:t>атратн</w:t>
       </w:r>
       <w:r>
         <w:rPr>
@@ -5818,7 +6284,7 @@
           <w:color w:val="0D0D0D" w:themeColor="text1" w:themeTint="F2"/>
           <w:szCs w:val="28"/>
         </w:rPr>
-        <w:t xml:space="preserve">учетом </w:t>
+        <w:t>ого</w:t>
       </w:r>
       <w:r>
         <w:rPr>
@@ -5829,7 +6295,7 @@
           <w:color w:val="0D0D0D" w:themeColor="text1" w:themeTint="F2"/>
           <w:szCs w:val="28"/>
         </w:rPr>
-        <w:t>полных</w:t>
+        <w:t xml:space="preserve"> метод</w:t>
       </w:r>
       <w:r>
         <w:rPr>
@@ -5840,7 +6306,7 @@
           <w:color w:val="0D0D0D" w:themeColor="text1" w:themeTint="F2"/>
           <w:szCs w:val="28"/>
         </w:rPr>
-        <w:t xml:space="preserve"> производственных</w:t>
+        <w:t>а</w:t>
       </w:r>
       <w:r>
         <w:rPr>
@@ -5851,34 +6317,8 @@
           <w:color w:val="0D0D0D" w:themeColor="text1" w:themeTint="F2"/>
           <w:szCs w:val="28"/>
         </w:rPr>
-        <w:t xml:space="preserve"> издержек</w:t>
-      </w:r>
-      <w:r>
-        <w:rPr>
-          <w:color w:val="0D0D0D" w:themeColor="text1" w:themeTint="F2"/>
-          <w:szCs w:val="28"/>
-        </w:rPr>
-        <w:t xml:space="preserve"> </w:t>
-      </w:r>
-      <w:proofErr w:type="spellStart"/>
-      <w:r>
-        <w:rPr>
-          <w:color w:val="0D0D0D" w:themeColor="text1" w:themeTint="F2"/>
-          <w:szCs w:val="28"/>
-        </w:rPr>
-        <w:t>фыв</w:t>
-      </w:r>
-      <w:proofErr w:type="spellEnd"/>
-    </w:p>
-    <w:p>
-      <w:pPr>
-        <w:pStyle w:val="ListParagraph"/>
-        <w:ind w:left="0"/>
-        <w:rPr>
-          <w:color w:val="0D0D0D" w:themeColor="text1" w:themeTint="F2"/>
-          <w:szCs w:val="28"/>
-        </w:rPr>
-      </w:pPr>
+        <w:t xml:space="preserve"> с </w:t>
+      </w:r>
       <w:r>
         <w:rPr>
           <w:b/>
@@ -5888,34 +6328,8 @@
           <w:color w:val="0D0D0D" w:themeColor="text1" w:themeTint="F2"/>
           <w:szCs w:val="28"/>
         </w:rPr>
-        <w:t>Затратный метод прямых (предельных затрат)</w:t>
-      </w:r>
-      <w:r>
-        <w:rPr>
-          <w:color w:val="0D0D0D" w:themeColor="text1" w:themeTint="F2"/>
-          <w:szCs w:val="28"/>
-        </w:rPr>
-        <w:t xml:space="preserve"> </w:t>
-      </w:r>
-      <w:proofErr w:type="spellStart"/>
-      <w:r>
-        <w:rPr>
-          <w:color w:val="0D0D0D" w:themeColor="text1" w:themeTint="F2"/>
-          <w:szCs w:val="28"/>
-        </w:rPr>
-        <w:t>фыв</w:t>
-      </w:r>
-      <w:proofErr w:type="spellEnd"/>
-    </w:p>
-    <w:p>
-      <w:pPr>
-        <w:pStyle w:val="ListParagraph"/>
-        <w:ind w:left="0"/>
-        <w:rPr>
-          <w:color w:val="0D0D0D" w:themeColor="text1" w:themeTint="F2"/>
-          <w:szCs w:val="28"/>
-        </w:rPr>
-      </w:pPr>
+        <w:t xml:space="preserve">учетом </w:t>
+      </w:r>
       <w:r>
         <w:rPr>
           <w:b/>
@@ -5925,34 +6339,8 @@
           <w:color w:val="0D0D0D" w:themeColor="text1" w:themeTint="F2"/>
           <w:szCs w:val="28"/>
         </w:rPr>
-        <w:t>Затратный метод рентабельности инвестиций</w:t>
-      </w:r>
-      <w:r>
-        <w:rPr>
-          <w:color w:val="0D0D0D" w:themeColor="text1" w:themeTint="F2"/>
-          <w:szCs w:val="28"/>
-        </w:rPr>
-        <w:t xml:space="preserve"> </w:t>
-      </w:r>
-      <w:proofErr w:type="spellStart"/>
-      <w:r>
-        <w:rPr>
-          <w:color w:val="0D0D0D" w:themeColor="text1" w:themeTint="F2"/>
-          <w:szCs w:val="28"/>
-        </w:rPr>
-        <w:t>фыв</w:t>
-      </w:r>
-      <w:proofErr w:type="spellEnd"/>
-    </w:p>
-    <w:p>
-      <w:pPr>
-        <w:pStyle w:val="ListParagraph"/>
-        <w:ind w:left="0"/>
-        <w:rPr>
-          <w:color w:val="0D0D0D" w:themeColor="text1" w:themeTint="F2"/>
-          <w:szCs w:val="28"/>
-        </w:rPr>
-      </w:pPr>
+        <w:t>полных</w:t>
+      </w:r>
       <w:r>
         <w:rPr>
           <w:b/>
@@ -5962,7 +6350,338 @@
           <w:color w:val="0D0D0D" w:themeColor="text1" w:themeTint="F2"/>
           <w:szCs w:val="28"/>
         </w:rPr>
+        <w:t xml:space="preserve"> производственных</w:t>
+      </w:r>
+      <w:r>
+        <w:rPr>
+          <w:b/>
+          <w:bCs/>
+          <w:i/>
+          <w:iCs/>
+          <w:color w:val="0D0D0D" w:themeColor="text1" w:themeTint="F2"/>
+          <w:szCs w:val="28"/>
+        </w:rPr>
+        <w:t xml:space="preserve"> издержек</w:t>
+      </w:r>
+      <w:r>
+        <w:rPr>
+          <w:color w:val="0D0D0D" w:themeColor="text1" w:themeTint="F2"/>
+          <w:szCs w:val="28"/>
+        </w:rPr>
+        <w:t xml:space="preserve"> </w:t>
+      </w:r>
+      <w:r>
+        <w:rPr>
+          <w:color w:val="0D0D0D" w:themeColor="text1" w:themeTint="F2"/>
+          <w:szCs w:val="28"/>
+        </w:rPr>
+        <w:t>лежит</w:t>
+      </w:r>
+      <w:r>
+        <w:rPr>
+          <w:color w:val="0D0D0D" w:themeColor="text1" w:themeTint="F2"/>
+          <w:szCs w:val="28"/>
+        </w:rPr>
+        <w:t xml:space="preserve"> определени</w:t>
+      </w:r>
+      <w:r>
+        <w:rPr>
+          <w:color w:val="0D0D0D" w:themeColor="text1" w:themeTint="F2"/>
+          <w:szCs w:val="28"/>
+        </w:rPr>
+        <w:t>е</w:t>
+      </w:r>
+      <w:r>
+        <w:rPr>
+          <w:color w:val="0D0D0D" w:themeColor="text1" w:themeTint="F2"/>
+          <w:szCs w:val="28"/>
+        </w:rPr>
+        <w:t xml:space="preserve"> базовых затрат, представляющих собой сумму переменных и постоянных затрат на производство одного экземпляра продукции.</w:t>
+      </w:r>
+      <w:r>
+        <w:rPr>
+          <w:color w:val="0D0D0D" w:themeColor="text1" w:themeTint="F2"/>
+          <w:szCs w:val="28"/>
+        </w:rPr>
+        <w:t xml:space="preserve"> </w:t>
+      </w:r>
+      <w:r>
+        <w:rPr>
+          <w:color w:val="0D0D0D" w:themeColor="text1" w:themeTint="F2"/>
+          <w:szCs w:val="28"/>
+        </w:rPr>
+        <w:t xml:space="preserve">При этом из базовых затрат исключаются административные и </w:t>
+      </w:r>
+      <w:r>
+        <w:rPr>
+          <w:color w:val="0D0D0D" w:themeColor="text1" w:themeTint="F2"/>
+          <w:szCs w:val="28"/>
+        </w:rPr>
         <w:lastRenderedPageBreak/>
+        <w:t>реализационные затраты, которые в дальнейшем суммируются к продажной цене путем надбавки.</w:t>
+      </w:r>
+      <w:r>
+        <w:rPr>
+          <w:color w:val="0D0D0D" w:themeColor="text1" w:themeTint="F2"/>
+          <w:szCs w:val="28"/>
+        </w:rPr>
+        <w:t xml:space="preserve"> </w:t>
+      </w:r>
+    </w:p>
+    <w:p>
+      <w:pPr>
+        <w:pStyle w:val="ListParagraph"/>
+        <w:ind w:left="0"/>
+        <w:rPr>
+          <w:color w:val="0D0D0D" w:themeColor="text1" w:themeTint="F2"/>
+          <w:szCs w:val="28"/>
+        </w:rPr>
+      </w:pPr>
+      <w:r>
+        <w:rPr>
+          <w:color w:val="0D0D0D" w:themeColor="text1" w:themeTint="F2"/>
+          <w:szCs w:val="28"/>
+        </w:rPr>
+        <w:t>Данный методу характерны удобство и простота использования, обусловленные гарантией покрытия всего перечня затрат и получения запланированной прибыли</w:t>
+      </w:r>
+      <w:r>
+        <w:rPr>
+          <w:color w:val="0D0D0D" w:themeColor="text1" w:themeTint="F2"/>
+          <w:szCs w:val="28"/>
+        </w:rPr>
+        <w:t>. Также затратный метод позволяет назначать цене нижнюю границу.</w:t>
+      </w:r>
+    </w:p>
+    <w:p>
+      <w:pPr>
+        <w:pStyle w:val="ListParagraph"/>
+        <w:ind w:left="0"/>
+        <w:rPr>
+          <w:color w:val="0D0D0D" w:themeColor="text1" w:themeTint="F2"/>
+          <w:szCs w:val="28"/>
+        </w:rPr>
+      </w:pPr>
+      <w:r>
+        <w:rPr>
+          <w:color w:val="0D0D0D" w:themeColor="text1" w:themeTint="F2"/>
+          <w:szCs w:val="28"/>
+        </w:rPr>
+        <w:t>При применении</w:t>
+      </w:r>
+      <w:r>
+        <w:rPr>
+          <w:b/>
+          <w:bCs/>
+          <w:i/>
+          <w:iCs/>
+          <w:color w:val="0D0D0D" w:themeColor="text1" w:themeTint="F2"/>
+          <w:szCs w:val="28"/>
+        </w:rPr>
+        <w:t xml:space="preserve"> </w:t>
+      </w:r>
+      <w:r>
+        <w:rPr>
+          <w:b/>
+          <w:bCs/>
+          <w:i/>
+          <w:iCs/>
+          <w:color w:val="0D0D0D" w:themeColor="text1" w:themeTint="F2"/>
+          <w:szCs w:val="28"/>
+        </w:rPr>
+        <w:t>з</w:t>
+      </w:r>
+      <w:r>
+        <w:rPr>
+          <w:b/>
+          <w:bCs/>
+          <w:i/>
+          <w:iCs/>
+          <w:color w:val="0D0D0D" w:themeColor="text1" w:themeTint="F2"/>
+          <w:szCs w:val="28"/>
+        </w:rPr>
+        <w:t>атратн</w:t>
+      </w:r>
+      <w:r>
+        <w:rPr>
+          <w:b/>
+          <w:bCs/>
+          <w:i/>
+          <w:iCs/>
+          <w:color w:val="0D0D0D" w:themeColor="text1" w:themeTint="F2"/>
+          <w:szCs w:val="28"/>
+        </w:rPr>
+        <w:t>ого</w:t>
+      </w:r>
+      <w:r>
+        <w:rPr>
+          <w:b/>
+          <w:bCs/>
+          <w:i/>
+          <w:iCs/>
+          <w:color w:val="0D0D0D" w:themeColor="text1" w:themeTint="F2"/>
+          <w:szCs w:val="28"/>
+        </w:rPr>
+        <w:t xml:space="preserve"> метод</w:t>
+      </w:r>
+      <w:r>
+        <w:rPr>
+          <w:b/>
+          <w:bCs/>
+          <w:i/>
+          <w:iCs/>
+          <w:color w:val="0D0D0D" w:themeColor="text1" w:themeTint="F2"/>
+          <w:szCs w:val="28"/>
+        </w:rPr>
+        <w:t>а</w:t>
+      </w:r>
+      <w:r>
+        <w:rPr>
+          <w:b/>
+          <w:bCs/>
+          <w:i/>
+          <w:iCs/>
+          <w:color w:val="0D0D0D" w:themeColor="text1" w:themeTint="F2"/>
+          <w:szCs w:val="28"/>
+        </w:rPr>
+        <w:t xml:space="preserve"> прямых (предельных затрат)</w:t>
+      </w:r>
+      <w:r>
+        <w:rPr>
+          <w:color w:val="0D0D0D" w:themeColor="text1" w:themeTint="F2"/>
+          <w:szCs w:val="28"/>
+        </w:rPr>
+        <w:t xml:space="preserve"> </w:t>
+      </w:r>
+      <w:r>
+        <w:rPr>
+          <w:color w:val="0D0D0D" w:themeColor="text1" w:themeTint="F2"/>
+          <w:szCs w:val="28"/>
+        </w:rPr>
+        <w:t xml:space="preserve">происходит возмещение </w:t>
+      </w:r>
+      <w:r>
+        <w:rPr>
+          <w:color w:val="0D0D0D" w:themeColor="text1" w:themeTint="F2"/>
+          <w:szCs w:val="28"/>
+        </w:rPr>
+        <w:t>постоянных затрат, исключенных из базовой цены, за счет прибыли, которая включается в цену в соответствии с нормативом рентабельности к прямым затратам.</w:t>
+      </w:r>
+    </w:p>
+    <w:p>
+      <w:pPr>
+        <w:pStyle w:val="ListParagraph"/>
+        <w:ind w:left="0"/>
+        <w:rPr>
+          <w:color w:val="0D0D0D" w:themeColor="text1" w:themeTint="F2"/>
+          <w:szCs w:val="28"/>
+        </w:rPr>
+      </w:pPr>
+      <w:r>
+        <w:rPr>
+          <w:color w:val="0D0D0D" w:themeColor="text1" w:themeTint="F2"/>
+          <w:szCs w:val="28"/>
+        </w:rPr>
+        <w:t>Использование</w:t>
+      </w:r>
+      <w:r>
+        <w:rPr>
+          <w:b/>
+          <w:bCs/>
+          <w:i/>
+          <w:iCs/>
+          <w:color w:val="0D0D0D" w:themeColor="text1" w:themeTint="F2"/>
+          <w:szCs w:val="28"/>
+        </w:rPr>
+        <w:t xml:space="preserve"> з</w:t>
+      </w:r>
+      <w:r>
+        <w:rPr>
+          <w:b/>
+          <w:bCs/>
+          <w:i/>
+          <w:iCs/>
+          <w:color w:val="0D0D0D" w:themeColor="text1" w:themeTint="F2"/>
+          <w:szCs w:val="28"/>
+        </w:rPr>
+        <w:t>атрат</w:t>
+      </w:r>
+      <w:r>
+        <w:rPr>
+          <w:b/>
+          <w:bCs/>
+          <w:i/>
+          <w:iCs/>
+          <w:color w:val="0D0D0D" w:themeColor="text1" w:themeTint="F2"/>
+          <w:szCs w:val="28"/>
+        </w:rPr>
+        <w:t>ного</w:t>
+      </w:r>
+      <w:r>
+        <w:rPr>
+          <w:b/>
+          <w:bCs/>
+          <w:i/>
+          <w:iCs/>
+          <w:color w:val="0D0D0D" w:themeColor="text1" w:themeTint="F2"/>
+          <w:szCs w:val="28"/>
+        </w:rPr>
+        <w:t xml:space="preserve"> метод</w:t>
+      </w:r>
+      <w:r>
+        <w:rPr>
+          <w:b/>
+          <w:bCs/>
+          <w:i/>
+          <w:iCs/>
+          <w:color w:val="0D0D0D" w:themeColor="text1" w:themeTint="F2"/>
+          <w:szCs w:val="28"/>
+        </w:rPr>
+        <w:t>а</w:t>
+      </w:r>
+      <w:r>
+        <w:rPr>
+          <w:b/>
+          <w:bCs/>
+          <w:i/>
+          <w:iCs/>
+          <w:color w:val="0D0D0D" w:themeColor="text1" w:themeTint="F2"/>
+          <w:szCs w:val="28"/>
+        </w:rPr>
+        <w:t xml:space="preserve"> рентабельности инвестиций</w:t>
+      </w:r>
+      <w:r>
+        <w:rPr>
+          <w:color w:val="0D0D0D" w:themeColor="text1" w:themeTint="F2"/>
+          <w:szCs w:val="28"/>
+        </w:rPr>
+        <w:t xml:space="preserve"> </w:t>
+      </w:r>
+      <w:r>
+        <w:rPr>
+          <w:color w:val="0D0D0D" w:themeColor="text1" w:themeTint="F2"/>
+          <w:szCs w:val="28"/>
+        </w:rPr>
+        <w:t xml:space="preserve">обусловлено в случаях, когда имеется необходимость вложения капитала в производство и реализацию продукции, а также в случаях, где необходим учет платности финансовых ресурсов. </w:t>
+      </w:r>
+    </w:p>
+    <w:p>
+      <w:pPr>
+        <w:pStyle w:val="ListParagraph"/>
+        <w:ind w:left="0"/>
+        <w:rPr>
+          <w:color w:val="0D0D0D" w:themeColor="text1" w:themeTint="F2"/>
+          <w:szCs w:val="28"/>
+        </w:rPr>
+      </w:pPr>
+      <w:r>
+        <w:rPr>
+          <w:b/>
+          <w:bCs/>
+          <w:i/>
+          <w:iCs/>
+          <w:color w:val="0D0D0D" w:themeColor="text1" w:themeTint="F2"/>
+          <w:szCs w:val="28"/>
+        </w:rPr>
         <w:t>Затратный метод безубыточности</w:t>
       </w:r>
       <w:r>
@@ -5972,15 +6691,13 @@
         </w:rPr>
         <w:t xml:space="preserve"> </w:t>
       </w:r>
-      <w:proofErr w:type="spellStart"/>
-      <w:r>
-        <w:rPr>
-          <w:color w:val="0D0D0D" w:themeColor="text1" w:themeTint="F2"/>
-          <w:szCs w:val="28"/>
-        </w:rPr>
-        <w:t>фыв</w:t>
-      </w:r>
-      <w:proofErr w:type="spellEnd"/>
+      <w:r>
+        <w:rPr>
+          <w:color w:val="0D0D0D" w:themeColor="text1" w:themeTint="F2"/>
+          <w:szCs w:val="28"/>
+        </w:rPr>
+        <w:t xml:space="preserve">базируется на определении цены, способной обеспечить определенный объем прибыли, и точки безубыточности. </w:t>
+      </w:r>
     </w:p>
     <w:p>
       <w:pPr>
@@ -6256,7 +6973,15 @@
           <w:color w:val="0D0D0D" w:themeColor="text1" w:themeTint="F2"/>
           <w:szCs w:val="28"/>
         </w:rPr>
-        <w:t>, технологии изготовления, но при этом имеющих различия в характеристиках, необходимых потребителю.</w:t>
+        <w:t xml:space="preserve">, технологии изготовления, но </w:t>
+      </w:r>
+      <w:r>
+        <w:rPr>
+          <w:color w:val="0D0D0D" w:themeColor="text1" w:themeTint="F2"/>
+          <w:szCs w:val="28"/>
+        </w:rPr>
+        <w:lastRenderedPageBreak/>
+        <w:t>при этом имеющих различия в характеристиках, необходимых потребителю.</w:t>
       </w:r>
     </w:p>
     <w:p>
@@ -6506,7 +7231,6 @@
           <w:color w:val="0D0D0D" w:themeColor="text1" w:themeTint="F2"/>
           <w:szCs w:val="28"/>
         </w:rPr>
-        <w:lastRenderedPageBreak/>
         <w:t>М</w:t>
       </w:r>
       <w:r>
@@ -6653,7 +7377,15 @@
           <w:color w:val="0D0D0D" w:themeColor="text1" w:themeTint="F2"/>
           <w:szCs w:val="28"/>
         </w:rPr>
-        <w:t xml:space="preserve"> Также в данном методе применяется так называемый эталон – товар на рынке, получивший максимальные оценки способом, описанным выше, </w:t>
+        <w:t xml:space="preserve"> Также в </w:t>
+      </w:r>
+      <w:r>
+        <w:rPr>
+          <w:color w:val="0D0D0D" w:themeColor="text1" w:themeTint="F2"/>
+          <w:szCs w:val="28"/>
+        </w:rPr>
+        <w:lastRenderedPageBreak/>
+        <w:t xml:space="preserve">данном методе применяется так называемый эталон – товар на рынке, получивший максимальные оценки способом, описанным выше, </w:t>
       </w:r>
       <w:r>
         <w:rPr>
@@ -6704,7 +7436,21 @@
           <w:color w:val="0D0D0D" w:themeColor="text1" w:themeTint="F2"/>
           <w:szCs w:val="28"/>
         </w:rPr>
-        <w:t>заключается нахождении суммы стоимости новых деталей, нормативной прибыли и цен конструктивных составляющих изделий, которые входят в параметрический ряд</w:t>
+        <w:t>заключается</w:t>
+      </w:r>
+      <w:r>
+        <w:rPr>
+          <w:color w:val="0D0D0D" w:themeColor="text1" w:themeTint="F2"/>
+          <w:szCs w:val="28"/>
+        </w:rPr>
+        <w:t xml:space="preserve"> в</w:t>
+      </w:r>
+      <w:r>
+        <w:rPr>
+          <w:color w:val="0D0D0D" w:themeColor="text1" w:themeTint="F2"/>
+          <w:szCs w:val="28"/>
+        </w:rPr>
+        <w:t xml:space="preserve"> нахождении суммы стоимости новых деталей, нормативной прибыли и цен конструктивных составляющих изделий, которые входят в параметрический ряд</w:t>
       </w:r>
       <w:r>
         <w:rPr>
@@ -6915,15 +7661,7 @@
           <w:color w:val="0D0D0D" w:themeColor="text1" w:themeTint="F2"/>
           <w:szCs w:val="28"/>
         </w:rPr>
-        <w:t xml:space="preserve"> их движении </w:t>
-      </w:r>
-      <w:r>
-        <w:rPr>
-          <w:color w:val="0D0D0D" w:themeColor="text1" w:themeTint="F2"/>
-          <w:szCs w:val="28"/>
-        </w:rPr>
-        <w:lastRenderedPageBreak/>
-        <w:t>и регулировании,</w:t>
+        <w:t xml:space="preserve"> их движении и регулировании,</w:t>
       </w:r>
       <w:r>
         <w:rPr>
@@ -7001,7 +7739,7 @@
           <w:szCs w:val="28"/>
         </w:rPr>
       </w:pPr>
-      <w:bookmarkStart w:id="20" w:name="_Toc43232285"/>
+      <w:bookmarkStart w:id="20" w:name="_Toc43411566"/>
       <w:r>
         <w:rPr>
           <w:rFonts w:ascii="Arial" w:hAnsi="Arial" w:cs="Arial"/>
@@ -7046,6 +7784,7 @@
           <w:color w:val="0D0D0D" w:themeColor="text1" w:themeTint="F2"/>
           <w:szCs w:val="28"/>
         </w:rPr>
+        <w:lastRenderedPageBreak/>
         <w:t>Трансфертное ценообразование как целостная система состоит из совокупности элементов – центров ответственности, и связей между ними – трансфертными ценами.</w:t>
       </w:r>
     </w:p>
@@ -7121,15 +7860,7 @@
           <w:color w:val="0D0D0D" w:themeColor="text1" w:themeTint="F2"/>
           <w:szCs w:val="28"/>
         </w:rPr>
-        <w:t xml:space="preserve">В наше время широкое распространение получило применение трансфертных цен транснациональными компаниями, применяющих </w:t>
-      </w:r>
-      <w:r>
-        <w:rPr>
-          <w:color w:val="0D0D0D" w:themeColor="text1" w:themeTint="F2"/>
-          <w:szCs w:val="28"/>
-        </w:rPr>
-        <w:lastRenderedPageBreak/>
-        <w:t xml:space="preserve">данные цены для благотворного влияния на совместную работу зависящих друг от друга дочерних и материнской компаний, </w:t>
+        <w:t xml:space="preserve">В наше время широкое распространение получило применение трансфертных цен транснациональными компаниями, применяющих данные цены для благотворного влияния на совместную работу зависящих друг от друга дочерних и материнской компаний, </w:t>
       </w:r>
       <w:r>
         <w:rPr>
@@ -7328,6 +8059,7 @@
           <w:color w:val="0D0D0D" w:themeColor="text1" w:themeTint="F2"/>
           <w:szCs w:val="28"/>
         </w:rPr>
+        <w:lastRenderedPageBreak/>
         <w:t>Затратный метод</w:t>
       </w:r>
       <w:r>
@@ -7501,7 +8233,6 @@
           <w:color w:val="0D0D0D" w:themeColor="text1" w:themeTint="F2"/>
           <w:szCs w:val="28"/>
         </w:rPr>
-        <w:lastRenderedPageBreak/>
         <w:tab/>
       </w:r>
       <w:r>
@@ -7718,6 +8449,7 @@
           <w:color w:val="0D0D0D" w:themeColor="text1" w:themeTint="F2"/>
           <w:szCs w:val="28"/>
         </w:rPr>
+        <w:lastRenderedPageBreak/>
         <w:t>Метод цены последующей реализации</w:t>
       </w:r>
       <w:r>
@@ -7943,7 +8675,6 @@
           <w:color w:val="0D0D0D" w:themeColor="text1" w:themeTint="F2"/>
           <w:szCs w:val="28"/>
         </w:rPr>
-        <w:lastRenderedPageBreak/>
         <w:t>Затратный метод</w:t>
       </w:r>
       <w:r>
@@ -8189,6 +8920,7 @@
           <w:color w:val="0D0D0D" w:themeColor="text1" w:themeTint="F2"/>
           <w:szCs w:val="28"/>
         </w:rPr>
+        <w:lastRenderedPageBreak/>
         <w:t>Предоставление услуг по исполнению обязанности единоличного</w:t>
       </w:r>
       <w:r>
@@ -8378,7 +9110,6 @@
           <w:color w:val="0D0D0D" w:themeColor="text1" w:themeTint="F2"/>
           <w:szCs w:val="28"/>
         </w:rPr>
-        <w:lastRenderedPageBreak/>
         <w:t>на рисунке 3</w:t>
       </w:r>
       <w:r>
@@ -8487,6 +9218,7 @@
           <w:color w:val="0D0D0D" w:themeColor="text1" w:themeTint="F2"/>
           <w:szCs w:val="28"/>
         </w:rPr>
+        <w:lastRenderedPageBreak/>
         <w:t>Метод распределения прибыли</w:t>
       </w:r>
       <w:r>
@@ -8678,7 +9410,6 @@
           <w:color w:val="0D0D0D" w:themeColor="text1" w:themeTint="F2"/>
           <w:szCs w:val="28"/>
         </w:rPr>
-        <w:lastRenderedPageBreak/>
         <w:t>Полную выручку и расходы для сторон, между которыми будет происходить распределение, достаточно сложно выявить</w:t>
       </w:r>
       <w:r>
@@ -8827,7 +9558,7 @@
           <w:szCs w:val="28"/>
         </w:rPr>
       </w:pPr>
-      <w:bookmarkStart w:id="21" w:name="_Toc43232286"/>
+      <w:bookmarkStart w:id="21" w:name="_Toc43411567"/>
       <w:r>
         <w:rPr>
           <w:rFonts w:ascii="Arial" w:hAnsi="Arial" w:cs="Arial"/>
@@ -8894,6 +9625,7 @@
           <w:color w:val="0D0D0D" w:themeColor="text1" w:themeTint="F2"/>
           <w:szCs w:val="28"/>
         </w:rPr>
+        <w:lastRenderedPageBreak/>
         <w:t>У</w:t>
       </w:r>
       <w:r>
@@ -9108,7 +9840,6 @@
           <w:color w:val="0D0D0D" w:themeColor="text1" w:themeTint="F2"/>
           <w:szCs w:val="28"/>
         </w:rPr>
-        <w:lastRenderedPageBreak/>
         <w:t>Организации при прямом или косвенном участии одной организации в другой, где доля данного участия превышает 25 процентов;</w:t>
       </w:r>
     </w:p>
@@ -9239,7 +9970,15 @@
           <w:color w:val="0D0D0D" w:themeColor="text1" w:themeTint="F2"/>
           <w:szCs w:val="28"/>
         </w:rPr>
-        <w:t>Организации, в которых более 50 процентов состава коллегиального исполнительного органа или совета директоров (наблюдательного совета) составляют одни и те же физические лица совместно с взаимозависимыми лицами, указанными в</w:t>
+        <w:t xml:space="preserve">Организации, в которых более 50 процентов состава коллегиального исполнительного органа или совета директоров (наблюдательного совета) составляют одни и те же физические </w:t>
+      </w:r>
+      <w:r>
+        <w:rPr>
+          <w:color w:val="0D0D0D" w:themeColor="text1" w:themeTint="F2"/>
+          <w:szCs w:val="28"/>
+        </w:rPr>
+        <w:lastRenderedPageBreak/>
+        <w:t>лица совместно с взаимозависимыми лицами, указанными в</w:t>
       </w:r>
       <w:r>
         <w:rPr>
@@ -9420,7 +10159,6 @@
           <w:color w:val="0D0D0D" w:themeColor="text1" w:themeTint="F2"/>
           <w:szCs w:val="28"/>
         </w:rPr>
-        <w:lastRenderedPageBreak/>
         <w:t>Взаимозависимость представляет для налоговых служб особый интерес, из-за взысканий недоимки по счетам зависимого лица со стороны налогоплательщика, в том случае, если факт передачи доли активов или выручки налогоплательщика с недоимкой будет подтвержден. В связи с этим, сделки между взаимозависимыми лицами</w:t>
       </w:r>
       <w:r>
@@ -9536,6 +10274,7 @@
           <w:color w:val="0D0D0D" w:themeColor="text1" w:themeTint="F2"/>
           <w:szCs w:val="28"/>
         </w:rPr>
+        <w:lastRenderedPageBreak/>
         <w:t>Налог на доходы физических лиц (НДФЛ)</w:t>
       </w:r>
       <w:r>
@@ -9603,7 +10342,7 @@
           <w:lang w:eastAsia="ru-RU"/>
         </w:rPr>
       </w:pPr>
-      <w:bookmarkStart w:id="22" w:name="_Toc43232287"/>
+      <w:bookmarkStart w:id="22" w:name="_Toc43411568"/>
       <w:r>
         <w:rPr>
           <w:rFonts w:ascii="Arial" w:hAnsi="Arial" w:cs="Arial"/>
@@ -9840,7 +10579,7 @@
           <w:lang w:eastAsia="ru-RU"/>
         </w:rPr>
       </w:pPr>
-      <w:bookmarkStart w:id="23" w:name="_Toc43232288"/>
+      <w:bookmarkStart w:id="23" w:name="_Toc43411569"/>
       <w:r>
         <w:rPr>
           <w:rFonts w:ascii="Arial" w:hAnsi="Arial" w:cs="Arial"/>
@@ -9891,7 +10630,7 @@
         </w:rPr>
       </w:pPr>
       <w:bookmarkStart w:id="24" w:name="_Toc37705668"/>
-      <w:bookmarkStart w:id="25" w:name="_Toc43232289"/>
+      <w:bookmarkStart w:id="25" w:name="_Toc43411570"/>
       <w:r>
         <w:rPr>
           <w:rFonts w:ascii="Arial" w:hAnsi="Arial" w:cs="Arial"/>
@@ -9930,7 +10669,7 @@
           <w:lang w:eastAsia="en-US"/>
         </w:rPr>
       </w:pPr>
-      <w:bookmarkStart w:id="26" w:name="_Toc43232290"/>
+      <w:bookmarkStart w:id="26" w:name="_Toc43411571"/>
       <w:r>
         <w:rPr>
           <w:rFonts w:ascii="Arial" w:hAnsi="Arial" w:cs="Arial"/>
@@ -10719,7 +11458,7 @@
           <w:lang w:eastAsia="en-US"/>
         </w:rPr>
       </w:pPr>
-      <w:bookmarkStart w:id="27" w:name="_Toc43232291"/>
+      <w:bookmarkStart w:id="27" w:name="_Toc43411572"/>
       <w:r>
         <w:rPr>
           <w:rFonts w:ascii="Arial" w:hAnsi="Arial" w:cs="Arial"/>
@@ -10772,7 +11511,7 @@
           <w:lang w:eastAsia="en-US"/>
         </w:rPr>
       </w:pPr>
-      <w:bookmarkStart w:id="28" w:name="_Toc43232292"/>
+      <w:bookmarkStart w:id="28" w:name="_Toc43411573"/>
       <w:r>
         <w:rPr>
           <w:rFonts w:ascii="Arial" w:hAnsi="Arial" w:cs="Arial"/>
@@ -10801,7 +11540,7 @@
           <w:lang w:eastAsia="en-US"/>
         </w:rPr>
       </w:pPr>
-      <w:bookmarkStart w:id="29" w:name="_Toc43232293"/>
+      <w:bookmarkStart w:id="29" w:name="_Toc43411574"/>
       <w:r>
         <w:rPr>
           <w:rFonts w:ascii="Arial" w:hAnsi="Arial" w:cs="Arial"/>
@@ -10856,7 +11595,7 @@
           <w:lang w:eastAsia="en-US"/>
         </w:rPr>
       </w:pPr>
-      <w:bookmarkStart w:id="30" w:name="_Toc43232294"/>
+      <w:bookmarkStart w:id="30" w:name="_Toc43411575"/>
       <w:r>
         <w:rPr>
           <w:rFonts w:ascii="Arial" w:hAnsi="Arial" w:cs="Arial"/>
@@ -10911,7 +11650,7 @@
           <w:lang w:eastAsia="en-US"/>
         </w:rPr>
       </w:pPr>
-      <w:bookmarkStart w:id="31" w:name="_Toc43232295"/>
+      <w:bookmarkStart w:id="31" w:name="_Toc43411576"/>
       <w:r>
         <w:rPr>
           <w:rFonts w:ascii="Arial" w:hAnsi="Arial" w:cs="Arial"/>
@@ -11020,7 +11759,7 @@
           <w:lang w:eastAsia="en-US"/>
         </w:rPr>
       </w:pPr>
-      <w:bookmarkStart w:id="32" w:name="_Toc43232296"/>
+      <w:bookmarkStart w:id="32" w:name="_Toc43411577"/>
       <w:r>
         <w:rPr>
           <w:rFonts w:ascii="Arial" w:hAnsi="Arial" w:cs="Arial"/>
@@ -11075,7 +11814,7 @@
           <w:lang w:eastAsia="en-US"/>
         </w:rPr>
       </w:pPr>
-      <w:bookmarkStart w:id="33" w:name="_Toc43232297"/>
+      <w:bookmarkStart w:id="33" w:name="_Toc43411578"/>
       <w:r>
         <w:rPr>
           <w:rFonts w:ascii="Arial" w:hAnsi="Arial" w:cs="Arial"/>
@@ -11143,7 +11882,7 @@
           <w:rFonts w:ascii="Arial" w:hAnsi="Arial" w:cs="Arial"/>
         </w:rPr>
       </w:pPr>
-      <w:bookmarkStart w:id="34" w:name="_Toc43232298"/>
+      <w:bookmarkStart w:id="34" w:name="_Toc43411579"/>
       <w:r>
         <w:rPr>
           <w:rFonts w:ascii="Arial" w:hAnsi="Arial" w:cs="Arial"/>
@@ -11174,7 +11913,7 @@
       <w:r>
         <w:br w:type="page"/>
       </w:r>
-      <w:bookmarkStart w:id="35" w:name="_Toc43232299"/>
+      <w:bookmarkStart w:id="35" w:name="_Toc43411580"/>
       <w:r>
         <w:rPr>
           <w:rFonts w:ascii="Arial" w:hAnsi="Arial" w:cs="Arial"/>
@@ -11286,7 +12025,7 @@
           <w:rFonts w:ascii="Arial" w:hAnsi="Arial" w:cs="Arial"/>
         </w:rPr>
       </w:pPr>
-      <w:bookmarkStart w:id="36" w:name="_Toc43232300"/>
+      <w:bookmarkStart w:id="36" w:name="_Toc43411581"/>
       <w:r>
         <w:rPr>
           <w:rFonts w:ascii="Arial" w:hAnsi="Arial" w:cs="Arial"/>
@@ -11298,6 +12037,18 @@
           <w:rFonts w:ascii="Arial" w:hAnsi="Arial" w:cs="Arial"/>
         </w:rPr>
         <w:t>Подбор технологий для реализации</w:t>
+      </w:r>
+      <w:r>
+        <w:rPr>
+          <w:rFonts w:ascii="Arial" w:hAnsi="Arial" w:cs="Arial"/>
+        </w:rPr>
+        <w:t xml:space="preserve"> </w:t>
+      </w:r>
+      <w:r>
+        <w:rPr>
+          <w:rFonts w:ascii="Arial" w:hAnsi="Arial" w:cs="Arial"/>
+        </w:rPr>
+        <w:t>веб-приложения</w:t>
       </w:r>
       <w:bookmarkEnd w:id="36"/>
     </w:p>
@@ -11353,7 +12104,7 @@
         </w:numPr>
         <w:spacing w:before="200" w:after="200"/>
         <w:jc w:val="center"/>
-        <w:outlineLvl w:val="0"/>
+        <w:outlineLvl w:val="1"/>
         <w:rPr>
           <w:rFonts w:ascii="Arial" w:hAnsi="Arial" w:cs="Arial"/>
           <w:b/>
@@ -11361,7 +12112,7 @@
           <w:lang w:eastAsia="en-US"/>
         </w:rPr>
       </w:pPr>
-      <w:bookmarkStart w:id="37" w:name="_Toc43232301"/>
+      <w:bookmarkStart w:id="37" w:name="_Toc43411582"/>
       <w:r>
         <w:rPr>
           <w:rFonts w:ascii="Arial" w:hAnsi="Arial" w:cs="Arial"/>
@@ -11369,7 +12120,14 @@
           <w:bCs/>
           <w:lang w:eastAsia="en-US"/>
         </w:rPr>
-        <w:t xml:space="preserve">3.2 </w:t>
+        <w:t>3.2</w:t>
+      </w:r>
+      <w:r>
+        <w:rPr>
+          <w:rFonts w:cs="Times New Roman"/>
+          <w:lang w:eastAsia="en-US"/>
+        </w:rPr>
+        <w:t xml:space="preserve"> </w:t>
       </w:r>
       <w:r>
         <w:rPr>
@@ -11378,9 +12136,219 @@
           <w:bCs/>
           <w:lang w:eastAsia="en-US"/>
         </w:rPr>
-        <w:t>Реализация серверной стороны</w:t>
+        <w:t xml:space="preserve">Серверная </w:t>
+      </w:r>
+      <w:r>
+        <w:rPr>
+          <w:rFonts w:ascii="Arial" w:hAnsi="Arial" w:cs="Arial"/>
+          <w:b/>
+          <w:bCs/>
+          <w:lang w:eastAsia="en-US"/>
+        </w:rPr>
+        <w:t>сторон</w:t>
+      </w:r>
+      <w:r>
+        <w:rPr>
+          <w:rFonts w:ascii="Arial" w:hAnsi="Arial" w:cs="Arial"/>
+          <w:b/>
+          <w:bCs/>
+          <w:lang w:eastAsia="en-US"/>
+        </w:rPr>
+        <w:t>а веб-приложения</w:t>
       </w:r>
       <w:bookmarkEnd w:id="37"/>
+    </w:p>
+    <w:p>
+      <w:pPr>
+        <w:pStyle w:val="10"/>
+        <w:numPr>
+          <w:ilvl w:val="0"/>
+          <w:numId w:val="0"/>
+        </w:numPr>
+        <w:spacing w:before="200" w:after="200"/>
+        <w:jc w:val="center"/>
+        <w:outlineLvl w:val="2"/>
+        <w:rPr>
+          <w:rFonts w:ascii="Arial" w:hAnsi="Arial" w:cs="Arial"/>
+          <w:b/>
+          <w:bCs/>
+          <w:lang w:eastAsia="en-US"/>
+        </w:rPr>
+      </w:pPr>
+      <w:bookmarkStart w:id="38" w:name="_Toc43411583"/>
+      <w:r>
+        <w:rPr>
+          <w:rFonts w:ascii="Arial" w:hAnsi="Arial" w:cs="Arial"/>
+          <w:b/>
+          <w:bCs/>
+          <w:lang w:eastAsia="en-US"/>
+        </w:rPr>
+        <w:t>3.2.1</w:t>
+      </w:r>
+      <w:r>
+        <w:rPr>
+          <w:rFonts w:cs="Times New Roman"/>
+          <w:lang w:eastAsia="en-US"/>
+        </w:rPr>
+        <w:t xml:space="preserve"> </w:t>
+      </w:r>
+      <w:r>
+        <w:rPr>
+          <w:rFonts w:ascii="Arial" w:hAnsi="Arial" w:cs="Arial"/>
+          <w:b/>
+          <w:bCs/>
+          <w:lang w:eastAsia="en-US"/>
+        </w:rPr>
+        <w:t>Разработка</w:t>
+      </w:r>
+      <w:r>
+        <w:rPr>
+          <w:rFonts w:ascii="Arial" w:hAnsi="Arial" w:cs="Arial"/>
+          <w:b/>
+          <w:bCs/>
+          <w:lang w:eastAsia="en-US"/>
+        </w:rPr>
+        <w:t xml:space="preserve"> </w:t>
+      </w:r>
+      <w:r>
+        <w:rPr>
+          <w:rFonts w:ascii="Arial" w:hAnsi="Arial" w:cs="Arial"/>
+          <w:b/>
+          <w:bCs/>
+          <w:lang w:eastAsia="en-US"/>
+        </w:rPr>
+        <w:t>сервер</w:t>
+      </w:r>
+      <w:r>
+        <w:rPr>
+          <w:rFonts w:ascii="Arial" w:hAnsi="Arial" w:cs="Arial"/>
+          <w:b/>
+          <w:bCs/>
+          <w:lang w:eastAsia="en-US"/>
+        </w:rPr>
+        <w:t>а</w:t>
+      </w:r>
+      <w:bookmarkEnd w:id="38"/>
+    </w:p>
+    <w:p>
+      <w:pPr>
+        <w:pStyle w:val="10"/>
+        <w:numPr>
+          <w:ilvl w:val="0"/>
+          <w:numId w:val="0"/>
+        </w:numPr>
+        <w:ind w:firstLine="708"/>
+        <w:rPr>
+          <w:rFonts w:cs="Times New Roman"/>
+          <w:lang w:eastAsia="en-US"/>
+        </w:rPr>
+      </w:pPr>
+      <w:proofErr w:type="spellStart"/>
+      <w:r>
+        <w:rPr>
+          <w:rFonts w:cs="Times New Roman"/>
+          <w:lang w:eastAsia="en-US"/>
+        </w:rPr>
+        <w:t>Ф</w:t>
+      </w:r>
+      <w:r>
+        <w:rPr>
+          <w:rFonts w:cs="Times New Roman"/>
+          <w:lang w:eastAsia="en-US"/>
+        </w:rPr>
+        <w:t>ыв</w:t>
+      </w:r>
+      <w:proofErr w:type="spellEnd"/>
+      <w:r>
+        <w:rPr>
+          <w:rFonts w:cs="Times New Roman"/>
+          <w:lang w:eastAsia="en-US"/>
+        </w:rPr>
+        <w:t xml:space="preserve"> </w:t>
+      </w:r>
+    </w:p>
+    <w:p>
+      <w:pPr>
+        <w:pStyle w:val="10"/>
+        <w:numPr>
+          <w:ilvl w:val="0"/>
+          <w:numId w:val="0"/>
+        </w:numPr>
+        <w:spacing w:before="200" w:after="200"/>
+        <w:jc w:val="center"/>
+        <w:outlineLvl w:val="2"/>
+        <w:rPr>
+          <w:rFonts w:ascii="Arial" w:hAnsi="Arial" w:cs="Arial"/>
+          <w:b/>
+          <w:bCs/>
+          <w:lang w:eastAsia="en-US"/>
+        </w:rPr>
+      </w:pPr>
+      <w:bookmarkStart w:id="39" w:name="_Toc43411584"/>
+      <w:r>
+        <w:rPr>
+          <w:rFonts w:ascii="Arial" w:hAnsi="Arial" w:cs="Arial"/>
+          <w:b/>
+          <w:bCs/>
+          <w:lang w:eastAsia="en-US"/>
+        </w:rPr>
+        <w:t>3.2</w:t>
+      </w:r>
+      <w:r>
+        <w:rPr>
+          <w:rFonts w:ascii="Arial" w:hAnsi="Arial" w:cs="Arial"/>
+          <w:b/>
+          <w:bCs/>
+          <w:lang w:eastAsia="en-US"/>
+        </w:rPr>
+        <w:t>.</w:t>
+      </w:r>
+      <w:r>
+        <w:rPr>
+          <w:rFonts w:ascii="Arial" w:hAnsi="Arial" w:cs="Arial"/>
+          <w:b/>
+          <w:bCs/>
+          <w:lang w:eastAsia="en-US"/>
+        </w:rPr>
+        <w:t>2</w:t>
+      </w:r>
+      <w:r>
+        <w:rPr>
+          <w:rFonts w:ascii="Arial" w:hAnsi="Arial" w:cs="Arial"/>
+          <w:b/>
+          <w:bCs/>
+          <w:lang w:eastAsia="en-US"/>
+        </w:rPr>
+        <w:t xml:space="preserve"> </w:t>
+      </w:r>
+      <w:r>
+        <w:rPr>
+          <w:rFonts w:ascii="Arial" w:hAnsi="Arial" w:cs="Arial"/>
+          <w:b/>
+          <w:bCs/>
+          <w:lang w:eastAsia="en-US"/>
+        </w:rPr>
+        <w:t>Промежуточное тестирование</w:t>
+      </w:r>
+      <w:r>
+        <w:rPr>
+          <w:rFonts w:ascii="Arial" w:hAnsi="Arial" w:cs="Arial"/>
+          <w:b/>
+          <w:bCs/>
+          <w:lang w:eastAsia="en-US"/>
+        </w:rPr>
+        <w:t xml:space="preserve"> сервер</w:t>
+      </w:r>
+      <w:r>
+        <w:rPr>
+          <w:rFonts w:ascii="Arial" w:hAnsi="Arial" w:cs="Arial"/>
+          <w:b/>
+          <w:bCs/>
+          <w:lang w:eastAsia="en-US"/>
+        </w:rPr>
+        <w:t>а</w:t>
+      </w:r>
+      <w:bookmarkEnd w:id="39"/>
     </w:p>
     <w:p>
       <w:pPr>
@@ -11413,6 +12381,7 @@
         </w:numPr>
         <w:spacing w:before="200" w:after="200"/>
         <w:jc w:val="center"/>
+        <w:outlineLvl w:val="1"/>
         <w:rPr>
           <w:rFonts w:ascii="Arial" w:hAnsi="Arial" w:cs="Arial"/>
           <w:b/>
@@ -11420,6 +12389,7 @@
           <w:lang w:eastAsia="en-US"/>
         </w:rPr>
       </w:pPr>
+      <w:bookmarkStart w:id="40" w:name="_Toc43411585"/>
       <w:r>
         <w:rPr>
           <w:rFonts w:ascii="Arial" w:hAnsi="Arial" w:cs="Arial"/>
@@ -11436,8 +12406,27 @@
           <w:bCs/>
           <w:lang w:eastAsia="en-US"/>
         </w:rPr>
-        <w:t>Реализация клиентской стороны</w:t>
-      </w:r>
+        <w:t>Разработка клиентской</w:t>
+      </w:r>
+      <w:r>
+        <w:rPr>
+          <w:rFonts w:ascii="Arial" w:hAnsi="Arial" w:cs="Arial"/>
+          <w:b/>
+          <w:bCs/>
+          <w:lang w:eastAsia="en-US"/>
+        </w:rPr>
+        <w:t xml:space="preserve"> сторон</w:t>
+      </w:r>
+      <w:r>
+        <w:rPr>
+          <w:rFonts w:ascii="Arial" w:hAnsi="Arial" w:cs="Arial"/>
+          <w:b/>
+          <w:bCs/>
+          <w:lang w:eastAsia="en-US"/>
+        </w:rPr>
+        <w:t>ы веб-приложения</w:t>
+      </w:r>
+      <w:bookmarkEnd w:id="40"/>
     </w:p>
     <w:p>
       <w:r>
@@ -11446,19 +12435,44 @@
     </w:p>
     <w:p>
       <w:pPr>
-        <w:pStyle w:val="Heading1"/>
+        <w:pStyle w:val="Heading2"/>
+        <w:spacing w:before="200" w:after="200"/>
         <w:rPr>
           <w:rFonts w:ascii="Arial" w:hAnsi="Arial" w:cs="Arial"/>
         </w:rPr>
       </w:pPr>
-      <w:bookmarkStart w:id="38" w:name="_Toc43232302"/>
+      <w:bookmarkStart w:id="41" w:name="_Toc43411586"/>
       <w:r>
         <w:rPr>
           <w:rFonts w:ascii="Arial" w:hAnsi="Arial" w:cs="Arial"/>
         </w:rPr>
+        <w:t>3.4 Тестирование реализованного решения</w:t>
+      </w:r>
+      <w:bookmarkEnd w:id="41"/>
+    </w:p>
+    <w:p>
+      <w:proofErr w:type="spellStart"/>
+      <w:r>
+        <w:t>фыв</w:t>
+      </w:r>
+      <w:proofErr w:type="spellEnd"/>
+    </w:p>
+    <w:p>
+      <w:pPr>
+        <w:pStyle w:val="Heading2"/>
+        <w:rPr>
+          <w:rFonts w:ascii="Arial" w:hAnsi="Arial" w:cs="Arial"/>
+        </w:rPr>
+      </w:pPr>
+      <w:bookmarkStart w:id="42" w:name="_Toc43411587"/>
+      <w:r>
+        <w:rPr>
+          <w:rFonts w:ascii="Arial" w:hAnsi="Arial" w:cs="Arial"/>
+        </w:rPr>
+        <w:lastRenderedPageBreak/>
         <w:t>Выводы к главе 3</w:t>
       </w:r>
-      <w:bookmarkEnd w:id="38"/>
+      <w:bookmarkEnd w:id="42"/>
     </w:p>
     <w:p>
       <w:r>
@@ -11481,11 +12495,7 @@
       </w:r>
       <w:proofErr w:type="spellEnd"/>
       <w:r>
-        <w:t xml:space="preserve"> было проведено построение сети и ее обучение на тестовых данных. После этого алгоритм самоорганизующихся карт был </w:t>
-      </w:r>
-      <w:r>
-        <w:lastRenderedPageBreak/>
-        <w:t xml:space="preserve">применен к общему набору данных. Полученные результаты были использованы </w:t>
+        <w:t xml:space="preserve"> было проведено построение сети и ее обучение на тестовых данных. После этого алгоритм самоорганизующихся карт был применен к общему набору данных. Полученные результаты были использованы </w:t>
       </w:r>
       <w:r>
         <w:t>при дальнейшей разработке</w:t>
@@ -11525,7 +12535,7 @@
           <w:rFonts w:ascii="Arial" w:hAnsi="Arial" w:cs="Arial"/>
         </w:rPr>
       </w:pPr>
-      <w:bookmarkStart w:id="39" w:name="_Toc43232303"/>
+      <w:bookmarkStart w:id="43" w:name="_Toc43411588"/>
       <w:r>
         <w:rPr>
           <w:rFonts w:ascii="Arial" w:hAnsi="Arial" w:cs="Arial"/>
@@ -11533,7 +12543,7 @@
         <w:lastRenderedPageBreak/>
         <w:t>ЗАКЛЮЧЕНИЕ</w:t>
       </w:r>
-      <w:bookmarkEnd w:id="39"/>
+      <w:bookmarkEnd w:id="43"/>
     </w:p>
     <w:p>
       <w:r>
@@ -11564,7 +12574,7 @@
           <w:rFonts w:ascii="Arial" w:hAnsi="Arial" w:cs="Arial"/>
         </w:rPr>
       </w:pPr>
-      <w:bookmarkStart w:id="40" w:name="_Toc43232304"/>
+      <w:bookmarkStart w:id="44" w:name="_Toc43411589"/>
       <w:r>
         <w:rPr>
           <w:rFonts w:ascii="Arial" w:hAnsi="Arial" w:cs="Arial"/>
@@ -11572,7 +12582,7 @@
         <w:lastRenderedPageBreak/>
         <w:t>СПИСОК ИСТОЧНИКОВ</w:t>
       </w:r>
-      <w:bookmarkEnd w:id="40"/>
+      <w:bookmarkEnd w:id="44"/>
     </w:p>
     <w:p>
       <w:pPr>
@@ -11655,7 +12665,7 @@
           <w:lang w:val="en-US"/>
         </w:rPr>
       </w:pPr>
-      <w:bookmarkStart w:id="41" w:name="_Toc43232305"/>
+      <w:bookmarkStart w:id="45" w:name="_Toc43411590"/>
       <w:r>
         <w:rPr>
           <w:rFonts w:ascii="Arial" w:hAnsi="Arial" w:cs="Arial"/>
@@ -11669,7 +12679,7 @@
         </w:rPr>
         <w:t>РИЛОЖЕНИЕ</w:t>
       </w:r>
-      <w:bookmarkEnd w:id="41"/>
+      <w:bookmarkEnd w:id="45"/>
     </w:p>
     <w:p>
       <w:pPr>
@@ -15014,9 +16024,9 @@
   </w:abstractNum>
   <w:abstractNum w:abstractNumId="31" w15:restartNumberingAfterBreak="0">
     <w:nsid w:val="600749EB"/>
-    <w:multiLevelType w:val="hybridMultilevel"/>
-    <w:tmpl w:val="492817F4"/>
-    <w:lvl w:ilvl="0" w:tplc="C96A904C">
+    <w:multiLevelType w:val="multilevel"/>
+    <w:tmpl w:val="7C2AD6BA"/>
+    <w:lvl w:ilvl="0">
       <w:start w:val="1"/>
       <w:numFmt w:val="decimal"/>
       <w:lvlText w:val="%1."/>
@@ -15028,77 +16038,109 @@
         <w:rFonts w:hint="default"/>
       </w:rPr>
     </w:lvl>
-    <w:lvl w:ilvl="1" w:tplc="08090019" w:tentative="1">
-      <w:start w:val="1"/>
-      <w:numFmt w:val="lowerLetter"/>
-      <w:lvlText w:val="%2."/>
-      <w:lvlJc w:val="left"/>
-      <w:pPr>
-        <w:ind w:left="1780" w:hanging="360"/>
-      </w:pPr>
-    </w:lvl>
-    <w:lvl w:ilvl="2" w:tplc="0809001B" w:tentative="1">
-      <w:start w:val="1"/>
-      <w:numFmt w:val="lowerRoman"/>
-      <w:lvlText w:val="%3."/>
-      <w:lvlJc w:val="right"/>
-      <w:pPr>
-        <w:ind w:left="2500" w:hanging="180"/>
-      </w:pPr>
-    </w:lvl>
-    <w:lvl w:ilvl="3" w:tplc="0809000F" w:tentative="1">
-      <w:start w:val="1"/>
+    <w:lvl w:ilvl="1">
+      <w:start w:val="2"/>
       <w:numFmt w:val="decimal"/>
-      <w:lvlText w:val="%4."/>
-      <w:lvlJc w:val="left"/>
-      <w:pPr>
-        <w:ind w:left="3220" w:hanging="360"/>
-      </w:pPr>
-    </w:lvl>
-    <w:lvl w:ilvl="4" w:tplc="08090019" w:tentative="1">
-      <w:start w:val="1"/>
-      <w:numFmt w:val="lowerLetter"/>
-      <w:lvlText w:val="%5."/>
-      <w:lvlJc w:val="left"/>
-      <w:pPr>
-        <w:ind w:left="3940" w:hanging="360"/>
-      </w:pPr>
-    </w:lvl>
-    <w:lvl w:ilvl="5" w:tplc="0809001B" w:tentative="1">
-      <w:start w:val="1"/>
-      <w:numFmt w:val="lowerRoman"/>
-      <w:lvlText w:val="%6."/>
-      <w:lvlJc w:val="right"/>
-      <w:pPr>
-        <w:ind w:left="4660" w:hanging="180"/>
-      </w:pPr>
-    </w:lvl>
-    <w:lvl w:ilvl="6" w:tplc="0809000F" w:tentative="1">
+      <w:isLgl/>
+      <w:lvlText w:val="%1.%2"/>
+      <w:lvlJc w:val="left"/>
+      <w:pPr>
+        <w:ind w:left="1420" w:hanging="720"/>
+      </w:pPr>
+      <w:rPr>
+        <w:rFonts w:hint="default"/>
+      </w:rPr>
+    </w:lvl>
+    <w:lvl w:ilvl="2">
       <w:start w:val="1"/>
       <w:numFmt w:val="decimal"/>
-      <w:lvlText w:val="%7."/>
-      <w:lvlJc w:val="left"/>
-      <w:pPr>
-        <w:ind w:left="5380" w:hanging="360"/>
-      </w:pPr>
-    </w:lvl>
-    <w:lvl w:ilvl="7" w:tplc="08090019" w:tentative="1">
-      <w:start w:val="1"/>
-      <w:numFmt w:val="lowerLetter"/>
-      <w:lvlText w:val="%8."/>
-      <w:lvlJc w:val="left"/>
-      <w:pPr>
-        <w:ind w:left="6100" w:hanging="360"/>
-      </w:pPr>
-    </w:lvl>
-    <w:lvl w:ilvl="8" w:tplc="0809001B" w:tentative="1">
-      <w:start w:val="1"/>
-      <w:numFmt w:val="lowerRoman"/>
-      <w:lvlText w:val="%9."/>
-      <w:lvlJc w:val="right"/>
-      <w:pPr>
-        <w:ind w:left="6820" w:hanging="180"/>
-      </w:pPr>
+      <w:isLgl/>
+      <w:lvlText w:val="%1.%2.%3"/>
+      <w:lvlJc w:val="left"/>
+      <w:pPr>
+        <w:ind w:left="1420" w:hanging="720"/>
+      </w:pPr>
+      <w:rPr>
+        <w:rFonts w:hint="default"/>
+      </w:rPr>
+    </w:lvl>
+    <w:lvl w:ilvl="3">
+      <w:start w:val="1"/>
+      <w:numFmt w:val="decimal"/>
+      <w:isLgl/>
+      <w:lvlText w:val="%1.%2.%3.%4"/>
+      <w:lvlJc w:val="left"/>
+      <w:pPr>
+        <w:ind w:left="1780" w:hanging="1080"/>
+      </w:pPr>
+      <w:rPr>
+        <w:rFonts w:hint="default"/>
+      </w:rPr>
+    </w:lvl>
+    <w:lvl w:ilvl="4">
+      <w:start w:val="1"/>
+      <w:numFmt w:val="decimal"/>
+      <w:isLgl/>
+      <w:lvlText w:val="%1.%2.%3.%4.%5"/>
+      <w:lvlJc w:val="left"/>
+      <w:pPr>
+        <w:ind w:left="2140" w:hanging="1440"/>
+      </w:pPr>
+      <w:rPr>
+        <w:rFonts w:hint="default"/>
+      </w:rPr>
+    </w:lvl>
+    <w:lvl w:ilvl="5">
+      <w:start w:val="1"/>
+      <w:numFmt w:val="decimal"/>
+      <w:isLgl/>
+      <w:lvlText w:val="%1.%2.%3.%4.%5.%6"/>
+      <w:lvlJc w:val="left"/>
+      <w:pPr>
+        <w:ind w:left="2140" w:hanging="1440"/>
+      </w:pPr>
+      <w:rPr>
+        <w:rFonts w:hint="default"/>
+      </w:rPr>
+    </w:lvl>
+    <w:lvl w:ilvl="6">
+      <w:start w:val="1"/>
+      <w:numFmt w:val="decimal"/>
+      <w:isLgl/>
+      <w:lvlText w:val="%1.%2.%3.%4.%5.%6.%7"/>
+      <w:lvlJc w:val="left"/>
+      <w:pPr>
+        <w:ind w:left="2500" w:hanging="1800"/>
+      </w:pPr>
+      <w:rPr>
+        <w:rFonts w:hint="default"/>
+      </w:rPr>
+    </w:lvl>
+    <w:lvl w:ilvl="7">
+      <w:start w:val="1"/>
+      <w:numFmt w:val="decimal"/>
+      <w:isLgl/>
+      <w:lvlText w:val="%1.%2.%3.%4.%5.%6.%7.%8"/>
+      <w:lvlJc w:val="left"/>
+      <w:pPr>
+        <w:ind w:left="2500" w:hanging="1800"/>
+      </w:pPr>
+      <w:rPr>
+        <w:rFonts w:hint="default"/>
+      </w:rPr>
+    </w:lvl>
+    <w:lvl w:ilvl="8">
+      <w:start w:val="1"/>
+      <w:numFmt w:val="decimal"/>
+      <w:isLgl/>
+      <w:lvlText w:val="%1.%2.%3.%4.%5.%6.%7.%8.%9"/>
+      <w:lvlJc w:val="left"/>
+      <w:pPr>
+        <w:ind w:left="2860" w:hanging="2160"/>
+      </w:pPr>
+      <w:rPr>
+        <w:rFonts w:hint="default"/>
+      </w:rPr>
     </w:lvl>
   </w:abstractNum>
   <w:abstractNum w:abstractNumId="32" w15:restartNumberingAfterBreak="0">

</xml_diff>

<commit_message>
Finished the first part of diploma;
</commit_message>
<xml_diff>
--- a/ВКР_Белохвостов.docx
+++ b/ВКР_Белохвостов.docx
@@ -6566,6 +6566,96 @@
         </w:rPr>
         <w:t>постоянных затрат, исключенных из базовой цены, за счет прибыли, которая включается в цену в соответствии с нормативом рентабельности к прямым затратам.</w:t>
       </w:r>
+      <w:r>
+        <w:rPr>
+          <w:color w:val="0D0D0D" w:themeColor="text1" w:themeTint="F2"/>
+          <w:szCs w:val="28"/>
+        </w:rPr>
+        <w:t xml:space="preserve"> </w:t>
+      </w:r>
+    </w:p>
+    <w:p>
+      <w:pPr>
+        <w:pStyle w:val="ListParagraph"/>
+        <w:ind w:left="0"/>
+        <w:rPr>
+          <w:color w:val="0D0D0D" w:themeColor="text1" w:themeTint="F2"/>
+          <w:szCs w:val="28"/>
+        </w:rPr>
+      </w:pPr>
+      <w:r>
+        <w:rPr>
+          <w:color w:val="0D0D0D" w:themeColor="text1" w:themeTint="F2"/>
+          <w:szCs w:val="28"/>
+        </w:rPr>
+        <w:t xml:space="preserve">При данном методе расходы предприятия на производство не подвергаются </w:t>
+      </w:r>
+      <w:r>
+        <w:rPr>
+          <w:color w:val="0D0D0D" w:themeColor="text1" w:themeTint="F2"/>
+          <w:szCs w:val="28"/>
+        </w:rPr>
+        <w:t>распре</w:t>
+      </w:r>
+      <w:r>
+        <w:rPr>
+          <w:color w:val="0D0D0D" w:themeColor="text1" w:themeTint="F2"/>
+          <w:szCs w:val="28"/>
+        </w:rPr>
+        <w:t>делению на весь ряд товаров, а</w:t>
+      </w:r>
+      <w:r>
+        <w:rPr>
+          <w:color w:val="0D0D0D" w:themeColor="text1" w:themeTint="F2"/>
+          <w:szCs w:val="28"/>
+        </w:rPr>
+        <w:t xml:space="preserve"> покрываются за счет разницы</w:t>
+      </w:r>
+      <w:r>
+        <w:rPr>
+          <w:color w:val="0D0D0D" w:themeColor="text1" w:themeTint="F2"/>
+          <w:szCs w:val="28"/>
+        </w:rPr>
+        <w:t xml:space="preserve"> </w:t>
+      </w:r>
+      <w:r>
+        <w:rPr>
+          <w:color w:val="0D0D0D" w:themeColor="text1" w:themeTint="F2"/>
+          <w:szCs w:val="28"/>
+        </w:rPr>
+        <w:t xml:space="preserve">цен на </w:t>
+      </w:r>
+      <w:r>
+        <w:rPr>
+          <w:color w:val="0D0D0D" w:themeColor="text1" w:themeTint="F2"/>
+          <w:szCs w:val="28"/>
+        </w:rPr>
+        <w:t>само производство и цен реализации. Данная разница именуется маржинальной или добавленной прибылью.</w:t>
+      </w:r>
+    </w:p>
+    <w:p>
+      <w:pPr>
+        <w:pStyle w:val="ListParagraph"/>
+        <w:ind w:left="0"/>
+        <w:rPr>
+          <w:color w:val="0D0D0D" w:themeColor="text1" w:themeTint="F2"/>
+          <w:szCs w:val="28"/>
+        </w:rPr>
+      </w:pPr>
+      <w:r>
+        <w:rPr>
+          <w:color w:val="0D0D0D" w:themeColor="text1" w:themeTint="F2"/>
+          <w:szCs w:val="28"/>
+        </w:rPr>
+        <w:t>Актуальность применения данного метода приходится на период насыщения предприятия – момент, в котором оно</w:t>
+      </w:r>
+      <w:r>
+        <w:rPr>
+          <w:color w:val="0D0D0D" w:themeColor="text1" w:themeTint="F2"/>
+          <w:szCs w:val="28"/>
+        </w:rPr>
+        <w:t xml:space="preserve"> придерживается политики сохранения текущего объема сбыта.</w:t>
+      </w:r>
     </w:p>
     <w:p>
       <w:pPr>
@@ -6663,6 +6753,20 @@
         </w:rPr>
         <w:t xml:space="preserve">обусловлено в случаях, когда имеется необходимость вложения капитала в производство и реализацию продукции, а также в случаях, где необходим учет платности финансовых ресурсов. </w:t>
       </w:r>
+      <w:r>
+        <w:rPr>
+          <w:color w:val="0D0D0D" w:themeColor="text1" w:themeTint="F2"/>
+          <w:szCs w:val="28"/>
+        </w:rPr>
+        <w:t>В последних данный метод является единственно применимым</w:t>
+      </w:r>
+      <w:r>
+        <w:rPr>
+          <w:color w:val="0D0D0D" w:themeColor="text1" w:themeTint="F2"/>
+          <w:szCs w:val="28"/>
+        </w:rPr>
+        <w:t xml:space="preserve"> и является отличным решением при принятии решений об объемах производства новых товаров предприятия, для которых заранее известна рыночная цена.</w:t>
+      </w:r>
     </w:p>
     <w:p>
       <w:pPr>
@@ -6696,7 +6800,112 @@
           <w:color w:val="0D0D0D" w:themeColor="text1" w:themeTint="F2"/>
           <w:szCs w:val="28"/>
         </w:rPr>
-        <w:t xml:space="preserve">базируется на определении цены, способной обеспечить определенный объем прибыли, и точки безубыточности. </w:t>
+        <w:t>базируется на определении цены, способной обеспечить определенный объем прибыли, и точки безубыточности</w:t>
+      </w:r>
+      <w:r>
+        <w:rPr>
+          <w:color w:val="0D0D0D" w:themeColor="text1" w:themeTint="F2"/>
+          <w:szCs w:val="28"/>
+        </w:rPr>
+        <w:t>.</w:t>
+      </w:r>
+    </w:p>
+    <w:p>
+      <w:pPr>
+        <w:pStyle w:val="ListParagraph"/>
+        <w:ind w:left="0"/>
+        <w:rPr>
+          <w:color w:val="0D0D0D" w:themeColor="text1" w:themeTint="F2"/>
+          <w:szCs w:val="28"/>
+        </w:rPr>
+      </w:pPr>
+      <w:r>
+        <w:rPr>
+          <w:color w:val="0D0D0D" w:themeColor="text1" w:themeTint="F2"/>
+          <w:szCs w:val="28"/>
+        </w:rPr>
+        <w:t xml:space="preserve">Точка безубыточности является точкой пересечения двух кривых, одна из которых – кривая выручки предприятия, другая – кривая общих </w:t>
+      </w:r>
+      <w:r>
+        <w:rPr>
+          <w:color w:val="0D0D0D" w:themeColor="text1" w:themeTint="F2"/>
+          <w:szCs w:val="28"/>
+        </w:rPr>
+        <w:lastRenderedPageBreak/>
+        <w:t>затрат. Данная точка напрямую зависит от соотношения между переменными и постоянными затратами и цены продукции, при этом значение прибыли в точке безубыточности будет равно нулю</w:t>
+      </w:r>
+      <w:r>
+        <w:rPr>
+          <w:color w:val="0D0D0D" w:themeColor="text1" w:themeTint="F2"/>
+          <w:szCs w:val="28"/>
+        </w:rPr>
+        <w:t>.</w:t>
+      </w:r>
+    </w:p>
+    <w:p>
+      <w:pPr>
+        <w:pStyle w:val="ListParagraph"/>
+        <w:ind w:left="0"/>
+        <w:rPr>
+          <w:color w:val="0D0D0D" w:themeColor="text1" w:themeTint="F2"/>
+          <w:szCs w:val="28"/>
+        </w:rPr>
+      </w:pPr>
+      <w:r>
+        <w:rPr>
+          <w:color w:val="0D0D0D" w:themeColor="text1" w:themeTint="F2"/>
+          <w:szCs w:val="28"/>
+        </w:rPr>
+        <w:t>Недостатком</w:t>
+      </w:r>
+      <w:r>
+        <w:rPr>
+          <w:color w:val="0D0D0D" w:themeColor="text1" w:themeTint="F2"/>
+          <w:szCs w:val="28"/>
+        </w:rPr>
+        <w:t xml:space="preserve"> расчета цены</w:t>
+      </w:r>
+      <w:r>
+        <w:rPr>
+          <w:color w:val="0D0D0D" w:themeColor="text1" w:themeTint="F2"/>
+          <w:szCs w:val="28"/>
+        </w:rPr>
+        <w:t xml:space="preserve"> данн</w:t>
+      </w:r>
+      <w:r>
+        <w:rPr>
+          <w:color w:val="0D0D0D" w:themeColor="text1" w:themeTint="F2"/>
+          <w:szCs w:val="28"/>
+        </w:rPr>
+        <w:t>ым</w:t>
+      </w:r>
+      <w:r>
+        <w:rPr>
+          <w:color w:val="0D0D0D" w:themeColor="text1" w:themeTint="F2"/>
+          <w:szCs w:val="28"/>
+        </w:rPr>
+        <w:t xml:space="preserve"> метод</w:t>
+      </w:r>
+      <w:r>
+        <w:rPr>
+          <w:color w:val="0D0D0D" w:themeColor="text1" w:themeTint="F2"/>
+          <w:szCs w:val="28"/>
+        </w:rPr>
+        <w:t>ом выступает</w:t>
+      </w:r>
+      <w:r>
+        <w:rPr>
+          <w:color w:val="0D0D0D" w:themeColor="text1" w:themeTint="F2"/>
+          <w:szCs w:val="28"/>
+        </w:rPr>
+        <w:t xml:space="preserve"> </w:t>
+      </w:r>
+      <w:r>
+        <w:rPr>
+          <w:color w:val="0D0D0D" w:themeColor="text1" w:themeTint="F2"/>
+          <w:szCs w:val="28"/>
+        </w:rPr>
+        <w:t>пренебрежение вниманием взаимосвязи фактического спроса товара с его стоимостью.</w:t>
       </w:r>
     </w:p>
     <w:p>
@@ -6721,6 +6930,77 @@
           <w:szCs w:val="28"/>
         </w:rPr>
         <w:t xml:space="preserve"> </w:t>
+      </w:r>
+      <w:r>
+        <w:rPr>
+          <w:color w:val="0D0D0D" w:themeColor="text1" w:themeTint="F2"/>
+          <w:szCs w:val="28"/>
+        </w:rPr>
+        <w:t>предоставляют предприятию возможность рассматривать затраты</w:t>
+      </w:r>
+      <w:r>
+        <w:rPr>
+          <w:color w:val="0D0D0D" w:themeColor="text1" w:themeTint="F2"/>
+          <w:szCs w:val="28"/>
+        </w:rPr>
+        <w:t xml:space="preserve"> на производство</w:t>
+      </w:r>
+      <w:r>
+        <w:rPr>
+          <w:color w:val="0D0D0D" w:themeColor="text1" w:themeTint="F2"/>
+          <w:szCs w:val="28"/>
+        </w:rPr>
+        <w:t xml:space="preserve"> как </w:t>
+      </w:r>
+      <w:r>
+        <w:rPr>
+          <w:color w:val="0D0D0D" w:themeColor="text1" w:themeTint="F2"/>
+          <w:szCs w:val="28"/>
+        </w:rPr>
+        <w:t>ограничительный фактор</w:t>
+      </w:r>
+      <w:r>
+        <w:rPr>
+          <w:color w:val="0D0D0D" w:themeColor="text1" w:themeTint="F2"/>
+          <w:szCs w:val="28"/>
+        </w:rPr>
+        <w:t>,</w:t>
+      </w:r>
+      <w:r>
+        <w:rPr>
+          <w:color w:val="0D0D0D" w:themeColor="text1" w:themeTint="F2"/>
+          <w:szCs w:val="28"/>
+        </w:rPr>
+        <w:t xml:space="preserve"> ниже которого реализация товара будет приносить убыток</w:t>
+      </w:r>
+      <w:r>
+        <w:rPr>
+          <w:color w:val="0D0D0D" w:themeColor="text1" w:themeTint="F2"/>
+          <w:szCs w:val="28"/>
+        </w:rPr>
+        <w:t xml:space="preserve">. </w:t>
+      </w:r>
+      <w:r>
+        <w:rPr>
+          <w:color w:val="0D0D0D" w:themeColor="text1" w:themeTint="F2"/>
+          <w:szCs w:val="28"/>
+        </w:rPr>
+        <w:t xml:space="preserve">При этом </w:t>
+      </w:r>
+      <w:r>
+        <w:rPr>
+          <w:color w:val="0D0D0D" w:themeColor="text1" w:themeTint="F2"/>
+          <w:szCs w:val="28"/>
+        </w:rPr>
+        <w:tab/>
+        <w:t xml:space="preserve">компании, которые используют данные методы ориентируются при ценообразовании на ряд таких показателей, как </w:t>
+      </w:r>
+      <w:r>
+        <w:rPr>
+          <w:color w:val="0D0D0D" w:themeColor="text1" w:themeTint="F2"/>
+          <w:szCs w:val="28"/>
+        </w:rPr>
+        <w:t xml:space="preserve">ценностное восприятие товара потребителем, сложившийся уровень спроса на товар, а также на эластичность самого спроса. </w:t>
       </w:r>
     </w:p>
     <w:p>
@@ -6829,7 +7109,7 @@
           <w:color w:val="0D0D0D" w:themeColor="text1" w:themeTint="F2"/>
           <w:szCs w:val="28"/>
         </w:rPr>
-        <w:t>Методы, ориентированные на спрос и ценность товара</w:t>
+        <w:t xml:space="preserve">Методы, ориентированные на спрос и </w:t>
       </w:r>
       <w:r>
         <w:rPr>
@@ -6840,25 +7120,8 @@
           <w:color w:val="0D0D0D" w:themeColor="text1" w:themeTint="F2"/>
           <w:szCs w:val="28"/>
         </w:rPr>
-        <w:t xml:space="preserve"> </w:t>
-      </w:r>
-      <w:proofErr w:type="spellStart"/>
-      <w:r>
-        <w:rPr>
-          <w:color w:val="0D0D0D" w:themeColor="text1" w:themeTint="F2"/>
-          <w:szCs w:val="28"/>
-        </w:rPr>
-        <w:t>фыв</w:t>
-      </w:r>
-      <w:proofErr w:type="spellEnd"/>
-    </w:p>
-    <w:p>
-      <w:pPr>
-        <w:rPr>
-          <w:color w:val="0D0D0D" w:themeColor="text1" w:themeTint="F2"/>
-          <w:szCs w:val="28"/>
-        </w:rPr>
-      </w:pPr>
+        <w:t>ценность товара,</w:t>
+      </w:r>
       <w:r>
         <w:rPr>
           <w:b/>
@@ -6868,8 +7131,269 @@
           <w:color w:val="0D0D0D" w:themeColor="text1" w:themeTint="F2"/>
           <w:szCs w:val="28"/>
         </w:rPr>
-        <w:t>Методы, ориентированные на конкурентов</w:t>
-      </w:r>
+        <w:t xml:space="preserve"> </w:t>
+      </w:r>
+      <w:r>
+        <w:rPr>
+          <w:color w:val="0D0D0D" w:themeColor="text1" w:themeTint="F2"/>
+          <w:szCs w:val="28"/>
+        </w:rPr>
+        <w:t xml:space="preserve">базируются </w:t>
+      </w:r>
+      <w:r>
+        <w:rPr>
+          <w:color w:val="0D0D0D" w:themeColor="text1" w:themeTint="F2"/>
+          <w:szCs w:val="28"/>
+        </w:rPr>
+        <w:t>на величин</w:t>
+      </w:r>
+      <w:r>
+        <w:rPr>
+          <w:color w:val="0D0D0D" w:themeColor="text1" w:themeTint="F2"/>
+          <w:szCs w:val="28"/>
+        </w:rPr>
+        <w:t>е</w:t>
+      </w:r>
+      <w:r>
+        <w:rPr>
+          <w:color w:val="0D0D0D" w:themeColor="text1" w:themeTint="F2"/>
+          <w:szCs w:val="28"/>
+        </w:rPr>
+        <w:t xml:space="preserve"> </w:t>
+      </w:r>
+      <w:r>
+        <w:rPr>
+          <w:color w:val="0D0D0D" w:themeColor="text1" w:themeTint="F2"/>
+          <w:szCs w:val="28"/>
+        </w:rPr>
+        <w:t>спроса выдвигаемого на рынок товара. В случаях, где цена будет превышать сумму, которую готовы заплатить покупатели, предприятие будет нести убытки по понятным причинам.</w:t>
+      </w:r>
+      <w:r>
+        <w:rPr>
+          <w:color w:val="0D0D0D" w:themeColor="text1" w:themeTint="F2"/>
+          <w:szCs w:val="28"/>
+        </w:rPr>
+        <w:t xml:space="preserve"> По этой причине данны</w:t>
+      </w:r>
+      <w:r>
+        <w:rPr>
+          <w:color w:val="0D0D0D" w:themeColor="text1" w:themeTint="F2"/>
+          <w:szCs w:val="28"/>
+        </w:rPr>
+        <w:t>е</w:t>
+      </w:r>
+      <w:r>
+        <w:rPr>
+          <w:color w:val="0D0D0D" w:themeColor="text1" w:themeTint="F2"/>
+          <w:szCs w:val="28"/>
+        </w:rPr>
+        <w:t xml:space="preserve"> метод</w:t>
+      </w:r>
+      <w:r>
+        <w:rPr>
+          <w:color w:val="0D0D0D" w:themeColor="text1" w:themeTint="F2"/>
+          <w:szCs w:val="28"/>
+        </w:rPr>
+        <w:t>ы</w:t>
+      </w:r>
+      <w:r>
+        <w:rPr>
+          <w:color w:val="0D0D0D" w:themeColor="text1" w:themeTint="F2"/>
+          <w:szCs w:val="28"/>
+        </w:rPr>
+        <w:t xml:space="preserve"> зачастую не является единственно используемым</w:t>
+      </w:r>
+      <w:r>
+        <w:rPr>
+          <w:color w:val="0D0D0D" w:themeColor="text1" w:themeTint="F2"/>
+          <w:szCs w:val="28"/>
+        </w:rPr>
+        <w:t>и</w:t>
+      </w:r>
+      <w:r>
+        <w:rPr>
+          <w:color w:val="0D0D0D" w:themeColor="text1" w:themeTint="F2"/>
+          <w:szCs w:val="28"/>
+        </w:rPr>
+        <w:t>, а применя</w:t>
+      </w:r>
+      <w:r>
+        <w:rPr>
+          <w:color w:val="0D0D0D" w:themeColor="text1" w:themeTint="F2"/>
+          <w:szCs w:val="28"/>
+        </w:rPr>
+        <w:t>ю</w:t>
+      </w:r>
+      <w:r>
+        <w:rPr>
+          <w:color w:val="0D0D0D" w:themeColor="text1" w:themeTint="F2"/>
+          <w:szCs w:val="28"/>
+        </w:rPr>
+        <w:t xml:space="preserve">тся в совокупности с другими. </w:t>
+      </w:r>
+      <w:r>
+        <w:rPr>
+          <w:color w:val="0D0D0D" w:themeColor="text1" w:themeTint="F2"/>
+          <w:szCs w:val="28"/>
+        </w:rPr>
+        <w:t>Также данны</w:t>
+      </w:r>
+      <w:r>
+        <w:rPr>
+          <w:color w:val="0D0D0D" w:themeColor="text1" w:themeTint="F2"/>
+          <w:szCs w:val="28"/>
+        </w:rPr>
+        <w:t>е</w:t>
+      </w:r>
+      <w:r>
+        <w:rPr>
+          <w:color w:val="0D0D0D" w:themeColor="text1" w:themeTint="F2"/>
+          <w:szCs w:val="28"/>
+        </w:rPr>
+        <w:t xml:space="preserve"> метод</w:t>
+      </w:r>
+      <w:r>
+        <w:rPr>
+          <w:color w:val="0D0D0D" w:themeColor="text1" w:themeTint="F2"/>
+          <w:szCs w:val="28"/>
+        </w:rPr>
+        <w:t>ы</w:t>
+      </w:r>
+      <w:r>
+        <w:rPr>
+          <w:color w:val="0D0D0D" w:themeColor="text1" w:themeTint="F2"/>
+          <w:szCs w:val="28"/>
+        </w:rPr>
+        <w:t xml:space="preserve"> позволя</w:t>
+      </w:r>
+      <w:r>
+        <w:rPr>
+          <w:color w:val="0D0D0D" w:themeColor="text1" w:themeTint="F2"/>
+          <w:szCs w:val="28"/>
+        </w:rPr>
+        <w:t>ю</w:t>
+      </w:r>
+      <w:r>
+        <w:rPr>
+          <w:color w:val="0D0D0D" w:themeColor="text1" w:themeTint="F2"/>
+          <w:szCs w:val="28"/>
+        </w:rPr>
+        <w:t xml:space="preserve">т </w:t>
+      </w:r>
+      <w:r>
+        <w:rPr>
+          <w:color w:val="0D0D0D" w:themeColor="text1" w:themeTint="F2"/>
+          <w:szCs w:val="28"/>
+        </w:rPr>
+        <w:t>предприятию</w:t>
+      </w:r>
+      <w:r>
+        <w:rPr>
+          <w:color w:val="0D0D0D" w:themeColor="text1" w:themeTint="F2"/>
+          <w:szCs w:val="28"/>
+        </w:rPr>
+        <w:t xml:space="preserve"> применять стратегию высоких цен, в случаях, когда условия рынка предрасполагают к этому. </w:t>
+      </w:r>
+    </w:p>
+    <w:p>
+      <w:pPr>
+        <w:rPr>
+          <w:color w:val="0D0D0D" w:themeColor="text1" w:themeTint="F2"/>
+          <w:szCs w:val="28"/>
+        </w:rPr>
+      </w:pPr>
+      <w:r>
+        <w:rPr>
+          <w:color w:val="0D0D0D" w:themeColor="text1" w:themeTint="F2"/>
+          <w:szCs w:val="28"/>
+        </w:rPr>
+        <w:t>В</w:t>
+      </w:r>
+      <w:r>
+        <w:rPr>
+          <w:color w:val="0D0D0D" w:themeColor="text1" w:themeTint="F2"/>
+          <w:szCs w:val="28"/>
+        </w:rPr>
+        <w:t xml:space="preserve"> свою очередь,</w:t>
+      </w:r>
+      <w:r>
+        <w:rPr>
+          <w:color w:val="0D0D0D" w:themeColor="text1" w:themeTint="F2"/>
+          <w:szCs w:val="28"/>
+        </w:rPr>
+        <w:t xml:space="preserve"> </w:t>
+      </w:r>
+      <w:r>
+        <w:rPr>
+          <w:color w:val="0D0D0D" w:themeColor="text1" w:themeTint="F2"/>
+          <w:szCs w:val="28"/>
+        </w:rPr>
+        <w:t>методы,</w:t>
+      </w:r>
+      <w:r>
+        <w:rPr>
+          <w:color w:val="0D0D0D" w:themeColor="text1" w:themeTint="F2"/>
+          <w:szCs w:val="28"/>
+        </w:rPr>
+        <w:t xml:space="preserve"> ориентированные на спрос и </w:t>
+      </w:r>
+      <w:r>
+        <w:rPr>
+          <w:color w:val="0D0D0D" w:themeColor="text1" w:themeTint="F2"/>
+          <w:szCs w:val="28"/>
+        </w:rPr>
+        <w:t>ценность товара,</w:t>
+      </w:r>
+      <w:r>
+        <w:rPr>
+          <w:color w:val="0D0D0D" w:themeColor="text1" w:themeTint="F2"/>
+          <w:szCs w:val="28"/>
+        </w:rPr>
+        <w:t xml:space="preserve"> подразделяются на</w:t>
+      </w:r>
+      <w:r>
+        <w:rPr>
+          <w:color w:val="0D0D0D" w:themeColor="text1" w:themeTint="F2"/>
+          <w:szCs w:val="28"/>
+        </w:rPr>
+        <w:t xml:space="preserve"> м</w:t>
+      </w:r>
+      <w:r>
+        <w:rPr>
+          <w:color w:val="0D0D0D" w:themeColor="text1" w:themeTint="F2"/>
+          <w:szCs w:val="28"/>
+        </w:rPr>
+        <w:t>етод оценки максимально приемлемой цены</w:t>
+      </w:r>
+      <w:r>
+        <w:rPr>
+          <w:color w:val="0D0D0D" w:themeColor="text1" w:themeTint="F2"/>
+          <w:szCs w:val="28"/>
+        </w:rPr>
+        <w:t xml:space="preserve"> и м</w:t>
+      </w:r>
+      <w:r>
+        <w:rPr>
+          <w:color w:val="0D0D0D" w:themeColor="text1" w:themeTint="F2"/>
+          <w:szCs w:val="28"/>
+        </w:rPr>
+        <w:t>етод расчета экономической стоимости товара</w:t>
+      </w:r>
+      <w:r>
+        <w:rPr>
+          <w:color w:val="0D0D0D" w:themeColor="text1" w:themeTint="F2"/>
+          <w:szCs w:val="28"/>
+        </w:rPr>
+        <w:t>.</w:t>
+      </w:r>
+    </w:p>
+    <w:p>
+      <w:pPr>
+        <w:rPr>
+          <w:color w:val="0D0D0D" w:themeColor="text1" w:themeTint="F2"/>
+          <w:szCs w:val="28"/>
+        </w:rPr>
+      </w:pPr>
       <w:r>
         <w:rPr>
           <w:b/>
@@ -6879,7 +7403,7 @@
           <w:color w:val="0D0D0D" w:themeColor="text1" w:themeTint="F2"/>
           <w:szCs w:val="28"/>
         </w:rPr>
-        <w:t xml:space="preserve"> рынка</w:t>
+        <w:t>Методы, ориентированные на конкурентов</w:t>
       </w:r>
       <w:r>
         <w:rPr>
@@ -6892,27 +7416,154 @@
         </w:rPr>
         <w:t xml:space="preserve"> </w:t>
       </w:r>
-      <w:proofErr w:type="spellStart"/>
-      <w:r>
-        <w:rPr>
-          <w:color w:val="0D0D0D" w:themeColor="text1" w:themeTint="F2"/>
-          <w:szCs w:val="28"/>
-        </w:rPr>
-        <w:t>фыв</w:t>
-      </w:r>
-      <w:proofErr w:type="spellEnd"/>
-    </w:p>
-    <w:p>
-      <w:pPr>
-        <w:rPr>
-          <w:color w:val="0D0D0D" w:themeColor="text1" w:themeTint="F2"/>
-          <w:szCs w:val="28"/>
-        </w:rPr>
-      </w:pPr>
       <w:r>
         <w:rPr>
           <w:b/>
           <w:bCs/>
+          <w:i/>
+          <w:iCs/>
+          <w:color w:val="0D0D0D" w:themeColor="text1" w:themeTint="F2"/>
+          <w:szCs w:val="28"/>
+        </w:rPr>
+        <w:t>рынка,</w:t>
+      </w:r>
+      <w:r>
+        <w:rPr>
+          <w:b/>
+          <w:bCs/>
+          <w:i/>
+          <w:iCs/>
+          <w:color w:val="0D0D0D" w:themeColor="text1" w:themeTint="F2"/>
+          <w:szCs w:val="28"/>
+        </w:rPr>
+        <w:t xml:space="preserve"> </w:t>
+      </w:r>
+      <w:r>
+        <w:rPr>
+          <w:color w:val="0D0D0D" w:themeColor="text1" w:themeTint="F2"/>
+          <w:szCs w:val="28"/>
+        </w:rPr>
+        <w:t xml:space="preserve">используются предприятиями для </w:t>
+      </w:r>
+      <w:r>
+        <w:rPr>
+          <w:color w:val="0D0D0D" w:themeColor="text1" w:themeTint="F2"/>
+          <w:szCs w:val="28"/>
+        </w:rPr>
+        <w:t>формирования цены</w:t>
+      </w:r>
+      <w:r>
+        <w:rPr>
+          <w:color w:val="0D0D0D" w:themeColor="text1" w:themeTint="F2"/>
+          <w:szCs w:val="28"/>
+        </w:rPr>
+        <w:t xml:space="preserve"> с использованием отправных </w:t>
+      </w:r>
+      <w:r>
+        <w:rPr>
+          <w:color w:val="0D0D0D" w:themeColor="text1" w:themeTint="F2"/>
+          <w:szCs w:val="28"/>
+        </w:rPr>
+        <w:lastRenderedPageBreak/>
+        <w:t>точек, представленных ценами конкурентов</w:t>
+      </w:r>
+      <w:r>
+        <w:rPr>
+          <w:color w:val="0D0D0D" w:themeColor="text1" w:themeTint="F2"/>
+          <w:szCs w:val="28"/>
+        </w:rPr>
+        <w:t>, п</w:t>
+      </w:r>
+      <w:r>
+        <w:rPr>
+          <w:color w:val="0D0D0D" w:themeColor="text1" w:themeTint="F2"/>
+          <w:szCs w:val="28"/>
+        </w:rPr>
+        <w:t>ри этом</w:t>
+      </w:r>
+      <w:r>
+        <w:rPr>
+          <w:color w:val="0D0D0D" w:themeColor="text1" w:themeTint="F2"/>
+          <w:szCs w:val="28"/>
+        </w:rPr>
+        <w:t xml:space="preserve"> учитыва</w:t>
+      </w:r>
+      <w:r>
+        <w:rPr>
+          <w:color w:val="0D0D0D" w:themeColor="text1" w:themeTint="F2"/>
+          <w:szCs w:val="28"/>
+        </w:rPr>
+        <w:t>ются такие показатели, как конкурентная ситуация, уже</w:t>
+      </w:r>
+      <w:r>
+        <w:rPr>
+          <w:color w:val="0D0D0D" w:themeColor="text1" w:themeTint="F2"/>
+          <w:szCs w:val="28"/>
+        </w:rPr>
+        <w:t xml:space="preserve"> сложившийся уровень цен</w:t>
+      </w:r>
+      <w:r>
+        <w:rPr>
+          <w:color w:val="0D0D0D" w:themeColor="text1" w:themeTint="F2"/>
+          <w:szCs w:val="28"/>
+        </w:rPr>
+        <w:t xml:space="preserve"> и конкурентно положение данной организации на рынке.</w:t>
+      </w:r>
+      <w:r>
+        <w:rPr>
+          <w:color w:val="0D0D0D" w:themeColor="text1" w:themeTint="F2"/>
+          <w:szCs w:val="28"/>
+        </w:rPr>
+        <w:t xml:space="preserve"> </w:t>
+      </w:r>
+    </w:p>
+    <w:p>
+      <w:pPr>
+        <w:rPr>
+          <w:color w:val="0D0D0D" w:themeColor="text1" w:themeTint="F2"/>
+          <w:szCs w:val="28"/>
+        </w:rPr>
+      </w:pPr>
+      <w:r>
+        <w:rPr>
+          <w:color w:val="0D0D0D" w:themeColor="text1" w:themeTint="F2"/>
+          <w:szCs w:val="28"/>
+        </w:rPr>
+        <w:t xml:space="preserve">В условиях рынка, на котором прослеживается сильная конкуренция, предприятию необходимо постоянно отслеживать уровень </w:t>
+      </w:r>
+      <w:r>
+        <w:rPr>
+          <w:color w:val="0D0D0D" w:themeColor="text1" w:themeTint="F2"/>
+          <w:szCs w:val="28"/>
+        </w:rPr>
+        <w:t>цен и</w:t>
+      </w:r>
+      <w:r>
+        <w:rPr>
+          <w:color w:val="0D0D0D" w:themeColor="text1" w:themeTint="F2"/>
+          <w:szCs w:val="28"/>
+        </w:rPr>
+        <w:t xml:space="preserve"> оперативно реагировать</w:t>
+      </w:r>
+      <w:r>
+        <w:rPr>
+          <w:color w:val="0D0D0D" w:themeColor="text1" w:themeTint="F2"/>
+          <w:szCs w:val="28"/>
+        </w:rPr>
+        <w:t xml:space="preserve"> на его изменение с целью избежать потерь и получения большей прибыли.</w:t>
+      </w:r>
+    </w:p>
+    <w:p>
+      <w:pPr>
+        <w:rPr>
+          <w:color w:val="0D0D0D" w:themeColor="text1" w:themeTint="F2"/>
+          <w:szCs w:val="28"/>
+        </w:rPr>
+      </w:pPr>
+      <w:r>
+        <w:rPr>
+          <w:b/>
+          <w:bCs/>
           <w:color w:val="0D0D0D" w:themeColor="text1" w:themeTint="F2"/>
           <w:szCs w:val="28"/>
         </w:rPr>
@@ -6973,15 +7624,7 @@
           <w:color w:val="0D0D0D" w:themeColor="text1" w:themeTint="F2"/>
           <w:szCs w:val="28"/>
         </w:rPr>
-        <w:t xml:space="preserve">, технологии изготовления, но </w:t>
-      </w:r>
-      <w:r>
-        <w:rPr>
-          <w:color w:val="0D0D0D" w:themeColor="text1" w:themeTint="F2"/>
-          <w:szCs w:val="28"/>
-        </w:rPr>
-        <w:lastRenderedPageBreak/>
-        <w:t>при этом имеющих различия в характеристиках, необходимых потребителю.</w:t>
+        <w:t>, технологии изготовления, но при этом имеющих различия в характеристиках, необходимых потребителю.</w:t>
       </w:r>
     </w:p>
     <w:p>
@@ -7231,6 +7874,7 @@
           <w:color w:val="0D0D0D" w:themeColor="text1" w:themeTint="F2"/>
           <w:szCs w:val="28"/>
         </w:rPr>
+        <w:lastRenderedPageBreak/>
         <w:t>М</w:t>
       </w:r>
       <w:r>
@@ -7377,15 +8021,7 @@
           <w:color w:val="0D0D0D" w:themeColor="text1" w:themeTint="F2"/>
           <w:szCs w:val="28"/>
         </w:rPr>
-        <w:t xml:space="preserve"> Также в </w:t>
-      </w:r>
-      <w:r>
-        <w:rPr>
-          <w:color w:val="0D0D0D" w:themeColor="text1" w:themeTint="F2"/>
-          <w:szCs w:val="28"/>
-        </w:rPr>
-        <w:lastRenderedPageBreak/>
-        <w:t xml:space="preserve">данном методе применяется так называемый эталон – товар на рынке, получивший максимальные оценки способом, описанным выше, </w:t>
+        <w:t xml:space="preserve"> Также в данном методе применяется так называемый эталон – товар на рынке, получивший максимальные оценки способом, описанным выше, </w:t>
       </w:r>
       <w:r>
         <w:rPr>
@@ -7661,7 +8297,15 @@
           <w:color w:val="0D0D0D" w:themeColor="text1" w:themeTint="F2"/>
           <w:szCs w:val="28"/>
         </w:rPr>
-        <w:t xml:space="preserve"> их движении и регулировании,</w:t>
+        <w:t xml:space="preserve"> их движении </w:t>
+      </w:r>
+      <w:r>
+        <w:rPr>
+          <w:color w:val="0D0D0D" w:themeColor="text1" w:themeTint="F2"/>
+          <w:szCs w:val="28"/>
+        </w:rPr>
+        <w:lastRenderedPageBreak/>
+        <w:t>и регулировании,</w:t>
       </w:r>
       <w:r>
         <w:rPr>
@@ -7784,83 +8428,90 @@
           <w:color w:val="0D0D0D" w:themeColor="text1" w:themeTint="F2"/>
           <w:szCs w:val="28"/>
         </w:rPr>
+        <w:t>Трансфертное ценообразование как целостная система состоит из совокупности элементов – центров ответственности, и связей между ними – трансфертными ценами.</w:t>
+      </w:r>
+    </w:p>
+    <w:p>
+      <w:pPr>
+        <w:rPr>
+          <w:color w:val="0D0D0D" w:themeColor="text1" w:themeTint="F2"/>
+          <w:szCs w:val="28"/>
+        </w:rPr>
+      </w:pPr>
+      <w:r>
+        <w:rPr>
+          <w:color w:val="0D0D0D" w:themeColor="text1" w:themeTint="F2"/>
+          <w:szCs w:val="28"/>
+        </w:rPr>
+        <w:t>Трансфертные цены в узком понимании представляют собой внутрифирменные цены, устанавливаемые между подразделениями конкретной компании или между компаниями одного холдинга.</w:t>
+      </w:r>
+      <w:r>
+        <w:rPr>
+          <w:color w:val="0D0D0D" w:themeColor="text1" w:themeTint="F2"/>
+          <w:szCs w:val="28"/>
+        </w:rPr>
+        <w:t xml:space="preserve"> В широком</w:t>
+      </w:r>
+      <w:r>
+        <w:rPr>
+          <w:color w:val="0D0D0D" w:themeColor="text1" w:themeTint="F2"/>
+          <w:szCs w:val="28"/>
+        </w:rPr>
+        <w:t xml:space="preserve"> смысле</w:t>
+      </w:r>
+      <w:r>
+        <w:rPr>
+          <w:color w:val="0D0D0D" w:themeColor="text1" w:themeTint="F2"/>
+          <w:szCs w:val="28"/>
+        </w:rPr>
+        <w:t xml:space="preserve"> трансфертные цены являются ценами, которые определяются вне сопоставления с рыночными в целях снижения налоговой нагрузки, что ведет к непременному контролю данных цен со стороны налоговых органов</w:t>
+      </w:r>
+      <w:r>
+        <w:rPr>
+          <w:color w:val="0D0D0D" w:themeColor="text1" w:themeTint="F2"/>
+          <w:szCs w:val="28"/>
+        </w:rPr>
+        <w:t>.</w:t>
+      </w:r>
+    </w:p>
+    <w:p>
+      <w:pPr>
+        <w:ind w:firstLine="708"/>
+        <w:rPr>
+          <w:color w:val="0D0D0D" w:themeColor="text1" w:themeTint="F2"/>
+          <w:szCs w:val="28"/>
+        </w:rPr>
+      </w:pPr>
+      <w:r>
+        <w:rPr>
+          <w:color w:val="0D0D0D" w:themeColor="text1" w:themeTint="F2"/>
+          <w:szCs w:val="28"/>
+        </w:rPr>
+        <w:t>Главной задачей применения трансфертных цен является осуществление минимизации налогообложения внутрифирменных расчетов и сумм таможенных платежей, а также накопление прибыли в структурах сбыта, которые зарегистрированы в зонах, где применяется льготное налогообложение.</w:t>
+      </w:r>
+    </w:p>
+    <w:p>
+      <w:pPr>
+        <w:ind w:firstLine="708"/>
+        <w:rPr>
+          <w:color w:val="0D0D0D" w:themeColor="text1" w:themeTint="F2"/>
+          <w:szCs w:val="28"/>
+        </w:rPr>
+      </w:pPr>
+      <w:r>
+        <w:rPr>
+          <w:color w:val="0D0D0D" w:themeColor="text1" w:themeTint="F2"/>
+          <w:szCs w:val="28"/>
+        </w:rPr>
+        <w:t xml:space="preserve">В наше время широкое распространение получило применение трансфертных цен транснациональными компаниями, применяющих </w:t>
+      </w:r>
+      <w:r>
+        <w:rPr>
+          <w:color w:val="0D0D0D" w:themeColor="text1" w:themeTint="F2"/>
+          <w:szCs w:val="28"/>
+        </w:rPr>
         <w:lastRenderedPageBreak/>
-        <w:t>Трансфертное ценообразование как целостная система состоит из совокупности элементов – центров ответственности, и связей между ними – трансфертными ценами.</w:t>
-      </w:r>
-    </w:p>
-    <w:p>
-      <w:pPr>
-        <w:rPr>
-          <w:color w:val="0D0D0D" w:themeColor="text1" w:themeTint="F2"/>
-          <w:szCs w:val="28"/>
-        </w:rPr>
-      </w:pPr>
-      <w:r>
-        <w:rPr>
-          <w:color w:val="0D0D0D" w:themeColor="text1" w:themeTint="F2"/>
-          <w:szCs w:val="28"/>
-        </w:rPr>
-        <w:t>Трансфертные цены в узком понимании представляют собой внутрифирменные цены, устанавливаемые между подразделениями конкретной компании или между компаниями одного холдинга.</w:t>
-      </w:r>
-      <w:r>
-        <w:rPr>
-          <w:color w:val="0D0D0D" w:themeColor="text1" w:themeTint="F2"/>
-          <w:szCs w:val="28"/>
-        </w:rPr>
-        <w:t xml:space="preserve"> В широком</w:t>
-      </w:r>
-      <w:r>
-        <w:rPr>
-          <w:color w:val="0D0D0D" w:themeColor="text1" w:themeTint="F2"/>
-          <w:szCs w:val="28"/>
-        </w:rPr>
-        <w:t xml:space="preserve"> смысле</w:t>
-      </w:r>
-      <w:r>
-        <w:rPr>
-          <w:color w:val="0D0D0D" w:themeColor="text1" w:themeTint="F2"/>
-          <w:szCs w:val="28"/>
-        </w:rPr>
-        <w:t xml:space="preserve"> трансфертные цены являются ценами, которые определяются вне сопоставления с рыночными в целях снижения налоговой нагрузки, что ведет к непременному контролю данных цен со стороны налоговых органов</w:t>
-      </w:r>
-      <w:r>
-        <w:rPr>
-          <w:color w:val="0D0D0D" w:themeColor="text1" w:themeTint="F2"/>
-          <w:szCs w:val="28"/>
-        </w:rPr>
-        <w:t>.</w:t>
-      </w:r>
-    </w:p>
-    <w:p>
-      <w:pPr>
-        <w:ind w:firstLine="708"/>
-        <w:rPr>
-          <w:color w:val="0D0D0D" w:themeColor="text1" w:themeTint="F2"/>
-          <w:szCs w:val="28"/>
-        </w:rPr>
-      </w:pPr>
-      <w:r>
-        <w:rPr>
-          <w:color w:val="0D0D0D" w:themeColor="text1" w:themeTint="F2"/>
-          <w:szCs w:val="28"/>
-        </w:rPr>
-        <w:t>Главной задачей применения трансфертных цен является осуществление минимизации налогообложения внутрифирменных расчетов и сумм таможенных платежей, а также накопление прибыли в структурах сбыта, которые зарегистрированы в зонах, где применяется льготное налогообложение.</w:t>
-      </w:r>
-    </w:p>
-    <w:p>
-      <w:pPr>
-        <w:ind w:firstLine="708"/>
-        <w:rPr>
-          <w:color w:val="0D0D0D" w:themeColor="text1" w:themeTint="F2"/>
-          <w:szCs w:val="28"/>
-        </w:rPr>
-      </w:pPr>
-      <w:r>
-        <w:rPr>
-          <w:color w:val="0D0D0D" w:themeColor="text1" w:themeTint="F2"/>
-          <w:szCs w:val="28"/>
-        </w:rPr>
-        <w:t xml:space="preserve">В наше время широкое распространение получило применение трансфертных цен транснациональными компаниями, применяющих данные цены для благотворного влияния на совместную работу зависящих друг от друга дочерних и материнской компаний, </w:t>
+        <w:t xml:space="preserve">данные цены для благотворного влияния на совместную работу зависящих друг от друга дочерних и материнской компаний, </w:t>
       </w:r>
       <w:r>
         <w:rPr>
@@ -8059,7 +8710,6 @@
           <w:color w:val="0D0D0D" w:themeColor="text1" w:themeTint="F2"/>
           <w:szCs w:val="28"/>
         </w:rPr>
-        <w:lastRenderedPageBreak/>
         <w:t>Затратный метод</w:t>
       </w:r>
       <w:r>
@@ -8233,6 +8883,7 @@
           <w:color w:val="0D0D0D" w:themeColor="text1" w:themeTint="F2"/>
           <w:szCs w:val="28"/>
         </w:rPr>
+        <w:lastRenderedPageBreak/>
         <w:tab/>
       </w:r>
       <w:r>
@@ -8449,7 +9100,6 @@
           <w:color w:val="0D0D0D" w:themeColor="text1" w:themeTint="F2"/>
           <w:szCs w:val="28"/>
         </w:rPr>
-        <w:lastRenderedPageBreak/>
         <w:t>Метод цены последующей реализации</w:t>
       </w:r>
       <w:r>
@@ -8675,6 +9325,7 @@
           <w:color w:val="0D0D0D" w:themeColor="text1" w:themeTint="F2"/>
           <w:szCs w:val="28"/>
         </w:rPr>
+        <w:lastRenderedPageBreak/>
         <w:t>Затратный метод</w:t>
       </w:r>
       <w:r>
@@ -8920,7 +9571,6 @@
           <w:color w:val="0D0D0D" w:themeColor="text1" w:themeTint="F2"/>
           <w:szCs w:val="28"/>
         </w:rPr>
-        <w:lastRenderedPageBreak/>
         <w:t>Предоставление услуг по исполнению обязанности единоличного</w:t>
       </w:r>
       <w:r>
@@ -9110,6 +9760,7 @@
           <w:color w:val="0D0D0D" w:themeColor="text1" w:themeTint="F2"/>
           <w:szCs w:val="28"/>
         </w:rPr>
+        <w:lastRenderedPageBreak/>
         <w:t>на рисунке 3</w:t>
       </w:r>
       <w:r>
@@ -9218,7 +9869,6 @@
           <w:color w:val="0D0D0D" w:themeColor="text1" w:themeTint="F2"/>
           <w:szCs w:val="28"/>
         </w:rPr>
-        <w:lastRenderedPageBreak/>
         <w:t>Метод распределения прибыли</w:t>
       </w:r>
       <w:r>
@@ -9410,6 +10060,7 @@
           <w:color w:val="0D0D0D" w:themeColor="text1" w:themeTint="F2"/>
           <w:szCs w:val="28"/>
         </w:rPr>
+        <w:lastRenderedPageBreak/>
         <w:t>Полную выручку и расходы для сторон, между которыми будет происходить распределение, достаточно сложно выявить</w:t>
       </w:r>
       <w:r>
@@ -9625,7 +10276,6 @@
           <w:color w:val="0D0D0D" w:themeColor="text1" w:themeTint="F2"/>
           <w:szCs w:val="28"/>
         </w:rPr>
-        <w:lastRenderedPageBreak/>
         <w:t>У</w:t>
       </w:r>
       <w:r>
@@ -9840,6 +10490,7 @@
           <w:color w:val="0D0D0D" w:themeColor="text1" w:themeTint="F2"/>
           <w:szCs w:val="28"/>
         </w:rPr>
+        <w:lastRenderedPageBreak/>
         <w:t>Организации при прямом или косвенном участии одной организации в другой, где доля данного участия превышает 25 процентов;</w:t>
       </w:r>
     </w:p>
@@ -9970,15 +10621,7 @@
           <w:color w:val="0D0D0D" w:themeColor="text1" w:themeTint="F2"/>
           <w:szCs w:val="28"/>
         </w:rPr>
-        <w:t xml:space="preserve">Организации, в которых более 50 процентов состава коллегиального исполнительного органа или совета директоров (наблюдательного совета) составляют одни и те же физические </w:t>
-      </w:r>
-      <w:r>
-        <w:rPr>
-          <w:color w:val="0D0D0D" w:themeColor="text1" w:themeTint="F2"/>
-          <w:szCs w:val="28"/>
-        </w:rPr>
-        <w:lastRenderedPageBreak/>
-        <w:t>лица совместно с взаимозависимыми лицами, указанными в</w:t>
+        <w:t>Организации, в которых более 50 процентов состава коллегиального исполнительного органа или совета директоров (наблюдательного совета) составляют одни и те же физические лица совместно с взаимозависимыми лицами, указанными в</w:t>
       </w:r>
       <w:r>
         <w:rPr>
@@ -10159,6 +10802,7 @@
           <w:color w:val="0D0D0D" w:themeColor="text1" w:themeTint="F2"/>
           <w:szCs w:val="28"/>
         </w:rPr>
+        <w:lastRenderedPageBreak/>
         <w:t>Взаимозависимость представляет для налоговых служб особый интерес, из-за взысканий недоимки по счетам зависимого лица со стороны налогоплательщика, в том случае, если факт передачи доли активов или выручки налогоплательщика с недоимкой будет подтвержден. В связи с этим, сделки между взаимозависимыми лицами</w:t>
       </w:r>
       <w:r>
@@ -10274,7 +10918,6 @@
           <w:color w:val="0D0D0D" w:themeColor="text1" w:themeTint="F2"/>
           <w:szCs w:val="28"/>
         </w:rPr>
-        <w:lastRenderedPageBreak/>
         <w:t>Налог на доходы физических лиц (НДФЛ)</w:t>
       </w:r>
       <w:r>
@@ -14596,6 +15239,119 @@
     </w:lvl>
   </w:abstractNum>
   <w:abstractNum w:abstractNumId="17" w15:restartNumberingAfterBreak="0">
+    <w:nsid w:val="309B7413"/>
+    <w:multiLevelType w:val="hybridMultilevel"/>
+    <w:tmpl w:val="A14AFAA2"/>
+    <w:lvl w:ilvl="0" w:tplc="08090001">
+      <w:start w:val="1"/>
+      <w:numFmt w:val="bullet"/>
+      <w:lvlText w:val=""/>
+      <w:lvlJc w:val="left"/>
+      <w:pPr>
+        <w:ind w:left="1429" w:hanging="360"/>
+      </w:pPr>
+      <w:rPr>
+        <w:rFonts w:ascii="Symbol" w:hAnsi="Symbol" w:hint="default"/>
+      </w:rPr>
+    </w:lvl>
+    <w:lvl w:ilvl="1" w:tplc="08090003" w:tentative="1">
+      <w:start w:val="1"/>
+      <w:numFmt w:val="bullet"/>
+      <w:lvlText w:val="o"/>
+      <w:lvlJc w:val="left"/>
+      <w:pPr>
+        <w:ind w:left="2149" w:hanging="360"/>
+      </w:pPr>
+      <w:rPr>
+        <w:rFonts w:ascii="Courier New" w:hAnsi="Courier New" w:cs="Courier New" w:hint="default"/>
+      </w:rPr>
+    </w:lvl>
+    <w:lvl w:ilvl="2" w:tplc="08090005" w:tentative="1">
+      <w:start w:val="1"/>
+      <w:numFmt w:val="bullet"/>
+      <w:lvlText w:val=""/>
+      <w:lvlJc w:val="left"/>
+      <w:pPr>
+        <w:ind w:left="2869" w:hanging="360"/>
+      </w:pPr>
+      <w:rPr>
+        <w:rFonts w:ascii="Wingdings" w:hAnsi="Wingdings" w:hint="default"/>
+      </w:rPr>
+    </w:lvl>
+    <w:lvl w:ilvl="3" w:tplc="08090001" w:tentative="1">
+      <w:start w:val="1"/>
+      <w:numFmt w:val="bullet"/>
+      <w:lvlText w:val=""/>
+      <w:lvlJc w:val="left"/>
+      <w:pPr>
+        <w:ind w:left="3589" w:hanging="360"/>
+      </w:pPr>
+      <w:rPr>
+        <w:rFonts w:ascii="Symbol" w:hAnsi="Symbol" w:hint="default"/>
+      </w:rPr>
+    </w:lvl>
+    <w:lvl w:ilvl="4" w:tplc="08090003" w:tentative="1">
+      <w:start w:val="1"/>
+      <w:numFmt w:val="bullet"/>
+      <w:lvlText w:val="o"/>
+      <w:lvlJc w:val="left"/>
+      <w:pPr>
+        <w:ind w:left="4309" w:hanging="360"/>
+      </w:pPr>
+      <w:rPr>
+        <w:rFonts w:ascii="Courier New" w:hAnsi="Courier New" w:cs="Courier New" w:hint="default"/>
+      </w:rPr>
+    </w:lvl>
+    <w:lvl w:ilvl="5" w:tplc="08090005" w:tentative="1">
+      <w:start w:val="1"/>
+      <w:numFmt w:val="bullet"/>
+      <w:lvlText w:val=""/>
+      <w:lvlJc w:val="left"/>
+      <w:pPr>
+        <w:ind w:left="5029" w:hanging="360"/>
+      </w:pPr>
+      <w:rPr>
+        <w:rFonts w:ascii="Wingdings" w:hAnsi="Wingdings" w:hint="default"/>
+      </w:rPr>
+    </w:lvl>
+    <w:lvl w:ilvl="6" w:tplc="08090001" w:tentative="1">
+      <w:start w:val="1"/>
+      <w:numFmt w:val="bullet"/>
+      <w:lvlText w:val=""/>
+      <w:lvlJc w:val="left"/>
+      <w:pPr>
+        <w:ind w:left="5749" w:hanging="360"/>
+      </w:pPr>
+      <w:rPr>
+        <w:rFonts w:ascii="Symbol" w:hAnsi="Symbol" w:hint="default"/>
+      </w:rPr>
+    </w:lvl>
+    <w:lvl w:ilvl="7" w:tplc="08090003" w:tentative="1">
+      <w:start w:val="1"/>
+      <w:numFmt w:val="bullet"/>
+      <w:lvlText w:val="o"/>
+      <w:lvlJc w:val="left"/>
+      <w:pPr>
+        <w:ind w:left="6469" w:hanging="360"/>
+      </w:pPr>
+      <w:rPr>
+        <w:rFonts w:ascii="Courier New" w:hAnsi="Courier New" w:cs="Courier New" w:hint="default"/>
+      </w:rPr>
+    </w:lvl>
+    <w:lvl w:ilvl="8" w:tplc="08090005" w:tentative="1">
+      <w:start w:val="1"/>
+      <w:numFmt w:val="bullet"/>
+      <w:lvlText w:val=""/>
+      <w:lvlJc w:val="left"/>
+      <w:pPr>
+        <w:ind w:left="7189" w:hanging="360"/>
+      </w:pPr>
+      <w:rPr>
+        <w:rFonts w:ascii="Wingdings" w:hAnsi="Wingdings" w:hint="default"/>
+      </w:rPr>
+    </w:lvl>
+  </w:abstractNum>
+  <w:abstractNum w:abstractNumId="18" w15:restartNumberingAfterBreak="0">
     <w:nsid w:val="354252BC"/>
     <w:multiLevelType w:val="hybridMultilevel"/>
     <w:tmpl w:val="80AA5C88"/>
@@ -14684,7 +15440,7 @@
       </w:pPr>
     </w:lvl>
   </w:abstractNum>
-  <w:abstractNum w:abstractNumId="18" w15:restartNumberingAfterBreak="0">
+  <w:abstractNum w:abstractNumId="19" w15:restartNumberingAfterBreak="0">
     <w:nsid w:val="37D51C09"/>
     <w:multiLevelType w:val="hybridMultilevel"/>
     <w:tmpl w:val="E3B63FF0"/>
@@ -14770,7 +15526,7 @@
       </w:pPr>
     </w:lvl>
   </w:abstractNum>
-  <w:abstractNum w:abstractNumId="19" w15:restartNumberingAfterBreak="0">
+  <w:abstractNum w:abstractNumId="20" w15:restartNumberingAfterBreak="0">
     <w:nsid w:val="3A365BFE"/>
     <w:multiLevelType w:val="hybridMultilevel"/>
     <w:tmpl w:val="B6B0FAEC"/>
@@ -14856,7 +15612,7 @@
       </w:pPr>
     </w:lvl>
   </w:abstractNum>
-  <w:abstractNum w:abstractNumId="20" w15:restartNumberingAfterBreak="0">
+  <w:abstractNum w:abstractNumId="21" w15:restartNumberingAfterBreak="0">
     <w:nsid w:val="3D133080"/>
     <w:multiLevelType w:val="hybridMultilevel"/>
     <w:tmpl w:val="ACA48DA0"/>
@@ -14969,7 +15725,7 @@
       </w:rPr>
     </w:lvl>
   </w:abstractNum>
-  <w:abstractNum w:abstractNumId="21" w15:restartNumberingAfterBreak="0">
+  <w:abstractNum w:abstractNumId="22" w15:restartNumberingAfterBreak="0">
     <w:nsid w:val="3DA35379"/>
     <w:multiLevelType w:val="hybridMultilevel"/>
     <w:tmpl w:val="1358606C"/>
@@ -15082,7 +15838,7 @@
       </w:rPr>
     </w:lvl>
   </w:abstractNum>
-  <w:abstractNum w:abstractNumId="22" w15:restartNumberingAfterBreak="0">
+  <w:abstractNum w:abstractNumId="23" w15:restartNumberingAfterBreak="0">
     <w:nsid w:val="3EA02FDE"/>
     <w:multiLevelType w:val="multilevel"/>
     <w:tmpl w:val="6BAE4F6A"/>
@@ -15200,7 +15956,7 @@
       </w:rPr>
     </w:lvl>
   </w:abstractNum>
-  <w:abstractNum w:abstractNumId="23" w15:restartNumberingAfterBreak="0">
+  <w:abstractNum w:abstractNumId="24" w15:restartNumberingAfterBreak="0">
     <w:nsid w:val="400B2CC5"/>
     <w:multiLevelType w:val="multilevel"/>
     <w:tmpl w:val="8C0076A0"/>
@@ -15322,7 +16078,7 @@
       </w:rPr>
     </w:lvl>
   </w:abstractNum>
-  <w:abstractNum w:abstractNumId="24" w15:restartNumberingAfterBreak="0">
+  <w:abstractNum w:abstractNumId="25" w15:restartNumberingAfterBreak="0">
     <w:nsid w:val="441400DC"/>
     <w:multiLevelType w:val="hybridMultilevel"/>
     <w:tmpl w:val="4E326E4C"/>
@@ -15408,7 +16164,120 @@
       </w:pPr>
     </w:lvl>
   </w:abstractNum>
-  <w:abstractNum w:abstractNumId="25" w15:restartNumberingAfterBreak="0">
+  <w:abstractNum w:abstractNumId="26" w15:restartNumberingAfterBreak="0">
+    <w:nsid w:val="525B2D03"/>
+    <w:multiLevelType w:val="hybridMultilevel"/>
+    <w:tmpl w:val="FA342166"/>
+    <w:lvl w:ilvl="0" w:tplc="08090001">
+      <w:start w:val="1"/>
+      <w:numFmt w:val="bullet"/>
+      <w:lvlText w:val=""/>
+      <w:lvlJc w:val="left"/>
+      <w:pPr>
+        <w:ind w:left="1429" w:hanging="360"/>
+      </w:pPr>
+      <w:rPr>
+        <w:rFonts w:ascii="Symbol" w:hAnsi="Symbol" w:hint="default"/>
+      </w:rPr>
+    </w:lvl>
+    <w:lvl w:ilvl="1" w:tplc="08090003" w:tentative="1">
+      <w:start w:val="1"/>
+      <w:numFmt w:val="bullet"/>
+      <w:lvlText w:val="o"/>
+      <w:lvlJc w:val="left"/>
+      <w:pPr>
+        <w:ind w:left="2149" w:hanging="360"/>
+      </w:pPr>
+      <w:rPr>
+        <w:rFonts w:ascii="Courier New" w:hAnsi="Courier New" w:cs="Courier New" w:hint="default"/>
+      </w:rPr>
+    </w:lvl>
+    <w:lvl w:ilvl="2" w:tplc="08090005" w:tentative="1">
+      <w:start w:val="1"/>
+      <w:numFmt w:val="bullet"/>
+      <w:lvlText w:val=""/>
+      <w:lvlJc w:val="left"/>
+      <w:pPr>
+        <w:ind w:left="2869" w:hanging="360"/>
+      </w:pPr>
+      <w:rPr>
+        <w:rFonts w:ascii="Wingdings" w:hAnsi="Wingdings" w:hint="default"/>
+      </w:rPr>
+    </w:lvl>
+    <w:lvl w:ilvl="3" w:tplc="08090001" w:tentative="1">
+      <w:start w:val="1"/>
+      <w:numFmt w:val="bullet"/>
+      <w:lvlText w:val=""/>
+      <w:lvlJc w:val="left"/>
+      <w:pPr>
+        <w:ind w:left="3589" w:hanging="360"/>
+      </w:pPr>
+      <w:rPr>
+        <w:rFonts w:ascii="Symbol" w:hAnsi="Symbol" w:hint="default"/>
+      </w:rPr>
+    </w:lvl>
+    <w:lvl w:ilvl="4" w:tplc="08090003" w:tentative="1">
+      <w:start w:val="1"/>
+      <w:numFmt w:val="bullet"/>
+      <w:lvlText w:val="o"/>
+      <w:lvlJc w:val="left"/>
+      <w:pPr>
+        <w:ind w:left="4309" w:hanging="360"/>
+      </w:pPr>
+      <w:rPr>
+        <w:rFonts w:ascii="Courier New" w:hAnsi="Courier New" w:cs="Courier New" w:hint="default"/>
+      </w:rPr>
+    </w:lvl>
+    <w:lvl w:ilvl="5" w:tplc="08090005" w:tentative="1">
+      <w:start w:val="1"/>
+      <w:numFmt w:val="bullet"/>
+      <w:lvlText w:val=""/>
+      <w:lvlJc w:val="left"/>
+      <w:pPr>
+        <w:ind w:left="5029" w:hanging="360"/>
+      </w:pPr>
+      <w:rPr>
+        <w:rFonts w:ascii="Wingdings" w:hAnsi="Wingdings" w:hint="default"/>
+      </w:rPr>
+    </w:lvl>
+    <w:lvl w:ilvl="6" w:tplc="08090001" w:tentative="1">
+      <w:start w:val="1"/>
+      <w:numFmt w:val="bullet"/>
+      <w:lvlText w:val=""/>
+      <w:lvlJc w:val="left"/>
+      <w:pPr>
+        <w:ind w:left="5749" w:hanging="360"/>
+      </w:pPr>
+      <w:rPr>
+        <w:rFonts w:ascii="Symbol" w:hAnsi="Symbol" w:hint="default"/>
+      </w:rPr>
+    </w:lvl>
+    <w:lvl w:ilvl="7" w:tplc="08090003" w:tentative="1">
+      <w:start w:val="1"/>
+      <w:numFmt w:val="bullet"/>
+      <w:lvlText w:val="o"/>
+      <w:lvlJc w:val="left"/>
+      <w:pPr>
+        <w:ind w:left="6469" w:hanging="360"/>
+      </w:pPr>
+      <w:rPr>
+        <w:rFonts w:ascii="Courier New" w:hAnsi="Courier New" w:cs="Courier New" w:hint="default"/>
+      </w:rPr>
+    </w:lvl>
+    <w:lvl w:ilvl="8" w:tplc="08090005" w:tentative="1">
+      <w:start w:val="1"/>
+      <w:numFmt w:val="bullet"/>
+      <w:lvlText w:val=""/>
+      <w:lvlJc w:val="left"/>
+      <w:pPr>
+        <w:ind w:left="7189" w:hanging="360"/>
+      </w:pPr>
+      <w:rPr>
+        <w:rFonts w:ascii="Wingdings" w:hAnsi="Wingdings" w:hint="default"/>
+      </w:rPr>
+    </w:lvl>
+  </w:abstractNum>
+  <w:abstractNum w:abstractNumId="27" w15:restartNumberingAfterBreak="0">
     <w:nsid w:val="525F4D3A"/>
     <w:multiLevelType w:val="hybridMultilevel"/>
     <w:tmpl w:val="F0C45598"/>
@@ -15494,7 +16363,7 @@
       </w:pPr>
     </w:lvl>
   </w:abstractNum>
-  <w:abstractNum w:abstractNumId="26" w15:restartNumberingAfterBreak="0">
+  <w:abstractNum w:abstractNumId="28" w15:restartNumberingAfterBreak="0">
     <w:nsid w:val="529E318B"/>
     <w:multiLevelType w:val="hybridMultilevel"/>
     <w:tmpl w:val="D7F20E6C"/>
@@ -15583,7 +16452,7 @@
       </w:pPr>
     </w:lvl>
   </w:abstractNum>
-  <w:abstractNum w:abstractNumId="27" w15:restartNumberingAfterBreak="0">
+  <w:abstractNum w:abstractNumId="29" w15:restartNumberingAfterBreak="0">
     <w:nsid w:val="536062F8"/>
     <w:multiLevelType w:val="hybridMultilevel"/>
     <w:tmpl w:val="31805006"/>
@@ -15674,7 +16543,7 @@
       </w:pPr>
     </w:lvl>
   </w:abstractNum>
-  <w:abstractNum w:abstractNumId="28" w15:restartNumberingAfterBreak="0">
+  <w:abstractNum w:abstractNumId="30" w15:restartNumberingAfterBreak="0">
     <w:nsid w:val="5B9E128D"/>
     <w:multiLevelType w:val="multilevel"/>
     <w:tmpl w:val="8C0076A0"/>
@@ -15796,7 +16665,7 @@
       </w:rPr>
     </w:lvl>
   </w:abstractNum>
-  <w:abstractNum w:abstractNumId="29" w15:restartNumberingAfterBreak="0">
+  <w:abstractNum w:abstractNumId="31" w15:restartNumberingAfterBreak="0">
     <w:nsid w:val="5E6A5C42"/>
     <w:multiLevelType w:val="hybridMultilevel"/>
     <w:tmpl w:val="5360E428"/>
@@ -15909,7 +16778,7 @@
       </w:rPr>
     </w:lvl>
   </w:abstractNum>
-  <w:abstractNum w:abstractNumId="30" w15:restartNumberingAfterBreak="0">
+  <w:abstractNum w:abstractNumId="32" w15:restartNumberingAfterBreak="0">
     <w:nsid w:val="5F9A551F"/>
     <w:multiLevelType w:val="hybridMultilevel"/>
     <w:tmpl w:val="B5DAEEB0"/>
@@ -16022,7 +16891,7 @@
       </w:rPr>
     </w:lvl>
   </w:abstractNum>
-  <w:abstractNum w:abstractNumId="31" w15:restartNumberingAfterBreak="0">
+  <w:abstractNum w:abstractNumId="33" w15:restartNumberingAfterBreak="0">
     <w:nsid w:val="600749EB"/>
     <w:multiLevelType w:val="multilevel"/>
     <w:tmpl w:val="7C2AD6BA"/>
@@ -16143,7 +17012,7 @@
       </w:rPr>
     </w:lvl>
   </w:abstractNum>
-  <w:abstractNum w:abstractNumId="32" w15:restartNumberingAfterBreak="0">
+  <w:abstractNum w:abstractNumId="34" w15:restartNumberingAfterBreak="0">
     <w:nsid w:val="635508F8"/>
     <w:multiLevelType w:val="hybridMultilevel"/>
     <w:tmpl w:val="6A94351C"/>
@@ -16256,7 +17125,7 @@
       </w:rPr>
     </w:lvl>
   </w:abstractNum>
-  <w:abstractNum w:abstractNumId="33" w15:restartNumberingAfterBreak="0">
+  <w:abstractNum w:abstractNumId="35" w15:restartNumberingAfterBreak="0">
     <w:nsid w:val="67DA5CD9"/>
     <w:multiLevelType w:val="hybridMultilevel"/>
     <w:tmpl w:val="80C210CA"/>
@@ -16369,7 +17238,7 @@
       </w:rPr>
     </w:lvl>
   </w:abstractNum>
-  <w:abstractNum w:abstractNumId="34" w15:restartNumberingAfterBreak="0">
+  <w:abstractNum w:abstractNumId="36" w15:restartNumberingAfterBreak="0">
     <w:nsid w:val="691C2B55"/>
     <w:multiLevelType w:val="multilevel"/>
     <w:tmpl w:val="8C0076A0"/>
@@ -16491,7 +17360,7 @@
       </w:rPr>
     </w:lvl>
   </w:abstractNum>
-  <w:abstractNum w:abstractNumId="35" w15:restartNumberingAfterBreak="0">
+  <w:abstractNum w:abstractNumId="37" w15:restartNumberingAfterBreak="0">
     <w:nsid w:val="692F785A"/>
     <w:multiLevelType w:val="multilevel"/>
     <w:tmpl w:val="7F5C75B0"/>
@@ -16609,7 +17478,7 @@
       </w:rPr>
     </w:lvl>
   </w:abstractNum>
-  <w:abstractNum w:abstractNumId="36" w15:restartNumberingAfterBreak="0">
+  <w:abstractNum w:abstractNumId="38" w15:restartNumberingAfterBreak="0">
     <w:nsid w:val="6EF333C0"/>
     <w:multiLevelType w:val="hybridMultilevel"/>
     <w:tmpl w:val="31C26C2A"/>
@@ -16695,7 +17564,7 @@
       </w:pPr>
     </w:lvl>
   </w:abstractNum>
-  <w:abstractNum w:abstractNumId="37" w15:restartNumberingAfterBreak="0">
+  <w:abstractNum w:abstractNumId="39" w15:restartNumberingAfterBreak="0">
     <w:nsid w:val="71A04BEB"/>
     <w:multiLevelType w:val="hybridMultilevel"/>
     <w:tmpl w:val="331E67FC"/>
@@ -16784,7 +17653,7 @@
       </w:pPr>
     </w:lvl>
   </w:abstractNum>
-  <w:abstractNum w:abstractNumId="38" w15:restartNumberingAfterBreak="0">
+  <w:abstractNum w:abstractNumId="40" w15:restartNumberingAfterBreak="0">
     <w:nsid w:val="74286C14"/>
     <w:multiLevelType w:val="hybridMultilevel"/>
     <w:tmpl w:val="2F6E1D2C"/>
@@ -16897,7 +17766,7 @@
       </w:rPr>
     </w:lvl>
   </w:abstractNum>
-  <w:abstractNum w:abstractNumId="39" w15:restartNumberingAfterBreak="0">
+  <w:abstractNum w:abstractNumId="41" w15:restartNumberingAfterBreak="0">
     <w:nsid w:val="74A81307"/>
     <w:multiLevelType w:val="hybridMultilevel"/>
     <w:tmpl w:val="5748DEFC"/>
@@ -17010,7 +17879,7 @@
       </w:rPr>
     </w:lvl>
   </w:abstractNum>
-  <w:abstractNum w:abstractNumId="40" w15:restartNumberingAfterBreak="0">
+  <w:abstractNum w:abstractNumId="42" w15:restartNumberingAfterBreak="0">
     <w:nsid w:val="766B2EA5"/>
     <w:multiLevelType w:val="hybridMultilevel"/>
     <w:tmpl w:val="EBA4ABE8"/>
@@ -17096,7 +17965,7 @@
       </w:pPr>
     </w:lvl>
   </w:abstractNum>
-  <w:abstractNum w:abstractNumId="41" w15:restartNumberingAfterBreak="0">
+  <w:abstractNum w:abstractNumId="43" w15:restartNumberingAfterBreak="0">
     <w:nsid w:val="7E9619FD"/>
     <w:multiLevelType w:val="hybridMultilevel"/>
     <w:tmpl w:val="62C0D31C"/>
@@ -17213,7 +18082,7 @@
     <w:abstractNumId w:val="4"/>
   </w:num>
   <w:num w:numId="2">
-    <w:abstractNumId w:val="27"/>
+    <w:abstractNumId w:val="29"/>
   </w:num>
   <w:num w:numId="3">
     <w:abstractNumId w:val="8"/>
@@ -17222,16 +18091,16 @@
     <w:abstractNumId w:val="14"/>
   </w:num>
   <w:num w:numId="5">
-    <w:abstractNumId w:val="35"/>
+    <w:abstractNumId w:val="37"/>
   </w:num>
   <w:num w:numId="6">
-    <w:abstractNumId w:val="24"/>
+    <w:abstractNumId w:val="25"/>
   </w:num>
   <w:num w:numId="7">
     <w:abstractNumId w:val="2"/>
   </w:num>
   <w:num w:numId="8">
-    <w:abstractNumId w:val="36"/>
+    <w:abstractNumId w:val="38"/>
   </w:num>
   <w:num w:numId="9">
     <w:abstractNumId w:val="9"/>
@@ -17240,13 +18109,13 @@
     <w:abstractNumId w:val="7"/>
   </w:num>
   <w:num w:numId="11">
-    <w:abstractNumId w:val="23"/>
+    <w:abstractNumId w:val="24"/>
   </w:num>
   <w:num w:numId="12">
-    <w:abstractNumId w:val="34"/>
+    <w:abstractNumId w:val="36"/>
   </w:num>
   <w:num w:numId="13">
-    <w:abstractNumId w:val="28"/>
+    <w:abstractNumId w:val="30"/>
   </w:num>
   <w:num w:numId="14">
     <w:abstractNumId w:val="15"/>
@@ -17261,10 +18130,10 @@
     <w:abstractNumId w:val="3"/>
   </w:num>
   <w:num w:numId="17">
-    <w:abstractNumId w:val="25"/>
+    <w:abstractNumId w:val="27"/>
   </w:num>
   <w:num w:numId="18">
-    <w:abstractNumId w:val="40"/>
+    <w:abstractNumId w:val="42"/>
   </w:num>
   <w:num w:numId="19">
     <w:abstractNumId w:val="15"/>
@@ -17273,34 +18142,34 @@
     </w:lvlOverride>
   </w:num>
   <w:num w:numId="20">
-    <w:abstractNumId w:val="30"/>
+    <w:abstractNumId w:val="32"/>
   </w:num>
   <w:num w:numId="21">
-    <w:abstractNumId w:val="18"/>
+    <w:abstractNumId w:val="19"/>
   </w:num>
   <w:num w:numId="22">
-    <w:abstractNumId w:val="19"/>
+    <w:abstractNumId w:val="20"/>
   </w:num>
   <w:num w:numId="23">
     <w:abstractNumId w:val="16"/>
   </w:num>
   <w:num w:numId="24">
-    <w:abstractNumId w:val="39"/>
+    <w:abstractNumId w:val="41"/>
   </w:num>
   <w:num w:numId="25">
-    <w:abstractNumId w:val="21"/>
+    <w:abstractNumId w:val="22"/>
   </w:num>
   <w:num w:numId="26">
-    <w:abstractNumId w:val="32"/>
+    <w:abstractNumId w:val="34"/>
   </w:num>
   <w:num w:numId="27">
     <w:abstractNumId w:val="6"/>
   </w:num>
   <w:num w:numId="28">
-    <w:abstractNumId w:val="26"/>
+    <w:abstractNumId w:val="28"/>
   </w:num>
   <w:num w:numId="29">
-    <w:abstractNumId w:val="22"/>
+    <w:abstractNumId w:val="23"/>
   </w:num>
   <w:num w:numId="30">
     <w:abstractNumId w:val="12"/>
@@ -17318,34 +18187,40 @@
     <w:abstractNumId w:val="11"/>
   </w:num>
   <w:num w:numId="35">
-    <w:abstractNumId w:val="37"/>
+    <w:abstractNumId w:val="39"/>
   </w:num>
   <w:num w:numId="36">
-    <w:abstractNumId w:val="33"/>
+    <w:abstractNumId w:val="35"/>
   </w:num>
   <w:num w:numId="37">
-    <w:abstractNumId w:val="31"/>
+    <w:abstractNumId w:val="33"/>
   </w:num>
   <w:num w:numId="38">
     <w:abstractNumId w:val="13"/>
   </w:num>
   <w:num w:numId="39">
-    <w:abstractNumId w:val="41"/>
+    <w:abstractNumId w:val="43"/>
   </w:num>
   <w:num w:numId="40">
-    <w:abstractNumId w:val="20"/>
+    <w:abstractNumId w:val="21"/>
   </w:num>
   <w:num w:numId="41">
     <w:abstractNumId w:val="10"/>
   </w:num>
   <w:num w:numId="42">
-    <w:abstractNumId w:val="17"/>
+    <w:abstractNumId w:val="18"/>
   </w:num>
   <w:num w:numId="43">
-    <w:abstractNumId w:val="29"/>
+    <w:abstractNumId w:val="31"/>
   </w:num>
   <w:num w:numId="44">
-    <w:abstractNumId w:val="38"/>
+    <w:abstractNumId w:val="40"/>
+  </w:num>
+  <w:num w:numId="45">
+    <w:abstractNumId w:val="26"/>
+  </w:num>
+  <w:num w:numId="46">
+    <w:abstractNumId w:val="17"/>
   </w:num>
   <w:numIdMacAtCleanup w:val="15"/>
 </w:numbering>

</xml_diff>

<commit_message>
Fixed the title of diploma;
</commit_message>
<xml_diff>
--- a/ВКР_Белохвостов.docx
+++ b/ВКР_Белохвостов.docx
@@ -577,21 +577,49 @@
                 <w:rFonts w:asciiTheme="minorHAnsi" w:eastAsia="Calibri" w:hAnsiTheme="minorHAnsi" w:cs="Times New Roman"/>
                 <w:szCs w:val="28"/>
               </w:rPr>
-              <w:t>Разработка</w:t>
+              <w:t>Построение</w:t>
             </w:r>
             <w:r>
               <w:rPr>
                 <w:rFonts w:asciiTheme="minorHAnsi" w:eastAsia="Calibri" w:hAnsiTheme="minorHAnsi" w:cs="Times New Roman"/>
                 <w:szCs w:val="28"/>
               </w:rPr>
-              <w:t xml:space="preserve"> графово-аналитической</w:t>
+              <w:t xml:space="preserve"> графово</w:t>
             </w:r>
             <w:r>
               <w:rPr>
                 <w:rFonts w:asciiTheme="minorHAnsi" w:eastAsia="Calibri" w:hAnsiTheme="minorHAnsi" w:cs="Times New Roman"/>
                 <w:szCs w:val="28"/>
               </w:rPr>
-              <w:t xml:space="preserve"> модели выявления</w:t>
+              <w:t>й</w:t>
+            </w:r>
+            <w:r>
+              <w:rPr>
+                <w:rFonts w:asciiTheme="minorHAnsi" w:eastAsia="Calibri" w:hAnsiTheme="minorHAnsi" w:cs="Times New Roman"/>
+                <w:szCs w:val="28"/>
+              </w:rPr>
+              <w:t xml:space="preserve"> модели </w:t>
+            </w:r>
+            <w:r>
+              <w:rPr>
+                <w:rFonts w:asciiTheme="minorHAnsi" w:eastAsia="Calibri" w:hAnsiTheme="minorHAnsi" w:cs="Times New Roman"/>
+                <w:szCs w:val="28"/>
+              </w:rPr>
+              <w:t>анализа</w:t>
+            </w:r>
+            <w:r>
+              <w:rPr>
+                <w:rFonts w:asciiTheme="minorHAnsi" w:eastAsia="Calibri" w:hAnsiTheme="minorHAnsi" w:cs="Times New Roman"/>
+                <w:szCs w:val="28"/>
+              </w:rPr>
+              <w:t xml:space="preserve"> взаимозависимых</w:t>
+            </w:r>
+            <w:r>
+              <w:rPr>
+                <w:rFonts w:asciiTheme="minorHAnsi" w:eastAsia="Calibri" w:hAnsiTheme="minorHAnsi" w:cs="Times New Roman"/>
+                <w:szCs w:val="28"/>
+              </w:rPr>
+              <w:t xml:space="preserve"> лиц</w:t>
             </w:r>
           </w:p>
         </w:tc>
@@ -640,17 +668,10 @@
             </w:pPr>
             <w:r>
               <w:rPr>
-                <w:rFonts w:asciiTheme="minorHAnsi" w:eastAsia="Calibri" w:hAnsiTheme="minorHAnsi" w:cs="Times New Roman"/>
-                <w:szCs w:val="28"/>
-              </w:rPr>
-              <w:t>взаимозави</w:t>
-            </w:r>
-            <w:r>
-              <w:rPr>
                 <w:rFonts w:ascii="Calibri" w:eastAsia="Calibri" w:hAnsi="Calibri" w:cs="Times New Roman"/>
                 <w:szCs w:val="28"/>
               </w:rPr>
-              <w:t>симых лиц для целей трансфертного ценообразования</w:t>
+              <w:t>для целей трансфертного ценообразования</w:t>
             </w:r>
           </w:p>
         </w:tc>
@@ -1631,13 +1652,7 @@
         <w:rPr>
           <w:lang w:eastAsia="ru-RU"/>
         </w:rPr>
-        <w:t>Разработка графово-аналитической модели выявления</w:t>
-      </w:r>
-      <w:r>
-        <w:rPr>
-          <w:lang w:eastAsia="ru-RU"/>
-        </w:rPr>
-        <w:t xml:space="preserve"> </w:t>
+        <w:t>Построение графовой модели анализа взаимозависимых лиц</w:t>
       </w:r>
     </w:p>
     <w:p>
@@ -1652,19 +1667,7 @@
         <w:rPr>
           <w:lang w:eastAsia="ru-RU"/>
         </w:rPr>
-        <w:t xml:space="preserve">взаимозависимых </w:t>
-      </w:r>
-      <w:r>
-        <w:rPr>
-          <w:lang w:eastAsia="ru-RU"/>
-        </w:rPr>
-        <w:t>лиц</w:t>
-      </w:r>
-      <w:r>
-        <w:rPr>
-          <w:lang w:eastAsia="ru-RU"/>
-        </w:rPr>
-        <w:t xml:space="preserve"> для целей трансфертного ценообразования</w:t>
+        <w:t>для целей трансфертного ценообразования</w:t>
       </w:r>
       <w:r>
         <w:rPr>
@@ -1779,7 +1782,22 @@
         <w:t xml:space="preserve">Данная выпускная квалификационная работа посвящена </w:t>
       </w:r>
       <w:r>
-        <w:t>разработке графово-аналитической модели выявления взаимозависимых лиц для целей трансфертного ценообразования.</w:t>
+        <w:t>построению</w:t>
+      </w:r>
+      <w:r>
+        <w:t xml:space="preserve"> графово</w:t>
+      </w:r>
+      <w:r>
+        <w:t>й</w:t>
+      </w:r>
+      <w:r>
+        <w:t xml:space="preserve"> модели </w:t>
+      </w:r>
+      <w:r>
+        <w:t>анализа</w:t>
+      </w:r>
+      <w:r>
+        <w:t xml:space="preserve"> взаимозависимых лиц для целей трансфертного ценообразования.</w:t>
       </w:r>
     </w:p>
     <w:p>
@@ -1838,7 +1856,31 @@
         <w:ind w:firstLine="709"/>
       </w:pPr>
       <w:r>
-        <w:t>В данном работе была разработана графово-аналитическая модель выявления взаимозависимых лиц для трансфертного ценообразования. По итогам разработки модель была реализована в виде веб-приложения с пользовательским интерфейсом с помощью</w:t>
+        <w:t xml:space="preserve">В данном работе была </w:t>
+      </w:r>
+      <w:r>
+        <w:t>построена</w:t>
+      </w:r>
+      <w:r>
+        <w:t xml:space="preserve"> </w:t>
+      </w:r>
+      <w:r>
+        <w:t>графовая</w:t>
+      </w:r>
+      <w:r>
+        <w:t xml:space="preserve"> модель </w:t>
+      </w:r>
+      <w:r>
+        <w:t>анализа</w:t>
+      </w:r>
+      <w:r>
+        <w:t xml:space="preserve"> взаимозависимых лиц для трансфертного ценообразования. По итогам </w:t>
+      </w:r>
+      <w:r>
+        <w:t>построения</w:t>
+      </w:r>
+      <w:r>
+        <w:t xml:space="preserve"> модель была реализована в виде веб-приложения с пользовательским интерфейсом с помощью</w:t>
       </w:r>
       <w:r>
         <w:t xml:space="preserve"> </w:t>
@@ -1953,33 +1995,29 @@
       </w:r>
       <w:r>
         <w:rPr>
-          <w:lang w:val="en-US"/>
+          <w:lang w:val="en-US" w:eastAsia="ru-RU"/>
+        </w:rPr>
+        <w:t>Building a graph model for analyzing interdependent</w:t>
+      </w:r>
+    </w:p>
+    <w:p>
+      <w:pPr>
+        <w:jc w:val="right"/>
+        <w:rPr>
+          <w:lang w:val="en-US" w:eastAsia="ru-RU"/>
+        </w:rPr>
+      </w:pPr>
+      <w:r>
+        <w:rPr>
+          <w:lang w:val="en-US" w:eastAsia="ru-RU"/>
+        </w:rPr>
+        <w:t>persons</w:t>
+      </w:r>
+      <w:r>
+        <w:rPr>
+          <w:lang w:val="en-US" w:eastAsia="ru-RU"/>
         </w:rPr>
         <w:t xml:space="preserve"> </w:t>
-      </w:r>
-      <w:r>
-        <w:rPr>
-          <w:lang w:val="en-US" w:eastAsia="ru-RU"/>
-        </w:rPr>
-        <w:t xml:space="preserve">The development of a graph-analytical model for </w:t>
-      </w:r>
-      <w:r>
-        <w:rPr>
-          <w:lang w:val="en-US" w:eastAsia="ru-RU"/>
-        </w:rPr>
-        <w:t>identifying</w:t>
-      </w:r>
-      <w:r>
-        <w:rPr>
-          <w:lang w:val="en-US" w:eastAsia="ru-RU"/>
-        </w:rPr>
-        <w:br/>
-      </w:r>
-      <w:r>
-        <w:rPr>
-          <w:lang w:val="en-US" w:eastAsia="ru-RU"/>
-        </w:rPr>
-        <w:t xml:space="preserve">interdependent entities </w:t>
       </w:r>
       <w:r>
         <w:rPr>
@@ -2122,7 +2160,7 @@
           <w:ilvl w:val="0"/>
           <w:numId w:val="0"/>
         </w:numPr>
-        <w:ind w:firstLine="709"/>
+        <w:ind w:firstLine="708"/>
         <w:rPr>
           <w:lang w:val="en-US"/>
         </w:rPr>
@@ -2131,13 +2169,13 @@
         <w:rPr>
           <w:lang w:val="en-US"/>
         </w:rPr>
-        <w:t xml:space="preserve">This thesis paper is devoted to </w:t>
+        <w:t xml:space="preserve">This thesis paper is devoted </w:t>
       </w:r>
       <w:r>
         <w:rPr>
           <w:lang w:val="en-US"/>
         </w:rPr>
-        <w:t>the development of graph-analytical model for identifying interdependent entities for transfer pricing purposes.</w:t>
+        <w:t>to the construction of a graph model for the analysis of interdependent entities for transfer pricing purposes.</w:t>
       </w:r>
     </w:p>
     <w:p>
@@ -2147,7 +2185,7 @@
           <w:ilvl w:val="0"/>
           <w:numId w:val="0"/>
         </w:numPr>
-        <w:ind w:firstLine="709"/>
+        <w:ind w:firstLine="708"/>
         <w:rPr>
           <w:lang w:val="en-US"/>
         </w:rPr>
@@ -2156,7 +2194,7 @@
         <w:rPr>
           <w:lang w:val="en-US"/>
         </w:rPr>
-        <w:t>The relevance of the topic is that the identification of interdependence between counterparties performing transactions is one of the main procedures carried out by tax authorities. Knowledge and understanding of the signs of interdependence is the basis for countering a number of financial crimes related to the manipulation of taxable amounts.</w:t>
+        <w:t>The relevance of the topic is that the identification of interdependence between counterparties performing transactions is one of the main procedures carried out by tax authorities. Knowledge and understanding of the signs of interdependence is the basis for countering a number of financial crimes related to the manipulation of tax amounts.</w:t>
       </w:r>
     </w:p>
     <w:p>
@@ -2166,7 +2204,7 @@
           <w:ilvl w:val="0"/>
           <w:numId w:val="0"/>
         </w:numPr>
-        <w:ind w:firstLine="709"/>
+        <w:ind w:firstLine="708"/>
         <w:rPr>
           <w:lang w:val="en-US"/>
         </w:rPr>
@@ -2175,7 +2213,7 @@
         <w:rPr>
           <w:lang w:val="en-US"/>
         </w:rPr>
-        <w:t>In this paper, we developed a graph-analytical model for identifying interdependent entities for transfer pricing. As a result of development, the model was implemented as a web application with a user interface using the NodeJS software platform and the Express framework on the server side, and the ReactJS framework and the Redux library on the client side.</w:t>
+        <w:t>In this paper, a graph model for the analysis of interdependent entities for transfer pricing was constructed. As a result, the model was implemented as a web application with a user interface using the NodeJS software platform and the Express framework on the server side, and the ReactJS framework and the Redux library on the client side.</w:t>
       </w:r>
     </w:p>
     <w:p>
@@ -2185,7 +2223,7 @@
           <w:ilvl w:val="0"/>
           <w:numId w:val="0"/>
         </w:numPr>
-        <w:ind w:firstLine="709"/>
+        <w:ind w:firstLine="708"/>
         <w:rPr>
           <w:lang w:val="en-US"/>
         </w:rPr>
@@ -2196,18 +2234,6 @@
         </w:rPr>
         <w:t>In conclusion, the developed model was tested.</w:t>
       </w:r>
-    </w:p>
-    <w:p>
-      <w:pPr>
-        <w:spacing w:after="160" w:line="259" w:lineRule="auto"/>
-        <w:ind w:firstLine="0"/>
-        <w:jc w:val="left"/>
-        <w:rPr>
-          <w:rFonts w:eastAsiaTheme="minorEastAsia"/>
-          <w:szCs w:val="28"/>
-          <w:lang w:val="en-US" w:eastAsia="ru-RU"/>
-        </w:rPr>
-      </w:pPr>
       <w:r>
         <w:rPr>
           <w:lang w:val="en-US"/>
@@ -2289,15 +2315,7 @@
                 <w:rFonts w:eastAsiaTheme="majorEastAsia" w:cs="Times New Roman"/>
                 <w:noProof/>
               </w:rPr>
-              <w:t>Г</w:t>
-            </w:r>
-            <w:r>
-              <w:rPr>
-                <w:rStyle w:val="Hyperlink"/>
-                <w:rFonts w:eastAsiaTheme="majorEastAsia" w:cs="Times New Roman"/>
-                <w:noProof/>
-              </w:rPr>
-              <w:t>ЛАВА 1 ТРАНСФЕРТНОЕ ЦЕНООБРАЗОВАНИЕ И ПРИЗНАКИ ВЗАИМОЗАВИСИМОСТИ ЛИЦ</w:t>
+              <w:t>ГЛАВА 1 ТРАНСФЕРТНОЕ ЦЕНООБРАЗОВАНИЕ И ПРИЗНАКИ ВЗАИМОЗАВИСИМОСТИ ЛИЦ</w:t>
             </w:r>
             <w:r>
               <w:rPr>
@@ -4682,7 +4700,19 @@
         <w:t xml:space="preserve"> является </w:t>
       </w:r>
       <w:r>
-        <w:t xml:space="preserve">разработка графово-аналитической модели выявления взаимозависимых лиц для целей трансфертного ценообразования. Для </w:t>
+        <w:t>разработка графово</w:t>
+      </w:r>
+      <w:r>
+        <w:t>й</w:t>
+      </w:r>
+      <w:r>
+        <w:t xml:space="preserve"> модели </w:t>
+      </w:r>
+      <w:r>
+        <w:t>анализа</w:t>
+      </w:r>
+      <w:r>
+        <w:t xml:space="preserve"> взаимозависимых лиц для целей трансфертного ценообразования. Для </w:t>
       </w:r>
       <w:r>
         <w:t xml:space="preserve">достижения заявленной цели в работе решаются следующие </w:t>
@@ -4795,10 +4825,7 @@
         <w:t xml:space="preserve"> ценообразования</w:t>
       </w:r>
       <w:r>
-        <w:t>, а также построение</w:t>
-      </w:r>
-      <w:r>
-        <w:t xml:space="preserve"> графово-аналитической модели.</w:t>
+        <w:t>.</w:t>
       </w:r>
     </w:p>
     <w:p>
@@ -7278,21 +7305,7 @@
           <w:color w:val="0D0D0D" w:themeColor="text1" w:themeTint="F2"/>
           <w:szCs w:val="28"/>
         </w:rPr>
-        <w:t xml:space="preserve">т </w:t>
-      </w:r>
-      <w:r>
-        <w:rPr>
-          <w:color w:val="0D0D0D" w:themeColor="text1" w:themeTint="F2"/>
-          <w:szCs w:val="28"/>
-        </w:rPr>
-        <w:t>предприятию</w:t>
-      </w:r>
-      <w:r>
-        <w:rPr>
-          <w:color w:val="0D0D0D" w:themeColor="text1" w:themeTint="F2"/>
-          <w:szCs w:val="28"/>
-        </w:rPr>
-        <w:t xml:space="preserve"> применять стратегию высоких цен, в случаях, когда условия рынка предрасполагают к этому. </w:t>
+        <w:t xml:space="preserve">т предприятию применять стратегию высоких цен, в случаях, когда условия рынка предрасполагают к этому. </w:t>
       </w:r>
     </w:p>
     <w:p>
@@ -7356,35 +7369,7 @@
           <w:color w:val="0D0D0D" w:themeColor="text1" w:themeTint="F2"/>
           <w:szCs w:val="28"/>
         </w:rPr>
-        <w:t xml:space="preserve"> м</w:t>
-      </w:r>
-      <w:r>
-        <w:rPr>
-          <w:color w:val="0D0D0D" w:themeColor="text1" w:themeTint="F2"/>
-          <w:szCs w:val="28"/>
-        </w:rPr>
-        <w:t>етод оценки максимально приемлемой цены</w:t>
-      </w:r>
-      <w:r>
-        <w:rPr>
-          <w:color w:val="0D0D0D" w:themeColor="text1" w:themeTint="F2"/>
-          <w:szCs w:val="28"/>
-        </w:rPr>
-        <w:t xml:space="preserve"> и м</w:t>
-      </w:r>
-      <w:r>
-        <w:rPr>
-          <w:color w:val="0D0D0D" w:themeColor="text1" w:themeTint="F2"/>
-          <w:szCs w:val="28"/>
-        </w:rPr>
-        <w:t>етод расчета экономической стоимости товара</w:t>
-      </w:r>
-      <w:r>
-        <w:rPr>
-          <w:color w:val="0D0D0D" w:themeColor="text1" w:themeTint="F2"/>
-          <w:szCs w:val="28"/>
-        </w:rPr>
-        <w:t>.</w:t>
+        <w:t xml:space="preserve"> метод оценки максимально приемлемой цены и метод расчета экономической стоимости товара.</w:t>
       </w:r>
     </w:p>
     <w:p>
@@ -11960,7 +11945,19 @@
         <w:rPr>
           <w:lang w:eastAsia="en-US"/>
         </w:rPr>
-        <w:t xml:space="preserve">. Обозначение пустого множества изображено на </w:t>
+        <w:t xml:space="preserve">. Обозначение пустого множества </w:t>
+      </w:r>
+      <w:r>
+        <w:rPr>
+          <w:lang w:eastAsia="en-US"/>
+        </w:rPr>
+        <w:t>представлено</w:t>
+      </w:r>
+      <w:r>
+        <w:rPr>
+          <w:lang w:eastAsia="en-US"/>
+        </w:rPr>
+        <w:t xml:space="preserve"> на </w:t>
       </w:r>
       <w:r>
         <w:rPr>
@@ -12935,7 +12932,7 @@
           <w:bCs/>
           <w:lang w:eastAsia="en-US"/>
         </w:rPr>
-        <w:t>3.2</w:t>
+        <w:t>3.2.</w:t>
       </w:r>
       <w:r>
         <w:rPr>
@@ -12944,7 +12941,7 @@
           <w:bCs/>
           <w:lang w:eastAsia="en-US"/>
         </w:rPr>
-        <w:t>.</w:t>
+        <w:t>2</w:t>
       </w:r>
       <w:r>
         <w:rPr>
@@ -12953,25 +12950,7 @@
           <w:bCs/>
           <w:lang w:eastAsia="en-US"/>
         </w:rPr>
-        <w:t>2</w:t>
-      </w:r>
-      <w:r>
-        <w:rPr>
-          <w:rFonts w:ascii="Arial" w:hAnsi="Arial" w:cs="Arial"/>
-          <w:b/>
-          <w:bCs/>
-          <w:lang w:eastAsia="en-US"/>
-        </w:rPr>
-        <w:t xml:space="preserve"> </w:t>
-      </w:r>
-      <w:r>
-        <w:rPr>
-          <w:rFonts w:ascii="Arial" w:hAnsi="Arial" w:cs="Arial"/>
-          <w:b/>
-          <w:bCs/>
-          <w:lang w:eastAsia="en-US"/>
-        </w:rPr>
-        <w:t>Промежуточное тестирование</w:t>
+        <w:t xml:space="preserve"> Промежуточное тестирование</w:t>
       </w:r>
       <w:r>
         <w:rPr>
@@ -13404,6 +13383,7 @@
         <w:docPartUnique/>
       </w:docPartObj>
     </w:sdtPr>
+    <w:sdtEndPr/>
     <w:sdtContent>
       <w:p>
         <w:pPr>

</xml_diff>

<commit_message>
Finished the two paragraph of second part of diploma;
</commit_message>
<xml_diff>
--- a/ВКР_Белохвостов.docx
+++ b/ВКР_Белохвостов.docx
@@ -2011,19 +2011,7 @@
         <w:rPr>
           <w:lang w:val="en-US" w:eastAsia="ru-RU"/>
         </w:rPr>
-        <w:t>persons</w:t>
-      </w:r>
-      <w:r>
-        <w:rPr>
-          <w:lang w:val="en-US" w:eastAsia="ru-RU"/>
-        </w:rPr>
-        <w:t xml:space="preserve"> </w:t>
-      </w:r>
-      <w:r>
-        <w:rPr>
-          <w:lang w:val="en-US" w:eastAsia="ru-RU"/>
-        </w:rPr>
-        <w:t>for transfer pricing purposes</w:t>
+        <w:t>persons for transfer pricing purposes</w:t>
       </w:r>
       <w:r>
         <w:rPr>
@@ -11391,7 +11379,19 @@
         <w:rPr>
           <w:lang w:eastAsia="en-US"/>
         </w:rPr>
-        <w:t xml:space="preserve"> из ключевых понятий в математике, стоящее на ряду с понятием точкой или прямой в геометрии</w:t>
+        <w:t xml:space="preserve"> из ключевых понятий в математике, стоящее на ряду с понятием точк</w:t>
+      </w:r>
+      <w:r>
+        <w:rPr>
+          <w:lang w:eastAsia="en-US"/>
+        </w:rPr>
+        <w:t>и</w:t>
+      </w:r>
+      <w:r>
+        <w:rPr>
+          <w:lang w:eastAsia="en-US"/>
+        </w:rPr>
+        <w:t xml:space="preserve"> или прямой в геометрии</w:t>
       </w:r>
       <w:r>
         <w:rPr>
@@ -11416,7 +11416,79 @@
         <w:rPr>
           <w:lang w:eastAsia="en-US"/>
         </w:rPr>
-        <w:t>Обычно множество обозначается заглавной буквой латинского алфавита, а его элементы прописными буквами, зачастую имеющими индекс в определенном диапазоне (формула 2.1)</w:t>
+        <w:t>Обычно множество обозначается заглавной буквой латинского алфавита, а его элемент</w:t>
+      </w:r>
+      <w:r>
+        <w:rPr>
+          <w:lang w:eastAsia="en-US"/>
+        </w:rPr>
+        <w:t>ы могут являться переменными в виде</w:t>
+      </w:r>
+      <w:r>
+        <w:rPr>
+          <w:lang w:eastAsia="en-US"/>
+        </w:rPr>
+        <w:t xml:space="preserve"> прописны</w:t>
+      </w:r>
+      <w:r>
+        <w:rPr>
+          <w:lang w:eastAsia="en-US"/>
+        </w:rPr>
+        <w:t>х</w:t>
+      </w:r>
+      <w:r>
+        <w:rPr>
+          <w:lang w:eastAsia="en-US"/>
+        </w:rPr>
+        <w:t xml:space="preserve"> букв, зачастую имеющи</w:t>
+      </w:r>
+      <w:r>
+        <w:rPr>
+          <w:lang w:eastAsia="en-US"/>
+        </w:rPr>
+        <w:t>х</w:t>
+      </w:r>
+      <w:r>
+        <w:rPr>
+          <w:lang w:eastAsia="en-US"/>
+        </w:rPr>
+        <w:t xml:space="preserve"> индекс</w:t>
+      </w:r>
+      <w:r>
+        <w:rPr>
+          <w:lang w:eastAsia="en-US"/>
+        </w:rPr>
+        <w:t xml:space="preserve"> (формула 2.1)</w:t>
+      </w:r>
+      <w:r>
+        <w:rPr>
+          <w:lang w:eastAsia="en-US"/>
+        </w:rPr>
+        <w:t>, заданный</w:t>
+      </w:r>
+      <w:r>
+        <w:rPr>
+          <w:lang w:eastAsia="en-US"/>
+        </w:rPr>
+        <w:t xml:space="preserve"> в определенном диапазоне</w:t>
+      </w:r>
+      <w:r>
+        <w:rPr>
+          <w:lang w:eastAsia="en-US"/>
+        </w:rPr>
+        <w:t>,</w:t>
+      </w:r>
+      <w:r>
+        <w:rPr>
+          <w:lang w:eastAsia="en-US"/>
+        </w:rPr>
+        <w:t xml:space="preserve"> числами</w:t>
+      </w:r>
+      <w:r>
+        <w:rPr>
+          <w:lang w:eastAsia="en-US"/>
+        </w:rPr>
+        <w:t xml:space="preserve"> и т.д</w:t>
       </w:r>
       <w:r>
         <w:rPr>
@@ -11656,16 +11728,84 @@
           <w:ilvl w:val="0"/>
           <w:numId w:val="0"/>
         </w:numPr>
-        <w:rPr>
-          <w:lang w:eastAsia="en-US"/>
-        </w:rPr>
-      </w:pPr>
-      <w:r>
-        <w:rPr>
-          <w:lang w:eastAsia="en-US"/>
-        </w:rPr>
-        <w:tab/>
-      </w:r>
+        <w:ind w:firstLine="708"/>
+        <w:rPr>
+          <w:lang w:eastAsia="en-US"/>
+        </w:rPr>
+      </w:pPr>
+      <w:r>
+        <w:rPr>
+          <w:lang w:eastAsia="en-US"/>
+        </w:rPr>
+        <w:t>Также множества могут быть описаны с помощью отражения свойств и поведения набора его элементов, при этом не исключая абстрактных имен. Например, «множество</w:t>
+      </w:r>
+      <w:r>
+        <w:rPr>
+          <w:lang w:eastAsia="en-US"/>
+        </w:rPr>
+        <w:t xml:space="preserve"> </w:t>
+      </w:r>
+      <w:r>
+        <w:rPr>
+          <w:lang w:eastAsia="en-US"/>
+        </w:rPr>
+        <w:t>С</w:t>
+      </w:r>
+      <w:r>
+        <w:rPr>
+          <w:lang w:eastAsia="en-US"/>
+        </w:rPr>
+        <w:t xml:space="preserve">», </w:t>
+      </w:r>
+      <w:r>
+        <w:rPr>
+          <w:lang w:eastAsia="en-US"/>
+        </w:rPr>
+        <w:t>«множество предприятий»</w:t>
+      </w:r>
+      <w:r>
+        <w:rPr>
+          <w:lang w:eastAsia="en-US"/>
+        </w:rPr>
+        <w:t xml:space="preserve"> или</w:t>
+      </w:r>
+      <w:r>
+        <w:rPr>
+          <w:lang w:eastAsia="en-US"/>
+        </w:rPr>
+        <w:t xml:space="preserve"> «множество</w:t>
+      </w:r>
+      <w:r>
+        <w:rPr>
+          <w:lang w:eastAsia="en-US"/>
+        </w:rPr>
+        <w:t xml:space="preserve"> взаимозависимых лиц</w:t>
+      </w:r>
+      <w:r>
+        <w:rPr>
+          <w:lang w:eastAsia="en-US"/>
+        </w:rPr>
+        <w:t>»</w:t>
+      </w:r>
+      <w:r>
+        <w:rPr>
+          <w:lang w:eastAsia="en-US"/>
+        </w:rPr>
+        <w:t>.</w:t>
+      </w:r>
+    </w:p>
+    <w:p>
+      <w:pPr>
+        <w:pStyle w:val="10"/>
+        <w:numPr>
+          <w:ilvl w:val="0"/>
+          <w:numId w:val="0"/>
+        </w:numPr>
+        <w:ind w:firstLine="708"/>
+        <w:rPr>
+          <w:lang w:eastAsia="en-US"/>
+        </w:rPr>
+      </w:pPr>
       <w:r>
         <w:rPr>
           <w:lang w:eastAsia="en-US"/>
@@ -11811,6 +11951,7 @@
         <w:rPr>
           <w:lang w:eastAsia="en-US"/>
         </w:rPr>
+        <w:lastRenderedPageBreak/>
         <w:t xml:space="preserve">Бесконечный множества, которые в отличие от </w:t>
       </w:r>
       <w:r>
@@ -12016,7 +12157,6 @@
                   <w:rPr>
                     <w:rFonts w:ascii="Cambria Math" w:hAnsi="Cambria Math" w:cs="Times New Roman"/>
                   </w:rPr>
-                  <w:lastRenderedPageBreak/>
                   <m:t> B</m:t>
                 </m:r>
                 <m:r>
@@ -12071,6 +12211,7 @@
           <w:ilvl w:val="0"/>
           <w:numId w:val="0"/>
         </w:numPr>
+        <w:ind w:firstLine="708"/>
         <w:rPr>
           <w:lang w:eastAsia="en-US"/>
         </w:rPr>
@@ -12080,6 +12221,1730 @@
           <w:lang w:eastAsia="en-US"/>
         </w:rPr>
         <w:t xml:space="preserve"> </w:t>
+      </w:r>
+      <w:r>
+        <w:rPr>
+          <w:lang w:eastAsia="en-US"/>
+        </w:rPr>
+        <w:t>В случаях, когда одна из совокупностей состоит из элементов, входящих в состав другой, то такую совокупность называют подмножеством и обозначают с помощью символа включения (формула 2.5).</w:t>
+      </w:r>
+      <w:r>
+        <w:rPr>
+          <w:lang w:eastAsia="en-US"/>
+        </w:rPr>
+        <w:t xml:space="preserve"> </w:t>
+      </w:r>
+      <w:r>
+        <w:rPr>
+          <w:lang w:eastAsia="en-US"/>
+        </w:rPr>
+        <w:t>Если набор элементов двух множеств идентичен, то их называют равными.</w:t>
+      </w:r>
+    </w:p>
+    <w:tbl>
+      <w:tblPr>
+        <w:tblStyle w:val="TableGrid"/>
+        <w:tblW w:w="0" w:type="auto"/>
+        <w:tblLook w:val="04A0" w:firstRow="1" w:lastRow="0" w:firstColumn="1" w:lastColumn="0" w:noHBand="0" w:noVBand="1"/>
+      </w:tblPr>
+      <w:tblGrid>
+        <w:gridCol w:w="8317"/>
+        <w:gridCol w:w="753"/>
+      </w:tblGrid>
+      <w:tr>
+        <w:tc>
+          <w:tcPr>
+            <w:tcW w:w="8359" w:type="dxa"/>
+            <w:tcBorders>
+              <w:top w:val="nil"/>
+              <w:left w:val="nil"/>
+              <w:bottom w:val="nil"/>
+              <w:right w:val="nil"/>
+            </w:tcBorders>
+            <w:vAlign w:val="center"/>
+          </w:tcPr>
+          <w:p>
+            <w:pPr>
+              <w:rPr>
+                <w:rFonts w:cs="Times New Roman"/>
+                <w:i/>
+                <w:lang w:val="en-US"/>
+              </w:rPr>
+            </w:pPr>
+            <m:oMathPara>
+              <m:oMath>
+                <m:r>
+                  <w:rPr>
+                    <w:rFonts w:ascii="Cambria Math" w:hAnsi="Cambria Math" w:cs="Times New Roman"/>
+                  </w:rPr>
+                  <m:t> </m:t>
+                </m:r>
+                <m:r>
+                  <w:rPr>
+                    <w:rFonts w:ascii="Cambria Math" w:hAnsi="Cambria Math" w:cs="Times New Roman"/>
+                    <w:lang w:val="en-US"/>
+                  </w:rPr>
+                  <m:t>A=</m:t>
+                </m:r>
+                <m:d>
+                  <m:dPr>
+                    <m:begChr m:val="{"/>
+                    <m:endChr m:val="}"/>
+                    <m:ctrlPr>
+                      <w:rPr>
+                        <w:rFonts w:ascii="Cambria Math" w:hAnsi="Cambria Math" w:cs="Times New Roman"/>
+                        <w:i/>
+                        <w:lang w:val="en-US"/>
+                      </w:rPr>
+                    </m:ctrlPr>
+                  </m:dPr>
+                  <m:e>
+                    <m:r>
+                      <w:rPr>
+                        <w:rFonts w:ascii="Cambria Math" w:hAnsi="Cambria Math" w:cs="Times New Roman"/>
+                        <w:lang w:val="en-US"/>
+                      </w:rPr>
+                      <m:t>1, 2, 3</m:t>
+                    </m:r>
+                  </m:e>
+                </m:d>
+                <m:r>
+                  <w:rPr>
+                    <w:rFonts w:ascii="Cambria Math" w:hAnsi="Cambria Math" w:cs="Times New Roman"/>
+                    <w:lang w:val="en-US"/>
+                  </w:rPr>
+                  <m:t>;B=</m:t>
+                </m:r>
+                <m:d>
+                  <m:dPr>
+                    <m:begChr m:val="{"/>
+                    <m:endChr m:val="}"/>
+                    <m:ctrlPr>
+                      <w:rPr>
+                        <w:rFonts w:ascii="Cambria Math" w:hAnsi="Cambria Math" w:cs="Times New Roman"/>
+                        <w:i/>
+                        <w:lang w:val="en-US"/>
+                      </w:rPr>
+                    </m:ctrlPr>
+                  </m:dPr>
+                  <m:e>
+                    <m:r>
+                      <w:rPr>
+                        <w:rFonts w:ascii="Cambria Math" w:hAnsi="Cambria Math" w:cs="Times New Roman"/>
+                        <w:lang w:val="en-US"/>
+                      </w:rPr>
+                      <m:t>1,</m:t>
+                    </m:r>
+                    <m:r>
+                      <w:rPr>
+                        <w:rFonts w:ascii="Cambria Math" w:hAnsi="Cambria Math" w:cs="Times New Roman"/>
+                        <w:lang w:val="en-US"/>
+                      </w:rPr>
+                      <m:t xml:space="preserve"> </m:t>
+                    </m:r>
+                    <m:r>
+                      <w:rPr>
+                        <w:rFonts w:ascii="Cambria Math" w:hAnsi="Cambria Math" w:cs="Times New Roman"/>
+                        <w:lang w:val="en-US"/>
+                      </w:rPr>
+                      <m:t>2,</m:t>
+                    </m:r>
+                    <m:r>
+                      <w:rPr>
+                        <w:rFonts w:ascii="Cambria Math" w:hAnsi="Cambria Math" w:cs="Times New Roman"/>
+                        <w:lang w:val="en-US"/>
+                      </w:rPr>
+                      <m:t xml:space="preserve"> </m:t>
+                    </m:r>
+                    <m:r>
+                      <w:rPr>
+                        <w:rFonts w:ascii="Cambria Math" w:hAnsi="Cambria Math" w:cs="Times New Roman"/>
+                        <w:lang w:val="en-US"/>
+                      </w:rPr>
+                      <m:t>3,</m:t>
+                    </m:r>
+                    <m:r>
+                      <w:rPr>
+                        <w:rFonts w:ascii="Cambria Math" w:hAnsi="Cambria Math" w:cs="Times New Roman"/>
+                        <w:lang w:val="en-US"/>
+                      </w:rPr>
+                      <m:t xml:space="preserve"> </m:t>
+                    </m:r>
+                    <m:r>
+                      <w:rPr>
+                        <w:rFonts w:ascii="Cambria Math" w:hAnsi="Cambria Math" w:cs="Times New Roman"/>
+                        <w:lang w:val="en-US"/>
+                      </w:rPr>
+                      <m:t>4,</m:t>
+                    </m:r>
+                    <m:r>
+                      <w:rPr>
+                        <w:rFonts w:ascii="Cambria Math" w:hAnsi="Cambria Math" w:cs="Times New Roman"/>
+                        <w:lang w:val="en-US"/>
+                      </w:rPr>
+                      <m:t xml:space="preserve"> </m:t>
+                    </m:r>
+                    <m:r>
+                      <w:rPr>
+                        <w:rFonts w:ascii="Cambria Math" w:hAnsi="Cambria Math" w:cs="Times New Roman"/>
+                        <w:lang w:val="en-US"/>
+                      </w:rPr>
+                      <m:t>5</m:t>
+                    </m:r>
+                  </m:e>
+                </m:d>
+                <m:r>
+                  <w:rPr>
+                    <w:rFonts w:ascii="Cambria Math" w:hAnsi="Cambria Math" w:cs="Times New Roman"/>
+                    <w:lang w:val="en-US"/>
+                  </w:rPr>
+                  <m:t>;A</m:t>
+                </m:r>
+                <m:r>
+                  <w:rPr>
+                    <w:rFonts w:ascii="Cambria Math" w:hAnsi="Cambria Math" w:cs="Times New Roman"/>
+                    <w:lang w:val="en-US"/>
+                  </w:rPr>
+                  <m:t>⊂</m:t>
+                </m:r>
+                <m:r>
+                  <w:rPr>
+                    <w:rFonts w:ascii="Cambria Math" w:hAnsi="Cambria Math" w:cs="Times New Roman"/>
+                    <w:lang w:val="en-US"/>
+                  </w:rPr>
+                  <m:t>B</m:t>
+                </m:r>
+              </m:oMath>
+            </m:oMathPara>
+          </w:p>
+        </w:tc>
+        <w:tc>
+          <w:tcPr>
+            <w:tcW w:w="701" w:type="dxa"/>
+            <w:tcBorders>
+              <w:top w:val="nil"/>
+              <w:left w:val="nil"/>
+              <w:bottom w:val="nil"/>
+              <w:right w:val="nil"/>
+            </w:tcBorders>
+            <w:vAlign w:val="center"/>
+          </w:tcPr>
+          <w:p>
+            <w:pPr>
+              <w:ind w:firstLine="0"/>
+            </w:pPr>
+            <w:r>
+              <w:t>(</w:t>
+            </w:r>
+            <w:r>
+              <w:rPr>
+                <w:lang w:val="en-US"/>
+              </w:rPr>
+              <w:t>2.</w:t>
+            </w:r>
+            <w:r>
+              <w:rPr>
+                <w:lang w:val="en-US"/>
+              </w:rPr>
+              <w:t>5</w:t>
+            </w:r>
+            <w:r>
+              <w:t>)</w:t>
+            </w:r>
+          </w:p>
+        </w:tc>
+      </w:tr>
+    </w:tbl>
+    <w:p>
+      <w:pPr>
+        <w:pStyle w:val="10"/>
+        <w:numPr>
+          <w:ilvl w:val="0"/>
+          <w:numId w:val="0"/>
+        </w:numPr>
+        <w:ind w:firstLine="708"/>
+        <w:rPr>
+          <w:lang w:eastAsia="en-US"/>
+        </w:rPr>
+      </w:pPr>
+      <w:r>
+        <w:rPr>
+          <w:lang w:eastAsia="en-US"/>
+        </w:rPr>
+        <w:t xml:space="preserve">Отношения, </w:t>
+      </w:r>
+      <w:r>
+        <w:rPr>
+          <w:lang w:eastAsia="en-US"/>
+        </w:rPr>
+        <w:t>наравне с вышеописанной терминологией</w:t>
+      </w:r>
+      <w:r>
+        <w:rPr>
+          <w:lang w:eastAsia="en-US"/>
+        </w:rPr>
+        <w:t xml:space="preserve"> являются важным терминов в теоретико-множественном представлении данных и отражают наличие или отсутствие свойств и взаимосвязей между объектами</w:t>
+      </w:r>
+      <w:r>
+        <w:rPr>
+          <w:lang w:eastAsia="en-US"/>
+        </w:rPr>
+        <w:t>.</w:t>
+      </w:r>
+    </w:p>
+    <w:p>
+      <w:pPr>
+        <w:pStyle w:val="10"/>
+        <w:numPr>
+          <w:ilvl w:val="0"/>
+          <w:numId w:val="0"/>
+        </w:numPr>
+        <w:ind w:firstLine="709"/>
+        <w:rPr>
+          <w:lang w:eastAsia="en-US"/>
+        </w:rPr>
+      </w:pPr>
+      <w:r>
+        <w:rPr>
+          <w:lang w:eastAsia="en-US"/>
+        </w:rPr>
+        <w:t>Итак, отношение (</w:t>
+      </w:r>
+      <w:r>
+        <w:rPr>
+          <w:lang w:val="en-US" w:eastAsia="en-US"/>
+        </w:rPr>
+        <w:t>R</w:t>
+      </w:r>
+      <w:r>
+        <w:rPr>
+          <w:lang w:eastAsia="en-US"/>
+        </w:rPr>
+        <w:t xml:space="preserve">) есть подмножество декартова произведения (набор упорядоченных пар исходных множеств) некоторых множеств </w:t>
+      </w:r>
+      <m:oMath>
+        <m:r>
+          <w:rPr>
+            <w:rFonts w:ascii="Cambria Math" w:hAnsi="Cambria Math" w:cs="Times New Roman"/>
+          </w:rPr>
+          <w:br/>
+        </m:r>
+        <m:r>
+          <w:rPr>
+            <w:rFonts w:ascii="Cambria Math" w:hAnsi="Cambria Math" w:cs="Times New Roman"/>
+          </w:rPr>
+          <m:t> </m:t>
+        </m:r>
+        <m:sSub>
+          <m:sSubPr>
+            <m:ctrlPr>
+              <w:rPr>
+                <w:rFonts w:ascii="Cambria Math" w:hAnsi="Cambria Math" w:cs="Times New Roman"/>
+                <w:i/>
+              </w:rPr>
+            </m:ctrlPr>
+          </m:sSubPr>
+          <m:e>
+            <m:r>
+              <w:rPr>
+                <w:rFonts w:ascii="Cambria Math" w:hAnsi="Cambria Math" w:cs="Times New Roman"/>
+              </w:rPr>
+              <m:t>M</m:t>
+            </m:r>
+          </m:e>
+          <m:sub>
+            <m:r>
+              <w:rPr>
+                <w:rFonts w:ascii="Cambria Math" w:hAnsi="Cambria Math" w:cs="Times New Roman"/>
+              </w:rPr>
+              <m:t>i</m:t>
+            </m:r>
+          </m:sub>
+        </m:sSub>
+      </m:oMath>
+      <w:r>
+        <w:rPr>
+          <w:lang w:eastAsia="en-US"/>
+        </w:rPr>
+        <w:t xml:space="preserve">, где </w:t>
+      </w:r>
+      <w:proofErr w:type="spellStart"/>
+      <w:r>
+        <w:rPr>
+          <w:lang w:val="en-US" w:eastAsia="en-US"/>
+        </w:rPr>
+        <w:t>i</w:t>
+      </w:r>
+      <w:proofErr w:type="spellEnd"/>
+      <w:r>
+        <w:rPr>
+          <w:lang w:eastAsia="en-US"/>
+        </w:rPr>
+        <w:t xml:space="preserve"> </w:t>
+      </w:r>
+      <w:r>
+        <w:rPr>
+          <w:lang w:eastAsia="en-US"/>
+        </w:rPr>
+        <w:t xml:space="preserve">– это </w:t>
+      </w:r>
+      <w:r>
+        <w:rPr>
+          <w:lang w:eastAsia="en-US"/>
+        </w:rPr>
+        <w:t>интервал</w:t>
+      </w:r>
+      <w:r>
+        <w:rPr>
+          <w:lang w:eastAsia="en-US"/>
+        </w:rPr>
+        <w:t xml:space="preserve"> целых чисел</w:t>
+      </w:r>
+      <w:r>
+        <w:rPr>
+          <w:lang w:eastAsia="en-US"/>
+        </w:rPr>
+        <w:t xml:space="preserve"> от 1 до </w:t>
+      </w:r>
+      <w:r>
+        <w:rPr>
+          <w:lang w:val="en-US" w:eastAsia="en-US"/>
+        </w:rPr>
+        <w:t>n</w:t>
+      </w:r>
+      <w:r>
+        <w:rPr>
+          <w:lang w:eastAsia="en-US"/>
+        </w:rPr>
+        <w:t xml:space="preserve"> (</w:t>
+      </w:r>
+      <w:r>
+        <w:rPr>
+          <w:lang w:eastAsia="en-US"/>
+        </w:rPr>
+        <w:t>формула</w:t>
+      </w:r>
+      <w:r>
+        <w:rPr>
+          <w:lang w:eastAsia="en-US"/>
+        </w:rPr>
+        <w:t xml:space="preserve"> 2.6</w:t>
+      </w:r>
+      <w:r>
+        <w:rPr>
+          <w:lang w:eastAsia="en-US"/>
+        </w:rPr>
+        <w:t>)</w:t>
+      </w:r>
+      <w:r>
+        <w:rPr>
+          <w:lang w:eastAsia="en-US"/>
+        </w:rPr>
+        <w:t>.</w:t>
+      </w:r>
+    </w:p>
+    <w:tbl>
+      <w:tblPr>
+        <w:tblStyle w:val="TableGrid"/>
+        <w:tblW w:w="0" w:type="auto"/>
+        <w:tblLook w:val="04A0" w:firstRow="1" w:lastRow="0" w:firstColumn="1" w:lastColumn="0" w:noHBand="0" w:noVBand="1"/>
+      </w:tblPr>
+      <w:tblGrid>
+        <w:gridCol w:w="8317"/>
+        <w:gridCol w:w="753"/>
+      </w:tblGrid>
+      <w:tr>
+        <w:tc>
+          <w:tcPr>
+            <w:tcW w:w="8359" w:type="dxa"/>
+            <w:tcBorders>
+              <w:top w:val="nil"/>
+              <w:left w:val="nil"/>
+              <w:bottom w:val="nil"/>
+              <w:right w:val="nil"/>
+            </w:tcBorders>
+            <w:vAlign w:val="center"/>
+          </w:tcPr>
+          <w:p>
+            <w:pPr>
+              <w:rPr>
+                <w:rFonts w:cs="Times New Roman"/>
+                <w:i/>
+                <w:lang w:val="en-US"/>
+              </w:rPr>
+            </w:pPr>
+            <m:oMathPara>
+              <m:oMath>
+                <m:r>
+                  <w:rPr>
+                    <w:rFonts w:ascii="Cambria Math" w:hAnsi="Cambria Math" w:cs="Times New Roman"/>
+                  </w:rPr>
+                  <m:t> </m:t>
+                </m:r>
+                <m:r>
+                  <w:rPr>
+                    <w:rFonts w:ascii="Cambria Math" w:hAnsi="Cambria Math" w:cs="Times New Roman"/>
+                    <w:lang w:val="en-US"/>
+                  </w:rPr>
+                  <m:t>R⊆</m:t>
+                </m:r>
+                <m:sSub>
+                  <m:sSubPr>
+                    <m:ctrlPr>
+                      <w:rPr>
+                        <w:rFonts w:ascii="Cambria Math" w:hAnsi="Cambria Math" w:cs="Times New Roman"/>
+                        <w:i/>
+                        <w:lang w:val="en-US"/>
+                      </w:rPr>
+                    </m:ctrlPr>
+                  </m:sSubPr>
+                  <m:e>
+                    <m:r>
+                      <w:rPr>
+                        <w:rFonts w:ascii="Cambria Math" w:hAnsi="Cambria Math" w:cs="Times New Roman"/>
+                        <w:lang w:val="en-US"/>
+                      </w:rPr>
+                      <m:t>M</m:t>
+                    </m:r>
+                  </m:e>
+                  <m:sub>
+                    <m:r>
+                      <w:rPr>
+                        <w:rFonts w:ascii="Cambria Math" w:hAnsi="Cambria Math" w:cs="Times New Roman"/>
+                        <w:lang w:val="en-US"/>
+                      </w:rPr>
+                      <m:t>1</m:t>
+                    </m:r>
+                  </m:sub>
+                </m:sSub>
+                <m:r>
+                  <w:rPr>
+                    <w:rFonts w:ascii="Cambria Math" w:hAnsi="Cambria Math" w:cs="Times New Roman"/>
+                    <w:lang w:val="en-US"/>
+                  </w:rPr>
+                  <m:t>×</m:t>
+                </m:r>
+                <m:sSub>
+                  <m:sSubPr>
+                    <m:ctrlPr>
+                      <w:rPr>
+                        <w:rFonts w:ascii="Cambria Math" w:hAnsi="Cambria Math" w:cs="Times New Roman"/>
+                        <w:i/>
+                        <w:lang w:val="en-US"/>
+                      </w:rPr>
+                    </m:ctrlPr>
+                  </m:sSubPr>
+                  <m:e>
+                    <m:r>
+                      <w:rPr>
+                        <w:rFonts w:ascii="Cambria Math" w:hAnsi="Cambria Math" w:cs="Times New Roman"/>
+                        <w:lang w:val="en-US"/>
+                      </w:rPr>
+                      <m:t>M</m:t>
+                    </m:r>
+                  </m:e>
+                  <m:sub>
+                    <m:r>
+                      <w:rPr>
+                        <w:rFonts w:ascii="Cambria Math" w:hAnsi="Cambria Math" w:cs="Times New Roman"/>
+                        <w:lang w:val="en-US"/>
+                      </w:rPr>
+                      <m:t>2</m:t>
+                    </m:r>
+                  </m:sub>
+                </m:sSub>
+                <m:r>
+                  <w:rPr>
+                    <w:rFonts w:ascii="Cambria Math" w:hAnsi="Cambria Math" w:cs="Times New Roman"/>
+                    <w:lang w:val="en-US"/>
+                  </w:rPr>
+                  <m:t>×</m:t>
+                </m:r>
+                <m:r>
+                  <w:rPr>
+                    <w:rFonts w:ascii="Cambria Math" w:hAnsi="Cambria Math" w:cs="Times New Roman"/>
+                    <w:lang w:val="en-US"/>
+                  </w:rPr>
+                  <m:t>…</m:t>
+                </m:r>
+                <m:r>
+                  <w:rPr>
+                    <w:rFonts w:ascii="Cambria Math" w:hAnsi="Cambria Math" w:cs="Times New Roman"/>
+                    <w:lang w:val="en-US"/>
+                  </w:rPr>
+                  <m:t>×</m:t>
+                </m:r>
+                <m:sSub>
+                  <m:sSubPr>
+                    <m:ctrlPr>
+                      <w:rPr>
+                        <w:rFonts w:ascii="Cambria Math" w:hAnsi="Cambria Math" w:cs="Times New Roman"/>
+                        <w:i/>
+                        <w:lang w:val="en-US"/>
+                      </w:rPr>
+                    </m:ctrlPr>
+                  </m:sSubPr>
+                  <m:e>
+                    <m:r>
+                      <w:rPr>
+                        <w:rFonts w:ascii="Cambria Math" w:hAnsi="Cambria Math" w:cs="Times New Roman"/>
+                        <w:lang w:val="en-US"/>
+                      </w:rPr>
+                      <m:t>M</m:t>
+                    </m:r>
+                  </m:e>
+                  <m:sub>
+                    <m:r>
+                      <w:rPr>
+                        <w:rFonts w:ascii="Cambria Math" w:hAnsi="Cambria Math" w:cs="Times New Roman"/>
+                        <w:lang w:val="en-US"/>
+                      </w:rPr>
+                      <m:t>n</m:t>
+                    </m:r>
+                  </m:sub>
+                </m:sSub>
+              </m:oMath>
+            </m:oMathPara>
+          </w:p>
+        </w:tc>
+        <w:tc>
+          <w:tcPr>
+            <w:tcW w:w="701" w:type="dxa"/>
+            <w:tcBorders>
+              <w:top w:val="nil"/>
+              <w:left w:val="nil"/>
+              <w:bottom w:val="nil"/>
+              <w:right w:val="nil"/>
+            </w:tcBorders>
+            <w:vAlign w:val="center"/>
+          </w:tcPr>
+          <w:p>
+            <w:pPr>
+              <w:ind w:firstLine="0"/>
+            </w:pPr>
+            <w:r>
+              <w:t>(</w:t>
+            </w:r>
+            <w:r>
+              <w:rPr>
+                <w:lang w:val="en-US"/>
+              </w:rPr>
+              <w:t>2.</w:t>
+            </w:r>
+            <w:r>
+              <w:t>6</w:t>
+            </w:r>
+            <w:r>
+              <w:t>)</w:t>
+            </w:r>
+          </w:p>
+        </w:tc>
+      </w:tr>
+    </w:tbl>
+    <w:p>
+      <w:pPr>
+        <w:pStyle w:val="10"/>
+        <w:numPr>
+          <w:ilvl w:val="0"/>
+          <w:numId w:val="0"/>
+        </w:numPr>
+        <w:ind w:firstLine="708"/>
+        <w:rPr>
+          <w:lang w:eastAsia="en-US"/>
+        </w:rPr>
+      </w:pPr>
+      <w:r>
+        <w:rPr>
+          <w:lang w:eastAsia="en-US"/>
+        </w:rPr>
+        <w:t xml:space="preserve">Примером может выступить два множества </w:t>
+      </w:r>
+      <w:r>
+        <w:rPr>
+          <w:lang w:val="en-US" w:eastAsia="en-US"/>
+        </w:rPr>
+        <w:t>G</w:t>
+      </w:r>
+      <w:r>
+        <w:rPr>
+          <w:lang w:eastAsia="en-US"/>
+        </w:rPr>
+        <w:t xml:space="preserve"> </w:t>
+      </w:r>
+      <w:r>
+        <w:rPr>
+          <w:lang w:eastAsia="en-US"/>
+        </w:rPr>
+        <w:t xml:space="preserve">и </w:t>
+      </w:r>
+      <w:r>
+        <w:rPr>
+          <w:lang w:val="en-US" w:eastAsia="en-US"/>
+        </w:rPr>
+        <w:t>P</w:t>
+      </w:r>
+      <w:r>
+        <w:rPr>
+          <w:lang w:eastAsia="en-US"/>
+        </w:rPr>
+        <w:t>, где первое – организации, а второе – физические лица,</w:t>
+      </w:r>
+      <w:r>
+        <w:rPr>
+          <w:lang w:eastAsia="en-US"/>
+        </w:rPr>
+        <w:t xml:space="preserve"> являющиеся взаимозависимыми с этими организациями. </w:t>
+      </w:r>
+      <w:r>
+        <w:rPr>
+          <w:lang w:eastAsia="en-US"/>
+        </w:rPr>
+        <w:t>Отношение между ними можно представить несколькими способами</w:t>
+      </w:r>
+      <w:r>
+        <w:rPr>
+          <w:lang w:eastAsia="en-US"/>
+        </w:rPr>
+        <w:t>:</w:t>
+      </w:r>
+      <w:r>
+        <w:rPr>
+          <w:lang w:eastAsia="en-US"/>
+        </w:rPr>
+        <w:t xml:space="preserve"> </w:t>
+      </w:r>
+      <w:r>
+        <w:rPr>
+          <w:lang w:eastAsia="en-US"/>
+        </w:rPr>
+        <w:t xml:space="preserve">в виде списка, </w:t>
+      </w:r>
+      <w:r>
+        <w:rPr>
+          <w:lang w:eastAsia="en-US"/>
+        </w:rPr>
+        <w:t>где</w:t>
+      </w:r>
+      <w:r>
+        <w:rPr>
+          <w:lang w:eastAsia="en-US"/>
+        </w:rPr>
+        <w:t xml:space="preserve"> напротив каждого </w:t>
+      </w:r>
+      <w:r>
+        <w:rPr>
+          <w:lang w:eastAsia="en-US"/>
+        </w:rPr>
+        <w:t xml:space="preserve">физического </w:t>
+      </w:r>
+      <w:r>
+        <w:rPr>
+          <w:lang w:eastAsia="en-US"/>
+        </w:rPr>
+        <w:t xml:space="preserve">лица можно написать компанию, с которой она </w:t>
+      </w:r>
+      <w:r>
+        <w:rPr>
+          <w:lang w:eastAsia="en-US"/>
+        </w:rPr>
+        <w:t>взаимозависима, проделать противоположные действия со списком организаций, но</w:t>
+      </w:r>
+      <w:r>
+        <w:rPr>
+          <w:lang w:eastAsia="en-US"/>
+        </w:rPr>
+        <w:t xml:space="preserve"> </w:t>
+      </w:r>
+      <w:r>
+        <w:rPr>
+          <w:lang w:eastAsia="en-US"/>
+        </w:rPr>
+        <w:t>нагляднее представить</w:t>
+      </w:r>
+      <w:r>
+        <w:rPr>
+          <w:lang w:eastAsia="en-US"/>
+        </w:rPr>
+        <w:t xml:space="preserve"> </w:t>
+      </w:r>
+      <w:r>
+        <w:rPr>
+          <w:lang w:eastAsia="en-US"/>
+        </w:rPr>
+        <w:t>отношения</w:t>
+      </w:r>
+      <w:r>
+        <w:rPr>
+          <w:lang w:eastAsia="en-US"/>
+        </w:rPr>
+        <w:t xml:space="preserve"> с помощью таблицы (таблица 1).</w:t>
+      </w:r>
+    </w:p>
+    <w:p>
+      <w:pPr>
+        <w:pStyle w:val="10"/>
+        <w:numPr>
+          <w:ilvl w:val="0"/>
+          <w:numId w:val="0"/>
+        </w:numPr>
+        <w:jc w:val="right"/>
+        <w:rPr>
+          <w:lang w:eastAsia="en-US"/>
+        </w:rPr>
+      </w:pPr>
+    </w:p>
+    <w:p>
+      <w:pPr>
+        <w:pStyle w:val="10"/>
+        <w:numPr>
+          <w:ilvl w:val="0"/>
+          <w:numId w:val="0"/>
+        </w:numPr>
+        <w:jc w:val="right"/>
+        <w:rPr>
+          <w:lang w:eastAsia="en-US"/>
+        </w:rPr>
+      </w:pPr>
+      <w:r>
+        <w:rPr>
+          <w:lang w:eastAsia="en-US"/>
+        </w:rPr>
+        <w:lastRenderedPageBreak/>
+        <w:t>Таблица 1</w:t>
+      </w:r>
+    </w:p>
+    <w:p>
+      <w:pPr>
+        <w:pStyle w:val="10"/>
+        <w:numPr>
+          <w:ilvl w:val="0"/>
+          <w:numId w:val="0"/>
+        </w:numPr>
+        <w:jc w:val="right"/>
+        <w:rPr>
+          <w:lang w:eastAsia="en-US"/>
+        </w:rPr>
+      </w:pPr>
+      <w:r>
+        <w:rPr>
+          <w:lang w:eastAsia="en-US"/>
+        </w:rPr>
+        <w:t>Взаимозависимость между физическими лицами и организациями</w:t>
+      </w:r>
+    </w:p>
+    <w:tbl>
+      <w:tblPr>
+        <w:tblStyle w:val="TableGrid"/>
+        <w:tblW w:w="0" w:type="auto"/>
+        <w:tblLook w:val="04A0" w:firstRow="1" w:lastRow="0" w:firstColumn="1" w:lastColumn="0" w:noHBand="0" w:noVBand="1"/>
+      </w:tblPr>
+      <w:tblGrid>
+        <w:gridCol w:w="1650"/>
+        <w:gridCol w:w="1492"/>
+        <w:gridCol w:w="1416"/>
+        <w:gridCol w:w="1514"/>
+        <w:gridCol w:w="1494"/>
+        <w:gridCol w:w="1494"/>
+      </w:tblGrid>
+      <w:tr>
+        <w:trPr>
+          <w:trHeight w:val="442"/>
+        </w:trPr>
+        <w:tc>
+          <w:tcPr>
+            <w:tcW w:w="1650" w:type="dxa"/>
+            <w:vAlign w:val="center"/>
+          </w:tcPr>
+          <w:p>
+            <w:pPr>
+              <w:pStyle w:val="10"/>
+              <w:numPr>
+                <w:ilvl w:val="0"/>
+                <w:numId w:val="0"/>
+              </w:numPr>
+              <w:spacing w:line="240" w:lineRule="auto"/>
+              <w:jc w:val="center"/>
+              <w:rPr>
+                <w:sz w:val="24"/>
+                <w:szCs w:val="24"/>
+                <w:lang w:eastAsia="en-US"/>
+              </w:rPr>
+            </w:pPr>
+          </w:p>
+        </w:tc>
+        <w:tc>
+          <w:tcPr>
+            <w:tcW w:w="1492" w:type="dxa"/>
+            <w:vAlign w:val="center"/>
+          </w:tcPr>
+          <w:p>
+            <w:pPr>
+              <w:pStyle w:val="10"/>
+              <w:numPr>
+                <w:ilvl w:val="0"/>
+                <w:numId w:val="0"/>
+              </w:numPr>
+              <w:spacing w:line="240" w:lineRule="auto"/>
+              <w:jc w:val="center"/>
+              <w:rPr>
+                <w:sz w:val="24"/>
+                <w:szCs w:val="24"/>
+                <w:lang w:eastAsia="en-US"/>
+              </w:rPr>
+            </w:pPr>
+            <w:r>
+              <w:rPr>
+                <w:sz w:val="24"/>
+                <w:szCs w:val="24"/>
+                <w:lang w:eastAsia="en-US"/>
+              </w:rPr>
+              <w:t>Пятерочка</w:t>
+            </w:r>
+          </w:p>
+        </w:tc>
+        <w:tc>
+          <w:tcPr>
+            <w:tcW w:w="1416" w:type="dxa"/>
+            <w:vAlign w:val="center"/>
+          </w:tcPr>
+          <w:p>
+            <w:pPr>
+              <w:pStyle w:val="10"/>
+              <w:numPr>
+                <w:ilvl w:val="0"/>
+                <w:numId w:val="0"/>
+              </w:numPr>
+              <w:spacing w:line="240" w:lineRule="auto"/>
+              <w:jc w:val="center"/>
+              <w:rPr>
+                <w:sz w:val="24"/>
+                <w:szCs w:val="24"/>
+                <w:lang w:eastAsia="en-US"/>
+              </w:rPr>
+            </w:pPr>
+            <w:r>
+              <w:rPr>
+                <w:sz w:val="24"/>
+                <w:szCs w:val="24"/>
+                <w:lang w:eastAsia="en-US"/>
+              </w:rPr>
+              <w:t>Магнит</w:t>
+            </w:r>
+          </w:p>
+        </w:tc>
+        <w:tc>
+          <w:tcPr>
+            <w:tcW w:w="1514" w:type="dxa"/>
+            <w:vAlign w:val="center"/>
+          </w:tcPr>
+          <w:p>
+            <w:pPr>
+              <w:pStyle w:val="10"/>
+              <w:numPr>
+                <w:ilvl w:val="0"/>
+                <w:numId w:val="0"/>
+              </w:numPr>
+              <w:spacing w:line="240" w:lineRule="auto"/>
+              <w:jc w:val="center"/>
+              <w:rPr>
+                <w:sz w:val="24"/>
+                <w:szCs w:val="24"/>
+                <w:lang w:eastAsia="en-US"/>
+              </w:rPr>
+            </w:pPr>
+            <w:r>
+              <w:rPr>
+                <w:sz w:val="24"/>
+                <w:szCs w:val="24"/>
+                <w:lang w:eastAsia="en-US"/>
+              </w:rPr>
+              <w:t>Перекресток</w:t>
+            </w:r>
+          </w:p>
+        </w:tc>
+        <w:tc>
+          <w:tcPr>
+            <w:tcW w:w="1494" w:type="dxa"/>
+            <w:vAlign w:val="center"/>
+          </w:tcPr>
+          <w:p>
+            <w:pPr>
+              <w:pStyle w:val="10"/>
+              <w:numPr>
+                <w:ilvl w:val="0"/>
+                <w:numId w:val="0"/>
+              </w:numPr>
+              <w:spacing w:line="240" w:lineRule="auto"/>
+              <w:jc w:val="center"/>
+              <w:rPr>
+                <w:sz w:val="24"/>
+                <w:szCs w:val="24"/>
+                <w:lang w:eastAsia="en-US"/>
+              </w:rPr>
+            </w:pPr>
+            <w:r>
+              <w:rPr>
+                <w:sz w:val="24"/>
+                <w:szCs w:val="24"/>
+                <w:lang w:eastAsia="en-US"/>
+              </w:rPr>
+              <w:t>Лента</w:t>
+            </w:r>
+          </w:p>
+        </w:tc>
+        <w:tc>
+          <w:tcPr>
+            <w:tcW w:w="1494" w:type="dxa"/>
+            <w:vAlign w:val="center"/>
+          </w:tcPr>
+          <w:p>
+            <w:pPr>
+              <w:pStyle w:val="10"/>
+              <w:numPr>
+                <w:ilvl w:val="0"/>
+                <w:numId w:val="0"/>
+              </w:numPr>
+              <w:spacing w:line="240" w:lineRule="auto"/>
+              <w:jc w:val="center"/>
+              <w:rPr>
+                <w:sz w:val="24"/>
+                <w:szCs w:val="24"/>
+                <w:lang w:eastAsia="en-US"/>
+              </w:rPr>
+            </w:pPr>
+            <w:proofErr w:type="spellStart"/>
+            <w:r>
+              <w:rPr>
+                <w:sz w:val="24"/>
+                <w:szCs w:val="24"/>
+                <w:lang w:eastAsia="en-US"/>
+              </w:rPr>
+              <w:t>О'Кей</w:t>
+            </w:r>
+            <w:proofErr w:type="spellEnd"/>
+          </w:p>
+        </w:tc>
+      </w:tr>
+      <w:tr>
+        <w:trPr>
+          <w:trHeight w:val="405"/>
+        </w:trPr>
+        <w:tc>
+          <w:tcPr>
+            <w:tcW w:w="1650" w:type="dxa"/>
+            <w:vAlign w:val="center"/>
+          </w:tcPr>
+          <w:p>
+            <w:pPr>
+              <w:pStyle w:val="10"/>
+              <w:numPr>
+                <w:ilvl w:val="0"/>
+                <w:numId w:val="0"/>
+              </w:numPr>
+              <w:spacing w:line="240" w:lineRule="auto"/>
+              <w:jc w:val="left"/>
+              <w:rPr>
+                <w:sz w:val="24"/>
+                <w:szCs w:val="24"/>
+                <w:lang w:eastAsia="en-US"/>
+              </w:rPr>
+            </w:pPr>
+            <w:r>
+              <w:rPr>
+                <w:sz w:val="24"/>
+                <w:szCs w:val="24"/>
+                <w:lang w:eastAsia="en-US"/>
+              </w:rPr>
+              <w:t>Иванов И.И.</w:t>
+            </w:r>
+          </w:p>
+        </w:tc>
+        <w:tc>
+          <w:tcPr>
+            <w:tcW w:w="1492" w:type="dxa"/>
+            <w:vAlign w:val="center"/>
+          </w:tcPr>
+          <w:p>
+            <w:pPr>
+              <w:pStyle w:val="10"/>
+              <w:numPr>
+                <w:ilvl w:val="0"/>
+                <w:numId w:val="0"/>
+              </w:numPr>
+              <w:spacing w:line="240" w:lineRule="auto"/>
+              <w:jc w:val="center"/>
+              <w:rPr>
+                <w:sz w:val="24"/>
+                <w:szCs w:val="24"/>
+                <w:lang w:eastAsia="en-US"/>
+              </w:rPr>
+            </w:pPr>
+          </w:p>
+        </w:tc>
+        <w:tc>
+          <w:tcPr>
+            <w:tcW w:w="1416" w:type="dxa"/>
+            <w:vAlign w:val="center"/>
+          </w:tcPr>
+          <w:p>
+            <w:pPr>
+              <w:pStyle w:val="10"/>
+              <w:numPr>
+                <w:ilvl w:val="0"/>
+                <w:numId w:val="0"/>
+              </w:numPr>
+              <w:spacing w:line="240" w:lineRule="auto"/>
+              <w:jc w:val="center"/>
+              <w:rPr>
+                <w:sz w:val="24"/>
+                <w:szCs w:val="24"/>
+                <w:lang w:eastAsia="en-US"/>
+              </w:rPr>
+            </w:pPr>
+            <w:r>
+              <w:rPr>
+                <w:sz w:val="24"/>
+                <w:szCs w:val="24"/>
+                <w:lang w:eastAsia="en-US"/>
+              </w:rPr>
+              <w:t>+</w:t>
+            </w:r>
+          </w:p>
+        </w:tc>
+        <w:tc>
+          <w:tcPr>
+            <w:tcW w:w="1514" w:type="dxa"/>
+            <w:vAlign w:val="center"/>
+          </w:tcPr>
+          <w:p>
+            <w:pPr>
+              <w:pStyle w:val="10"/>
+              <w:numPr>
+                <w:ilvl w:val="0"/>
+                <w:numId w:val="0"/>
+              </w:numPr>
+              <w:spacing w:line="240" w:lineRule="auto"/>
+              <w:jc w:val="center"/>
+              <w:rPr>
+                <w:sz w:val="24"/>
+                <w:szCs w:val="24"/>
+                <w:lang w:eastAsia="en-US"/>
+              </w:rPr>
+            </w:pPr>
+          </w:p>
+        </w:tc>
+        <w:tc>
+          <w:tcPr>
+            <w:tcW w:w="1494" w:type="dxa"/>
+            <w:vAlign w:val="center"/>
+          </w:tcPr>
+          <w:p>
+            <w:pPr>
+              <w:pStyle w:val="10"/>
+              <w:numPr>
+                <w:ilvl w:val="0"/>
+                <w:numId w:val="0"/>
+              </w:numPr>
+              <w:spacing w:line="240" w:lineRule="auto"/>
+              <w:jc w:val="center"/>
+              <w:rPr>
+                <w:sz w:val="24"/>
+                <w:szCs w:val="24"/>
+                <w:lang w:eastAsia="en-US"/>
+              </w:rPr>
+            </w:pPr>
+            <w:r>
+              <w:rPr>
+                <w:sz w:val="24"/>
+                <w:szCs w:val="24"/>
+                <w:lang w:eastAsia="en-US"/>
+              </w:rPr>
+              <w:t>+</w:t>
+            </w:r>
+          </w:p>
+        </w:tc>
+        <w:tc>
+          <w:tcPr>
+            <w:tcW w:w="1494" w:type="dxa"/>
+            <w:vAlign w:val="center"/>
+          </w:tcPr>
+          <w:p>
+            <w:pPr>
+              <w:pStyle w:val="10"/>
+              <w:numPr>
+                <w:ilvl w:val="0"/>
+                <w:numId w:val="0"/>
+              </w:numPr>
+              <w:spacing w:line="240" w:lineRule="auto"/>
+              <w:jc w:val="center"/>
+              <w:rPr>
+                <w:sz w:val="24"/>
+                <w:szCs w:val="24"/>
+                <w:lang w:eastAsia="en-US"/>
+              </w:rPr>
+            </w:pPr>
+          </w:p>
+        </w:tc>
+      </w:tr>
+      <w:tr>
+        <w:trPr>
+          <w:trHeight w:val="426"/>
+        </w:trPr>
+        <w:tc>
+          <w:tcPr>
+            <w:tcW w:w="1650" w:type="dxa"/>
+            <w:vAlign w:val="center"/>
+          </w:tcPr>
+          <w:p>
+            <w:pPr>
+              <w:pStyle w:val="10"/>
+              <w:numPr>
+                <w:ilvl w:val="0"/>
+                <w:numId w:val="0"/>
+              </w:numPr>
+              <w:spacing w:line="240" w:lineRule="auto"/>
+              <w:jc w:val="left"/>
+              <w:rPr>
+                <w:sz w:val="24"/>
+                <w:szCs w:val="24"/>
+                <w:lang w:eastAsia="en-US"/>
+              </w:rPr>
+            </w:pPr>
+            <w:r>
+              <w:rPr>
+                <w:sz w:val="24"/>
+                <w:szCs w:val="24"/>
+                <w:lang w:eastAsia="en-US"/>
+              </w:rPr>
+              <w:t>Сидоров В.К.</w:t>
+            </w:r>
+          </w:p>
+        </w:tc>
+        <w:tc>
+          <w:tcPr>
+            <w:tcW w:w="1492" w:type="dxa"/>
+            <w:vAlign w:val="center"/>
+          </w:tcPr>
+          <w:p>
+            <w:pPr>
+              <w:pStyle w:val="10"/>
+              <w:numPr>
+                <w:ilvl w:val="0"/>
+                <w:numId w:val="0"/>
+              </w:numPr>
+              <w:spacing w:line="240" w:lineRule="auto"/>
+              <w:jc w:val="center"/>
+              <w:rPr>
+                <w:sz w:val="24"/>
+                <w:szCs w:val="24"/>
+                <w:lang w:eastAsia="en-US"/>
+              </w:rPr>
+            </w:pPr>
+            <w:r>
+              <w:rPr>
+                <w:sz w:val="24"/>
+                <w:szCs w:val="24"/>
+                <w:lang w:eastAsia="en-US"/>
+              </w:rPr>
+              <w:t>+</w:t>
+            </w:r>
+          </w:p>
+        </w:tc>
+        <w:tc>
+          <w:tcPr>
+            <w:tcW w:w="1416" w:type="dxa"/>
+            <w:vAlign w:val="center"/>
+          </w:tcPr>
+          <w:p>
+            <w:pPr>
+              <w:pStyle w:val="10"/>
+              <w:numPr>
+                <w:ilvl w:val="0"/>
+                <w:numId w:val="0"/>
+              </w:numPr>
+              <w:spacing w:line="240" w:lineRule="auto"/>
+              <w:jc w:val="center"/>
+              <w:rPr>
+                <w:sz w:val="24"/>
+                <w:szCs w:val="24"/>
+                <w:lang w:eastAsia="en-US"/>
+              </w:rPr>
+            </w:pPr>
+          </w:p>
+        </w:tc>
+        <w:tc>
+          <w:tcPr>
+            <w:tcW w:w="1514" w:type="dxa"/>
+            <w:vAlign w:val="center"/>
+          </w:tcPr>
+          <w:p>
+            <w:pPr>
+              <w:pStyle w:val="10"/>
+              <w:numPr>
+                <w:ilvl w:val="0"/>
+                <w:numId w:val="0"/>
+              </w:numPr>
+              <w:spacing w:line="240" w:lineRule="auto"/>
+              <w:jc w:val="center"/>
+              <w:rPr>
+                <w:sz w:val="24"/>
+                <w:szCs w:val="24"/>
+                <w:lang w:eastAsia="en-US"/>
+              </w:rPr>
+            </w:pPr>
+            <w:r>
+              <w:rPr>
+                <w:sz w:val="24"/>
+                <w:szCs w:val="24"/>
+                <w:lang w:eastAsia="en-US"/>
+              </w:rPr>
+              <w:t>+</w:t>
+            </w:r>
+          </w:p>
+        </w:tc>
+        <w:tc>
+          <w:tcPr>
+            <w:tcW w:w="1494" w:type="dxa"/>
+            <w:vAlign w:val="center"/>
+          </w:tcPr>
+          <w:p>
+            <w:pPr>
+              <w:pStyle w:val="10"/>
+              <w:numPr>
+                <w:ilvl w:val="0"/>
+                <w:numId w:val="0"/>
+              </w:numPr>
+              <w:spacing w:line="240" w:lineRule="auto"/>
+              <w:jc w:val="center"/>
+              <w:rPr>
+                <w:sz w:val="24"/>
+                <w:szCs w:val="24"/>
+                <w:lang w:eastAsia="en-US"/>
+              </w:rPr>
+            </w:pPr>
+          </w:p>
+        </w:tc>
+        <w:tc>
+          <w:tcPr>
+            <w:tcW w:w="1494" w:type="dxa"/>
+            <w:vAlign w:val="center"/>
+          </w:tcPr>
+          <w:p>
+            <w:pPr>
+              <w:pStyle w:val="10"/>
+              <w:numPr>
+                <w:ilvl w:val="0"/>
+                <w:numId w:val="0"/>
+              </w:numPr>
+              <w:spacing w:line="240" w:lineRule="auto"/>
+              <w:jc w:val="center"/>
+              <w:rPr>
+                <w:sz w:val="24"/>
+                <w:szCs w:val="24"/>
+                <w:lang w:eastAsia="en-US"/>
+              </w:rPr>
+            </w:pPr>
+            <w:r>
+              <w:rPr>
+                <w:sz w:val="24"/>
+                <w:szCs w:val="24"/>
+                <w:lang w:eastAsia="en-US"/>
+              </w:rPr>
+              <w:t>+</w:t>
+            </w:r>
+          </w:p>
+        </w:tc>
+      </w:tr>
+      <w:tr>
+        <w:trPr>
+          <w:trHeight w:val="417"/>
+        </w:trPr>
+        <w:tc>
+          <w:tcPr>
+            <w:tcW w:w="1650" w:type="dxa"/>
+            <w:vAlign w:val="center"/>
+          </w:tcPr>
+          <w:p>
+            <w:pPr>
+              <w:pStyle w:val="10"/>
+              <w:numPr>
+                <w:ilvl w:val="0"/>
+                <w:numId w:val="0"/>
+              </w:numPr>
+              <w:spacing w:line="240" w:lineRule="auto"/>
+              <w:jc w:val="left"/>
+              <w:rPr>
+                <w:sz w:val="24"/>
+                <w:szCs w:val="24"/>
+                <w:lang w:eastAsia="en-US"/>
+              </w:rPr>
+            </w:pPr>
+            <w:r>
+              <w:rPr>
+                <w:sz w:val="24"/>
+                <w:szCs w:val="24"/>
+                <w:lang w:eastAsia="en-US"/>
+              </w:rPr>
+              <w:t>Петров К.М.</w:t>
+            </w:r>
+          </w:p>
+        </w:tc>
+        <w:tc>
+          <w:tcPr>
+            <w:tcW w:w="1492" w:type="dxa"/>
+            <w:vAlign w:val="center"/>
+          </w:tcPr>
+          <w:p>
+            <w:pPr>
+              <w:pStyle w:val="10"/>
+              <w:numPr>
+                <w:ilvl w:val="0"/>
+                <w:numId w:val="0"/>
+              </w:numPr>
+              <w:spacing w:line="240" w:lineRule="auto"/>
+              <w:jc w:val="center"/>
+              <w:rPr>
+                <w:sz w:val="24"/>
+                <w:szCs w:val="24"/>
+                <w:lang w:eastAsia="en-US"/>
+              </w:rPr>
+            </w:pPr>
+          </w:p>
+        </w:tc>
+        <w:tc>
+          <w:tcPr>
+            <w:tcW w:w="1416" w:type="dxa"/>
+            <w:vAlign w:val="center"/>
+          </w:tcPr>
+          <w:p>
+            <w:pPr>
+              <w:pStyle w:val="10"/>
+              <w:numPr>
+                <w:ilvl w:val="0"/>
+                <w:numId w:val="0"/>
+              </w:numPr>
+              <w:spacing w:line="240" w:lineRule="auto"/>
+              <w:jc w:val="center"/>
+              <w:rPr>
+                <w:sz w:val="24"/>
+                <w:szCs w:val="24"/>
+                <w:lang w:eastAsia="en-US"/>
+              </w:rPr>
+            </w:pPr>
+            <w:r>
+              <w:rPr>
+                <w:sz w:val="24"/>
+                <w:szCs w:val="24"/>
+                <w:lang w:eastAsia="en-US"/>
+              </w:rPr>
+              <w:t>+</w:t>
+            </w:r>
+          </w:p>
+        </w:tc>
+        <w:tc>
+          <w:tcPr>
+            <w:tcW w:w="1514" w:type="dxa"/>
+            <w:vAlign w:val="center"/>
+          </w:tcPr>
+          <w:p>
+            <w:pPr>
+              <w:pStyle w:val="10"/>
+              <w:numPr>
+                <w:ilvl w:val="0"/>
+                <w:numId w:val="0"/>
+              </w:numPr>
+              <w:spacing w:line="240" w:lineRule="auto"/>
+              <w:jc w:val="center"/>
+              <w:rPr>
+                <w:sz w:val="24"/>
+                <w:szCs w:val="24"/>
+                <w:lang w:eastAsia="en-US"/>
+              </w:rPr>
+            </w:pPr>
+            <w:r>
+              <w:rPr>
+                <w:sz w:val="24"/>
+                <w:szCs w:val="24"/>
+                <w:lang w:eastAsia="en-US"/>
+              </w:rPr>
+              <w:t>+</w:t>
+            </w:r>
+          </w:p>
+        </w:tc>
+        <w:tc>
+          <w:tcPr>
+            <w:tcW w:w="1494" w:type="dxa"/>
+            <w:vAlign w:val="center"/>
+          </w:tcPr>
+          <w:p>
+            <w:pPr>
+              <w:pStyle w:val="10"/>
+              <w:numPr>
+                <w:ilvl w:val="0"/>
+                <w:numId w:val="0"/>
+              </w:numPr>
+              <w:spacing w:line="240" w:lineRule="auto"/>
+              <w:jc w:val="center"/>
+              <w:rPr>
+                <w:sz w:val="24"/>
+                <w:szCs w:val="24"/>
+                <w:lang w:eastAsia="en-US"/>
+              </w:rPr>
+            </w:pPr>
+          </w:p>
+        </w:tc>
+        <w:tc>
+          <w:tcPr>
+            <w:tcW w:w="1494" w:type="dxa"/>
+            <w:vAlign w:val="center"/>
+          </w:tcPr>
+          <w:p>
+            <w:pPr>
+              <w:pStyle w:val="10"/>
+              <w:numPr>
+                <w:ilvl w:val="0"/>
+                <w:numId w:val="0"/>
+              </w:numPr>
+              <w:spacing w:line="240" w:lineRule="auto"/>
+              <w:jc w:val="center"/>
+              <w:rPr>
+                <w:sz w:val="24"/>
+                <w:szCs w:val="24"/>
+                <w:lang w:eastAsia="en-US"/>
+              </w:rPr>
+            </w:pPr>
+          </w:p>
+        </w:tc>
+      </w:tr>
+      <w:tr>
+        <w:trPr>
+          <w:trHeight w:val="409"/>
+        </w:trPr>
+        <w:tc>
+          <w:tcPr>
+            <w:tcW w:w="1650" w:type="dxa"/>
+            <w:vAlign w:val="center"/>
+          </w:tcPr>
+          <w:p>
+            <w:pPr>
+              <w:pStyle w:val="10"/>
+              <w:numPr>
+                <w:ilvl w:val="0"/>
+                <w:numId w:val="0"/>
+              </w:numPr>
+              <w:spacing w:line="240" w:lineRule="auto"/>
+              <w:jc w:val="left"/>
+              <w:rPr>
+                <w:sz w:val="24"/>
+                <w:szCs w:val="24"/>
+                <w:lang w:eastAsia="en-US"/>
+              </w:rPr>
+            </w:pPr>
+            <w:r>
+              <w:rPr>
+                <w:sz w:val="24"/>
+                <w:szCs w:val="24"/>
+                <w:lang w:eastAsia="en-US"/>
+              </w:rPr>
+              <w:t>Волков А.В.</w:t>
+            </w:r>
+          </w:p>
+        </w:tc>
+        <w:tc>
+          <w:tcPr>
+            <w:tcW w:w="1492" w:type="dxa"/>
+            <w:vAlign w:val="center"/>
+          </w:tcPr>
+          <w:p>
+            <w:pPr>
+              <w:pStyle w:val="10"/>
+              <w:numPr>
+                <w:ilvl w:val="0"/>
+                <w:numId w:val="0"/>
+              </w:numPr>
+              <w:spacing w:line="240" w:lineRule="auto"/>
+              <w:jc w:val="center"/>
+              <w:rPr>
+                <w:sz w:val="24"/>
+                <w:szCs w:val="24"/>
+                <w:lang w:eastAsia="en-US"/>
+              </w:rPr>
+            </w:pPr>
+            <w:r>
+              <w:rPr>
+                <w:sz w:val="24"/>
+                <w:szCs w:val="24"/>
+                <w:lang w:eastAsia="en-US"/>
+              </w:rPr>
+              <w:t>+</w:t>
+            </w:r>
+          </w:p>
+        </w:tc>
+        <w:tc>
+          <w:tcPr>
+            <w:tcW w:w="1416" w:type="dxa"/>
+            <w:vAlign w:val="center"/>
+          </w:tcPr>
+          <w:p>
+            <w:pPr>
+              <w:pStyle w:val="10"/>
+              <w:numPr>
+                <w:ilvl w:val="0"/>
+                <w:numId w:val="0"/>
+              </w:numPr>
+              <w:spacing w:line="240" w:lineRule="auto"/>
+              <w:jc w:val="center"/>
+              <w:rPr>
+                <w:sz w:val="24"/>
+                <w:szCs w:val="24"/>
+                <w:lang w:eastAsia="en-US"/>
+              </w:rPr>
+            </w:pPr>
+          </w:p>
+        </w:tc>
+        <w:tc>
+          <w:tcPr>
+            <w:tcW w:w="1514" w:type="dxa"/>
+            <w:vAlign w:val="center"/>
+          </w:tcPr>
+          <w:p>
+            <w:pPr>
+              <w:pStyle w:val="10"/>
+              <w:numPr>
+                <w:ilvl w:val="0"/>
+                <w:numId w:val="0"/>
+              </w:numPr>
+              <w:spacing w:line="240" w:lineRule="auto"/>
+              <w:jc w:val="center"/>
+              <w:rPr>
+                <w:sz w:val="24"/>
+                <w:szCs w:val="24"/>
+                <w:lang w:eastAsia="en-US"/>
+              </w:rPr>
+            </w:pPr>
+          </w:p>
+        </w:tc>
+        <w:tc>
+          <w:tcPr>
+            <w:tcW w:w="1494" w:type="dxa"/>
+            <w:vAlign w:val="center"/>
+          </w:tcPr>
+          <w:p>
+            <w:pPr>
+              <w:pStyle w:val="10"/>
+              <w:numPr>
+                <w:ilvl w:val="0"/>
+                <w:numId w:val="0"/>
+              </w:numPr>
+              <w:spacing w:line="240" w:lineRule="auto"/>
+              <w:jc w:val="center"/>
+              <w:rPr>
+                <w:sz w:val="24"/>
+                <w:szCs w:val="24"/>
+                <w:lang w:eastAsia="en-US"/>
+              </w:rPr>
+            </w:pPr>
+            <w:r>
+              <w:rPr>
+                <w:sz w:val="24"/>
+                <w:szCs w:val="24"/>
+                <w:lang w:eastAsia="en-US"/>
+              </w:rPr>
+              <w:t>+</w:t>
+            </w:r>
+          </w:p>
+        </w:tc>
+        <w:tc>
+          <w:tcPr>
+            <w:tcW w:w="1494" w:type="dxa"/>
+            <w:vAlign w:val="center"/>
+          </w:tcPr>
+          <w:p>
+            <w:pPr>
+              <w:pStyle w:val="10"/>
+              <w:numPr>
+                <w:ilvl w:val="0"/>
+                <w:numId w:val="0"/>
+              </w:numPr>
+              <w:spacing w:line="240" w:lineRule="auto"/>
+              <w:jc w:val="center"/>
+              <w:rPr>
+                <w:sz w:val="24"/>
+                <w:szCs w:val="24"/>
+                <w:lang w:eastAsia="en-US"/>
+              </w:rPr>
+            </w:pPr>
+            <w:r>
+              <w:rPr>
+                <w:sz w:val="24"/>
+                <w:szCs w:val="24"/>
+                <w:lang w:eastAsia="en-US"/>
+              </w:rPr>
+              <w:t>+</w:t>
+            </w:r>
+          </w:p>
+        </w:tc>
+      </w:tr>
+    </w:tbl>
+    <w:p>
+      <w:pPr>
+        <w:pStyle w:val="10"/>
+        <w:numPr>
+          <w:ilvl w:val="0"/>
+          <w:numId w:val="0"/>
+        </w:numPr>
+        <w:spacing w:before="160"/>
+        <w:rPr>
+          <w:lang w:eastAsia="en-US"/>
+        </w:rPr>
+      </w:pPr>
+      <w:r>
+        <w:rPr>
+          <w:lang w:eastAsia="en-US"/>
+        </w:rPr>
+        <w:t xml:space="preserve"> </w:t>
+      </w:r>
+      <w:r>
+        <w:rPr>
+          <w:lang w:eastAsia="en-US"/>
+        </w:rPr>
+        <w:tab/>
+      </w:r>
+      <w:r>
+        <w:rPr>
+          <w:lang w:eastAsia="en-US"/>
+        </w:rPr>
+        <w:t>Также</w:t>
+      </w:r>
+      <w:r>
+        <w:rPr>
+          <w:lang w:eastAsia="en-US"/>
+        </w:rPr>
+        <w:t xml:space="preserve"> одним из распространенных способ представление отношений</w:t>
+      </w:r>
+      <w:r>
+        <w:rPr>
+          <w:lang w:eastAsia="en-US"/>
+        </w:rPr>
+        <w:t xml:space="preserve"> </w:t>
+      </w:r>
+      <w:r>
+        <w:rPr>
+          <w:lang w:eastAsia="en-US"/>
+        </w:rPr>
+        <w:t>на множествах</w:t>
+      </w:r>
+      <w:r>
+        <w:rPr>
+          <w:lang w:eastAsia="en-US"/>
+        </w:rPr>
+        <w:t xml:space="preserve"> ме</w:t>
+      </w:r>
+      <w:r>
+        <w:rPr>
+          <w:lang w:eastAsia="en-US"/>
+        </w:rPr>
+        <w:t>жду являются графы.</w:t>
       </w:r>
     </w:p>
     <w:p>
@@ -12131,7 +13996,398 @@
         <w:rPr>
           <w:lang w:eastAsia="en-US"/>
         </w:rPr>
-        <w:t>Граф представляет собой</w:t>
+        <w:t xml:space="preserve">Граф представляет собой </w:t>
+      </w:r>
+      <w:r>
+        <w:rPr>
+          <w:lang w:eastAsia="en-US"/>
+        </w:rPr>
+        <w:t xml:space="preserve">множество вершин, соединенных набором неупорядоченных и/или упорядоченных пар вершин. </w:t>
+      </w:r>
+      <w:r>
+        <w:rPr>
+          <w:lang w:eastAsia="en-US"/>
+        </w:rPr>
+        <w:t>Н</w:t>
+      </w:r>
+      <w:r>
+        <w:rPr>
+          <w:lang w:eastAsia="en-US"/>
+        </w:rPr>
+        <w:t>еупорядоченная пара вершин является ребром графа, в то время как упорядоченная</w:t>
+      </w:r>
+      <w:r>
+        <w:rPr>
+          <w:lang w:eastAsia="en-US"/>
+        </w:rPr>
+        <w:t xml:space="preserve"> –</w:t>
+      </w:r>
+      <w:r>
+        <w:rPr>
+          <w:lang w:eastAsia="en-US"/>
+        </w:rPr>
+        <w:t xml:space="preserve"> </w:t>
+      </w:r>
+      <w:r>
+        <w:rPr>
+          <w:lang w:eastAsia="en-US"/>
+        </w:rPr>
+        <w:t>его дугой.</w:t>
+      </w:r>
+    </w:p>
+    <w:p>
+      <w:pPr>
+        <w:pStyle w:val="10"/>
+        <w:numPr>
+          <w:ilvl w:val="0"/>
+          <w:numId w:val="0"/>
+        </w:numPr>
+        <w:ind w:firstLine="708"/>
+        <w:rPr>
+          <w:lang w:eastAsia="en-US"/>
+        </w:rPr>
+      </w:pPr>
+      <w:r>
+        <w:rPr>
+          <w:lang w:eastAsia="en-US"/>
+        </w:rPr>
+        <w:t>Граф, состоящий из множества непустых вершин (или узлов) и множества ребер, представляет собой неориентированный граф (рисунок 4).</w:t>
+      </w:r>
+    </w:p>
+    <w:p>
+      <w:pPr>
+        <w:pStyle w:val="10"/>
+        <w:numPr>
+          <w:ilvl w:val="0"/>
+          <w:numId w:val="0"/>
+        </w:numPr>
+        <w:jc w:val="center"/>
+        <w:rPr>
+          <w:lang w:eastAsia="en-US"/>
+        </w:rPr>
+      </w:pPr>
+      <w:r>
+        <w:rPr>
+          <w:lang w:eastAsia="en-US"/>
+        </w:rPr>
+        <w:drawing>
+          <wp:inline distT="0" distB="0" distL="0" distR="0" wp14:anchorId="10BFE99D" wp14:editId="68BF0A1A">
+            <wp:extent cx="1656000" cy="1365081"/>
+            <wp:effectExtent l="0" t="0" r="0" b="0"/>
+            <wp:docPr id="6" name="Picture 6" descr="A picture containing skiing, snow, man, pole&#10;&#10;Description automatically generated"/>
+            <wp:cNvGraphicFramePr>
+              <a:graphicFrameLocks xmlns:a="http://schemas.openxmlformats.org/drawingml/2006/main" noChangeAspect="1"/>
+            </wp:cNvGraphicFramePr>
+            <a:graphic xmlns:a="http://schemas.openxmlformats.org/drawingml/2006/main">
+              <a:graphicData uri="http://schemas.openxmlformats.org/drawingml/2006/picture">
+                <pic:pic xmlns:pic="http://schemas.openxmlformats.org/drawingml/2006/picture">
+                  <pic:nvPicPr>
+                    <pic:cNvPr id="1" name=""/>
+                    <pic:cNvPicPr/>
+                  </pic:nvPicPr>
+                  <pic:blipFill>
+                    <a:blip r:embed="rId11"/>
+                    <a:stretch>
+                      <a:fillRect/>
+                    </a:stretch>
+                  </pic:blipFill>
+                  <pic:spPr>
+                    <a:xfrm>
+                      <a:off x="0" y="0"/>
+                      <a:ext cx="1656000" cy="1365081"/>
+                    </a:xfrm>
+                    <a:prstGeom prst="rect">
+                      <a:avLst/>
+                    </a:prstGeom>
+                  </pic:spPr>
+                </pic:pic>
+              </a:graphicData>
+            </a:graphic>
+          </wp:inline>
+        </w:drawing>
+      </w:r>
+    </w:p>
+    <w:p>
+      <w:pPr>
+        <w:pStyle w:val="10"/>
+        <w:numPr>
+          <w:ilvl w:val="0"/>
+          <w:numId w:val="0"/>
+        </w:numPr>
+        <w:jc w:val="center"/>
+        <w:rPr>
+          <w:lang w:eastAsia="en-US"/>
+        </w:rPr>
+      </w:pPr>
+      <w:r>
+        <w:rPr>
+          <w:lang w:eastAsia="en-US"/>
+        </w:rPr>
+        <w:t>Рисунок 4 – Неориентированный граф</w:t>
+      </w:r>
+    </w:p>
+    <w:p>
+      <w:pPr>
+        <w:pStyle w:val="10"/>
+        <w:numPr>
+          <w:ilvl w:val="0"/>
+          <w:numId w:val="0"/>
+        </w:numPr>
+        <w:rPr>
+          <w:lang w:eastAsia="en-US"/>
+        </w:rPr>
+      </w:pPr>
+      <w:r>
+        <w:rPr>
+          <w:lang w:eastAsia="en-US"/>
+        </w:rPr>
+        <w:tab/>
+        <w:t>В свою очередь, ориентированный граф отличается от неориентированного тем, что вместо ребер вершины соединены множеством дуг (рисунок 5).</w:t>
+      </w:r>
+    </w:p>
+    <w:p>
+      <w:pPr>
+        <w:pStyle w:val="10"/>
+        <w:numPr>
+          <w:ilvl w:val="0"/>
+          <w:numId w:val="0"/>
+        </w:numPr>
+        <w:jc w:val="center"/>
+        <w:rPr>
+          <w:lang w:eastAsia="en-US"/>
+        </w:rPr>
+      </w:pPr>
+      <w:r>
+        <w:rPr>
+          <w:lang w:eastAsia="en-US"/>
+        </w:rPr>
+        <w:drawing>
+          <wp:inline distT="0" distB="0" distL="0" distR="0" wp14:anchorId="16A0A02C" wp14:editId="5A696394">
+            <wp:extent cx="1656000" cy="1365082"/>
+            <wp:effectExtent l="0" t="0" r="0" b="0"/>
+            <wp:docPr id="5" name="Picture 5" descr="A picture containing skiing, snow, pole, man&#10;&#10;Description automatically generated"/>
+            <wp:cNvGraphicFramePr>
+              <a:graphicFrameLocks xmlns:a="http://schemas.openxmlformats.org/drawingml/2006/main" noChangeAspect="1"/>
+            </wp:cNvGraphicFramePr>
+            <a:graphic xmlns:a="http://schemas.openxmlformats.org/drawingml/2006/main">
+              <a:graphicData uri="http://schemas.openxmlformats.org/drawingml/2006/picture">
+                <pic:pic xmlns:pic="http://schemas.openxmlformats.org/drawingml/2006/picture">
+                  <pic:nvPicPr>
+                    <pic:cNvPr id="1" name=""/>
+                    <pic:cNvPicPr/>
+                  </pic:nvPicPr>
+                  <pic:blipFill>
+                    <a:blip r:embed="rId12"/>
+                    <a:stretch>
+                      <a:fillRect/>
+                    </a:stretch>
+                  </pic:blipFill>
+                  <pic:spPr>
+                    <a:xfrm>
+                      <a:off x="0" y="0"/>
+                      <a:ext cx="1656000" cy="1365082"/>
+                    </a:xfrm>
+                    <a:prstGeom prst="rect">
+                      <a:avLst/>
+                    </a:prstGeom>
+                  </pic:spPr>
+                </pic:pic>
+              </a:graphicData>
+            </a:graphic>
+          </wp:inline>
+        </w:drawing>
+      </w:r>
+    </w:p>
+    <w:p>
+      <w:pPr>
+        <w:pStyle w:val="10"/>
+        <w:numPr>
+          <w:ilvl w:val="0"/>
+          <w:numId w:val="0"/>
+        </w:numPr>
+        <w:jc w:val="center"/>
+        <w:rPr>
+          <w:lang w:eastAsia="en-US"/>
+        </w:rPr>
+      </w:pPr>
+      <w:r>
+        <w:rPr>
+          <w:lang w:eastAsia="en-US"/>
+        </w:rPr>
+        <w:t>Рисунок 5 – Ориентированный граф</w:t>
+      </w:r>
+    </w:p>
+    <w:p>
+      <w:pPr>
+        <w:pStyle w:val="10"/>
+        <w:numPr>
+          <w:ilvl w:val="0"/>
+          <w:numId w:val="0"/>
+        </w:numPr>
+        <w:ind w:firstLine="708"/>
+        <w:rPr>
+          <w:lang w:eastAsia="en-US"/>
+        </w:rPr>
+      </w:pPr>
+      <w:r>
+        <w:rPr>
+          <w:lang w:eastAsia="en-US"/>
+        </w:rPr>
+        <w:lastRenderedPageBreak/>
+        <w:t>Одной из разновидностей графов, часто используемых для представления отношений, является двупольный граф, множество вершины которого можно разбить на две части так, что ребра графа будут соединять только вершины только противоположной части.</w:t>
+      </w:r>
+    </w:p>
+    <w:p>
+      <w:pPr>
+        <w:pStyle w:val="10"/>
+        <w:numPr>
+          <w:ilvl w:val="0"/>
+          <w:numId w:val="0"/>
+        </w:numPr>
+        <w:ind w:firstLine="708"/>
+        <w:rPr>
+          <w:lang w:eastAsia="en-US"/>
+        </w:rPr>
+      </w:pPr>
+      <w:r>
+        <w:rPr>
+          <w:lang w:eastAsia="en-US"/>
+        </w:rPr>
+        <w:t xml:space="preserve">Так, </w:t>
+      </w:r>
+      <w:proofErr w:type="gramStart"/>
+      <w:r>
+        <w:rPr>
+          <w:lang w:eastAsia="en-US"/>
+        </w:rPr>
+        <w:t>возвращаясь к примеру</w:t>
+      </w:r>
+      <w:proofErr w:type="gramEnd"/>
+      <w:r>
+        <w:rPr>
+          <w:lang w:eastAsia="en-US"/>
+        </w:rPr>
+        <w:t xml:space="preserve">, описанному в прошлом подпункте, отношение </w:t>
+      </w:r>
+      <w:r>
+        <w:rPr>
+          <w:lang w:eastAsia="en-US"/>
+        </w:rPr>
+        <w:t>взаимозависимости</w:t>
+      </w:r>
+      <w:r>
+        <w:rPr>
+          <w:lang w:eastAsia="en-US"/>
+        </w:rPr>
+        <w:t xml:space="preserve"> множеств физических лиц и организаций </w:t>
+      </w:r>
+      <w:r>
+        <w:rPr>
+          <w:lang w:eastAsia="en-US"/>
+        </w:rPr>
+        <w:t>можно представить в</w:t>
+      </w:r>
+      <w:r>
+        <w:rPr>
+          <w:lang w:eastAsia="en-US"/>
+        </w:rPr>
+        <w:t xml:space="preserve"> виде двудольного графа</w:t>
+      </w:r>
+      <w:r>
+        <w:rPr>
+          <w:lang w:eastAsia="en-US"/>
+        </w:rPr>
+        <w:t xml:space="preserve"> (</w:t>
+      </w:r>
+      <w:r>
+        <w:rPr>
+          <w:lang w:eastAsia="en-US"/>
+        </w:rPr>
+        <w:t>рисунке 6</w:t>
+      </w:r>
+      <w:r>
+        <w:rPr>
+          <w:lang w:eastAsia="en-US"/>
+        </w:rPr>
+        <w:t>)</w:t>
+      </w:r>
+      <w:r>
+        <w:rPr>
+          <w:lang w:eastAsia="en-US"/>
+        </w:rPr>
+        <w:t>.</w:t>
+      </w:r>
+    </w:p>
+    <w:p>
+      <w:pPr>
+        <w:pStyle w:val="10"/>
+        <w:numPr>
+          <w:ilvl w:val="0"/>
+          <w:numId w:val="0"/>
+        </w:numPr>
+        <w:jc w:val="center"/>
+        <w:rPr>
+          <w:lang w:eastAsia="en-US"/>
+        </w:rPr>
+      </w:pPr>
+      <w:r>
+        <w:rPr>
+          <w:lang w:eastAsia="en-US"/>
+        </w:rPr>
+        <w:drawing>
+          <wp:inline distT="0" distB="0" distL="0" distR="0" wp14:anchorId="7E2CC448" wp14:editId="5CF495FA">
+            <wp:extent cx="3949700" cy="1803400"/>
+            <wp:effectExtent l="0" t="0" r="0" b="0"/>
+            <wp:docPr id="8" name="Picture 8" descr="A picture containing drawing&#10;&#10;Description automatically generated"/>
+            <wp:cNvGraphicFramePr>
+              <a:graphicFrameLocks xmlns:a="http://schemas.openxmlformats.org/drawingml/2006/main" noChangeAspect="1"/>
+            </wp:cNvGraphicFramePr>
+            <a:graphic xmlns:a="http://schemas.openxmlformats.org/drawingml/2006/main">
+              <a:graphicData uri="http://schemas.openxmlformats.org/drawingml/2006/picture">
+                <pic:pic xmlns:pic="http://schemas.openxmlformats.org/drawingml/2006/picture">
+                  <pic:nvPicPr>
+                    <pic:cNvPr id="1" name=""/>
+                    <pic:cNvPicPr/>
+                  </pic:nvPicPr>
+                  <pic:blipFill>
+                    <a:blip r:embed="rId13"/>
+                    <a:stretch>
+                      <a:fillRect/>
+                    </a:stretch>
+                  </pic:blipFill>
+                  <pic:spPr>
+                    <a:xfrm>
+                      <a:off x="0" y="0"/>
+                      <a:ext cx="3949700" cy="1803400"/>
+                    </a:xfrm>
+                    <a:prstGeom prst="rect">
+                      <a:avLst/>
+                    </a:prstGeom>
+                  </pic:spPr>
+                </pic:pic>
+              </a:graphicData>
+            </a:graphic>
+          </wp:inline>
+        </w:drawing>
+      </w:r>
+    </w:p>
+    <w:p>
+      <w:pPr>
+        <w:pStyle w:val="10"/>
+        <w:numPr>
+          <w:ilvl w:val="0"/>
+          <w:numId w:val="0"/>
+        </w:numPr>
+        <w:jc w:val="center"/>
+        <w:rPr>
+          <w:lang w:eastAsia="en-US"/>
+        </w:rPr>
+      </w:pPr>
+      <w:r>
+        <w:rPr>
+          <w:lang w:eastAsia="en-US"/>
+        </w:rPr>
+        <w:t>Рисунок 6 – Двупольный граф</w:t>
       </w:r>
     </w:p>
     <w:p>
@@ -12209,14 +14465,6 @@
         </w:rPr>
         <w:tab/>
       </w:r>
-      <w:proofErr w:type="spellStart"/>
-      <w:r>
-        <w:rPr>
-          <w:lang w:eastAsia="en-US"/>
-        </w:rPr>
-        <w:t>фыв</w:t>
-      </w:r>
-      <w:proofErr w:type="spellEnd"/>
     </w:p>
     <w:p>
       <w:pPr>
@@ -12462,6 +14710,7 @@
           <w:bCs/>
           <w:lang w:eastAsia="en-US"/>
         </w:rPr>
+        <w:lastRenderedPageBreak/>
         <w:t>2.3.2 Косвенное участие</w:t>
       </w:r>
       <w:bookmarkEnd w:id="33"/>
@@ -12540,6 +14789,9 @@
       </w:r>
       <w:r>
         <w:t>теоретико-множественные представления в виде графов</w:t>
+      </w:r>
+      <w:r>
+        <w:t xml:space="preserve"> </w:t>
       </w:r>
     </w:p>
     <w:p>
@@ -12906,6 +15158,13 @@
         </w:rPr>
         <w:t xml:space="preserve"> </w:t>
       </w:r>
+      <w:r>
+        <w:rPr>
+          <w:rFonts w:cs="Times New Roman"/>
+          <w:lang w:eastAsia="en-US"/>
+        </w:rPr>
+        <w:t xml:space="preserve">к </w:t>
+      </w:r>
     </w:p>
     <w:p>
       <w:pPr>
@@ -13328,8 +15587,8 @@
       </w:pPr>
     </w:p>
     <w:sectPr>
-      <w:footerReference w:type="default" r:id="rId11"/>
-      <w:footerReference w:type="first" r:id="rId12"/>
+      <w:footerReference w:type="default" r:id="rId14"/>
+      <w:footerReference w:type="first" r:id="rId15"/>
       <w:pgSz w:w="11906" w:h="16838"/>
       <w:pgMar w:top="1134" w:right="1418" w:bottom="1418" w:left="1418" w:header="709" w:footer="709" w:gutter="0"/>
       <w:pgNumType w:start="1"/>
@@ -13383,7 +15642,6 @@
         <w:docPartUnique/>
       </w:docPartObj>
     </w:sdtPr>
-    <w:sdtEndPr/>
     <w:sdtContent>
       <w:p>
         <w:pPr>
@@ -13902,6 +16160,95 @@
     </w:lvl>
   </w:abstractNum>
   <w:abstractNum w:abstractNumId="4" w15:restartNumberingAfterBreak="0">
+    <w:nsid w:val="0A1E585D"/>
+    <w:multiLevelType w:val="hybridMultilevel"/>
+    <w:tmpl w:val="0666F1F0"/>
+    <w:lvl w:ilvl="0" w:tplc="0809000F">
+      <w:start w:val="1"/>
+      <w:numFmt w:val="decimal"/>
+      <w:lvlText w:val="%1."/>
+      <w:lvlJc w:val="left"/>
+      <w:pPr>
+        <w:ind w:left="1776" w:hanging="360"/>
+      </w:pPr>
+      <w:rPr>
+        <w:rFonts w:hint="default"/>
+      </w:rPr>
+    </w:lvl>
+    <w:lvl w:ilvl="1" w:tplc="08090019" w:tentative="1">
+      <w:start w:val="1"/>
+      <w:numFmt w:val="lowerLetter"/>
+      <w:lvlText w:val="%2."/>
+      <w:lvlJc w:val="left"/>
+      <w:pPr>
+        <w:ind w:left="2496" w:hanging="360"/>
+      </w:pPr>
+    </w:lvl>
+    <w:lvl w:ilvl="2" w:tplc="0809001B" w:tentative="1">
+      <w:start w:val="1"/>
+      <w:numFmt w:val="lowerRoman"/>
+      <w:lvlText w:val="%3."/>
+      <w:lvlJc w:val="right"/>
+      <w:pPr>
+        <w:ind w:left="3216" w:hanging="180"/>
+      </w:pPr>
+    </w:lvl>
+    <w:lvl w:ilvl="3" w:tplc="0809000F" w:tentative="1">
+      <w:start w:val="1"/>
+      <w:numFmt w:val="decimal"/>
+      <w:lvlText w:val="%4."/>
+      <w:lvlJc w:val="left"/>
+      <w:pPr>
+        <w:ind w:left="3936" w:hanging="360"/>
+      </w:pPr>
+    </w:lvl>
+    <w:lvl w:ilvl="4" w:tplc="08090019" w:tentative="1">
+      <w:start w:val="1"/>
+      <w:numFmt w:val="lowerLetter"/>
+      <w:lvlText w:val="%5."/>
+      <w:lvlJc w:val="left"/>
+      <w:pPr>
+        <w:ind w:left="4656" w:hanging="360"/>
+      </w:pPr>
+    </w:lvl>
+    <w:lvl w:ilvl="5" w:tplc="0809001B" w:tentative="1">
+      <w:start w:val="1"/>
+      <w:numFmt w:val="lowerRoman"/>
+      <w:lvlText w:val="%6."/>
+      <w:lvlJc w:val="right"/>
+      <w:pPr>
+        <w:ind w:left="5376" w:hanging="180"/>
+      </w:pPr>
+    </w:lvl>
+    <w:lvl w:ilvl="6" w:tplc="0809000F" w:tentative="1">
+      <w:start w:val="1"/>
+      <w:numFmt w:val="decimal"/>
+      <w:lvlText w:val="%7."/>
+      <w:lvlJc w:val="left"/>
+      <w:pPr>
+        <w:ind w:left="6096" w:hanging="360"/>
+      </w:pPr>
+    </w:lvl>
+    <w:lvl w:ilvl="7" w:tplc="08090019" w:tentative="1">
+      <w:start w:val="1"/>
+      <w:numFmt w:val="lowerLetter"/>
+      <w:lvlText w:val="%8."/>
+      <w:lvlJc w:val="left"/>
+      <w:pPr>
+        <w:ind w:left="6816" w:hanging="360"/>
+      </w:pPr>
+    </w:lvl>
+    <w:lvl w:ilvl="8" w:tplc="0809001B" w:tentative="1">
+      <w:start w:val="1"/>
+      <w:numFmt w:val="lowerRoman"/>
+      <w:lvlText w:val="%9."/>
+      <w:lvlJc w:val="right"/>
+      <w:pPr>
+        <w:ind w:left="7536" w:hanging="180"/>
+      </w:pPr>
+    </w:lvl>
+  </w:abstractNum>
+  <w:abstractNum w:abstractNumId="5" w15:restartNumberingAfterBreak="0">
     <w:nsid w:val="0D1A543F"/>
     <w:multiLevelType w:val="hybridMultilevel"/>
     <w:tmpl w:val="44CA6DD2"/>
@@ -13991,7 +16338,7 @@
       </w:pPr>
     </w:lvl>
   </w:abstractNum>
-  <w:abstractNum w:abstractNumId="5" w15:restartNumberingAfterBreak="0">
+  <w:abstractNum w:abstractNumId="6" w15:restartNumberingAfterBreak="0">
     <w:nsid w:val="111F7AB9"/>
     <w:multiLevelType w:val="hybridMultilevel"/>
     <w:tmpl w:val="7F44DB3A"/>
@@ -14080,7 +16427,7 @@
       </w:pPr>
     </w:lvl>
   </w:abstractNum>
-  <w:abstractNum w:abstractNumId="6" w15:restartNumberingAfterBreak="0">
+  <w:abstractNum w:abstractNumId="7" w15:restartNumberingAfterBreak="0">
     <w:nsid w:val="11A343E8"/>
     <w:multiLevelType w:val="hybridMultilevel"/>
     <w:tmpl w:val="B8368FCE"/>
@@ -14193,7 +16540,7 @@
       </w:rPr>
     </w:lvl>
   </w:abstractNum>
-  <w:abstractNum w:abstractNumId="7" w15:restartNumberingAfterBreak="0">
+  <w:abstractNum w:abstractNumId="8" w15:restartNumberingAfterBreak="0">
     <w:nsid w:val="123B0C9F"/>
     <w:multiLevelType w:val="multilevel"/>
     <w:tmpl w:val="A2D66CF2"/>
@@ -14310,7 +16657,7 @@
       </w:rPr>
     </w:lvl>
   </w:abstractNum>
-  <w:abstractNum w:abstractNumId="8" w15:restartNumberingAfterBreak="0">
+  <w:abstractNum w:abstractNumId="9" w15:restartNumberingAfterBreak="0">
     <w:nsid w:val="18B1741E"/>
     <w:multiLevelType w:val="hybridMultilevel"/>
     <w:tmpl w:val="FB1CF5B8"/>
@@ -14423,7 +16770,7 @@
       </w:rPr>
     </w:lvl>
   </w:abstractNum>
-  <w:abstractNum w:abstractNumId="9" w15:restartNumberingAfterBreak="0">
+  <w:abstractNum w:abstractNumId="10" w15:restartNumberingAfterBreak="0">
     <w:nsid w:val="1A932260"/>
     <w:multiLevelType w:val="hybridMultilevel"/>
     <w:tmpl w:val="E408A5DA"/>
@@ -14509,7 +16856,7 @@
       </w:pPr>
     </w:lvl>
   </w:abstractNum>
-  <w:abstractNum w:abstractNumId="10" w15:restartNumberingAfterBreak="0">
+  <w:abstractNum w:abstractNumId="11" w15:restartNumberingAfterBreak="0">
     <w:nsid w:val="1B4E445C"/>
     <w:multiLevelType w:val="hybridMultilevel"/>
     <w:tmpl w:val="7E6A1C04"/>
@@ -14622,7 +16969,7 @@
       </w:rPr>
     </w:lvl>
   </w:abstractNum>
-  <w:abstractNum w:abstractNumId="11" w15:restartNumberingAfterBreak="0">
+  <w:abstractNum w:abstractNumId="12" w15:restartNumberingAfterBreak="0">
     <w:nsid w:val="1E93375E"/>
     <w:multiLevelType w:val="hybridMultilevel"/>
     <w:tmpl w:val="B0C02440"/>
@@ -14711,7 +17058,7 @@
       </w:pPr>
     </w:lvl>
   </w:abstractNum>
-  <w:abstractNum w:abstractNumId="12" w15:restartNumberingAfterBreak="0">
+  <w:abstractNum w:abstractNumId="13" w15:restartNumberingAfterBreak="0">
     <w:nsid w:val="1EBF4CB0"/>
     <w:multiLevelType w:val="multilevel"/>
     <w:tmpl w:val="6BAE4F6A"/>
@@ -14829,7 +17176,7 @@
       </w:rPr>
     </w:lvl>
   </w:abstractNum>
-  <w:abstractNum w:abstractNumId="13" w15:restartNumberingAfterBreak="0">
+  <w:abstractNum w:abstractNumId="14" w15:restartNumberingAfterBreak="0">
     <w:nsid w:val="248966FF"/>
     <w:multiLevelType w:val="hybridMultilevel"/>
     <w:tmpl w:val="ECC4A112"/>
@@ -14918,7 +17265,7 @@
       </w:pPr>
     </w:lvl>
   </w:abstractNum>
-  <w:abstractNum w:abstractNumId="14" w15:restartNumberingAfterBreak="0">
+  <w:abstractNum w:abstractNumId="15" w15:restartNumberingAfterBreak="0">
     <w:nsid w:val="27214BD2"/>
     <w:multiLevelType w:val="hybridMultilevel"/>
     <w:tmpl w:val="ACD290FC"/>
@@ -15010,7 +17357,7 @@
       </w:pPr>
     </w:lvl>
   </w:abstractNum>
-  <w:abstractNum w:abstractNumId="15" w15:restartNumberingAfterBreak="0">
+  <w:abstractNum w:abstractNumId="16" w15:restartNumberingAfterBreak="0">
     <w:nsid w:val="2E007A8F"/>
     <w:multiLevelType w:val="hybridMultilevel"/>
     <w:tmpl w:val="700E29C8"/>
@@ -15097,7 +17444,7 @@
       </w:pPr>
     </w:lvl>
   </w:abstractNum>
-  <w:abstractNum w:abstractNumId="16" w15:restartNumberingAfterBreak="0">
+  <w:abstractNum w:abstractNumId="17" w15:restartNumberingAfterBreak="0">
     <w:nsid w:val="2E467959"/>
     <w:multiLevelType w:val="multilevel"/>
     <w:tmpl w:val="8A94E370"/>
@@ -15218,7 +17565,7 @@
       </w:rPr>
     </w:lvl>
   </w:abstractNum>
-  <w:abstractNum w:abstractNumId="17" w15:restartNumberingAfterBreak="0">
+  <w:abstractNum w:abstractNumId="18" w15:restartNumberingAfterBreak="0">
     <w:nsid w:val="309B7413"/>
     <w:multiLevelType w:val="hybridMultilevel"/>
     <w:tmpl w:val="A14AFAA2"/>
@@ -15331,7 +17678,7 @@
       </w:rPr>
     </w:lvl>
   </w:abstractNum>
-  <w:abstractNum w:abstractNumId="18" w15:restartNumberingAfterBreak="0">
+  <w:abstractNum w:abstractNumId="19" w15:restartNumberingAfterBreak="0">
     <w:nsid w:val="354252BC"/>
     <w:multiLevelType w:val="hybridMultilevel"/>
     <w:tmpl w:val="80AA5C88"/>
@@ -15420,7 +17767,7 @@
       </w:pPr>
     </w:lvl>
   </w:abstractNum>
-  <w:abstractNum w:abstractNumId="19" w15:restartNumberingAfterBreak="0">
+  <w:abstractNum w:abstractNumId="20" w15:restartNumberingAfterBreak="0">
     <w:nsid w:val="37D51C09"/>
     <w:multiLevelType w:val="hybridMultilevel"/>
     <w:tmpl w:val="E3B63FF0"/>
@@ -15506,7 +17853,7 @@
       </w:pPr>
     </w:lvl>
   </w:abstractNum>
-  <w:abstractNum w:abstractNumId="20" w15:restartNumberingAfterBreak="0">
+  <w:abstractNum w:abstractNumId="21" w15:restartNumberingAfterBreak="0">
     <w:nsid w:val="3A365BFE"/>
     <w:multiLevelType w:val="hybridMultilevel"/>
     <w:tmpl w:val="B6B0FAEC"/>
@@ -15592,7 +17939,7 @@
       </w:pPr>
     </w:lvl>
   </w:abstractNum>
-  <w:abstractNum w:abstractNumId="21" w15:restartNumberingAfterBreak="0">
+  <w:abstractNum w:abstractNumId="22" w15:restartNumberingAfterBreak="0">
     <w:nsid w:val="3D133080"/>
     <w:multiLevelType w:val="hybridMultilevel"/>
     <w:tmpl w:val="ACA48DA0"/>
@@ -15705,7 +18052,7 @@
       </w:rPr>
     </w:lvl>
   </w:abstractNum>
-  <w:abstractNum w:abstractNumId="22" w15:restartNumberingAfterBreak="0">
+  <w:abstractNum w:abstractNumId="23" w15:restartNumberingAfterBreak="0">
     <w:nsid w:val="3DA35379"/>
     <w:multiLevelType w:val="hybridMultilevel"/>
     <w:tmpl w:val="1358606C"/>
@@ -15818,7 +18165,7 @@
       </w:rPr>
     </w:lvl>
   </w:abstractNum>
-  <w:abstractNum w:abstractNumId="23" w15:restartNumberingAfterBreak="0">
+  <w:abstractNum w:abstractNumId="24" w15:restartNumberingAfterBreak="0">
     <w:nsid w:val="3EA02FDE"/>
     <w:multiLevelType w:val="multilevel"/>
     <w:tmpl w:val="6BAE4F6A"/>
@@ -15936,7 +18283,7 @@
       </w:rPr>
     </w:lvl>
   </w:abstractNum>
-  <w:abstractNum w:abstractNumId="24" w15:restartNumberingAfterBreak="0">
+  <w:abstractNum w:abstractNumId="25" w15:restartNumberingAfterBreak="0">
     <w:nsid w:val="400B2CC5"/>
     <w:multiLevelType w:val="multilevel"/>
     <w:tmpl w:val="8C0076A0"/>
@@ -16058,7 +18405,7 @@
       </w:rPr>
     </w:lvl>
   </w:abstractNum>
-  <w:abstractNum w:abstractNumId="25" w15:restartNumberingAfterBreak="0">
+  <w:abstractNum w:abstractNumId="26" w15:restartNumberingAfterBreak="0">
     <w:nsid w:val="441400DC"/>
     <w:multiLevelType w:val="hybridMultilevel"/>
     <w:tmpl w:val="4E326E4C"/>
@@ -16144,7 +18491,7 @@
       </w:pPr>
     </w:lvl>
   </w:abstractNum>
-  <w:abstractNum w:abstractNumId="26" w15:restartNumberingAfterBreak="0">
+  <w:abstractNum w:abstractNumId="27" w15:restartNumberingAfterBreak="0">
     <w:nsid w:val="525B2D03"/>
     <w:multiLevelType w:val="hybridMultilevel"/>
     <w:tmpl w:val="FA342166"/>
@@ -16257,7 +18604,7 @@
       </w:rPr>
     </w:lvl>
   </w:abstractNum>
-  <w:abstractNum w:abstractNumId="27" w15:restartNumberingAfterBreak="0">
+  <w:abstractNum w:abstractNumId="28" w15:restartNumberingAfterBreak="0">
     <w:nsid w:val="525F4D3A"/>
     <w:multiLevelType w:val="hybridMultilevel"/>
     <w:tmpl w:val="F0C45598"/>
@@ -16343,7 +18690,7 @@
       </w:pPr>
     </w:lvl>
   </w:abstractNum>
-  <w:abstractNum w:abstractNumId="28" w15:restartNumberingAfterBreak="0">
+  <w:abstractNum w:abstractNumId="29" w15:restartNumberingAfterBreak="0">
     <w:nsid w:val="529E318B"/>
     <w:multiLevelType w:val="hybridMultilevel"/>
     <w:tmpl w:val="D7F20E6C"/>
@@ -16432,7 +18779,7 @@
       </w:pPr>
     </w:lvl>
   </w:abstractNum>
-  <w:abstractNum w:abstractNumId="29" w15:restartNumberingAfterBreak="0">
+  <w:abstractNum w:abstractNumId="30" w15:restartNumberingAfterBreak="0">
     <w:nsid w:val="536062F8"/>
     <w:multiLevelType w:val="hybridMultilevel"/>
     <w:tmpl w:val="31805006"/>
@@ -16523,7 +18870,7 @@
       </w:pPr>
     </w:lvl>
   </w:abstractNum>
-  <w:abstractNum w:abstractNumId="30" w15:restartNumberingAfterBreak="0">
+  <w:abstractNum w:abstractNumId="31" w15:restartNumberingAfterBreak="0">
     <w:nsid w:val="5B9E128D"/>
     <w:multiLevelType w:val="multilevel"/>
     <w:tmpl w:val="8C0076A0"/>
@@ -16645,7 +18992,7 @@
       </w:rPr>
     </w:lvl>
   </w:abstractNum>
-  <w:abstractNum w:abstractNumId="31" w15:restartNumberingAfterBreak="0">
+  <w:abstractNum w:abstractNumId="32" w15:restartNumberingAfterBreak="0">
     <w:nsid w:val="5E6A5C42"/>
     <w:multiLevelType w:val="hybridMultilevel"/>
     <w:tmpl w:val="5360E428"/>
@@ -16758,7 +19105,7 @@
       </w:rPr>
     </w:lvl>
   </w:abstractNum>
-  <w:abstractNum w:abstractNumId="32" w15:restartNumberingAfterBreak="0">
+  <w:abstractNum w:abstractNumId="33" w15:restartNumberingAfterBreak="0">
     <w:nsid w:val="5F9A551F"/>
     <w:multiLevelType w:val="hybridMultilevel"/>
     <w:tmpl w:val="B5DAEEB0"/>
@@ -16871,7 +19218,7 @@
       </w:rPr>
     </w:lvl>
   </w:abstractNum>
-  <w:abstractNum w:abstractNumId="33" w15:restartNumberingAfterBreak="0">
+  <w:abstractNum w:abstractNumId="34" w15:restartNumberingAfterBreak="0">
     <w:nsid w:val="600749EB"/>
     <w:multiLevelType w:val="multilevel"/>
     <w:tmpl w:val="7C2AD6BA"/>
@@ -16992,7 +19339,7 @@
       </w:rPr>
     </w:lvl>
   </w:abstractNum>
-  <w:abstractNum w:abstractNumId="34" w15:restartNumberingAfterBreak="0">
+  <w:abstractNum w:abstractNumId="35" w15:restartNumberingAfterBreak="0">
     <w:nsid w:val="635508F8"/>
     <w:multiLevelType w:val="hybridMultilevel"/>
     <w:tmpl w:val="6A94351C"/>
@@ -17105,7 +19452,7 @@
       </w:rPr>
     </w:lvl>
   </w:abstractNum>
-  <w:abstractNum w:abstractNumId="35" w15:restartNumberingAfterBreak="0">
+  <w:abstractNum w:abstractNumId="36" w15:restartNumberingAfterBreak="0">
     <w:nsid w:val="67DA5CD9"/>
     <w:multiLevelType w:val="hybridMultilevel"/>
     <w:tmpl w:val="80C210CA"/>
@@ -17218,7 +19565,7 @@
       </w:rPr>
     </w:lvl>
   </w:abstractNum>
-  <w:abstractNum w:abstractNumId="36" w15:restartNumberingAfterBreak="0">
+  <w:abstractNum w:abstractNumId="37" w15:restartNumberingAfterBreak="0">
     <w:nsid w:val="691C2B55"/>
     <w:multiLevelType w:val="multilevel"/>
     <w:tmpl w:val="8C0076A0"/>
@@ -17340,7 +19687,7 @@
       </w:rPr>
     </w:lvl>
   </w:abstractNum>
-  <w:abstractNum w:abstractNumId="37" w15:restartNumberingAfterBreak="0">
+  <w:abstractNum w:abstractNumId="38" w15:restartNumberingAfterBreak="0">
     <w:nsid w:val="692F785A"/>
     <w:multiLevelType w:val="multilevel"/>
     <w:tmpl w:val="7F5C75B0"/>
@@ -17458,7 +19805,7 @@
       </w:rPr>
     </w:lvl>
   </w:abstractNum>
-  <w:abstractNum w:abstractNumId="38" w15:restartNumberingAfterBreak="0">
+  <w:abstractNum w:abstractNumId="39" w15:restartNumberingAfterBreak="0">
     <w:nsid w:val="6EF333C0"/>
     <w:multiLevelType w:val="hybridMultilevel"/>
     <w:tmpl w:val="31C26C2A"/>
@@ -17544,7 +19891,7 @@
       </w:pPr>
     </w:lvl>
   </w:abstractNum>
-  <w:abstractNum w:abstractNumId="39" w15:restartNumberingAfterBreak="0">
+  <w:abstractNum w:abstractNumId="40" w15:restartNumberingAfterBreak="0">
     <w:nsid w:val="71A04BEB"/>
     <w:multiLevelType w:val="hybridMultilevel"/>
     <w:tmpl w:val="331E67FC"/>
@@ -17633,7 +19980,7 @@
       </w:pPr>
     </w:lvl>
   </w:abstractNum>
-  <w:abstractNum w:abstractNumId="40" w15:restartNumberingAfterBreak="0">
+  <w:abstractNum w:abstractNumId="41" w15:restartNumberingAfterBreak="0">
     <w:nsid w:val="74286C14"/>
     <w:multiLevelType w:val="hybridMultilevel"/>
     <w:tmpl w:val="2F6E1D2C"/>
@@ -17746,7 +20093,7 @@
       </w:rPr>
     </w:lvl>
   </w:abstractNum>
-  <w:abstractNum w:abstractNumId="41" w15:restartNumberingAfterBreak="0">
+  <w:abstractNum w:abstractNumId="42" w15:restartNumberingAfterBreak="0">
     <w:nsid w:val="74A81307"/>
     <w:multiLevelType w:val="hybridMultilevel"/>
     <w:tmpl w:val="5748DEFC"/>
@@ -17859,7 +20206,7 @@
       </w:rPr>
     </w:lvl>
   </w:abstractNum>
-  <w:abstractNum w:abstractNumId="42" w15:restartNumberingAfterBreak="0">
+  <w:abstractNum w:abstractNumId="43" w15:restartNumberingAfterBreak="0">
     <w:nsid w:val="766B2EA5"/>
     <w:multiLevelType w:val="hybridMultilevel"/>
     <w:tmpl w:val="EBA4ABE8"/>
@@ -17945,7 +20292,7 @@
       </w:pPr>
     </w:lvl>
   </w:abstractNum>
-  <w:abstractNum w:abstractNumId="43" w15:restartNumberingAfterBreak="0">
+  <w:abstractNum w:abstractNumId="44" w15:restartNumberingAfterBreak="0">
     <w:nsid w:val="7E9619FD"/>
     <w:multiLevelType w:val="hybridMultilevel"/>
     <w:tmpl w:val="62C0D31C"/>
@@ -18059,49 +20406,49 @@
     </w:lvl>
   </w:abstractNum>
   <w:num w:numId="1">
-    <w:abstractNumId w:val="4"/>
+    <w:abstractNumId w:val="5"/>
   </w:num>
   <w:num w:numId="2">
-    <w:abstractNumId w:val="29"/>
+    <w:abstractNumId w:val="30"/>
   </w:num>
   <w:num w:numId="3">
-    <w:abstractNumId w:val="8"/>
+    <w:abstractNumId w:val="9"/>
   </w:num>
   <w:num w:numId="4">
-    <w:abstractNumId w:val="14"/>
+    <w:abstractNumId w:val="15"/>
   </w:num>
   <w:num w:numId="5">
-    <w:abstractNumId w:val="37"/>
+    <w:abstractNumId w:val="38"/>
   </w:num>
   <w:num w:numId="6">
-    <w:abstractNumId w:val="25"/>
+    <w:abstractNumId w:val="26"/>
   </w:num>
   <w:num w:numId="7">
     <w:abstractNumId w:val="2"/>
   </w:num>
   <w:num w:numId="8">
-    <w:abstractNumId w:val="38"/>
+    <w:abstractNumId w:val="39"/>
   </w:num>
   <w:num w:numId="9">
-    <w:abstractNumId w:val="9"/>
+    <w:abstractNumId w:val="10"/>
   </w:num>
   <w:num w:numId="10">
-    <w:abstractNumId w:val="7"/>
+    <w:abstractNumId w:val="8"/>
   </w:num>
   <w:num w:numId="11">
-    <w:abstractNumId w:val="24"/>
+    <w:abstractNumId w:val="25"/>
   </w:num>
   <w:num w:numId="12">
-    <w:abstractNumId w:val="36"/>
+    <w:abstractNumId w:val="37"/>
   </w:num>
   <w:num w:numId="13">
-    <w:abstractNumId w:val="30"/>
+    <w:abstractNumId w:val="31"/>
   </w:num>
   <w:num w:numId="14">
-    <w:abstractNumId w:val="15"/>
+    <w:abstractNumId w:val="16"/>
   </w:num>
   <w:num w:numId="15">
-    <w:abstractNumId w:val="15"/>
+    <w:abstractNumId w:val="16"/>
     <w:lvlOverride w:ilvl="0">
       <w:startOverride w:val="1"/>
     </w:lvlOverride>
@@ -18110,49 +20457,49 @@
     <w:abstractNumId w:val="3"/>
   </w:num>
   <w:num w:numId="17">
-    <w:abstractNumId w:val="27"/>
+    <w:abstractNumId w:val="28"/>
   </w:num>
   <w:num w:numId="18">
-    <w:abstractNumId w:val="42"/>
+    <w:abstractNumId w:val="43"/>
   </w:num>
   <w:num w:numId="19">
-    <w:abstractNumId w:val="15"/>
+    <w:abstractNumId w:val="16"/>
     <w:lvlOverride w:ilvl="0">
       <w:startOverride w:val="1"/>
     </w:lvlOverride>
   </w:num>
   <w:num w:numId="20">
-    <w:abstractNumId w:val="32"/>
+    <w:abstractNumId w:val="33"/>
   </w:num>
   <w:num w:numId="21">
-    <w:abstractNumId w:val="19"/>
+    <w:abstractNumId w:val="20"/>
   </w:num>
   <w:num w:numId="22">
-    <w:abstractNumId w:val="20"/>
+    <w:abstractNumId w:val="21"/>
   </w:num>
   <w:num w:numId="23">
-    <w:abstractNumId w:val="16"/>
+    <w:abstractNumId w:val="17"/>
   </w:num>
   <w:num w:numId="24">
-    <w:abstractNumId w:val="41"/>
+    <w:abstractNumId w:val="42"/>
   </w:num>
   <w:num w:numId="25">
-    <w:abstractNumId w:val="22"/>
+    <w:abstractNumId w:val="23"/>
   </w:num>
   <w:num w:numId="26">
-    <w:abstractNumId w:val="34"/>
+    <w:abstractNumId w:val="35"/>
   </w:num>
   <w:num w:numId="27">
-    <w:abstractNumId w:val="6"/>
+    <w:abstractNumId w:val="7"/>
   </w:num>
   <w:num w:numId="28">
-    <w:abstractNumId w:val="28"/>
+    <w:abstractNumId w:val="29"/>
   </w:num>
   <w:num w:numId="29">
-    <w:abstractNumId w:val="23"/>
+    <w:abstractNumId w:val="24"/>
   </w:num>
   <w:num w:numId="30">
-    <w:abstractNumId w:val="12"/>
+    <w:abstractNumId w:val="13"/>
   </w:num>
   <w:num w:numId="31">
     <w:abstractNumId w:val="0"/>
@@ -18161,46 +20508,49 @@
     <w:abstractNumId w:val="1"/>
   </w:num>
   <w:num w:numId="33">
-    <w:abstractNumId w:val="5"/>
+    <w:abstractNumId w:val="6"/>
   </w:num>
   <w:num w:numId="34">
+    <w:abstractNumId w:val="12"/>
+  </w:num>
+  <w:num w:numId="35">
+    <w:abstractNumId w:val="40"/>
+  </w:num>
+  <w:num w:numId="36">
+    <w:abstractNumId w:val="36"/>
+  </w:num>
+  <w:num w:numId="37">
+    <w:abstractNumId w:val="34"/>
+  </w:num>
+  <w:num w:numId="38">
+    <w:abstractNumId w:val="14"/>
+  </w:num>
+  <w:num w:numId="39">
+    <w:abstractNumId w:val="44"/>
+  </w:num>
+  <w:num w:numId="40">
+    <w:abstractNumId w:val="22"/>
+  </w:num>
+  <w:num w:numId="41">
     <w:abstractNumId w:val="11"/>
   </w:num>
-  <w:num w:numId="35">
-    <w:abstractNumId w:val="39"/>
+  <w:num w:numId="42">
+    <w:abstractNumId w:val="19"/>
   </w:num>
-  <w:num w:numId="36">
-    <w:abstractNumId w:val="35"/>
+  <w:num w:numId="43">
+    <w:abstractNumId w:val="32"/>
   </w:num>
-  <w:num w:numId="37">
-    <w:abstractNumId w:val="33"/>
+  <w:num w:numId="44">
+    <w:abstractNumId w:val="41"/>
   </w:num>
-  <w:num w:numId="38">
-    <w:abstractNumId w:val="13"/>
+  <w:num w:numId="45">
+    <w:abstractNumId w:val="27"/>
   </w:num>
-  <w:num w:numId="39">
-    <w:abstractNumId w:val="43"/>
-  </w:num>
-  <w:num w:numId="40">
-    <w:abstractNumId w:val="21"/>
-  </w:num>
-  <w:num w:numId="41">
-    <w:abstractNumId w:val="10"/>
-  </w:num>
-  <w:num w:numId="42">
+  <w:num w:numId="46">
     <w:abstractNumId w:val="18"/>
   </w:num>
-  <w:num w:numId="43">
-    <w:abstractNumId w:val="31"/>
-  </w:num>
-  <w:num w:numId="44">
-    <w:abstractNumId w:val="40"/>
-  </w:num>
-  <w:num w:numId="45">
-    <w:abstractNumId w:val="26"/>
-  </w:num>
-  <w:num w:numId="46">
-    <w:abstractNumId w:val="17"/>
+  <w:num w:numId="47">
+    <w:abstractNumId w:val="4"/>
   </w:num>
   <w:numIdMacAtCleanup w:val="15"/>
 </w:numbering>

</xml_diff>